<commit_message>
Minor registration fixes, restrictions of inputs.
</commit_message>
<xml_diff>
--- a/Home_n_Life_C/Testaus/TesRa_muutoshistoria.docx
+++ b/Home_n_Life_C/Testaus/TesRa_muutoshistoria.docx
@@ -4002,6 +4002,8 @@
                                   </w:sdtPr>
                                   <w:sdtEndPr/>
                                   <w:sdtContent>
+                                    <w:proofErr w:type="spellStart"/>
+                                    <w:proofErr w:type="gramStart"/>
                                     <w:r>
                                       <w:rPr>
                                         <w:rFonts w:asciiTheme="majorHAnsi" w:eastAsiaTheme="majorEastAsia" w:hAnsiTheme="majorHAnsi" w:cstheme="majorBidi"/>
@@ -4011,6 +4013,8 @@
                                       </w:rPr>
                                       <w:t>Home&amp;Life</w:t>
                                     </w:r>
+                                    <w:proofErr w:type="spellEnd"/>
+                                    <w:proofErr w:type="gramEnd"/>
                                   </w:sdtContent>
                                 </w:sdt>
                               </w:p>
@@ -4125,6 +4129,8 @@
                             </w:sdtPr>
                             <w:sdtEndPr/>
                             <w:sdtContent>
+                              <w:proofErr w:type="spellStart"/>
+                              <w:proofErr w:type="gramStart"/>
                               <w:r>
                                 <w:rPr>
                                   <w:rFonts w:asciiTheme="majorHAnsi" w:eastAsiaTheme="majorEastAsia" w:hAnsiTheme="majorHAnsi" w:cstheme="majorBidi"/>
@@ -4134,6 +4140,8 @@
                                 </w:rPr>
                                 <w:t>Home&amp;Life</w:t>
                               </w:r>
+                              <w:proofErr w:type="spellEnd"/>
+                              <w:proofErr w:type="gramEnd"/>
                             </w:sdtContent>
                           </w:sdt>
                         </w:p>
@@ -4259,15 +4267,14 @@
         </w:numPr>
         <w:ind w:left="432" w:hanging="432"/>
       </w:pPr>
+      <w:proofErr w:type="gramStart"/>
       <w:r>
         <w:lastRenderedPageBreak/>
         <w:t>ohjelmaan tehdyt muut muutokset</w:t>
       </w:r>
+      <w:proofErr w:type="gramEnd"/>
     </w:p>
-    <w:p>
-      <w:bookmarkStart w:id="0" w:name="_GoBack"/>
-      <w:bookmarkEnd w:id="0"/>
-    </w:p>
+    <w:p/>
     <w:p>
       <w:pPr>
         <w:rPr>
@@ -4276,6 +4283,7 @@
           <w:color w:val="000000"/>
         </w:rPr>
       </w:pPr>
+      <w:proofErr w:type="gramStart"/>
       <w:r>
         <w:rPr>
           <w:b w:val="0"/>
@@ -4292,12 +4300,13 @@
         </w:rPr>
         <w:t>.</w:t>
       </w:r>
+      <w:proofErr w:type="gramEnd"/>
     </w:p>
     <w:p/>
     <w:tbl>
       <w:tblPr>
-        <w:tblW w:w="0" w:type="auto"/>
-        <w:tblInd w:w="108" w:type="dxa"/>
+        <w:tblW w:w="10773" w:type="dxa"/>
+        <w:tblInd w:w="-459" w:type="dxa"/>
         <w:tblBorders>
           <w:top w:val="single" w:sz="4" w:space="0" w:color="auto"/>
           <w:left w:val="single" w:sz="4" w:space="0" w:color="auto"/>
@@ -4309,15 +4318,15 @@
         <w:tblLook w:val="04A0" w:firstRow="1" w:lastRow="0" w:firstColumn="1" w:lastColumn="0" w:noHBand="0" w:noVBand="1"/>
       </w:tblPr>
       <w:tblGrid>
-        <w:gridCol w:w="627"/>
-        <w:gridCol w:w="3484"/>
-        <w:gridCol w:w="3402"/>
-        <w:gridCol w:w="2517"/>
+        <w:gridCol w:w="592"/>
+        <w:gridCol w:w="5362"/>
+        <w:gridCol w:w="2507"/>
+        <w:gridCol w:w="2312"/>
       </w:tblGrid>
       <w:tr>
         <w:tc>
           <w:tcPr>
-            <w:tcW w:w="627" w:type="dxa"/>
+            <w:tcW w:w="592" w:type="dxa"/>
             <w:tcBorders>
               <w:top w:val="single" w:sz="4" w:space="0" w:color="auto"/>
               <w:left w:val="single" w:sz="4" w:space="0" w:color="auto"/>
@@ -4342,7 +4351,7 @@
         </w:tc>
         <w:tc>
           <w:tcPr>
-            <w:tcW w:w="3484" w:type="dxa"/>
+            <w:tcW w:w="5362" w:type="dxa"/>
             <w:tcBorders>
               <w:top w:val="single" w:sz="4" w:space="0" w:color="auto"/>
               <w:left w:val="single" w:sz="4" w:space="0" w:color="auto"/>
@@ -4357,17 +4366,19 @@
                 <w:sz w:val="22"/>
               </w:rPr>
             </w:pPr>
+            <w:proofErr w:type="gramStart"/>
             <w:r>
               <w:rPr>
                 <w:sz w:val="22"/>
               </w:rPr>
               <w:t>Tärkein osa lisätystä koodista</w:t>
             </w:r>
+            <w:proofErr w:type="gramEnd"/>
           </w:p>
         </w:tc>
         <w:tc>
           <w:tcPr>
-            <w:tcW w:w="3402" w:type="dxa"/>
+            <w:tcW w:w="2507" w:type="dxa"/>
             <w:tcBorders>
               <w:top w:val="single" w:sz="4" w:space="0" w:color="auto"/>
               <w:left w:val="single" w:sz="4" w:space="0" w:color="auto"/>
@@ -4392,7 +4403,7 @@
         </w:tc>
         <w:tc>
           <w:tcPr>
-            <w:tcW w:w="2517" w:type="dxa"/>
+            <w:tcW w:w="2312" w:type="dxa"/>
             <w:tcBorders>
               <w:top w:val="single" w:sz="4" w:space="0" w:color="auto"/>
               <w:left w:val="single" w:sz="4" w:space="0" w:color="auto"/>
@@ -4419,7 +4430,7 @@
       <w:tr>
         <w:tc>
           <w:tcPr>
-            <w:tcW w:w="627" w:type="dxa"/>
+            <w:tcW w:w="592" w:type="dxa"/>
             <w:tcBorders>
               <w:top w:val="single" w:sz="4" w:space="0" w:color="auto"/>
               <w:left w:val="single" w:sz="4" w:space="0" w:color="auto"/>
@@ -4448,7 +4459,7 @@
         </w:tc>
         <w:tc>
           <w:tcPr>
-            <w:tcW w:w="3484" w:type="dxa"/>
+            <w:tcW w:w="5362" w:type="dxa"/>
             <w:tcBorders>
               <w:top w:val="single" w:sz="4" w:space="0" w:color="auto"/>
               <w:left w:val="single" w:sz="4" w:space="0" w:color="auto"/>
@@ -4466,6 +4477,7 @@
                 <w:lang w:val="en-US"/>
               </w:rPr>
             </w:pPr>
+            <w:proofErr w:type="spellStart"/>
             <w:r>
               <w:rPr>
                 <w:b w:val="0"/>
@@ -4473,13 +4485,43 @@
                 <w:sz w:val="22"/>
                 <w:lang w:val="en-US"/>
               </w:rPr>
-              <w:t>createDatabase = "CREATE DATABASE IF NOT EXISTS `home&amp;life`;";</w:t>
+              <w:t>createDatabase</w:t>
+            </w:r>
+            <w:proofErr w:type="spellEnd"/>
+            <w:r>
+              <w:rPr>
+                <w:b w:val="0"/>
+                <w:bCs w:val="0"/>
+                <w:sz w:val="22"/>
+                <w:lang w:val="en-US"/>
+              </w:rPr>
+              <w:t xml:space="preserve"> = "CREATE DATABASE IF NOT EXISTS `</w:t>
+            </w:r>
+            <w:proofErr w:type="spellStart"/>
+            <w:r>
+              <w:rPr>
+                <w:b w:val="0"/>
+                <w:bCs w:val="0"/>
+                <w:sz w:val="22"/>
+                <w:lang w:val="en-US"/>
+              </w:rPr>
+              <w:t>home&amp;life</w:t>
+            </w:r>
+            <w:proofErr w:type="spellEnd"/>
+            <w:r>
+              <w:rPr>
+                <w:b w:val="0"/>
+                <w:bCs w:val="0"/>
+                <w:sz w:val="22"/>
+                <w:lang w:val="en-US"/>
+              </w:rPr>
+              <w:t>`;";</w:t>
             </w:r>
           </w:p>
         </w:tc>
         <w:tc>
           <w:tcPr>
-            <w:tcW w:w="3402" w:type="dxa"/>
+            <w:tcW w:w="2507" w:type="dxa"/>
             <w:tcBorders>
               <w:top w:val="single" w:sz="4" w:space="0" w:color="auto"/>
               <w:left w:val="single" w:sz="4" w:space="0" w:color="auto"/>
@@ -4502,13 +4544,41 @@
                 <w:bCs w:val="0"/>
                 <w:sz w:val="22"/>
               </w:rPr>
-              <w:t>Luo home&amp;life-nimisen tietokannan, jos se ei ole vielä olemassa</w:t>
+              <w:t xml:space="preserve">Luo </w:t>
+            </w:r>
+            <w:proofErr w:type="spellStart"/>
+            <w:proofErr w:type="gramStart"/>
+            <w:r>
+              <w:rPr>
+                <w:b w:val="0"/>
+                <w:bCs w:val="0"/>
+                <w:sz w:val="22"/>
+              </w:rPr>
+              <w:t>home&amp;life</w:t>
+            </w:r>
+            <w:proofErr w:type="gramEnd"/>
+            <w:r>
+              <w:rPr>
+                <w:b w:val="0"/>
+                <w:bCs w:val="0"/>
+                <w:sz w:val="22"/>
+              </w:rPr>
+              <w:t>-nimisen</w:t>
+            </w:r>
+            <w:proofErr w:type="spellEnd"/>
+            <w:r>
+              <w:rPr>
+                <w:b w:val="0"/>
+                <w:bCs w:val="0"/>
+                <w:sz w:val="22"/>
+              </w:rPr>
+              <w:t xml:space="preserve"> tietokannan, jos se ei ole vielä olemassa</w:t>
             </w:r>
           </w:p>
         </w:tc>
         <w:tc>
           <w:tcPr>
-            <w:tcW w:w="2517" w:type="dxa"/>
+            <w:tcW w:w="2312" w:type="dxa"/>
             <w:tcBorders>
               <w:top w:val="single" w:sz="4" w:space="0" w:color="auto"/>
               <w:left w:val="single" w:sz="4" w:space="0" w:color="auto"/>
@@ -4547,7 +4617,7 @@
       <w:tr>
         <w:tc>
           <w:tcPr>
-            <w:tcW w:w="627" w:type="dxa"/>
+            <w:tcW w:w="592" w:type="dxa"/>
             <w:tcBorders>
               <w:top w:val="single" w:sz="4" w:space="0" w:color="auto"/>
               <w:left w:val="single" w:sz="4" w:space="0" w:color="auto"/>
@@ -4576,7 +4646,7 @@
         </w:tc>
         <w:tc>
           <w:tcPr>
-            <w:tcW w:w="3484" w:type="dxa"/>
+            <w:tcW w:w="5362" w:type="dxa"/>
             <w:tcBorders>
               <w:top w:val="single" w:sz="4" w:space="0" w:color="auto"/>
               <w:left w:val="single" w:sz="4" w:space="0" w:color="auto"/>
@@ -4593,19 +4663,39 @@
                 <w:sz w:val="22"/>
               </w:rPr>
             </w:pPr>
+            <w:proofErr w:type="spellStart"/>
             <w:r>
               <w:rPr>
                 <w:b w:val="0"/>
                 <w:bCs w:val="0"/>
                 <w:sz w:val="22"/>
               </w:rPr>
-              <w:t>textBox_username.Select();</w:t>
+              <w:t>textBox_username</w:t>
+            </w:r>
+            <w:proofErr w:type="gramStart"/>
+            <w:r>
+              <w:rPr>
+                <w:b w:val="0"/>
+                <w:bCs w:val="0"/>
+                <w:sz w:val="22"/>
+              </w:rPr>
+              <w:t>.Select</w:t>
+            </w:r>
+            <w:proofErr w:type="spellEnd"/>
+            <w:proofErr w:type="gramEnd"/>
+            <w:r>
+              <w:rPr>
+                <w:b w:val="0"/>
+                <w:bCs w:val="0"/>
+                <w:sz w:val="22"/>
+              </w:rPr>
+              <w:t>();</w:t>
             </w:r>
           </w:p>
         </w:tc>
         <w:tc>
           <w:tcPr>
-            <w:tcW w:w="3402" w:type="dxa"/>
+            <w:tcW w:w="2507" w:type="dxa"/>
             <w:tcBorders>
               <w:top w:val="single" w:sz="4" w:space="0" w:color="auto"/>
               <w:left w:val="single" w:sz="4" w:space="0" w:color="auto"/>
@@ -4628,13 +4718,67 @@
                 <w:bCs w:val="0"/>
                 <w:sz w:val="22"/>
               </w:rPr>
-              <w:t>Vaihtaa Tab-näppäimellä aikaan saadun focussin määrättyyn objectiin näkymän alussa</w:t>
+              <w:t xml:space="preserve">Vaihtaa </w:t>
+            </w:r>
+            <w:proofErr w:type="spellStart"/>
+            <w:r>
+              <w:rPr>
+                <w:b w:val="0"/>
+                <w:bCs w:val="0"/>
+                <w:sz w:val="22"/>
+              </w:rPr>
+              <w:t>Tab</w:t>
+            </w:r>
+            <w:proofErr w:type="spellEnd"/>
+            <w:r>
+              <w:rPr>
+                <w:b w:val="0"/>
+                <w:bCs w:val="0"/>
+                <w:sz w:val="22"/>
+              </w:rPr>
+              <w:t xml:space="preserve">-näppäimellä aikaan saadun </w:t>
+            </w:r>
+            <w:proofErr w:type="spellStart"/>
+            <w:r>
+              <w:rPr>
+                <w:b w:val="0"/>
+                <w:bCs w:val="0"/>
+                <w:sz w:val="22"/>
+              </w:rPr>
+              <w:t>focussin</w:t>
+            </w:r>
+            <w:proofErr w:type="spellEnd"/>
+            <w:r>
+              <w:rPr>
+                <w:b w:val="0"/>
+                <w:bCs w:val="0"/>
+                <w:sz w:val="22"/>
+              </w:rPr>
+              <w:t xml:space="preserve"> määrättyyn </w:t>
+            </w:r>
+            <w:proofErr w:type="spellStart"/>
+            <w:r>
+              <w:rPr>
+                <w:b w:val="0"/>
+                <w:bCs w:val="0"/>
+                <w:sz w:val="22"/>
+              </w:rPr>
+              <w:t>objectiin</w:t>
+            </w:r>
+            <w:proofErr w:type="spellEnd"/>
+            <w:r>
+              <w:rPr>
+                <w:b w:val="0"/>
+                <w:bCs w:val="0"/>
+                <w:sz w:val="22"/>
+              </w:rPr>
+              <w:t xml:space="preserve"> näkymän alussa</w:t>
             </w:r>
           </w:p>
         </w:tc>
         <w:tc>
           <w:tcPr>
-            <w:tcW w:w="2517" w:type="dxa"/>
+            <w:tcW w:w="2312" w:type="dxa"/>
             <w:tcBorders>
               <w:top w:val="single" w:sz="4" w:space="0" w:color="auto"/>
               <w:left w:val="single" w:sz="4" w:space="0" w:color="auto"/>
@@ -4657,7 +4801,25 @@
                 <w:bCs w:val="0"/>
                 <w:sz w:val="22"/>
               </w:rPr>
-              <w:t>Helpottaa Tab-näppäimen käyttöä</w:t>
+              <w:t xml:space="preserve">Helpottaa </w:t>
+            </w:r>
+            <w:proofErr w:type="spellStart"/>
+            <w:r>
+              <w:rPr>
+                <w:b w:val="0"/>
+                <w:bCs w:val="0"/>
+                <w:sz w:val="22"/>
+              </w:rPr>
+              <w:t>Tab</w:t>
+            </w:r>
+            <w:proofErr w:type="spellEnd"/>
+            <w:r>
+              <w:rPr>
+                <w:b w:val="0"/>
+                <w:bCs w:val="0"/>
+                <w:sz w:val="22"/>
+              </w:rPr>
+              <w:t>-näppäimen käyttöä</w:t>
             </w:r>
           </w:p>
         </w:tc>
@@ -4665,7 +4827,7 @@
       <w:tr>
         <w:tc>
           <w:tcPr>
-            <w:tcW w:w="627" w:type="dxa"/>
+            <w:tcW w:w="592" w:type="dxa"/>
             <w:tcBorders>
               <w:top w:val="single" w:sz="4" w:space="0" w:color="auto"/>
               <w:left w:val="single" w:sz="4" w:space="0" w:color="auto"/>
@@ -4693,7 +4855,7 @@
         </w:tc>
         <w:tc>
           <w:tcPr>
-            <w:tcW w:w="3484" w:type="dxa"/>
+            <w:tcW w:w="5362" w:type="dxa"/>
             <w:tcBorders>
               <w:top w:val="single" w:sz="4" w:space="0" w:color="auto"/>
               <w:left w:val="single" w:sz="4" w:space="0" w:color="auto"/>
@@ -4712,6 +4874,7 @@
                 <w:szCs w:val="19"/>
               </w:rPr>
             </w:pPr>
+            <w:proofErr w:type="spellStart"/>
             <w:r>
               <w:rPr>
                 <w:rFonts w:ascii="Consolas" w:hAnsi="Consolas" w:cs="Consolas"/>
@@ -4723,6 +4886,7 @@
               </w:rPr>
               <w:t>MessageBox</w:t>
             </w:r>
+            <w:proofErr w:type="gramStart"/>
             <w:r>
               <w:rPr>
                 <w:rFonts w:ascii="Consolas" w:hAnsi="Consolas" w:cs="Consolas"/>
@@ -4732,7 +4896,20 @@
                 <w:sz w:val="19"/>
                 <w:szCs w:val="19"/>
               </w:rPr>
-              <w:t>.Show(</w:t>
+              <w:t>.Show</w:t>
+            </w:r>
+            <w:proofErr w:type="spellEnd"/>
+            <w:proofErr w:type="gramEnd"/>
+            <w:r>
+              <w:rPr>
+                <w:rFonts w:ascii="Consolas" w:hAnsi="Consolas" w:cs="Consolas"/>
+                <w:b w:val="0"/>
+                <w:bCs w:val="0"/>
+                <w:color w:val="000000"/>
+                <w:sz w:val="19"/>
+                <w:szCs w:val="19"/>
+              </w:rPr>
+              <w:t>(</w:t>
             </w:r>
             <w:r>
               <w:rPr>
@@ -4769,7 +4946,7 @@
         </w:tc>
         <w:tc>
           <w:tcPr>
-            <w:tcW w:w="3402" w:type="dxa"/>
+            <w:tcW w:w="2507" w:type="dxa"/>
             <w:tcBorders>
               <w:top w:val="single" w:sz="4" w:space="0" w:color="auto"/>
               <w:left w:val="single" w:sz="4" w:space="0" w:color="auto"/>
@@ -4785,19 +4962,29 @@
                 <w:sz w:val="22"/>
               </w:rPr>
             </w:pPr>
+            <w:proofErr w:type="spellStart"/>
             <w:r>
               <w:rPr>
                 <w:b w:val="0"/>
                 <w:bCs w:val="0"/>
                 <w:sz w:val="22"/>
               </w:rPr>
-              <w:t>MessageBox info teksti</w:t>
+              <w:t>MessageBox</w:t>
+            </w:r>
+            <w:proofErr w:type="spellEnd"/>
+            <w:r>
+              <w:rPr>
+                <w:b w:val="0"/>
+                <w:bCs w:val="0"/>
+                <w:sz w:val="22"/>
+              </w:rPr>
+              <w:t xml:space="preserve"> info teksti</w:t>
             </w:r>
           </w:p>
         </w:tc>
         <w:tc>
           <w:tcPr>
-            <w:tcW w:w="2517" w:type="dxa"/>
+            <w:tcW w:w="2312" w:type="dxa"/>
             <w:tcBorders>
               <w:top w:val="single" w:sz="4" w:space="0" w:color="auto"/>
               <w:left w:val="single" w:sz="4" w:space="0" w:color="auto"/>
@@ -4827,7 +5014,7 @@
       <w:tr>
         <w:tc>
           <w:tcPr>
-            <w:tcW w:w="627" w:type="dxa"/>
+            <w:tcW w:w="592" w:type="dxa"/>
             <w:tcBorders>
               <w:top w:val="single" w:sz="4" w:space="0" w:color="auto"/>
               <w:left w:val="single" w:sz="4" w:space="0" w:color="auto"/>
@@ -4855,7 +5042,7 @@
         </w:tc>
         <w:tc>
           <w:tcPr>
-            <w:tcW w:w="3484" w:type="dxa"/>
+            <w:tcW w:w="5362" w:type="dxa"/>
             <w:tcBorders>
               <w:top w:val="single" w:sz="4" w:space="0" w:color="auto"/>
               <w:left w:val="single" w:sz="4" w:space="0" w:color="auto"/>
@@ -4869,13 +5056,138 @@
                 <w:b w:val="0"/>
                 <w:bCs w:val="0"/>
                 <w:sz w:val="22"/>
+                <w:lang w:val="en-US"/>
               </w:rPr>
             </w:pPr>
+            <w:r>
+              <w:rPr>
+                <w:rFonts w:ascii="Consolas" w:hAnsi="Consolas" w:cs="Consolas"/>
+                <w:b w:val="0"/>
+                <w:bCs w:val="0"/>
+                <w:color w:val="0000FF"/>
+                <w:sz w:val="19"/>
+                <w:szCs w:val="19"/>
+                <w:lang w:val="en-US"/>
+              </w:rPr>
+              <w:t>if</w:t>
+            </w:r>
+            <w:r>
+              <w:rPr>
+                <w:rFonts w:ascii="Consolas" w:hAnsi="Consolas" w:cs="Consolas"/>
+                <w:b w:val="0"/>
+                <w:bCs w:val="0"/>
+                <w:color w:val="000000"/>
+                <w:sz w:val="19"/>
+                <w:szCs w:val="19"/>
+                <w:lang w:val="en-US"/>
+              </w:rPr>
+              <w:t xml:space="preserve"> </w:t>
+            </w:r>
+            <w:r>
+              <w:rPr>
+                <w:rFonts w:ascii="Consolas" w:hAnsi="Consolas" w:cs="Consolas"/>
+                <w:b w:val="0"/>
+                <w:bCs w:val="0"/>
+                <w:color w:val="000000"/>
+                <w:sz w:val="19"/>
+                <w:szCs w:val="19"/>
+                <w:lang w:val="en-US"/>
+              </w:rPr>
+              <w:t>(</w:t>
+            </w:r>
+            <w:proofErr w:type="spellStart"/>
+            <w:r>
+              <w:rPr>
+                <w:rFonts w:ascii="Consolas" w:hAnsi="Consolas" w:cs="Consolas"/>
+                <w:b w:val="0"/>
+                <w:bCs w:val="0"/>
+                <w:color w:val="2B91AF"/>
+                <w:sz w:val="19"/>
+                <w:szCs w:val="19"/>
+                <w:lang w:val="en-US"/>
+              </w:rPr>
+              <w:t>Regex</w:t>
+            </w:r>
+            <w:r>
+              <w:rPr>
+                <w:rFonts w:ascii="Consolas" w:hAnsi="Consolas" w:cs="Consolas"/>
+                <w:b w:val="0"/>
+                <w:bCs w:val="0"/>
+                <w:color w:val="000000"/>
+                <w:sz w:val="19"/>
+                <w:szCs w:val="19"/>
+                <w:lang w:val="en-US"/>
+              </w:rPr>
+              <w:t>.IsMatch</w:t>
+            </w:r>
+            <w:proofErr w:type="spellEnd"/>
+            <w:r>
+              <w:rPr>
+                <w:rFonts w:ascii="Consolas" w:hAnsi="Consolas" w:cs="Consolas"/>
+                <w:b w:val="0"/>
+                <w:bCs w:val="0"/>
+                <w:color w:val="000000"/>
+                <w:sz w:val="19"/>
+                <w:szCs w:val="19"/>
+                <w:lang w:val="en-US"/>
+              </w:rPr>
+              <w:t>(</w:t>
+            </w:r>
+            <w:proofErr w:type="spellStart"/>
+            <w:r>
+              <w:rPr>
+                <w:rFonts w:ascii="Consolas" w:hAnsi="Consolas" w:cs="Consolas"/>
+                <w:b w:val="0"/>
+                <w:bCs w:val="0"/>
+                <w:color w:val="000000"/>
+                <w:sz w:val="19"/>
+                <w:szCs w:val="19"/>
+                <w:lang w:val="en-US"/>
+              </w:rPr>
+              <w:t>textBox_account_name.Text</w:t>
+            </w:r>
+            <w:proofErr w:type="spellEnd"/>
+            <w:r>
+              <w:rPr>
+                <w:rFonts w:ascii="Consolas" w:hAnsi="Consolas" w:cs="Consolas"/>
+                <w:b w:val="0"/>
+                <w:bCs w:val="0"/>
+                <w:color w:val="000000"/>
+                <w:sz w:val="19"/>
+                <w:szCs w:val="19"/>
+                <w:lang w:val="en-US"/>
+              </w:rPr>
+              <w:t xml:space="preserve">, </w:t>
+            </w:r>
+            <w:r>
+              <w:rPr>
+                <w:rFonts w:ascii="Consolas" w:hAnsi="Consolas" w:cs="Consolas"/>
+                <w:b w:val="0"/>
+                <w:bCs w:val="0"/>
+                <w:color w:val="800000"/>
+                <w:sz w:val="19"/>
+                <w:szCs w:val="19"/>
+                <w:lang w:val="en-US"/>
+              </w:rPr>
+              <w:t>@"^[a-zA-Z0-9_]+$"</w:t>
+            </w:r>
+            <w:r>
+              <w:rPr>
+                <w:rFonts w:ascii="Consolas" w:hAnsi="Consolas" w:cs="Consolas"/>
+                <w:b w:val="0"/>
+                <w:bCs w:val="0"/>
+                <w:color w:val="000000"/>
+                <w:sz w:val="19"/>
+                <w:szCs w:val="19"/>
+                <w:lang w:val="en-US"/>
+              </w:rPr>
+              <w:t>))</w:t>
+            </w:r>
           </w:p>
         </w:tc>
         <w:tc>
           <w:tcPr>
-            <w:tcW w:w="3402" w:type="dxa"/>
+            <w:tcW w:w="2507" w:type="dxa"/>
             <w:tcBorders>
               <w:top w:val="single" w:sz="4" w:space="0" w:color="auto"/>
               <w:left w:val="single" w:sz="4" w:space="0" w:color="auto"/>
@@ -4889,13 +5201,36 @@
                 <w:b w:val="0"/>
                 <w:bCs w:val="0"/>
                 <w:sz w:val="22"/>
+                <w:lang w:val="en-US"/>
               </w:rPr>
             </w:pPr>
+            <w:proofErr w:type="spellStart"/>
+            <w:r>
+              <w:rPr>
+                <w:b w:val="0"/>
+                <w:bCs w:val="0"/>
+                <w:sz w:val="22"/>
+                <w:lang w:val="en-US"/>
+              </w:rPr>
+              <w:t>Rekisteröityminen</w:t>
+            </w:r>
+            <w:proofErr w:type="spellEnd"/>
+            <w:r>
+              <w:rPr>
+                <w:b w:val="0"/>
+                <w:bCs w:val="0"/>
+                <w:sz w:val="22"/>
+                <w:lang w:val="en-US"/>
+              </w:rPr>
+              <w:t>, käyttäjänimi</w:t>
+            </w:r>
+            <w:bookmarkStart w:id="0" w:name="_GoBack"/>
+            <w:bookmarkEnd w:id="0"/>
           </w:p>
         </w:tc>
         <w:tc>
           <w:tcPr>
-            <w:tcW w:w="2517" w:type="dxa"/>
+            <w:tcW w:w="2312" w:type="dxa"/>
             <w:tcBorders>
               <w:top w:val="single" w:sz="4" w:space="0" w:color="auto"/>
               <w:left w:val="single" w:sz="4" w:space="0" w:color="auto"/>
@@ -4911,13 +5246,21 @@
                 <w:sz w:val="22"/>
               </w:rPr>
             </w:pPr>
+            <w:r>
+              <w:rPr>
+                <w:b w:val="0"/>
+                <w:bCs w:val="0"/>
+                <w:sz w:val="22"/>
+              </w:rPr>
+              <w:t>Tarkistaa, että käyttäjänimi ei sisällä erikoismerkkejä</w:t>
+            </w:r>
           </w:p>
         </w:tc>
       </w:tr>
       <w:tr>
         <w:tc>
           <w:tcPr>
-            <w:tcW w:w="627" w:type="dxa"/>
+            <w:tcW w:w="592" w:type="dxa"/>
             <w:tcBorders>
               <w:top w:val="single" w:sz="4" w:space="0" w:color="auto"/>
               <w:left w:val="single" w:sz="4" w:space="0" w:color="auto"/>
@@ -4945,7 +5288,7 @@
         </w:tc>
         <w:tc>
           <w:tcPr>
-            <w:tcW w:w="3484" w:type="dxa"/>
+            <w:tcW w:w="5362" w:type="dxa"/>
             <w:tcBorders>
               <w:top w:val="single" w:sz="4" w:space="0" w:color="auto"/>
               <w:left w:val="single" w:sz="4" w:space="0" w:color="auto"/>
@@ -4965,7 +5308,7 @@
         </w:tc>
         <w:tc>
           <w:tcPr>
-            <w:tcW w:w="3402" w:type="dxa"/>
+            <w:tcW w:w="2507" w:type="dxa"/>
             <w:tcBorders>
               <w:top w:val="single" w:sz="4" w:space="0" w:color="auto"/>
               <w:left w:val="single" w:sz="4" w:space="0" w:color="auto"/>
@@ -4985,7 +5328,7 @@
         </w:tc>
         <w:tc>
           <w:tcPr>
-            <w:tcW w:w="2517" w:type="dxa"/>
+            <w:tcW w:w="2312" w:type="dxa"/>
             <w:tcBorders>
               <w:top w:val="single" w:sz="4" w:space="0" w:color="auto"/>
               <w:left w:val="single" w:sz="4" w:space="0" w:color="auto"/>
@@ -5007,7 +5350,7 @@
       <w:tr>
         <w:tc>
           <w:tcPr>
-            <w:tcW w:w="627" w:type="dxa"/>
+            <w:tcW w:w="592" w:type="dxa"/>
             <w:tcBorders>
               <w:top w:val="single" w:sz="4" w:space="0" w:color="auto"/>
               <w:left w:val="single" w:sz="4" w:space="0" w:color="auto"/>
@@ -5035,7 +5378,7 @@
         </w:tc>
         <w:tc>
           <w:tcPr>
-            <w:tcW w:w="3484" w:type="dxa"/>
+            <w:tcW w:w="5362" w:type="dxa"/>
             <w:tcBorders>
               <w:top w:val="single" w:sz="4" w:space="0" w:color="auto"/>
               <w:left w:val="single" w:sz="4" w:space="0" w:color="auto"/>
@@ -5055,7 +5398,7 @@
         </w:tc>
         <w:tc>
           <w:tcPr>
-            <w:tcW w:w="3402" w:type="dxa"/>
+            <w:tcW w:w="2507" w:type="dxa"/>
             <w:tcBorders>
               <w:top w:val="single" w:sz="4" w:space="0" w:color="auto"/>
               <w:left w:val="single" w:sz="4" w:space="0" w:color="auto"/>
@@ -5075,7 +5418,7 @@
         </w:tc>
         <w:tc>
           <w:tcPr>
-            <w:tcW w:w="2517" w:type="dxa"/>
+            <w:tcW w:w="2312" w:type="dxa"/>
             <w:tcBorders>
               <w:top w:val="single" w:sz="4" w:space="0" w:color="auto"/>
               <w:left w:val="single" w:sz="4" w:space="0" w:color="auto"/>
@@ -5097,7 +5440,7 @@
       <w:tr>
         <w:tc>
           <w:tcPr>
-            <w:tcW w:w="627" w:type="dxa"/>
+            <w:tcW w:w="592" w:type="dxa"/>
             <w:tcBorders>
               <w:top w:val="single" w:sz="4" w:space="0" w:color="auto"/>
               <w:left w:val="single" w:sz="4" w:space="0" w:color="auto"/>
@@ -5125,7 +5468,7 @@
         </w:tc>
         <w:tc>
           <w:tcPr>
-            <w:tcW w:w="3484" w:type="dxa"/>
+            <w:tcW w:w="5362" w:type="dxa"/>
             <w:tcBorders>
               <w:top w:val="single" w:sz="4" w:space="0" w:color="auto"/>
               <w:left w:val="single" w:sz="4" w:space="0" w:color="auto"/>
@@ -5145,7 +5488,7 @@
         </w:tc>
         <w:tc>
           <w:tcPr>
-            <w:tcW w:w="3402" w:type="dxa"/>
+            <w:tcW w:w="2507" w:type="dxa"/>
             <w:tcBorders>
               <w:top w:val="single" w:sz="4" w:space="0" w:color="auto"/>
               <w:left w:val="single" w:sz="4" w:space="0" w:color="auto"/>
@@ -5165,7 +5508,7 @@
         </w:tc>
         <w:tc>
           <w:tcPr>
-            <w:tcW w:w="2517" w:type="dxa"/>
+            <w:tcW w:w="2312" w:type="dxa"/>
             <w:tcBorders>
               <w:top w:val="single" w:sz="4" w:space="0" w:color="auto"/>
               <w:left w:val="single" w:sz="4" w:space="0" w:color="auto"/>
@@ -5187,7 +5530,7 @@
       <w:tr>
         <w:tc>
           <w:tcPr>
-            <w:tcW w:w="627" w:type="dxa"/>
+            <w:tcW w:w="592" w:type="dxa"/>
             <w:tcBorders>
               <w:top w:val="single" w:sz="4" w:space="0" w:color="auto"/>
               <w:left w:val="single" w:sz="4" w:space="0" w:color="auto"/>
@@ -5215,7 +5558,7 @@
         </w:tc>
         <w:tc>
           <w:tcPr>
-            <w:tcW w:w="3484" w:type="dxa"/>
+            <w:tcW w:w="5362" w:type="dxa"/>
             <w:tcBorders>
               <w:top w:val="single" w:sz="4" w:space="0" w:color="auto"/>
               <w:left w:val="single" w:sz="4" w:space="0" w:color="auto"/>
@@ -5235,7 +5578,7 @@
         </w:tc>
         <w:tc>
           <w:tcPr>
-            <w:tcW w:w="3402" w:type="dxa"/>
+            <w:tcW w:w="2507" w:type="dxa"/>
             <w:tcBorders>
               <w:top w:val="single" w:sz="4" w:space="0" w:color="auto"/>
               <w:left w:val="single" w:sz="4" w:space="0" w:color="auto"/>
@@ -5255,7 +5598,7 @@
         </w:tc>
         <w:tc>
           <w:tcPr>
-            <w:tcW w:w="2517" w:type="dxa"/>
+            <w:tcW w:w="2312" w:type="dxa"/>
             <w:tcBorders>
               <w:top w:val="single" w:sz="4" w:space="0" w:color="auto"/>
               <w:left w:val="single" w:sz="4" w:space="0" w:color="auto"/>
@@ -5682,6 +6025,8 @@
       </w:rPr>
       <w:tab/>
     </w:r>
+    <w:proofErr w:type="spellStart"/>
+    <w:proofErr w:type="gramStart"/>
     <w:r>
       <w:rPr>
         <w:b w:val="0"/>
@@ -5691,6 +6036,8 @@
       </w:rPr>
       <w:t>Home&amp;Life</w:t>
     </w:r>
+    <w:proofErr w:type="spellEnd"/>
+    <w:proofErr w:type="gramEnd"/>
     <w:r>
       <w:rPr>
         <w:b w:val="0"/>
@@ -8693,7 +9040,7 @@
 </file>
 
 <file path=customXml/itemProps2.xml><?xml version="1.0" encoding="utf-8"?>
-<ds:datastoreItem xmlns:ds="http://schemas.openxmlformats.org/officeDocument/2006/customXml" ds:itemID="{53F16501-559B-42A7-9BCB-8C1C1C179891}">
+<ds:datastoreItem xmlns:ds="http://schemas.openxmlformats.org/officeDocument/2006/customXml" ds:itemID="{25F3C8C6-D896-408F-BA8E-19AB051D45EF}">
   <ds:schemaRefs>
     <ds:schemaRef ds:uri="http://schemas.openxmlformats.org/officeDocument/2006/bibliography"/>
   </ds:schemaRefs>

</xml_diff>

<commit_message>
Minor economic, menu, cleaning shift, change tracking and view change fixes.
</commit_message>
<xml_diff>
--- a/Home_n_Life_C/Testaus/TesRa_muutoshistoria.docx
+++ b/Home_n_Life_C/Testaus/TesRa_muutoshistoria.docx
@@ -4290,7 +4290,23 @@
           <w:bCs w:val="0"/>
           <w:color w:val="000000"/>
         </w:rPr>
-        <w:t>Ohjelmaan tehdyt muutokset palauttamisen jälkeen</w:t>
+        <w:t>Ohjelmaan tehdyt muutokset</w:t>
+      </w:r>
+      <w:r>
+        <w:rPr>
+          <w:b w:val="0"/>
+          <w:bCs w:val="0"/>
+          <w:color w:val="000000"/>
+        </w:rPr>
+        <w:t>/korjaukset</w:t>
+      </w:r>
+      <w:r>
+        <w:rPr>
+          <w:b w:val="0"/>
+          <w:bCs w:val="0"/>
+          <w:color w:val="000000"/>
+        </w:rPr>
+        <w:t xml:space="preserve"> palauttamisen jälkeen</w:t>
       </w:r>
       <w:r>
         <w:rPr>
@@ -4338,11 +4354,13 @@
           <w:p>
             <w:pPr>
               <w:rPr>
+                <w:rFonts w:ascii="Consolas" w:hAnsi="Consolas"/>
                 <w:sz w:val="22"/>
               </w:rPr>
             </w:pPr>
             <w:r>
               <w:rPr>
+                <w:rFonts w:ascii="Consolas" w:hAnsi="Consolas"/>
                 <w:sz w:val="22"/>
               </w:rPr>
               <w:t>Nro</w:t>
@@ -4363,12 +4381,14 @@
           <w:p>
             <w:pPr>
               <w:rPr>
+                <w:rFonts w:ascii="Consolas" w:hAnsi="Consolas"/>
                 <w:sz w:val="22"/>
               </w:rPr>
             </w:pPr>
             <w:proofErr w:type="gramStart"/>
             <w:r>
               <w:rPr>
+                <w:rFonts w:ascii="Consolas" w:hAnsi="Consolas"/>
                 <w:sz w:val="22"/>
               </w:rPr>
               <w:t>Tärkein osa lisätystä koodista</w:t>
@@ -4390,11 +4410,13 @@
           <w:p>
             <w:pPr>
               <w:rPr>
+                <w:rFonts w:ascii="Consolas" w:hAnsi="Consolas"/>
                 <w:sz w:val="22"/>
               </w:rPr>
             </w:pPr>
             <w:r>
               <w:rPr>
+                <w:rFonts w:ascii="Consolas" w:hAnsi="Consolas"/>
                 <w:sz w:val="22"/>
               </w:rPr>
               <w:t>Ominaisuus</w:t>
@@ -4415,11 +4437,13 @@
           <w:p>
             <w:pPr>
               <w:rPr>
+                <w:rFonts w:ascii="Consolas" w:hAnsi="Consolas"/>
                 <w:sz w:val="22"/>
               </w:rPr>
             </w:pPr>
             <w:r>
               <w:rPr>
+                <w:rFonts w:ascii="Consolas" w:hAnsi="Consolas"/>
                 <w:sz w:val="22"/>
               </w:rPr>
               <w:t>Tarkoitus</w:t>
@@ -4442,6 +4466,7 @@
           <w:p>
             <w:pPr>
               <w:rPr>
+                <w:rFonts w:ascii="Consolas" w:hAnsi="Consolas"/>
                 <w:b w:val="0"/>
                 <w:bCs w:val="0"/>
                 <w:sz w:val="22"/>
@@ -4449,6 +4474,7 @@
             </w:pPr>
             <w:r>
               <w:rPr>
+                <w:rFonts w:ascii="Consolas" w:hAnsi="Consolas"/>
                 <w:b w:val="0"/>
                 <w:bCs w:val="0"/>
                 <w:sz w:val="22"/>
@@ -4471,6 +4497,7 @@
           <w:p>
             <w:pPr>
               <w:rPr>
+                <w:rFonts w:ascii="Consolas" w:hAnsi="Consolas"/>
                 <w:b w:val="0"/>
                 <w:bCs w:val="0"/>
                 <w:sz w:val="22"/>
@@ -4480,6 +4507,7 @@
             <w:proofErr w:type="spellStart"/>
             <w:r>
               <w:rPr>
+                <w:rFonts w:ascii="Consolas" w:hAnsi="Consolas"/>
                 <w:b w:val="0"/>
                 <w:bCs w:val="0"/>
                 <w:sz w:val="22"/>
@@ -4490,6 +4518,7 @@
             <w:proofErr w:type="spellEnd"/>
             <w:r>
               <w:rPr>
+                <w:rFonts w:ascii="Consolas" w:hAnsi="Consolas"/>
                 <w:b w:val="0"/>
                 <w:bCs w:val="0"/>
                 <w:sz w:val="22"/>
@@ -4500,6 +4529,7 @@
             <w:proofErr w:type="spellStart"/>
             <w:r>
               <w:rPr>
+                <w:rFonts w:ascii="Consolas" w:hAnsi="Consolas"/>
                 <w:b w:val="0"/>
                 <w:bCs w:val="0"/>
                 <w:sz w:val="22"/>
@@ -4510,6 +4540,7 @@
             <w:proofErr w:type="spellEnd"/>
             <w:r>
               <w:rPr>
+                <w:rFonts w:ascii="Consolas" w:hAnsi="Consolas"/>
                 <w:b w:val="0"/>
                 <w:bCs w:val="0"/>
                 <w:sz w:val="22"/>
@@ -4533,6 +4564,7 @@
           <w:p>
             <w:pPr>
               <w:rPr>
+                <w:rFonts w:ascii="Consolas" w:hAnsi="Consolas"/>
                 <w:b w:val="0"/>
                 <w:bCs w:val="0"/>
                 <w:sz w:val="22"/>
@@ -4540,6 +4572,7 @@
             </w:pPr>
             <w:r>
               <w:rPr>
+                <w:rFonts w:ascii="Consolas" w:hAnsi="Consolas"/>
                 <w:b w:val="0"/>
                 <w:bCs w:val="0"/>
                 <w:sz w:val="22"/>
@@ -4550,6 +4583,7 @@
             <w:proofErr w:type="gramStart"/>
             <w:r>
               <w:rPr>
+                <w:rFonts w:ascii="Consolas" w:hAnsi="Consolas"/>
                 <w:b w:val="0"/>
                 <w:bCs w:val="0"/>
                 <w:sz w:val="22"/>
@@ -4559,6 +4593,7 @@
             <w:proofErr w:type="gramEnd"/>
             <w:r>
               <w:rPr>
+                <w:rFonts w:ascii="Consolas" w:hAnsi="Consolas"/>
                 <w:b w:val="0"/>
                 <w:bCs w:val="0"/>
                 <w:sz w:val="22"/>
@@ -4568,6 +4603,7 @@
             <w:proofErr w:type="spellEnd"/>
             <w:r>
               <w:rPr>
+                <w:rFonts w:ascii="Consolas" w:hAnsi="Consolas"/>
                 <w:b w:val="0"/>
                 <w:bCs w:val="0"/>
                 <w:sz w:val="22"/>
@@ -4590,6 +4626,7 @@
           <w:p>
             <w:pPr>
               <w:rPr>
+                <w:rFonts w:ascii="Consolas" w:hAnsi="Consolas"/>
                 <w:b w:val="0"/>
                 <w:bCs w:val="0"/>
                 <w:sz w:val="22"/>
@@ -4597,19 +4634,12 @@
             </w:pPr>
             <w:r>
               <w:rPr>
-                <w:b w:val="0"/>
-                <w:bCs w:val="0"/>
-                <w:sz w:val="22"/>
-              </w:rPr>
-              <w:t>Helpottaa käyttäjää luomalla valmiiksi tietokannan</w:t>
-            </w:r>
-            <w:r>
-              <w:rPr>
-                <w:b w:val="0"/>
-                <w:bCs w:val="0"/>
-                <w:sz w:val="22"/>
-              </w:rPr>
-              <w:t>, ettei sitä itse tarvitsisi tehdä</w:t>
+                <w:rFonts w:ascii="Consolas" w:hAnsi="Consolas"/>
+                <w:b w:val="0"/>
+                <w:bCs w:val="0"/>
+                <w:sz w:val="22"/>
+              </w:rPr>
+              <w:t>Helpottaa käyttäjää luomalla valmiiksi tietokannan, ettei sitä itse tarvitsisi tehdä</w:t>
             </w:r>
           </w:p>
         </w:tc>
@@ -4629,6 +4659,7 @@
           <w:p>
             <w:pPr>
               <w:rPr>
+                <w:rFonts w:ascii="Consolas" w:hAnsi="Consolas"/>
                 <w:b w:val="0"/>
                 <w:bCs w:val="0"/>
                 <w:sz w:val="22"/>
@@ -4636,6 +4667,7 @@
             </w:pPr>
             <w:r>
               <w:rPr>
+                <w:rFonts w:ascii="Consolas" w:hAnsi="Consolas"/>
                 <w:b w:val="0"/>
                 <w:bCs w:val="0"/>
                 <w:sz w:val="22"/>
@@ -4658,6 +4690,7 @@
           <w:p>
             <w:pPr>
               <w:rPr>
+                <w:rFonts w:ascii="Consolas" w:hAnsi="Consolas"/>
                 <w:b w:val="0"/>
                 <w:bCs w:val="0"/>
                 <w:sz w:val="22"/>
@@ -4666,6 +4699,7 @@
             <w:proofErr w:type="spellStart"/>
             <w:r>
               <w:rPr>
+                <w:rFonts w:ascii="Consolas" w:hAnsi="Consolas"/>
                 <w:b w:val="0"/>
                 <w:bCs w:val="0"/>
                 <w:sz w:val="22"/>
@@ -4675,6 +4709,7 @@
             <w:proofErr w:type="gramStart"/>
             <w:r>
               <w:rPr>
+                <w:rFonts w:ascii="Consolas" w:hAnsi="Consolas"/>
                 <w:b w:val="0"/>
                 <w:bCs w:val="0"/>
                 <w:sz w:val="22"/>
@@ -4685,6 +4720,7 @@
             <w:proofErr w:type="gramEnd"/>
             <w:r>
               <w:rPr>
+                <w:rFonts w:ascii="Consolas" w:hAnsi="Consolas"/>
                 <w:b w:val="0"/>
                 <w:bCs w:val="0"/>
                 <w:sz w:val="22"/>
@@ -4707,6 +4743,7 @@
           <w:p>
             <w:pPr>
               <w:rPr>
+                <w:rFonts w:ascii="Consolas" w:hAnsi="Consolas"/>
                 <w:b w:val="0"/>
                 <w:bCs w:val="0"/>
                 <w:sz w:val="22"/>
@@ -4714,6 +4751,7 @@
             </w:pPr>
             <w:r>
               <w:rPr>
+                <w:rFonts w:ascii="Consolas" w:hAnsi="Consolas"/>
                 <w:b w:val="0"/>
                 <w:bCs w:val="0"/>
                 <w:sz w:val="22"/>
@@ -4723,6 +4761,7 @@
             <w:proofErr w:type="spellStart"/>
             <w:r>
               <w:rPr>
+                <w:rFonts w:ascii="Consolas" w:hAnsi="Consolas"/>
                 <w:b w:val="0"/>
                 <w:bCs w:val="0"/>
                 <w:sz w:val="22"/>
@@ -4732,6 +4771,7 @@
             <w:proofErr w:type="spellEnd"/>
             <w:r>
               <w:rPr>
+                <w:rFonts w:ascii="Consolas" w:hAnsi="Consolas"/>
                 <w:b w:val="0"/>
                 <w:bCs w:val="0"/>
                 <w:sz w:val="22"/>
@@ -4741,6 +4781,7 @@
             <w:proofErr w:type="spellStart"/>
             <w:r>
               <w:rPr>
+                <w:rFonts w:ascii="Consolas" w:hAnsi="Consolas"/>
                 <w:b w:val="0"/>
                 <w:bCs w:val="0"/>
                 <w:sz w:val="22"/>
@@ -4750,6 +4791,7 @@
             <w:proofErr w:type="spellEnd"/>
             <w:r>
               <w:rPr>
+                <w:rFonts w:ascii="Consolas" w:hAnsi="Consolas"/>
                 <w:b w:val="0"/>
                 <w:bCs w:val="0"/>
                 <w:sz w:val="22"/>
@@ -4759,6 +4801,7 @@
             <w:proofErr w:type="spellStart"/>
             <w:r>
               <w:rPr>
+                <w:rFonts w:ascii="Consolas" w:hAnsi="Consolas"/>
                 <w:b w:val="0"/>
                 <w:bCs w:val="0"/>
                 <w:sz w:val="22"/>
@@ -4768,6 +4811,7 @@
             <w:proofErr w:type="spellEnd"/>
             <w:r>
               <w:rPr>
+                <w:rFonts w:ascii="Consolas" w:hAnsi="Consolas"/>
                 <w:b w:val="0"/>
                 <w:bCs w:val="0"/>
                 <w:sz w:val="22"/>
@@ -4790,6 +4834,7 @@
           <w:p>
             <w:pPr>
               <w:rPr>
+                <w:rFonts w:ascii="Consolas" w:hAnsi="Consolas"/>
                 <w:b w:val="0"/>
                 <w:bCs w:val="0"/>
                 <w:sz w:val="22"/>
@@ -4797,6 +4842,7 @@
             </w:pPr>
             <w:r>
               <w:rPr>
+                <w:rFonts w:ascii="Consolas" w:hAnsi="Consolas"/>
                 <w:b w:val="0"/>
                 <w:bCs w:val="0"/>
                 <w:sz w:val="22"/>
@@ -4806,6 +4852,7 @@
             <w:proofErr w:type="spellStart"/>
             <w:r>
               <w:rPr>
+                <w:rFonts w:ascii="Consolas" w:hAnsi="Consolas"/>
                 <w:b w:val="0"/>
                 <w:bCs w:val="0"/>
                 <w:sz w:val="22"/>
@@ -4815,6 +4862,7 @@
             <w:proofErr w:type="spellEnd"/>
             <w:r>
               <w:rPr>
+                <w:rFonts w:ascii="Consolas" w:hAnsi="Consolas"/>
                 <w:b w:val="0"/>
                 <w:bCs w:val="0"/>
                 <w:sz w:val="22"/>
@@ -4838,6 +4886,7 @@
           <w:p>
             <w:pPr>
               <w:rPr>
+                <w:rFonts w:ascii="Consolas" w:hAnsi="Consolas"/>
                 <w:b w:val="0"/>
                 <w:bCs w:val="0"/>
                 <w:sz w:val="22"/>
@@ -4845,6 +4894,7 @@
             </w:pPr>
             <w:r>
               <w:rPr>
+                <w:rFonts w:ascii="Consolas" w:hAnsi="Consolas"/>
                 <w:b w:val="0"/>
                 <w:bCs w:val="0"/>
                 <w:sz w:val="22"/>
@@ -4926,6 +4976,7 @@
           <w:p>
             <w:pPr>
               <w:rPr>
+                <w:rFonts w:ascii="Consolas" w:hAnsi="Consolas"/>
                 <w:b w:val="0"/>
                 <w:bCs w:val="0"/>
                 <w:sz w:val="22"/>
@@ -4957,6 +5008,7 @@
           <w:p>
             <w:pPr>
               <w:rPr>
+                <w:rFonts w:ascii="Consolas" w:hAnsi="Consolas"/>
                 <w:b w:val="0"/>
                 <w:bCs w:val="0"/>
                 <w:sz w:val="22"/>
@@ -4965,6 +5017,7 @@
             <w:proofErr w:type="spellStart"/>
             <w:r>
               <w:rPr>
+                <w:rFonts w:ascii="Consolas" w:hAnsi="Consolas"/>
                 <w:b w:val="0"/>
                 <w:bCs w:val="0"/>
                 <w:sz w:val="22"/>
@@ -4974,6 +5027,7 @@
             <w:proofErr w:type="spellEnd"/>
             <w:r>
               <w:rPr>
+                <w:rFonts w:ascii="Consolas" w:hAnsi="Consolas"/>
                 <w:b w:val="0"/>
                 <w:bCs w:val="0"/>
                 <w:sz w:val="22"/>
@@ -4995,6 +5049,7 @@
           <w:p>
             <w:pPr>
               <w:rPr>
+                <w:rFonts w:ascii="Consolas" w:hAnsi="Consolas"/>
                 <w:b w:val="0"/>
                 <w:bCs w:val="0"/>
                 <w:sz w:val="22"/>
@@ -5002,6 +5057,7 @@
             </w:pPr>
             <w:r>
               <w:rPr>
+                <w:rFonts w:ascii="Consolas" w:hAnsi="Consolas"/>
                 <w:b w:val="0"/>
                 <w:bCs w:val="0"/>
                 <w:sz w:val="22"/>
@@ -5025,6 +5081,7 @@
           <w:p>
             <w:pPr>
               <w:rPr>
+                <w:rFonts w:ascii="Consolas" w:hAnsi="Consolas"/>
                 <w:b w:val="0"/>
                 <w:bCs w:val="0"/>
                 <w:sz w:val="22"/>
@@ -5032,6 +5089,7 @@
             </w:pPr>
             <w:r>
               <w:rPr>
+                <w:rFonts w:ascii="Consolas" w:hAnsi="Consolas"/>
                 <w:b w:val="0"/>
                 <w:bCs w:val="0"/>
                 <w:sz w:val="22"/>
@@ -5053,9 +5111,12 @@
           <w:p>
             <w:pPr>
               <w:rPr>
-                <w:b w:val="0"/>
-                <w:bCs w:val="0"/>
-                <w:sz w:val="22"/>
+                <w:rFonts w:ascii="Consolas" w:hAnsi="Consolas" w:cs="Consolas"/>
+                <w:b w:val="0"/>
+                <w:bCs w:val="0"/>
+                <w:color w:val="000000"/>
+                <w:sz w:val="19"/>
+                <w:szCs w:val="19"/>
                 <w:lang w:val="en-US"/>
               </w:rPr>
             </w:pPr>
@@ -5069,6 +5130,120 @@
                 <w:szCs w:val="19"/>
                 <w:lang w:val="en-US"/>
               </w:rPr>
+              <w:t>using</w:t>
+            </w:r>
+            <w:r>
+              <w:rPr>
+                <w:rFonts w:ascii="Consolas" w:hAnsi="Consolas" w:cs="Consolas"/>
+                <w:b w:val="0"/>
+                <w:bCs w:val="0"/>
+                <w:color w:val="000000"/>
+                <w:sz w:val="19"/>
+                <w:szCs w:val="19"/>
+                <w:lang w:val="en-US"/>
+              </w:rPr>
+              <w:t xml:space="preserve"> </w:t>
+            </w:r>
+            <w:proofErr w:type="spellStart"/>
+            <w:r>
+              <w:rPr>
+                <w:rFonts w:ascii="Consolas" w:hAnsi="Consolas" w:cs="Consolas"/>
+                <w:b w:val="0"/>
+                <w:bCs w:val="0"/>
+                <w:color w:val="000000"/>
+                <w:sz w:val="19"/>
+                <w:szCs w:val="19"/>
+                <w:lang w:val="en-US"/>
+              </w:rPr>
+              <w:t>System.Text.RegularExpressions</w:t>
+            </w:r>
+            <w:proofErr w:type="spellEnd"/>
+            <w:r>
+              <w:rPr>
+                <w:rFonts w:ascii="Consolas" w:hAnsi="Consolas" w:cs="Consolas"/>
+                <w:b w:val="0"/>
+                <w:bCs w:val="0"/>
+                <w:color w:val="000000"/>
+                <w:sz w:val="19"/>
+                <w:szCs w:val="19"/>
+                <w:lang w:val="en-US"/>
+              </w:rPr>
+              <w:t>;</w:t>
+            </w:r>
+          </w:p>
+          <w:p>
+            <w:pPr>
+              <w:rPr>
+                <w:rFonts w:ascii="Consolas" w:hAnsi="Consolas" w:cs="Consolas"/>
+                <w:b w:val="0"/>
+                <w:bCs w:val="0"/>
+                <w:color w:val="000000"/>
+                <w:sz w:val="19"/>
+                <w:szCs w:val="19"/>
+                <w:lang w:val="en-US"/>
+              </w:rPr>
+            </w:pPr>
+          </w:p>
+          <w:p>
+            <w:pPr>
+              <w:rPr>
+                <w:rFonts w:ascii="Consolas" w:hAnsi="Consolas" w:cs="Consolas"/>
+                <w:b w:val="0"/>
+                <w:bCs w:val="0"/>
+                <w:color w:val="000000"/>
+                <w:sz w:val="19"/>
+                <w:szCs w:val="19"/>
+                <w:lang w:val="en-US"/>
+              </w:rPr>
+            </w:pPr>
+            <w:r>
+              <w:rPr>
+                <w:rFonts w:ascii="Consolas" w:hAnsi="Consolas" w:cs="Consolas"/>
+                <w:b w:val="0"/>
+                <w:bCs w:val="0"/>
+                <w:color w:val="000000"/>
+                <w:sz w:val="19"/>
+                <w:szCs w:val="19"/>
+                <w:lang w:val="en-US"/>
+              </w:rPr>
+              <w:t xml:space="preserve">ja </w:t>
+            </w:r>
+          </w:p>
+          <w:p>
+            <w:pPr>
+              <w:rPr>
+                <w:rFonts w:ascii="Consolas" w:hAnsi="Consolas" w:cs="Consolas"/>
+                <w:b w:val="0"/>
+                <w:bCs w:val="0"/>
+                <w:color w:val="0000FF"/>
+                <w:sz w:val="19"/>
+                <w:szCs w:val="19"/>
+                <w:lang w:val="en-US"/>
+              </w:rPr>
+            </w:pPr>
+          </w:p>
+          <w:p>
+            <w:pPr>
+              <w:rPr>
+                <w:rFonts w:ascii="Consolas" w:hAnsi="Consolas" w:cs="Consolas"/>
+                <w:b w:val="0"/>
+                <w:bCs w:val="0"/>
+                <w:color w:val="000000"/>
+                <w:sz w:val="19"/>
+                <w:szCs w:val="19"/>
+                <w:lang w:val="en-US"/>
+              </w:rPr>
+            </w:pPr>
+            <w:r>
+              <w:rPr>
+                <w:rFonts w:ascii="Consolas" w:hAnsi="Consolas" w:cs="Consolas"/>
+                <w:b w:val="0"/>
+                <w:bCs w:val="0"/>
+                <w:color w:val="0000FF"/>
+                <w:sz w:val="19"/>
+                <w:szCs w:val="19"/>
+                <w:lang w:val="en-US"/>
+              </w:rPr>
               <w:t>if</w:t>
             </w:r>
             <w:r>
@@ -5183,6 +5358,19 @@
               </w:rPr>
               <w:t>))</w:t>
             </w:r>
+          </w:p>
+          <w:p>
+            <w:pPr>
+              <w:rPr>
+                <w:rFonts w:ascii="Consolas" w:hAnsi="Consolas" w:cs="Consolas"/>
+                <w:b w:val="0"/>
+                <w:bCs w:val="0"/>
+                <w:color w:val="000000"/>
+                <w:sz w:val="19"/>
+                <w:szCs w:val="19"/>
+                <w:lang w:val="en-US"/>
+              </w:rPr>
+            </w:pPr>
           </w:p>
         </w:tc>
         <w:tc>
@@ -5198,34 +5386,39 @@
           <w:p>
             <w:pPr>
               <w:rPr>
-                <w:b w:val="0"/>
-                <w:bCs w:val="0"/>
-                <w:sz w:val="22"/>
-                <w:lang w:val="en-US"/>
+                <w:rFonts w:ascii="Consolas" w:hAnsi="Consolas"/>
+                <w:b w:val="0"/>
+                <w:bCs w:val="0"/>
+                <w:sz w:val="22"/>
               </w:rPr>
             </w:pPr>
-            <w:proofErr w:type="spellStart"/>
-            <w:r>
-              <w:rPr>
-                <w:b w:val="0"/>
-                <w:bCs w:val="0"/>
-                <w:sz w:val="22"/>
-                <w:lang w:val="en-US"/>
-              </w:rPr>
-              <w:t>Rekisteröityminen</w:t>
-            </w:r>
-            <w:proofErr w:type="spellEnd"/>
-            <w:r>
-              <w:rPr>
-                <w:b w:val="0"/>
-                <w:bCs w:val="0"/>
-                <w:sz w:val="22"/>
-                <w:lang w:val="en-US"/>
-              </w:rPr>
-              <w:t>, käyttäjänimi</w:t>
-            </w:r>
-            <w:bookmarkStart w:id="0" w:name="_GoBack"/>
-            <w:bookmarkEnd w:id="0"/>
+            <w:r>
+              <w:rPr>
+                <w:rFonts w:ascii="Consolas" w:hAnsi="Consolas"/>
+                <w:b w:val="0"/>
+                <w:bCs w:val="0"/>
+                <w:sz w:val="22"/>
+              </w:rPr>
+              <w:t>Rekisteröityminen, käyttäjänimi</w:t>
+            </w:r>
+            <w:r>
+              <w:rPr>
+                <w:rFonts w:ascii="Consolas" w:hAnsi="Consolas"/>
+                <w:b w:val="0"/>
+                <w:bCs w:val="0"/>
+                <w:sz w:val="22"/>
+              </w:rPr>
+              <w:t>, perheavain</w:t>
+            </w:r>
+            <w:r>
+              <w:rPr>
+                <w:rFonts w:ascii="Consolas" w:hAnsi="Consolas"/>
+                <w:b w:val="0"/>
+                <w:bCs w:val="0"/>
+                <w:sz w:val="22"/>
+              </w:rPr>
+              <w:t>, haku/etsi</w:t>
+            </w:r>
           </w:p>
         </w:tc>
         <w:tc>
@@ -5241,6 +5434,7 @@
           <w:p>
             <w:pPr>
               <w:rPr>
+                <w:rFonts w:ascii="Consolas" w:hAnsi="Consolas"/>
                 <w:b w:val="0"/>
                 <w:bCs w:val="0"/>
                 <w:sz w:val="22"/>
@@ -5248,11 +5442,30 @@
             </w:pPr>
             <w:r>
               <w:rPr>
-                <w:b w:val="0"/>
-                <w:bCs w:val="0"/>
-                <w:sz w:val="22"/>
-              </w:rPr>
-              <w:t>Tarkistaa, että käyttäjänimi ei sisällä erikoismerkkejä</w:t>
+                <w:rFonts w:ascii="Consolas" w:hAnsi="Consolas"/>
+                <w:b w:val="0"/>
+                <w:bCs w:val="0"/>
+                <w:sz w:val="22"/>
+              </w:rPr>
+              <w:t xml:space="preserve">Tarkistaa, että </w:t>
+            </w:r>
+            <w:r>
+              <w:rPr>
+                <w:rFonts w:ascii="Consolas" w:hAnsi="Consolas"/>
+                <w:b w:val="0"/>
+                <w:bCs w:val="0"/>
+                <w:sz w:val="22"/>
+              </w:rPr>
+              <w:t>syöte</w:t>
+            </w:r>
+            <w:r>
+              <w:rPr>
+                <w:rFonts w:ascii="Consolas" w:hAnsi="Consolas"/>
+                <w:b w:val="0"/>
+                <w:bCs w:val="0"/>
+                <w:sz w:val="22"/>
+              </w:rPr>
+              <w:t xml:space="preserve"> ei sisällä erikoismerkkejä</w:t>
             </w:r>
           </w:p>
         </w:tc>
@@ -5271,6 +5484,7 @@
           <w:p>
             <w:pPr>
               <w:rPr>
+                <w:rFonts w:ascii="Consolas" w:hAnsi="Consolas"/>
                 <w:b w:val="0"/>
                 <w:bCs w:val="0"/>
                 <w:sz w:val="22"/>
@@ -5278,6 +5492,7 @@
             </w:pPr>
             <w:r>
               <w:rPr>
+                <w:rFonts w:ascii="Consolas" w:hAnsi="Consolas"/>
                 <w:b w:val="0"/>
                 <w:bCs w:val="0"/>
                 <w:sz w:val="22"/>
@@ -5299,11 +5514,104 @@
           <w:p>
             <w:pPr>
               <w:rPr>
+                <w:rFonts w:ascii="Consolas" w:hAnsi="Consolas"/>
                 <w:b w:val="0"/>
                 <w:bCs w:val="0"/>
                 <w:sz w:val="22"/>
               </w:rPr>
             </w:pPr>
+            <w:proofErr w:type="gramStart"/>
+            <w:r>
+              <w:rPr>
+                <w:rFonts w:ascii="Consolas" w:hAnsi="Consolas" w:cs="Consolas"/>
+                <w:b w:val="0"/>
+                <w:bCs w:val="0"/>
+                <w:color w:val="000000"/>
+                <w:sz w:val="19"/>
+                <w:szCs w:val="19"/>
+              </w:rPr>
+              <w:t>.</w:t>
+            </w:r>
+            <w:proofErr w:type="spellStart"/>
+            <w:r>
+              <w:rPr>
+                <w:rFonts w:ascii="Consolas" w:hAnsi="Consolas" w:cs="Consolas"/>
+                <w:b w:val="0"/>
+                <w:bCs w:val="0"/>
+                <w:color w:val="000000"/>
+                <w:sz w:val="19"/>
+                <w:szCs w:val="19"/>
+              </w:rPr>
+              <w:t>Text</w:t>
+            </w:r>
+            <w:proofErr w:type="gramEnd"/>
+            <w:r>
+              <w:rPr>
+                <w:rFonts w:ascii="Consolas" w:hAnsi="Consolas" w:cs="Consolas"/>
+                <w:b w:val="0"/>
+                <w:bCs w:val="0"/>
+                <w:color w:val="000000"/>
+                <w:sz w:val="19"/>
+                <w:szCs w:val="19"/>
+              </w:rPr>
+              <w:t>.Replace</w:t>
+            </w:r>
+            <w:proofErr w:type="spellEnd"/>
+            <w:r>
+              <w:rPr>
+                <w:rFonts w:ascii="Consolas" w:hAnsi="Consolas" w:cs="Consolas"/>
+                <w:b w:val="0"/>
+                <w:bCs w:val="0"/>
+                <w:color w:val="000000"/>
+                <w:sz w:val="19"/>
+                <w:szCs w:val="19"/>
+              </w:rPr>
+              <w:t>(</w:t>
+            </w:r>
+            <w:r>
+              <w:rPr>
+                <w:rFonts w:ascii="Consolas" w:hAnsi="Consolas" w:cs="Consolas"/>
+                <w:b w:val="0"/>
+                <w:bCs w:val="0"/>
+                <w:color w:val="A31515"/>
+                <w:sz w:val="19"/>
+                <w:szCs w:val="19"/>
+              </w:rPr>
+              <w:t>" "</w:t>
+            </w:r>
+            <w:r>
+              <w:rPr>
+                <w:rFonts w:ascii="Consolas" w:hAnsi="Consolas" w:cs="Consolas"/>
+                <w:b w:val="0"/>
+                <w:bCs w:val="0"/>
+                <w:color w:val="000000"/>
+                <w:sz w:val="19"/>
+                <w:szCs w:val="19"/>
+              </w:rPr>
+              <w:t xml:space="preserve">, </w:t>
+            </w:r>
+            <w:r>
+              <w:rPr>
+                <w:rFonts w:ascii="Consolas" w:hAnsi="Consolas" w:cs="Consolas"/>
+                <w:b w:val="0"/>
+                <w:bCs w:val="0"/>
+                <w:color w:val="A31515"/>
+                <w:sz w:val="19"/>
+                <w:szCs w:val="19"/>
+              </w:rPr>
+              <w:t>""</w:t>
+            </w:r>
+            <w:r>
+              <w:rPr>
+                <w:rFonts w:ascii="Consolas" w:hAnsi="Consolas" w:cs="Consolas"/>
+                <w:b w:val="0"/>
+                <w:bCs w:val="0"/>
+                <w:color w:val="000000"/>
+                <w:sz w:val="19"/>
+                <w:szCs w:val="19"/>
+              </w:rPr>
+              <w:t>);</w:t>
+            </w:r>
           </w:p>
         </w:tc>
         <w:tc>
@@ -5319,11 +5627,32 @@
           <w:p>
             <w:pPr>
               <w:rPr>
+                <w:rFonts w:ascii="Consolas" w:hAnsi="Consolas"/>
                 <w:b w:val="0"/>
                 <w:bCs w:val="0"/>
                 <w:sz w:val="22"/>
               </w:rPr>
             </w:pPr>
+            <w:proofErr w:type="gramStart"/>
+            <w:r>
+              <w:rPr>
+                <w:rFonts w:ascii="Consolas" w:hAnsi="Consolas"/>
+                <w:b w:val="0"/>
+                <w:bCs w:val="0"/>
+                <w:sz w:val="22"/>
+              </w:rPr>
+              <w:t>-</w:t>
+            </w:r>
+            <w:proofErr w:type="gramEnd"/>
+            <w:r>
+              <w:rPr>
+                <w:rFonts w:ascii="Consolas" w:hAnsi="Consolas"/>
+                <w:b w:val="0"/>
+                <w:bCs w:val="0"/>
+                <w:sz w:val="22"/>
+              </w:rPr>
+              <w:t>||-</w:t>
+            </w:r>
           </w:p>
         </w:tc>
         <w:tc>
@@ -5339,11 +5668,32 @@
           <w:p>
             <w:pPr>
               <w:rPr>
+                <w:rFonts w:ascii="Consolas" w:hAnsi="Consolas"/>
                 <w:b w:val="0"/>
                 <w:bCs w:val="0"/>
                 <w:sz w:val="22"/>
               </w:rPr>
             </w:pPr>
+            <w:proofErr w:type="gramStart"/>
+            <w:r>
+              <w:rPr>
+                <w:rFonts w:ascii="Consolas" w:hAnsi="Consolas"/>
+                <w:b w:val="0"/>
+                <w:bCs w:val="0"/>
+                <w:sz w:val="22"/>
+              </w:rPr>
+              <w:t>Muuttaa</w:t>
+            </w:r>
+            <w:proofErr w:type="gramEnd"/>
+            <w:r>
+              <w:rPr>
+                <w:rFonts w:ascii="Consolas" w:hAnsi="Consolas"/>
+                <w:b w:val="0"/>
+                <w:bCs w:val="0"/>
+                <w:sz w:val="22"/>
+              </w:rPr>
+              <w:t xml:space="preserve"> välilyönnit ala-viivoiksi</w:t>
+            </w:r>
           </w:p>
         </w:tc>
       </w:tr>
@@ -5361,6 +5711,7 @@
           <w:p>
             <w:pPr>
               <w:rPr>
+                <w:rFonts w:ascii="Consolas" w:hAnsi="Consolas"/>
                 <w:b w:val="0"/>
                 <w:bCs w:val="0"/>
                 <w:sz w:val="22"/>
@@ -5368,6 +5719,7 @@
             </w:pPr>
             <w:r>
               <w:rPr>
+                <w:rFonts w:ascii="Consolas" w:hAnsi="Consolas"/>
                 <w:b w:val="0"/>
                 <w:bCs w:val="0"/>
                 <w:sz w:val="22"/>
@@ -5389,11 +5741,80 @@
           <w:p>
             <w:pPr>
               <w:rPr>
-                <w:b w:val="0"/>
-                <w:bCs w:val="0"/>
-                <w:sz w:val="22"/>
+                <w:rFonts w:ascii="Consolas" w:hAnsi="Consolas"/>
+                <w:b w:val="0"/>
               </w:rPr>
             </w:pPr>
+            <w:r>
+              <w:rPr>
+                <w:rFonts w:ascii="Consolas" w:hAnsi="Consolas"/>
+                <w:b w:val="0"/>
+              </w:rPr>
+              <w:t xml:space="preserve">”Tämä perheavainta” </w:t>
+            </w:r>
+            <w:proofErr w:type="gramStart"/>
+            <w:r>
+              <w:rPr>
+                <w:rFonts w:ascii="Consolas" w:hAnsi="Consolas"/>
+                <w:b w:val="0"/>
+              </w:rPr>
+              <w:t>--</w:t>
+            </w:r>
+            <w:r>
+              <w:rPr>
+                <w:rFonts w:ascii="Consolas" w:hAnsi="Consolas"/>
+                <w:b w:val="0"/>
+              </w:rPr>
+              <w:t>-</w:t>
+            </w:r>
+            <w:proofErr w:type="gramEnd"/>
+            <w:r>
+              <w:rPr>
+                <w:rFonts w:ascii="Consolas" w:hAnsi="Consolas"/>
+                <w:b w:val="0"/>
+              </w:rPr>
+              <w:t xml:space="preserve">&gt; ” Tämä perheavain” ja </w:t>
+            </w:r>
+          </w:p>
+          <w:p>
+            <w:pPr>
+              <w:rPr>
+                <w:rFonts w:ascii="Consolas" w:hAnsi="Consolas"/>
+                <w:b w:val="0"/>
+                <w:bCs w:val="0"/>
+                <w:sz w:val="22"/>
+              </w:rPr>
+            </w:pPr>
+            <w:r>
+              <w:rPr>
+                <w:rFonts w:ascii="Consolas" w:hAnsi="Consolas"/>
+                <w:b w:val="0"/>
+              </w:rPr>
+              <w:t xml:space="preserve">”ei ole vielä olemassa” </w:t>
+            </w:r>
+            <w:proofErr w:type="gramStart"/>
+            <w:r>
+              <w:rPr>
+                <w:rFonts w:ascii="Consolas" w:hAnsi="Consolas"/>
+                <w:b w:val="0"/>
+              </w:rPr>
+              <w:t>--</w:t>
+            </w:r>
+            <w:proofErr w:type="gramEnd"/>
+            <w:r>
+              <w:rPr>
+                <w:rFonts w:ascii="Consolas" w:hAnsi="Consolas"/>
+                <w:b w:val="0"/>
+              </w:rPr>
+              <w:t>&gt;</w:t>
+            </w:r>
+            <w:r>
+              <w:rPr>
+                <w:rFonts w:ascii="Consolas" w:hAnsi="Consolas"/>
+                <w:b w:val="0"/>
+              </w:rPr>
+              <w:t xml:space="preserve"> ” ei vielä ole olemassa”</w:t>
+            </w:r>
           </w:p>
         </w:tc>
         <w:tc>
@@ -5409,11 +5830,21 @@
           <w:p>
             <w:pPr>
               <w:rPr>
+                <w:rFonts w:ascii="Consolas" w:hAnsi="Consolas"/>
                 <w:b w:val="0"/>
                 <w:bCs w:val="0"/>
                 <w:sz w:val="22"/>
               </w:rPr>
             </w:pPr>
+            <w:r>
+              <w:rPr>
+                <w:rFonts w:ascii="Consolas" w:hAnsi="Consolas"/>
+                <w:b w:val="0"/>
+                <w:bCs w:val="0"/>
+                <w:sz w:val="22"/>
+              </w:rPr>
+              <w:t>Info</w:t>
+            </w:r>
           </w:p>
         </w:tc>
         <w:tc>
@@ -5429,11 +5860,21 @@
           <w:p>
             <w:pPr>
               <w:rPr>
+                <w:rFonts w:ascii="Consolas" w:hAnsi="Consolas"/>
                 <w:b w:val="0"/>
                 <w:bCs w:val="0"/>
                 <w:sz w:val="22"/>
               </w:rPr>
             </w:pPr>
+            <w:r>
+              <w:rPr>
+                <w:rFonts w:ascii="Consolas" w:hAnsi="Consolas"/>
+                <w:b w:val="0"/>
+                <w:bCs w:val="0"/>
+                <w:sz w:val="22"/>
+              </w:rPr>
+              <w:t>Oikein kirjoitus</w:t>
+            </w:r>
           </w:p>
         </w:tc>
       </w:tr>
@@ -5451,6 +5892,7 @@
           <w:p>
             <w:pPr>
               <w:rPr>
+                <w:rFonts w:ascii="Consolas" w:hAnsi="Consolas"/>
                 <w:b w:val="0"/>
                 <w:bCs w:val="0"/>
                 <w:sz w:val="22"/>
@@ -5458,6 +5900,7 @@
             </w:pPr>
             <w:r>
               <w:rPr>
+                <w:rFonts w:ascii="Consolas" w:hAnsi="Consolas"/>
                 <w:b w:val="0"/>
                 <w:bCs w:val="0"/>
                 <w:sz w:val="22"/>
@@ -5478,12 +5921,419 @@
           </w:tcPr>
           <w:p>
             <w:pPr>
-              <w:rPr>
-                <w:b w:val="0"/>
-                <w:bCs w:val="0"/>
-                <w:sz w:val="22"/>
+              <w:widowControl/>
+              <w:adjustRightInd w:val="0"/>
+              <w:rPr>
+                <w:rFonts w:ascii="Consolas" w:hAnsi="Consolas" w:cs="Consolas"/>
+                <w:b w:val="0"/>
+                <w:bCs w:val="0"/>
+                <w:color w:val="000000"/>
+                <w:sz w:val="19"/>
+                <w:szCs w:val="19"/>
+                <w:lang w:val="en-US"/>
               </w:rPr>
             </w:pPr>
+            <w:r>
+              <w:rPr>
+                <w:rFonts w:ascii="Consolas" w:hAnsi="Consolas" w:cs="Consolas"/>
+                <w:b w:val="0"/>
+                <w:bCs w:val="0"/>
+                <w:color w:val="0000FF"/>
+                <w:sz w:val="19"/>
+                <w:szCs w:val="19"/>
+                <w:lang w:val="en-US"/>
+              </w:rPr>
+              <w:t>if</w:t>
+            </w:r>
+            <w:r>
+              <w:rPr>
+                <w:rFonts w:ascii="Consolas" w:hAnsi="Consolas" w:cs="Consolas"/>
+                <w:b w:val="0"/>
+                <w:bCs w:val="0"/>
+                <w:color w:val="000000"/>
+                <w:sz w:val="19"/>
+                <w:szCs w:val="19"/>
+                <w:lang w:val="en-US"/>
+              </w:rPr>
+              <w:t xml:space="preserve"> (</w:t>
+            </w:r>
+            <w:proofErr w:type="spellStart"/>
+            <w:r>
+              <w:rPr>
+                <w:rFonts w:ascii="Consolas" w:hAnsi="Consolas" w:cs="Consolas"/>
+                <w:b w:val="0"/>
+                <w:bCs w:val="0"/>
+                <w:color w:val="000000"/>
+                <w:sz w:val="19"/>
+                <w:szCs w:val="19"/>
+                <w:lang w:val="en-US"/>
+              </w:rPr>
+              <w:t>current_view</w:t>
+            </w:r>
+            <w:proofErr w:type="spellEnd"/>
+            <w:r>
+              <w:rPr>
+                <w:rFonts w:ascii="Consolas" w:hAnsi="Consolas" w:cs="Consolas"/>
+                <w:b w:val="0"/>
+                <w:bCs w:val="0"/>
+                <w:color w:val="000000"/>
+                <w:sz w:val="19"/>
+                <w:szCs w:val="19"/>
+                <w:lang w:val="en-US"/>
+              </w:rPr>
+              <w:t xml:space="preserve"> == </w:t>
+            </w:r>
+            <w:r>
+              <w:rPr>
+                <w:rFonts w:ascii="Consolas" w:hAnsi="Consolas" w:cs="Consolas"/>
+                <w:b w:val="0"/>
+                <w:bCs w:val="0"/>
+                <w:color w:val="A31515"/>
+                <w:sz w:val="19"/>
+                <w:szCs w:val="19"/>
+                <w:lang w:val="en-US"/>
+              </w:rPr>
+              <w:t>"menu"</w:t>
+            </w:r>
+            <w:r>
+              <w:rPr>
+                <w:rFonts w:ascii="Consolas" w:hAnsi="Consolas" w:cs="Consolas"/>
+                <w:b w:val="0"/>
+                <w:bCs w:val="0"/>
+                <w:color w:val="000000"/>
+                <w:sz w:val="19"/>
+                <w:szCs w:val="19"/>
+                <w:lang w:val="en-US"/>
+              </w:rPr>
+              <w:t xml:space="preserve"> || </w:t>
+            </w:r>
+            <w:proofErr w:type="spellStart"/>
+            <w:r>
+              <w:rPr>
+                <w:rFonts w:ascii="Consolas" w:hAnsi="Consolas" w:cs="Consolas"/>
+                <w:b w:val="0"/>
+                <w:bCs w:val="0"/>
+                <w:color w:val="000000"/>
+                <w:sz w:val="19"/>
+                <w:szCs w:val="19"/>
+                <w:lang w:val="en-US"/>
+              </w:rPr>
+              <w:t>current_view</w:t>
+            </w:r>
+            <w:proofErr w:type="spellEnd"/>
+            <w:r>
+              <w:rPr>
+                <w:rFonts w:ascii="Consolas" w:hAnsi="Consolas" w:cs="Consolas"/>
+                <w:b w:val="0"/>
+                <w:bCs w:val="0"/>
+                <w:color w:val="000000"/>
+                <w:sz w:val="19"/>
+                <w:szCs w:val="19"/>
+                <w:lang w:val="en-US"/>
+              </w:rPr>
+              <w:t xml:space="preserve"> == </w:t>
+            </w:r>
+            <w:r>
+              <w:rPr>
+                <w:rFonts w:ascii="Consolas" w:hAnsi="Consolas" w:cs="Consolas"/>
+                <w:b w:val="0"/>
+                <w:bCs w:val="0"/>
+                <w:color w:val="A31515"/>
+                <w:sz w:val="19"/>
+                <w:szCs w:val="19"/>
+                <w:lang w:val="en-US"/>
+              </w:rPr>
+              <w:t>"</w:t>
+            </w:r>
+            <w:proofErr w:type="spellStart"/>
+            <w:r>
+              <w:rPr>
+                <w:rFonts w:ascii="Consolas" w:hAnsi="Consolas" w:cs="Consolas"/>
+                <w:b w:val="0"/>
+                <w:bCs w:val="0"/>
+                <w:color w:val="A31515"/>
+                <w:sz w:val="19"/>
+                <w:szCs w:val="19"/>
+                <w:lang w:val="en-US"/>
+              </w:rPr>
+              <w:t>shopping_list</w:t>
+            </w:r>
+            <w:proofErr w:type="spellEnd"/>
+            <w:r>
+              <w:rPr>
+                <w:rFonts w:ascii="Consolas" w:hAnsi="Consolas" w:cs="Consolas"/>
+                <w:b w:val="0"/>
+                <w:bCs w:val="0"/>
+                <w:color w:val="A31515"/>
+                <w:sz w:val="19"/>
+                <w:szCs w:val="19"/>
+                <w:lang w:val="en-US"/>
+              </w:rPr>
+              <w:t>"</w:t>
+            </w:r>
+            <w:r>
+              <w:rPr>
+                <w:rFonts w:ascii="Consolas" w:hAnsi="Consolas" w:cs="Consolas"/>
+                <w:b w:val="0"/>
+                <w:bCs w:val="0"/>
+                <w:color w:val="000000"/>
+                <w:sz w:val="19"/>
+                <w:szCs w:val="19"/>
+                <w:lang w:val="en-US"/>
+              </w:rPr>
+              <w:t xml:space="preserve"> || </w:t>
+            </w:r>
+            <w:proofErr w:type="spellStart"/>
+            <w:r>
+              <w:rPr>
+                <w:rFonts w:ascii="Consolas" w:hAnsi="Consolas" w:cs="Consolas"/>
+                <w:b w:val="0"/>
+                <w:bCs w:val="0"/>
+                <w:color w:val="000000"/>
+                <w:sz w:val="19"/>
+                <w:szCs w:val="19"/>
+                <w:lang w:val="en-US"/>
+              </w:rPr>
+              <w:t>current_view</w:t>
+            </w:r>
+            <w:proofErr w:type="spellEnd"/>
+            <w:r>
+              <w:rPr>
+                <w:rFonts w:ascii="Consolas" w:hAnsi="Consolas" w:cs="Consolas"/>
+                <w:b w:val="0"/>
+                <w:bCs w:val="0"/>
+                <w:color w:val="000000"/>
+                <w:sz w:val="19"/>
+                <w:szCs w:val="19"/>
+                <w:lang w:val="en-US"/>
+              </w:rPr>
+              <w:t xml:space="preserve"> == </w:t>
+            </w:r>
+            <w:r>
+              <w:rPr>
+                <w:rFonts w:ascii="Consolas" w:hAnsi="Consolas" w:cs="Consolas"/>
+                <w:b w:val="0"/>
+                <w:bCs w:val="0"/>
+                <w:color w:val="A31515"/>
+                <w:sz w:val="19"/>
+                <w:szCs w:val="19"/>
+                <w:lang w:val="en-US"/>
+              </w:rPr>
+              <w:t>"checklist"</w:t>
+            </w:r>
+            <w:r>
+              <w:rPr>
+                <w:rFonts w:ascii="Consolas" w:hAnsi="Consolas" w:cs="Consolas"/>
+                <w:b w:val="0"/>
+                <w:bCs w:val="0"/>
+                <w:color w:val="000000"/>
+                <w:sz w:val="19"/>
+                <w:szCs w:val="19"/>
+                <w:lang w:val="en-US"/>
+              </w:rPr>
+              <w:t>)</w:t>
+            </w:r>
+          </w:p>
+          <w:p>
+            <w:pPr>
+              <w:widowControl/>
+              <w:adjustRightInd w:val="0"/>
+              <w:rPr>
+                <w:rFonts w:ascii="Consolas" w:hAnsi="Consolas" w:cs="Consolas"/>
+                <w:b w:val="0"/>
+                <w:bCs w:val="0"/>
+                <w:color w:val="000000"/>
+                <w:sz w:val="19"/>
+                <w:szCs w:val="19"/>
+              </w:rPr>
+            </w:pPr>
+            <w:r>
+              <w:rPr>
+                <w:rFonts w:ascii="Consolas" w:hAnsi="Consolas" w:cs="Consolas"/>
+                <w:b w:val="0"/>
+                <w:bCs w:val="0"/>
+                <w:color w:val="000000"/>
+                <w:sz w:val="19"/>
+                <w:szCs w:val="19"/>
+              </w:rPr>
+              <w:t>{</w:t>
+            </w:r>
+          </w:p>
+          <w:p>
+            <w:pPr>
+              <w:widowControl/>
+              <w:adjustRightInd w:val="0"/>
+              <w:rPr>
+                <w:rFonts w:ascii="Consolas" w:hAnsi="Consolas" w:cs="Consolas"/>
+                <w:b w:val="0"/>
+                <w:bCs w:val="0"/>
+                <w:color w:val="000000"/>
+                <w:sz w:val="19"/>
+                <w:szCs w:val="19"/>
+              </w:rPr>
+            </w:pPr>
+            <w:proofErr w:type="spellStart"/>
+            <w:r>
+              <w:rPr>
+                <w:rFonts w:ascii="Consolas" w:hAnsi="Consolas" w:cs="Consolas"/>
+                <w:b w:val="0"/>
+                <w:bCs w:val="0"/>
+                <w:color w:val="000000"/>
+                <w:sz w:val="19"/>
+                <w:szCs w:val="19"/>
+              </w:rPr>
+              <w:t>dialogResult</w:t>
+            </w:r>
+            <w:proofErr w:type="spellEnd"/>
+            <w:r>
+              <w:rPr>
+                <w:rFonts w:ascii="Consolas" w:hAnsi="Consolas" w:cs="Consolas"/>
+                <w:b w:val="0"/>
+                <w:bCs w:val="0"/>
+                <w:color w:val="000000"/>
+                <w:sz w:val="19"/>
+                <w:szCs w:val="19"/>
+              </w:rPr>
+              <w:t xml:space="preserve"> = </w:t>
+            </w:r>
+            <w:proofErr w:type="spellStart"/>
+            <w:r>
+              <w:rPr>
+                <w:rFonts w:ascii="Consolas" w:hAnsi="Consolas" w:cs="Consolas"/>
+                <w:b w:val="0"/>
+                <w:bCs w:val="0"/>
+                <w:color w:val="2B91AF"/>
+                <w:sz w:val="19"/>
+                <w:szCs w:val="19"/>
+              </w:rPr>
+              <w:t>MessageBox</w:t>
+            </w:r>
+            <w:proofErr w:type="gramStart"/>
+            <w:r>
+              <w:rPr>
+                <w:rFonts w:ascii="Consolas" w:hAnsi="Consolas" w:cs="Consolas"/>
+                <w:b w:val="0"/>
+                <w:bCs w:val="0"/>
+                <w:color w:val="000000"/>
+                <w:sz w:val="19"/>
+                <w:szCs w:val="19"/>
+              </w:rPr>
+              <w:t>.Show</w:t>
+            </w:r>
+            <w:proofErr w:type="spellEnd"/>
+            <w:proofErr w:type="gramEnd"/>
+            <w:r>
+              <w:rPr>
+                <w:rFonts w:ascii="Consolas" w:hAnsi="Consolas" w:cs="Consolas"/>
+                <w:b w:val="0"/>
+                <w:bCs w:val="0"/>
+                <w:color w:val="000000"/>
+                <w:sz w:val="19"/>
+                <w:szCs w:val="19"/>
+              </w:rPr>
+              <w:t>(</w:t>
+            </w:r>
+            <w:r>
+              <w:rPr>
+                <w:rFonts w:ascii="Consolas" w:hAnsi="Consolas" w:cs="Consolas"/>
+                <w:b w:val="0"/>
+                <w:bCs w:val="0"/>
+                <w:color w:val="A31515"/>
+                <w:sz w:val="19"/>
+                <w:szCs w:val="19"/>
+              </w:rPr>
+              <w:t>"Muistithan tallentaa keskeneräiset työsi?"</w:t>
+            </w:r>
+            <w:r>
+              <w:rPr>
+                <w:rFonts w:ascii="Consolas" w:hAnsi="Consolas" w:cs="Consolas"/>
+                <w:b w:val="0"/>
+                <w:bCs w:val="0"/>
+                <w:color w:val="000000"/>
+                <w:sz w:val="19"/>
+                <w:szCs w:val="19"/>
+              </w:rPr>
+              <w:t xml:space="preserve">, </w:t>
+            </w:r>
+            <w:r>
+              <w:rPr>
+                <w:rFonts w:ascii="Consolas" w:hAnsi="Consolas" w:cs="Consolas"/>
+                <w:b w:val="0"/>
+                <w:bCs w:val="0"/>
+                <w:color w:val="A31515"/>
+                <w:sz w:val="19"/>
+                <w:szCs w:val="19"/>
+              </w:rPr>
+              <w:t>"Siirry"</w:t>
+            </w:r>
+            <w:r>
+              <w:rPr>
+                <w:rFonts w:ascii="Consolas" w:hAnsi="Consolas" w:cs="Consolas"/>
+                <w:b w:val="0"/>
+                <w:bCs w:val="0"/>
+                <w:color w:val="000000"/>
+                <w:sz w:val="19"/>
+                <w:szCs w:val="19"/>
+              </w:rPr>
+              <w:t xml:space="preserve">, </w:t>
+            </w:r>
+            <w:proofErr w:type="spellStart"/>
+            <w:r>
+              <w:rPr>
+                <w:rFonts w:ascii="Consolas" w:hAnsi="Consolas" w:cs="Consolas"/>
+                <w:b w:val="0"/>
+                <w:bCs w:val="0"/>
+                <w:color w:val="2B91AF"/>
+                <w:sz w:val="19"/>
+                <w:szCs w:val="19"/>
+              </w:rPr>
+              <w:t>MessageBoxButtons</w:t>
+            </w:r>
+            <w:r>
+              <w:rPr>
+                <w:rFonts w:ascii="Consolas" w:hAnsi="Consolas" w:cs="Consolas"/>
+                <w:b w:val="0"/>
+                <w:bCs w:val="0"/>
+                <w:color w:val="000000"/>
+                <w:sz w:val="19"/>
+                <w:szCs w:val="19"/>
+              </w:rPr>
+              <w:t>.YesNo</w:t>
+            </w:r>
+            <w:proofErr w:type="spellEnd"/>
+            <w:r>
+              <w:rPr>
+                <w:rFonts w:ascii="Consolas" w:hAnsi="Consolas" w:cs="Consolas"/>
+                <w:b w:val="0"/>
+                <w:bCs w:val="0"/>
+                <w:color w:val="000000"/>
+                <w:sz w:val="19"/>
+                <w:szCs w:val="19"/>
+              </w:rPr>
+              <w:t>);</w:t>
+            </w:r>
+          </w:p>
+          <w:p>
+            <w:pPr>
+              <w:rPr>
+                <w:rFonts w:ascii="Consolas" w:hAnsi="Consolas"/>
+                <w:b w:val="0"/>
+                <w:bCs w:val="0"/>
+                <w:sz w:val="22"/>
+                <w:lang w:val="en-US"/>
+              </w:rPr>
+            </w:pPr>
+            <w:r>
+              <w:rPr>
+                <w:rFonts w:ascii="Consolas" w:hAnsi="Consolas" w:cs="Consolas"/>
+                <w:b w:val="0"/>
+                <w:bCs w:val="0"/>
+                <w:color w:val="000000"/>
+                <w:sz w:val="19"/>
+                <w:szCs w:val="19"/>
+              </w:rPr>
+              <w:t>}</w:t>
+            </w:r>
           </w:p>
         </w:tc>
         <w:tc>
@@ -5499,11 +6349,47 @@
           <w:p>
             <w:pPr>
               <w:rPr>
-                <w:b w:val="0"/>
-                <w:bCs w:val="0"/>
-                <w:sz w:val="22"/>
+                <w:rFonts w:ascii="Consolas" w:hAnsi="Consolas"/>
+                <w:b w:val="0"/>
+                <w:bCs w:val="0"/>
+                <w:sz w:val="22"/>
+                <w:lang w:val="en-US"/>
               </w:rPr>
             </w:pPr>
+            <w:proofErr w:type="spellStart"/>
+            <w:r>
+              <w:rPr>
+                <w:rFonts w:ascii="Consolas" w:hAnsi="Consolas"/>
+                <w:b w:val="0"/>
+                <w:bCs w:val="0"/>
+                <w:sz w:val="22"/>
+                <w:lang w:val="en-US"/>
+              </w:rPr>
+              <w:t>Näkymän</w:t>
+            </w:r>
+            <w:proofErr w:type="spellEnd"/>
+            <w:r>
+              <w:rPr>
+                <w:rFonts w:ascii="Consolas" w:hAnsi="Consolas"/>
+                <w:b w:val="0"/>
+                <w:bCs w:val="0"/>
+                <w:sz w:val="22"/>
+                <w:lang w:val="en-US"/>
+              </w:rPr>
+              <w:t xml:space="preserve"> </w:t>
+            </w:r>
+            <w:proofErr w:type="spellStart"/>
+            <w:r>
+              <w:rPr>
+                <w:rFonts w:ascii="Consolas" w:hAnsi="Consolas"/>
+                <w:b w:val="0"/>
+                <w:bCs w:val="0"/>
+                <w:sz w:val="22"/>
+                <w:lang w:val="en-US"/>
+              </w:rPr>
+              <w:t>vaihto</w:t>
+            </w:r>
+            <w:proofErr w:type="spellEnd"/>
           </w:p>
         </w:tc>
         <w:tc>
@@ -5519,11 +6405,21 @@
           <w:p>
             <w:pPr>
               <w:rPr>
+                <w:rFonts w:ascii="Consolas" w:hAnsi="Consolas"/>
                 <w:b w:val="0"/>
                 <w:bCs w:val="0"/>
                 <w:sz w:val="22"/>
               </w:rPr>
             </w:pPr>
+            <w:r>
+              <w:rPr>
+                <w:rFonts w:ascii="Consolas" w:hAnsi="Consolas"/>
+                <w:b w:val="0"/>
+                <w:bCs w:val="0"/>
+                <w:sz w:val="22"/>
+              </w:rPr>
+              <w:t>Kysyy, onko keskeneräiset työt tallennettu</w:t>
+            </w:r>
           </w:p>
         </w:tc>
       </w:tr>
@@ -5541,6 +6437,7 @@
           <w:p>
             <w:pPr>
               <w:rPr>
+                <w:rFonts w:ascii="Consolas" w:hAnsi="Consolas"/>
                 <w:b w:val="0"/>
                 <w:bCs w:val="0"/>
                 <w:sz w:val="22"/>
@@ -5548,6 +6445,7 @@
             </w:pPr>
             <w:r>
               <w:rPr>
+                <w:rFonts w:ascii="Consolas" w:hAnsi="Consolas"/>
                 <w:b w:val="0"/>
                 <w:bCs w:val="0"/>
                 <w:sz w:val="22"/>
@@ -5568,12 +6466,207 @@
           </w:tcPr>
           <w:p>
             <w:pPr>
-              <w:rPr>
-                <w:b w:val="0"/>
-                <w:bCs w:val="0"/>
-                <w:sz w:val="22"/>
+              <w:widowControl/>
+              <w:adjustRightInd w:val="0"/>
+              <w:rPr>
+                <w:rFonts w:ascii="Consolas" w:hAnsi="Consolas" w:cs="Consolas"/>
+                <w:b w:val="0"/>
+                <w:bCs w:val="0"/>
+                <w:color w:val="000000"/>
+                <w:sz w:val="19"/>
+                <w:szCs w:val="19"/>
+                <w:lang w:val="en-US"/>
               </w:rPr>
             </w:pPr>
+            <w:r>
+              <w:rPr>
+                <w:rFonts w:ascii="Consolas" w:hAnsi="Consolas" w:cs="Consolas"/>
+                <w:b w:val="0"/>
+                <w:bCs w:val="0"/>
+                <w:color w:val="0000FF"/>
+                <w:sz w:val="19"/>
+                <w:szCs w:val="19"/>
+                <w:lang w:val="en-US"/>
+              </w:rPr>
+              <w:t>if</w:t>
+            </w:r>
+            <w:r>
+              <w:rPr>
+                <w:rFonts w:ascii="Consolas" w:hAnsi="Consolas" w:cs="Consolas"/>
+                <w:b w:val="0"/>
+                <w:bCs w:val="0"/>
+                <w:color w:val="000000"/>
+                <w:sz w:val="19"/>
+                <w:szCs w:val="19"/>
+                <w:lang w:val="en-US"/>
+              </w:rPr>
+              <w:t xml:space="preserve"> (!</w:t>
+            </w:r>
+            <w:proofErr w:type="spellStart"/>
+            <w:r>
+              <w:rPr>
+                <w:rFonts w:ascii="Consolas" w:hAnsi="Consolas" w:cs="Consolas"/>
+                <w:b w:val="0"/>
+                <w:bCs w:val="0"/>
+                <w:color w:val="000000"/>
+                <w:sz w:val="19"/>
+                <w:szCs w:val="19"/>
+                <w:lang w:val="en-US"/>
+              </w:rPr>
+              <w:t>user.full_permissions</w:t>
+            </w:r>
+            <w:proofErr w:type="spellEnd"/>
+            <w:r>
+              <w:rPr>
+                <w:rFonts w:ascii="Consolas" w:hAnsi="Consolas" w:cs="Consolas"/>
+                <w:b w:val="0"/>
+                <w:bCs w:val="0"/>
+                <w:color w:val="000000"/>
+                <w:sz w:val="19"/>
+                <w:szCs w:val="19"/>
+                <w:lang w:val="en-US"/>
+              </w:rPr>
+              <w:t>)</w:t>
+            </w:r>
+          </w:p>
+          <w:p>
+            <w:pPr>
+              <w:widowControl/>
+              <w:adjustRightInd w:val="0"/>
+              <w:rPr>
+                <w:rFonts w:ascii="Consolas" w:hAnsi="Consolas" w:cs="Consolas"/>
+                <w:b w:val="0"/>
+                <w:bCs w:val="0"/>
+                <w:color w:val="000000"/>
+                <w:sz w:val="19"/>
+                <w:szCs w:val="19"/>
+                <w:lang w:val="en-US"/>
+              </w:rPr>
+            </w:pPr>
+            <w:r>
+              <w:rPr>
+                <w:rFonts w:ascii="Consolas" w:hAnsi="Consolas" w:cs="Consolas"/>
+                <w:b w:val="0"/>
+                <w:bCs w:val="0"/>
+                <w:color w:val="000000"/>
+                <w:sz w:val="19"/>
+                <w:szCs w:val="19"/>
+                <w:lang w:val="en-US"/>
+              </w:rPr>
+              <w:t>{</w:t>
+            </w:r>
+          </w:p>
+          <w:p>
+            <w:pPr>
+              <w:widowControl/>
+              <w:adjustRightInd w:val="0"/>
+              <w:rPr>
+                <w:rFonts w:ascii="Consolas" w:hAnsi="Consolas" w:cs="Consolas"/>
+                <w:b w:val="0"/>
+                <w:bCs w:val="0"/>
+                <w:color w:val="000000"/>
+                <w:sz w:val="19"/>
+                <w:szCs w:val="19"/>
+                <w:lang w:val="en-US"/>
+              </w:rPr>
+            </w:pPr>
+            <w:proofErr w:type="spellStart"/>
+            <w:r>
+              <w:rPr>
+                <w:rFonts w:ascii="Consolas" w:hAnsi="Consolas" w:cs="Consolas"/>
+                <w:b w:val="0"/>
+                <w:bCs w:val="0"/>
+                <w:color w:val="000000"/>
+                <w:sz w:val="19"/>
+                <w:szCs w:val="19"/>
+                <w:lang w:val="en-US"/>
+              </w:rPr>
+              <w:t>textBox_menu_description.Text</w:t>
+            </w:r>
+            <w:proofErr w:type="spellEnd"/>
+            <w:r>
+              <w:rPr>
+                <w:rFonts w:ascii="Consolas" w:hAnsi="Consolas" w:cs="Consolas"/>
+                <w:b w:val="0"/>
+                <w:bCs w:val="0"/>
+                <w:color w:val="000000"/>
+                <w:sz w:val="19"/>
+                <w:szCs w:val="19"/>
+                <w:lang w:val="en-US"/>
+              </w:rPr>
+              <w:t xml:space="preserve"> += </w:t>
+            </w:r>
+            <w:r>
+              <w:rPr>
+                <w:rFonts w:ascii="Consolas" w:hAnsi="Consolas" w:cs="Consolas"/>
+                <w:b w:val="0"/>
+                <w:bCs w:val="0"/>
+                <w:color w:val="A31515"/>
+                <w:sz w:val="19"/>
+                <w:szCs w:val="19"/>
+                <w:lang w:val="en-US"/>
+              </w:rPr>
+              <w:t>" (</w:t>
+            </w:r>
+            <w:proofErr w:type="spellStart"/>
+            <w:r>
+              <w:rPr>
+                <w:rFonts w:ascii="Consolas" w:hAnsi="Consolas" w:cs="Consolas"/>
+                <w:b w:val="0"/>
+                <w:bCs w:val="0"/>
+                <w:color w:val="A31515"/>
+                <w:sz w:val="19"/>
+                <w:szCs w:val="19"/>
+                <w:lang w:val="en-US"/>
+              </w:rPr>
+              <w:t>ehdotettu</w:t>
+            </w:r>
+            <w:proofErr w:type="spellEnd"/>
+            <w:r>
+              <w:rPr>
+                <w:rFonts w:ascii="Consolas" w:hAnsi="Consolas" w:cs="Consolas"/>
+                <w:b w:val="0"/>
+                <w:bCs w:val="0"/>
+                <w:color w:val="A31515"/>
+                <w:sz w:val="19"/>
+                <w:szCs w:val="19"/>
+                <w:lang w:val="en-US"/>
+              </w:rPr>
+              <w:t>)"</w:t>
+            </w:r>
+            <w:r>
+              <w:rPr>
+                <w:rFonts w:ascii="Consolas" w:hAnsi="Consolas" w:cs="Consolas"/>
+                <w:b w:val="0"/>
+                <w:bCs w:val="0"/>
+                <w:color w:val="000000"/>
+                <w:sz w:val="19"/>
+                <w:szCs w:val="19"/>
+                <w:lang w:val="en-US"/>
+              </w:rPr>
+              <w:t>;</w:t>
+            </w:r>
+          </w:p>
+          <w:p>
+            <w:pPr>
+              <w:rPr>
+                <w:rFonts w:ascii="Consolas" w:hAnsi="Consolas"/>
+                <w:b w:val="0"/>
+                <w:bCs w:val="0"/>
+                <w:sz w:val="22"/>
+              </w:rPr>
+            </w:pPr>
+            <w:r>
+              <w:rPr>
+                <w:rFonts w:ascii="Consolas" w:hAnsi="Consolas" w:cs="Consolas"/>
+                <w:b w:val="0"/>
+                <w:bCs w:val="0"/>
+                <w:color w:val="000000"/>
+                <w:sz w:val="19"/>
+                <w:szCs w:val="19"/>
+              </w:rPr>
+              <w:t>}</w:t>
+            </w:r>
           </w:p>
         </w:tc>
         <w:tc>
@@ -5589,11 +6682,21 @@
           <w:p>
             <w:pPr>
               <w:rPr>
+                <w:rFonts w:ascii="Consolas" w:hAnsi="Consolas"/>
                 <w:b w:val="0"/>
                 <w:bCs w:val="0"/>
                 <w:sz w:val="22"/>
               </w:rPr>
             </w:pPr>
+            <w:r>
+              <w:rPr>
+                <w:rFonts w:ascii="Consolas" w:hAnsi="Consolas"/>
+                <w:b w:val="0"/>
+                <w:bCs w:val="0"/>
+                <w:sz w:val="22"/>
+              </w:rPr>
+              <w:t>Ruokalista, ruuan lisääminen</w:t>
+            </w:r>
           </w:p>
         </w:tc>
         <w:tc>
@@ -5609,16 +6712,2183 @@
           <w:p>
             <w:pPr>
               <w:rPr>
+                <w:rFonts w:ascii="Consolas" w:hAnsi="Consolas"/>
                 <w:b w:val="0"/>
                 <w:bCs w:val="0"/>
                 <w:sz w:val="22"/>
               </w:rPr>
             </w:pPr>
+            <w:r>
+              <w:rPr>
+                <w:rFonts w:ascii="Consolas" w:hAnsi="Consolas"/>
+                <w:b w:val="0"/>
+                <w:bCs w:val="0"/>
+                <w:sz w:val="22"/>
+              </w:rPr>
+              <w:t>Lisää merkinnän ”</w:t>
+            </w:r>
+            <w:r>
+              <w:rPr>
+                <w:rFonts w:ascii="Consolas" w:hAnsi="Consolas"/>
+                <w:b w:val="0"/>
+                <w:bCs w:val="0"/>
+                <w:sz w:val="22"/>
+              </w:rPr>
+              <w:t>ehdotettu</w:t>
+            </w:r>
+            <w:r>
+              <w:rPr>
+                <w:rFonts w:ascii="Consolas" w:hAnsi="Consolas"/>
+                <w:b w:val="0"/>
+                <w:bCs w:val="0"/>
+                <w:sz w:val="22"/>
+              </w:rPr>
+              <w:t>”</w:t>
+            </w:r>
+          </w:p>
+        </w:tc>
+      </w:tr>
+      <w:tr>
+        <w:tc>
+          <w:tcPr>
+            <w:tcW w:w="592" w:type="dxa"/>
+            <w:tcBorders>
+              <w:top w:val="single" w:sz="4" w:space="0" w:color="auto"/>
+              <w:left w:val="single" w:sz="4" w:space="0" w:color="auto"/>
+              <w:bottom w:val="single" w:sz="4" w:space="0" w:color="auto"/>
+              <w:right w:val="single" w:sz="4" w:space="0" w:color="auto"/>
+            </w:tcBorders>
+          </w:tcPr>
+          <w:p>
+            <w:pPr>
+              <w:rPr>
+                <w:rFonts w:ascii="Consolas" w:hAnsi="Consolas"/>
+                <w:b w:val="0"/>
+                <w:bCs w:val="0"/>
+                <w:sz w:val="22"/>
+              </w:rPr>
+            </w:pPr>
+            <w:r>
+              <w:rPr>
+                <w:rFonts w:ascii="Consolas" w:hAnsi="Consolas"/>
+                <w:b w:val="0"/>
+                <w:bCs w:val="0"/>
+                <w:sz w:val="22"/>
+              </w:rPr>
+              <w:t>9</w:t>
+            </w:r>
+          </w:p>
+        </w:tc>
+        <w:tc>
+          <w:tcPr>
+            <w:tcW w:w="5362" w:type="dxa"/>
+            <w:tcBorders>
+              <w:top w:val="single" w:sz="4" w:space="0" w:color="auto"/>
+              <w:left w:val="single" w:sz="4" w:space="0" w:color="auto"/>
+              <w:bottom w:val="single" w:sz="4" w:space="0" w:color="auto"/>
+              <w:right w:val="single" w:sz="4" w:space="0" w:color="auto"/>
+            </w:tcBorders>
+          </w:tcPr>
+          <w:p>
+            <w:pPr>
+              <w:widowControl/>
+              <w:adjustRightInd w:val="0"/>
+              <w:rPr>
+                <w:rFonts w:ascii="Consolas" w:hAnsi="Consolas" w:cs="Consolas"/>
+                <w:b w:val="0"/>
+                <w:bCs w:val="0"/>
+                <w:color w:val="0000FF"/>
+                <w:sz w:val="19"/>
+                <w:szCs w:val="19"/>
+                <w:lang w:val="en-US"/>
+              </w:rPr>
+            </w:pPr>
+            <w:proofErr w:type="gramStart"/>
+            <w:r>
+              <w:rPr>
+                <w:rFonts w:ascii="Consolas" w:hAnsi="Consolas" w:cs="Consolas"/>
+                <w:b w:val="0"/>
+                <w:bCs w:val="0"/>
+                <w:color w:val="000000"/>
+                <w:sz w:val="19"/>
+                <w:szCs w:val="19"/>
+              </w:rPr>
+              <w:t>.</w:t>
+            </w:r>
+            <w:proofErr w:type="spellStart"/>
+            <w:r>
+              <w:rPr>
+                <w:rFonts w:ascii="Consolas" w:hAnsi="Consolas" w:cs="Consolas"/>
+                <w:b w:val="0"/>
+                <w:bCs w:val="0"/>
+                <w:color w:val="000000"/>
+                <w:sz w:val="19"/>
+                <w:szCs w:val="19"/>
+              </w:rPr>
+              <w:t>ReadOnly</w:t>
+            </w:r>
+            <w:proofErr w:type="spellEnd"/>
+            <w:proofErr w:type="gramEnd"/>
+            <w:r>
+              <w:rPr>
+                <w:rFonts w:ascii="Consolas" w:hAnsi="Consolas" w:cs="Consolas"/>
+                <w:b w:val="0"/>
+                <w:bCs w:val="0"/>
+                <w:color w:val="000000"/>
+                <w:sz w:val="19"/>
+                <w:szCs w:val="19"/>
+              </w:rPr>
+              <w:t xml:space="preserve"> = </w:t>
+            </w:r>
+            <w:proofErr w:type="spellStart"/>
+            <w:r>
+              <w:rPr>
+                <w:rFonts w:ascii="Consolas" w:hAnsi="Consolas" w:cs="Consolas"/>
+                <w:b w:val="0"/>
+                <w:bCs w:val="0"/>
+                <w:color w:val="0000FF"/>
+                <w:sz w:val="19"/>
+                <w:szCs w:val="19"/>
+              </w:rPr>
+              <w:t>true</w:t>
+            </w:r>
+            <w:proofErr w:type="spellEnd"/>
+            <w:r>
+              <w:rPr>
+                <w:rFonts w:ascii="Consolas" w:hAnsi="Consolas" w:cs="Consolas"/>
+                <w:b w:val="0"/>
+                <w:bCs w:val="0"/>
+                <w:color w:val="000000"/>
+                <w:sz w:val="19"/>
+                <w:szCs w:val="19"/>
+              </w:rPr>
+              <w:t>;</w:t>
+            </w:r>
+          </w:p>
+        </w:tc>
+        <w:tc>
+          <w:tcPr>
+            <w:tcW w:w="2507" w:type="dxa"/>
+            <w:tcBorders>
+              <w:top w:val="single" w:sz="4" w:space="0" w:color="auto"/>
+              <w:left w:val="single" w:sz="4" w:space="0" w:color="auto"/>
+              <w:bottom w:val="single" w:sz="4" w:space="0" w:color="auto"/>
+              <w:right w:val="single" w:sz="4" w:space="0" w:color="auto"/>
+            </w:tcBorders>
+          </w:tcPr>
+          <w:p>
+            <w:pPr>
+              <w:rPr>
+                <w:rFonts w:ascii="Consolas" w:hAnsi="Consolas"/>
+                <w:b w:val="0"/>
+                <w:bCs w:val="0"/>
+                <w:sz w:val="22"/>
+              </w:rPr>
+            </w:pPr>
+            <w:r>
+              <w:rPr>
+                <w:rFonts w:ascii="Consolas" w:hAnsi="Consolas"/>
+                <w:b w:val="0"/>
+                <w:bCs w:val="0"/>
+                <w:sz w:val="22"/>
+              </w:rPr>
+              <w:t>Ruokalista, kauppalappu</w:t>
+            </w:r>
+            <w:r>
+              <w:rPr>
+                <w:rFonts w:ascii="Consolas" w:hAnsi="Consolas"/>
+                <w:b w:val="0"/>
+                <w:bCs w:val="0"/>
+                <w:sz w:val="22"/>
+              </w:rPr>
+              <w:t>,</w:t>
+            </w:r>
+          </w:p>
+          <w:p>
+            <w:pPr>
+              <w:rPr>
+                <w:rFonts w:ascii="Consolas" w:hAnsi="Consolas"/>
+                <w:b w:val="0"/>
+                <w:bCs w:val="0"/>
+                <w:sz w:val="22"/>
+              </w:rPr>
+            </w:pPr>
+            <w:r>
+              <w:rPr>
+                <w:rFonts w:ascii="Consolas" w:hAnsi="Consolas"/>
+                <w:b w:val="0"/>
+                <w:bCs w:val="0"/>
+                <w:sz w:val="22"/>
+              </w:rPr>
+              <w:t>tallenna</w:t>
+            </w:r>
+          </w:p>
+        </w:tc>
+        <w:tc>
+          <w:tcPr>
+            <w:tcW w:w="2312" w:type="dxa"/>
+            <w:tcBorders>
+              <w:top w:val="single" w:sz="4" w:space="0" w:color="auto"/>
+              <w:left w:val="single" w:sz="4" w:space="0" w:color="auto"/>
+              <w:bottom w:val="single" w:sz="4" w:space="0" w:color="auto"/>
+              <w:right w:val="single" w:sz="4" w:space="0" w:color="auto"/>
+            </w:tcBorders>
+          </w:tcPr>
+          <w:p>
+            <w:pPr>
+              <w:rPr>
+                <w:rFonts w:ascii="Consolas" w:hAnsi="Consolas"/>
+                <w:b w:val="0"/>
+                <w:bCs w:val="0"/>
+                <w:sz w:val="22"/>
+              </w:rPr>
+            </w:pPr>
+            <w:r>
+              <w:rPr>
+                <w:rFonts w:ascii="Consolas" w:hAnsi="Consolas"/>
+                <w:b w:val="0"/>
+                <w:bCs w:val="0"/>
+                <w:sz w:val="22"/>
+              </w:rPr>
+              <w:t>Rajoittaa ettei Lapsi/Asukas voi luoda uusia listoja</w:t>
+            </w:r>
+          </w:p>
+        </w:tc>
+      </w:tr>
+      <w:tr>
+        <w:tc>
+          <w:tcPr>
+            <w:tcW w:w="592" w:type="dxa"/>
+            <w:tcBorders>
+              <w:top w:val="single" w:sz="4" w:space="0" w:color="auto"/>
+              <w:left w:val="single" w:sz="4" w:space="0" w:color="auto"/>
+              <w:bottom w:val="single" w:sz="4" w:space="0" w:color="auto"/>
+              <w:right w:val="single" w:sz="4" w:space="0" w:color="auto"/>
+            </w:tcBorders>
+          </w:tcPr>
+          <w:p>
+            <w:pPr>
+              <w:rPr>
+                <w:rFonts w:ascii="Consolas" w:hAnsi="Consolas"/>
+                <w:b w:val="0"/>
+                <w:bCs w:val="0"/>
+                <w:sz w:val="22"/>
+              </w:rPr>
+            </w:pPr>
+            <w:r>
+              <w:rPr>
+                <w:rFonts w:ascii="Consolas" w:hAnsi="Consolas"/>
+                <w:b w:val="0"/>
+                <w:bCs w:val="0"/>
+                <w:sz w:val="22"/>
+              </w:rPr>
+              <w:t>10</w:t>
+            </w:r>
+          </w:p>
+        </w:tc>
+        <w:tc>
+          <w:tcPr>
+            <w:tcW w:w="5362" w:type="dxa"/>
+            <w:tcBorders>
+              <w:top w:val="single" w:sz="4" w:space="0" w:color="auto"/>
+              <w:left w:val="single" w:sz="4" w:space="0" w:color="auto"/>
+              <w:bottom w:val="single" w:sz="4" w:space="0" w:color="auto"/>
+              <w:right w:val="single" w:sz="4" w:space="0" w:color="auto"/>
+            </w:tcBorders>
+          </w:tcPr>
+          <w:p>
+            <w:pPr>
+              <w:widowControl/>
+              <w:adjustRightInd w:val="0"/>
+              <w:rPr>
+                <w:rFonts w:ascii="Consolas" w:hAnsi="Consolas" w:cs="Consolas"/>
+                <w:b w:val="0"/>
+                <w:bCs w:val="0"/>
+                <w:color w:val="000000"/>
+                <w:sz w:val="19"/>
+                <w:szCs w:val="19"/>
+                <w:lang w:val="en-US"/>
+              </w:rPr>
+            </w:pPr>
+            <w:proofErr w:type="spellStart"/>
+            <w:r>
+              <w:rPr>
+                <w:rFonts w:ascii="Consolas" w:hAnsi="Consolas" w:cs="Consolas"/>
+                <w:b w:val="0"/>
+                <w:bCs w:val="0"/>
+                <w:color w:val="000000"/>
+                <w:sz w:val="19"/>
+                <w:szCs w:val="19"/>
+                <w:lang w:val="en-US"/>
+              </w:rPr>
+              <w:t>lis</w:t>
+            </w:r>
+            <w:r>
+              <w:rPr>
+                <w:rFonts w:ascii="Consolas" w:hAnsi="Consolas" w:cs="Consolas"/>
+                <w:b w:val="0"/>
+                <w:bCs w:val="0"/>
+                <w:color w:val="000000"/>
+                <w:sz w:val="19"/>
+                <w:szCs w:val="19"/>
+                <w:lang w:val="en-US"/>
+              </w:rPr>
+              <w:t>tView_income.Items</w:t>
+            </w:r>
+            <w:proofErr w:type="spellEnd"/>
+            <w:r>
+              <w:rPr>
+                <w:rFonts w:ascii="Consolas" w:hAnsi="Consolas" w:cs="Consolas"/>
+                <w:b w:val="0"/>
+                <w:bCs w:val="0"/>
+                <w:color w:val="000000"/>
+                <w:sz w:val="19"/>
+                <w:szCs w:val="19"/>
+                <w:lang w:val="en-US"/>
+              </w:rPr>
+              <w:t>[</w:t>
+            </w:r>
+            <w:proofErr w:type="spellStart"/>
+            <w:r>
+              <w:rPr>
+                <w:rFonts w:ascii="Consolas" w:hAnsi="Consolas" w:cs="Consolas"/>
+                <w:b w:val="0"/>
+                <w:bCs w:val="0"/>
+                <w:color w:val="000000"/>
+                <w:sz w:val="19"/>
+                <w:szCs w:val="19"/>
+                <w:lang w:val="en-US"/>
+              </w:rPr>
+              <w:t>i</w:t>
+            </w:r>
+            <w:proofErr w:type="spellEnd"/>
+            <w:r>
+              <w:rPr>
+                <w:rFonts w:ascii="Consolas" w:hAnsi="Consolas" w:cs="Consolas"/>
+                <w:b w:val="0"/>
+                <w:bCs w:val="0"/>
+                <w:color w:val="000000"/>
+                <w:sz w:val="19"/>
+                <w:szCs w:val="19"/>
+                <w:lang w:val="en-US"/>
+              </w:rPr>
+              <w:t>].</w:t>
+            </w:r>
+            <w:proofErr w:type="spellStart"/>
+            <w:r>
+              <w:rPr>
+                <w:rFonts w:ascii="Consolas" w:hAnsi="Consolas" w:cs="Consolas"/>
+                <w:b w:val="0"/>
+                <w:bCs w:val="0"/>
+                <w:color w:val="000000"/>
+                <w:sz w:val="19"/>
+                <w:szCs w:val="19"/>
+                <w:lang w:val="en-US"/>
+              </w:rPr>
+              <w:t>SubItems</w:t>
+            </w:r>
+            <w:proofErr w:type="spellEnd"/>
+            <w:r>
+              <w:rPr>
+                <w:rFonts w:ascii="Consolas" w:hAnsi="Consolas" w:cs="Consolas"/>
+                <w:b w:val="0"/>
+                <w:bCs w:val="0"/>
+                <w:color w:val="000000"/>
+                <w:sz w:val="19"/>
+                <w:szCs w:val="19"/>
+                <w:lang w:val="en-US"/>
+              </w:rPr>
+              <w:t>[1</w:t>
+            </w:r>
+            <w:r>
+              <w:rPr>
+                <w:rFonts w:ascii="Consolas" w:hAnsi="Consolas" w:cs="Consolas"/>
+                <w:b w:val="0"/>
+                <w:bCs w:val="0"/>
+                <w:color w:val="000000"/>
+                <w:sz w:val="19"/>
+                <w:szCs w:val="19"/>
+                <w:lang w:val="en-US"/>
+              </w:rPr>
+              <w:t>].Text</w:t>
+            </w:r>
+          </w:p>
+          <w:p>
+            <w:pPr>
+              <w:widowControl/>
+              <w:adjustRightInd w:val="0"/>
+              <w:rPr>
+                <w:rFonts w:ascii="Consolas" w:hAnsi="Consolas" w:cs="Consolas"/>
+                <w:b w:val="0"/>
+                <w:bCs w:val="0"/>
+                <w:color w:val="000000"/>
+                <w:sz w:val="19"/>
+                <w:szCs w:val="19"/>
+                <w:lang w:val="en-US"/>
+              </w:rPr>
+            </w:pPr>
+            <w:r>
+              <w:rPr>
+                <w:rFonts w:ascii="Consolas" w:hAnsi="Consolas" w:cs="Consolas"/>
+                <w:b w:val="0"/>
+                <w:bCs w:val="0"/>
+                <w:color w:val="000000"/>
+                <w:sz w:val="19"/>
+                <w:szCs w:val="19"/>
+                <w:lang w:val="en-US"/>
+              </w:rPr>
+              <w:t xml:space="preserve">---&gt; </w:t>
+            </w:r>
+            <w:proofErr w:type="spellStart"/>
+            <w:r>
+              <w:rPr>
+                <w:rFonts w:ascii="Consolas" w:hAnsi="Consolas" w:cs="Consolas"/>
+                <w:b w:val="0"/>
+                <w:bCs w:val="0"/>
+                <w:color w:val="000000"/>
+                <w:sz w:val="19"/>
+                <w:szCs w:val="19"/>
+                <w:lang w:val="en-US"/>
+              </w:rPr>
+              <w:t>listView_income.Items</w:t>
+            </w:r>
+            <w:proofErr w:type="spellEnd"/>
+            <w:r>
+              <w:rPr>
+                <w:rFonts w:ascii="Consolas" w:hAnsi="Consolas" w:cs="Consolas"/>
+                <w:b w:val="0"/>
+                <w:bCs w:val="0"/>
+                <w:color w:val="000000"/>
+                <w:sz w:val="19"/>
+                <w:szCs w:val="19"/>
+                <w:lang w:val="en-US"/>
+              </w:rPr>
+              <w:t>[</w:t>
+            </w:r>
+            <w:proofErr w:type="spellStart"/>
+            <w:r>
+              <w:rPr>
+                <w:rFonts w:ascii="Consolas" w:hAnsi="Consolas" w:cs="Consolas"/>
+                <w:b w:val="0"/>
+                <w:bCs w:val="0"/>
+                <w:color w:val="000000"/>
+                <w:sz w:val="19"/>
+                <w:szCs w:val="19"/>
+                <w:lang w:val="en-US"/>
+              </w:rPr>
+              <w:t>i</w:t>
+            </w:r>
+            <w:proofErr w:type="spellEnd"/>
+            <w:r>
+              <w:rPr>
+                <w:rFonts w:ascii="Consolas" w:hAnsi="Consolas" w:cs="Consolas"/>
+                <w:b w:val="0"/>
+                <w:bCs w:val="0"/>
+                <w:color w:val="000000"/>
+                <w:sz w:val="19"/>
+                <w:szCs w:val="19"/>
+                <w:lang w:val="en-US"/>
+              </w:rPr>
+              <w:t>].</w:t>
+            </w:r>
+            <w:proofErr w:type="spellStart"/>
+            <w:r>
+              <w:rPr>
+                <w:rFonts w:ascii="Consolas" w:hAnsi="Consolas" w:cs="Consolas"/>
+                <w:b w:val="0"/>
+                <w:bCs w:val="0"/>
+                <w:color w:val="000000"/>
+                <w:sz w:val="19"/>
+                <w:szCs w:val="19"/>
+                <w:lang w:val="en-US"/>
+              </w:rPr>
+              <w:t>SubItems</w:t>
+            </w:r>
+            <w:proofErr w:type="spellEnd"/>
+            <w:r>
+              <w:rPr>
+                <w:rFonts w:ascii="Consolas" w:hAnsi="Consolas" w:cs="Consolas"/>
+                <w:b w:val="0"/>
+                <w:bCs w:val="0"/>
+                <w:color w:val="000000"/>
+                <w:sz w:val="19"/>
+                <w:szCs w:val="19"/>
+                <w:lang w:val="en-US"/>
+              </w:rPr>
+              <w:t>[0].Text</w:t>
+            </w:r>
+          </w:p>
+        </w:tc>
+        <w:tc>
+          <w:tcPr>
+            <w:tcW w:w="2507" w:type="dxa"/>
+            <w:tcBorders>
+              <w:top w:val="single" w:sz="4" w:space="0" w:color="auto"/>
+              <w:left w:val="single" w:sz="4" w:space="0" w:color="auto"/>
+              <w:bottom w:val="single" w:sz="4" w:space="0" w:color="auto"/>
+              <w:right w:val="single" w:sz="4" w:space="0" w:color="auto"/>
+            </w:tcBorders>
+          </w:tcPr>
+          <w:p>
+            <w:pPr>
+              <w:rPr>
+                <w:rFonts w:ascii="Consolas" w:hAnsi="Consolas"/>
+                <w:b w:val="0"/>
+                <w:bCs w:val="0"/>
+                <w:sz w:val="22"/>
+                <w:lang w:val="en-US"/>
+              </w:rPr>
+            </w:pPr>
+            <w:proofErr w:type="spellStart"/>
+            <w:r>
+              <w:rPr>
+                <w:rFonts w:ascii="Consolas" w:hAnsi="Consolas"/>
+                <w:b w:val="0"/>
+                <w:bCs w:val="0"/>
+                <w:sz w:val="22"/>
+                <w:lang w:val="en-US"/>
+              </w:rPr>
+              <w:t>Talous</w:t>
+            </w:r>
+            <w:proofErr w:type="spellEnd"/>
+          </w:p>
+        </w:tc>
+        <w:tc>
+          <w:tcPr>
+            <w:tcW w:w="2312" w:type="dxa"/>
+            <w:tcBorders>
+              <w:top w:val="single" w:sz="4" w:space="0" w:color="auto"/>
+              <w:left w:val="single" w:sz="4" w:space="0" w:color="auto"/>
+              <w:bottom w:val="single" w:sz="4" w:space="0" w:color="auto"/>
+              <w:right w:val="single" w:sz="4" w:space="0" w:color="auto"/>
+            </w:tcBorders>
+          </w:tcPr>
+          <w:p>
+            <w:pPr>
+              <w:rPr>
+                <w:rFonts w:ascii="Consolas" w:hAnsi="Consolas"/>
+                <w:b w:val="0"/>
+                <w:bCs w:val="0"/>
+                <w:sz w:val="22"/>
+              </w:rPr>
+            </w:pPr>
+            <w:r>
+              <w:rPr>
+                <w:rFonts w:ascii="Consolas" w:hAnsi="Consolas"/>
+                <w:b w:val="0"/>
+                <w:bCs w:val="0"/>
+                <w:sz w:val="22"/>
+              </w:rPr>
+              <w:t>Korjaa olemassa olevan nimen tarkistuksen</w:t>
+            </w:r>
+          </w:p>
+        </w:tc>
+      </w:tr>
+      <w:tr>
+        <w:tc>
+          <w:tcPr>
+            <w:tcW w:w="592" w:type="dxa"/>
+            <w:tcBorders>
+              <w:top w:val="single" w:sz="4" w:space="0" w:color="auto"/>
+              <w:left w:val="single" w:sz="4" w:space="0" w:color="auto"/>
+              <w:bottom w:val="single" w:sz="4" w:space="0" w:color="auto"/>
+              <w:right w:val="single" w:sz="4" w:space="0" w:color="auto"/>
+            </w:tcBorders>
+          </w:tcPr>
+          <w:p>
+            <w:pPr>
+              <w:rPr>
+                <w:rFonts w:ascii="Consolas" w:hAnsi="Consolas"/>
+                <w:b w:val="0"/>
+                <w:bCs w:val="0"/>
+                <w:sz w:val="22"/>
+              </w:rPr>
+            </w:pPr>
+            <w:r>
+              <w:rPr>
+                <w:rFonts w:ascii="Consolas" w:hAnsi="Consolas"/>
+                <w:b w:val="0"/>
+                <w:bCs w:val="0"/>
+                <w:sz w:val="22"/>
+              </w:rPr>
+              <w:lastRenderedPageBreak/>
+              <w:t>11</w:t>
+            </w:r>
+          </w:p>
+        </w:tc>
+        <w:tc>
+          <w:tcPr>
+            <w:tcW w:w="5362" w:type="dxa"/>
+            <w:tcBorders>
+              <w:top w:val="single" w:sz="4" w:space="0" w:color="auto"/>
+              <w:left w:val="single" w:sz="4" w:space="0" w:color="auto"/>
+              <w:bottom w:val="single" w:sz="4" w:space="0" w:color="auto"/>
+              <w:right w:val="single" w:sz="4" w:space="0" w:color="auto"/>
+            </w:tcBorders>
+          </w:tcPr>
+          <w:p>
+            <w:pPr>
+              <w:widowControl/>
+              <w:adjustRightInd w:val="0"/>
+              <w:rPr>
+                <w:rFonts w:ascii="Consolas" w:hAnsi="Consolas" w:cs="Consolas"/>
+                <w:b w:val="0"/>
+                <w:bCs w:val="0"/>
+                <w:color w:val="000000"/>
+                <w:sz w:val="19"/>
+                <w:szCs w:val="19"/>
+                <w:lang w:val="en-US"/>
+              </w:rPr>
+            </w:pPr>
+            <w:proofErr w:type="spellStart"/>
+            <w:r>
+              <w:rPr>
+                <w:rFonts w:ascii="Consolas" w:hAnsi="Consolas" w:cs="Consolas"/>
+                <w:b w:val="0"/>
+                <w:bCs w:val="0"/>
+                <w:color w:val="000000"/>
+                <w:sz w:val="19"/>
+                <w:szCs w:val="19"/>
+                <w:lang w:val="en-US"/>
+              </w:rPr>
+              <w:t>isNumeric</w:t>
+            </w:r>
+            <w:proofErr w:type="spellEnd"/>
+            <w:r>
+              <w:rPr>
+                <w:rFonts w:ascii="Consolas" w:hAnsi="Consolas" w:cs="Consolas"/>
+                <w:b w:val="0"/>
+                <w:bCs w:val="0"/>
+                <w:color w:val="000000"/>
+                <w:sz w:val="19"/>
+                <w:szCs w:val="19"/>
+                <w:lang w:val="en-US"/>
+              </w:rPr>
+              <w:t xml:space="preserve"> = </w:t>
+            </w:r>
+            <w:proofErr w:type="spellStart"/>
+            <w:r>
+              <w:rPr>
+                <w:rFonts w:ascii="Consolas" w:hAnsi="Consolas" w:cs="Consolas"/>
+                <w:b w:val="0"/>
+                <w:bCs w:val="0"/>
+                <w:color w:val="0000FF"/>
+                <w:sz w:val="19"/>
+                <w:szCs w:val="19"/>
+                <w:lang w:val="en-US"/>
+              </w:rPr>
+              <w:t>double</w:t>
+            </w:r>
+            <w:r>
+              <w:rPr>
+                <w:rFonts w:ascii="Consolas" w:hAnsi="Consolas" w:cs="Consolas"/>
+                <w:b w:val="0"/>
+                <w:bCs w:val="0"/>
+                <w:color w:val="000000"/>
+                <w:sz w:val="19"/>
+                <w:szCs w:val="19"/>
+                <w:lang w:val="en-US"/>
+              </w:rPr>
+              <w:t>.TryParse</w:t>
+            </w:r>
+            <w:proofErr w:type="spellEnd"/>
+            <w:r>
+              <w:rPr>
+                <w:rFonts w:ascii="Consolas" w:hAnsi="Consolas" w:cs="Consolas"/>
+                <w:b w:val="0"/>
+                <w:bCs w:val="0"/>
+                <w:color w:val="000000"/>
+                <w:sz w:val="19"/>
+                <w:szCs w:val="19"/>
+                <w:lang w:val="en-US"/>
+              </w:rPr>
+              <w:t>(</w:t>
+            </w:r>
+            <w:proofErr w:type="spellStart"/>
+            <w:r>
+              <w:rPr>
+                <w:rFonts w:ascii="Consolas" w:hAnsi="Consolas" w:cs="Consolas"/>
+                <w:b w:val="0"/>
+                <w:bCs w:val="0"/>
+                <w:color w:val="000000"/>
+                <w:sz w:val="19"/>
+                <w:szCs w:val="19"/>
+                <w:lang w:val="en-US"/>
+              </w:rPr>
+              <w:t>textBox_economic_amount.Text</w:t>
+            </w:r>
+            <w:proofErr w:type="spellEnd"/>
+            <w:r>
+              <w:rPr>
+                <w:rFonts w:ascii="Consolas" w:hAnsi="Consolas" w:cs="Consolas"/>
+                <w:b w:val="0"/>
+                <w:bCs w:val="0"/>
+                <w:color w:val="000000"/>
+                <w:sz w:val="19"/>
+                <w:szCs w:val="19"/>
+                <w:lang w:val="en-US"/>
+              </w:rPr>
+              <w:t xml:space="preserve">, </w:t>
+            </w:r>
+            <w:r>
+              <w:rPr>
+                <w:rFonts w:ascii="Consolas" w:hAnsi="Consolas" w:cs="Consolas"/>
+                <w:b w:val="0"/>
+                <w:bCs w:val="0"/>
+                <w:color w:val="0000FF"/>
+                <w:sz w:val="19"/>
+                <w:szCs w:val="19"/>
+                <w:lang w:val="en-US"/>
+              </w:rPr>
+              <w:t>out</w:t>
+            </w:r>
+            <w:r>
+              <w:rPr>
+                <w:rFonts w:ascii="Consolas" w:hAnsi="Consolas" w:cs="Consolas"/>
+                <w:b w:val="0"/>
+                <w:bCs w:val="0"/>
+                <w:color w:val="000000"/>
+                <w:sz w:val="19"/>
+                <w:szCs w:val="19"/>
+                <w:lang w:val="en-US"/>
+              </w:rPr>
+              <w:t xml:space="preserve"> </w:t>
+            </w:r>
+            <w:proofErr w:type="spellStart"/>
+            <w:r>
+              <w:rPr>
+                <w:rFonts w:ascii="Consolas" w:hAnsi="Consolas" w:cs="Consolas"/>
+                <w:b w:val="0"/>
+                <w:bCs w:val="0"/>
+                <w:color w:val="000000"/>
+                <w:sz w:val="19"/>
+                <w:szCs w:val="19"/>
+                <w:lang w:val="en-US"/>
+              </w:rPr>
+              <w:t>n_euro</w:t>
+            </w:r>
+            <w:proofErr w:type="spellEnd"/>
+            <w:r>
+              <w:rPr>
+                <w:rFonts w:ascii="Consolas" w:hAnsi="Consolas" w:cs="Consolas"/>
+                <w:b w:val="0"/>
+                <w:bCs w:val="0"/>
+                <w:color w:val="000000"/>
+                <w:sz w:val="19"/>
+                <w:szCs w:val="19"/>
+                <w:lang w:val="en-US"/>
+              </w:rPr>
+              <w:t>);</w:t>
+            </w:r>
+          </w:p>
+          <w:p>
+            <w:pPr>
+              <w:widowControl/>
+              <w:adjustRightInd w:val="0"/>
+              <w:rPr>
+                <w:rFonts w:ascii="Consolas" w:hAnsi="Consolas" w:cs="Consolas"/>
+                <w:b w:val="0"/>
+                <w:bCs w:val="0"/>
+                <w:color w:val="000000"/>
+                <w:sz w:val="19"/>
+                <w:szCs w:val="19"/>
+              </w:rPr>
+            </w:pPr>
+            <w:proofErr w:type="spellStart"/>
+            <w:r>
+              <w:rPr>
+                <w:rFonts w:ascii="Consolas" w:hAnsi="Consolas" w:cs="Consolas"/>
+                <w:b w:val="0"/>
+                <w:bCs w:val="0"/>
+                <w:color w:val="0000FF"/>
+                <w:sz w:val="19"/>
+                <w:szCs w:val="19"/>
+              </w:rPr>
+              <w:t>if</w:t>
+            </w:r>
+            <w:proofErr w:type="spellEnd"/>
+            <w:r>
+              <w:rPr>
+                <w:rFonts w:ascii="Consolas" w:hAnsi="Consolas" w:cs="Consolas"/>
+                <w:b w:val="0"/>
+                <w:bCs w:val="0"/>
+                <w:color w:val="000000"/>
+                <w:sz w:val="19"/>
+                <w:szCs w:val="19"/>
+              </w:rPr>
+              <w:t xml:space="preserve"> (</w:t>
+            </w:r>
+            <w:proofErr w:type="spellStart"/>
+            <w:r>
+              <w:rPr>
+                <w:rFonts w:ascii="Consolas" w:hAnsi="Consolas" w:cs="Consolas"/>
+                <w:b w:val="0"/>
+                <w:bCs w:val="0"/>
+                <w:color w:val="000000"/>
+                <w:sz w:val="19"/>
+                <w:szCs w:val="19"/>
+              </w:rPr>
+              <w:t>isNumeric</w:t>
+            </w:r>
+            <w:proofErr w:type="spellEnd"/>
+            <w:r>
+              <w:rPr>
+                <w:rFonts w:ascii="Consolas" w:hAnsi="Consolas" w:cs="Consolas"/>
+                <w:b w:val="0"/>
+                <w:bCs w:val="0"/>
+                <w:color w:val="000000"/>
+                <w:sz w:val="19"/>
+                <w:szCs w:val="19"/>
+              </w:rPr>
+              <w:t>)</w:t>
+            </w:r>
+          </w:p>
+        </w:tc>
+        <w:tc>
+          <w:tcPr>
+            <w:tcW w:w="2507" w:type="dxa"/>
+            <w:tcBorders>
+              <w:top w:val="single" w:sz="4" w:space="0" w:color="auto"/>
+              <w:left w:val="single" w:sz="4" w:space="0" w:color="auto"/>
+              <w:bottom w:val="single" w:sz="4" w:space="0" w:color="auto"/>
+              <w:right w:val="single" w:sz="4" w:space="0" w:color="auto"/>
+            </w:tcBorders>
+          </w:tcPr>
+          <w:p>
+            <w:pPr>
+              <w:rPr>
+                <w:rFonts w:ascii="Consolas" w:hAnsi="Consolas"/>
+                <w:b w:val="0"/>
+                <w:bCs w:val="0"/>
+                <w:sz w:val="22"/>
+                <w:lang w:val="en-US"/>
+              </w:rPr>
+            </w:pPr>
+            <w:proofErr w:type="spellStart"/>
+            <w:r>
+              <w:rPr>
+                <w:rFonts w:ascii="Consolas" w:hAnsi="Consolas"/>
+                <w:b w:val="0"/>
+                <w:bCs w:val="0"/>
+                <w:sz w:val="22"/>
+                <w:lang w:val="en-US"/>
+              </w:rPr>
+              <w:t>Talous</w:t>
+            </w:r>
+            <w:proofErr w:type="spellEnd"/>
+            <w:r>
+              <w:rPr>
+                <w:rFonts w:ascii="Consolas" w:hAnsi="Consolas"/>
+                <w:b w:val="0"/>
+                <w:bCs w:val="0"/>
+                <w:sz w:val="22"/>
+                <w:lang w:val="en-US"/>
+              </w:rPr>
+              <w:t xml:space="preserve">, </w:t>
+            </w:r>
+            <w:proofErr w:type="spellStart"/>
+            <w:r>
+              <w:rPr>
+                <w:rFonts w:ascii="Consolas" w:hAnsi="Consolas"/>
+                <w:b w:val="0"/>
+                <w:bCs w:val="0"/>
+                <w:sz w:val="22"/>
+                <w:lang w:val="en-US"/>
+              </w:rPr>
+              <w:t>lisää</w:t>
+            </w:r>
+            <w:proofErr w:type="spellEnd"/>
+          </w:p>
+        </w:tc>
+        <w:tc>
+          <w:tcPr>
+            <w:tcW w:w="2312" w:type="dxa"/>
+            <w:tcBorders>
+              <w:top w:val="single" w:sz="4" w:space="0" w:color="auto"/>
+              <w:left w:val="single" w:sz="4" w:space="0" w:color="auto"/>
+              <w:bottom w:val="single" w:sz="4" w:space="0" w:color="auto"/>
+              <w:right w:val="single" w:sz="4" w:space="0" w:color="auto"/>
+            </w:tcBorders>
+          </w:tcPr>
+          <w:p>
+            <w:pPr>
+              <w:rPr>
+                <w:rFonts w:ascii="Consolas" w:hAnsi="Consolas"/>
+                <w:b w:val="0"/>
+                <w:bCs w:val="0"/>
+                <w:sz w:val="22"/>
+              </w:rPr>
+            </w:pPr>
+            <w:r>
+              <w:rPr>
+                <w:rFonts w:ascii="Consolas" w:hAnsi="Consolas"/>
+                <w:b w:val="0"/>
+                <w:bCs w:val="0"/>
+                <w:sz w:val="22"/>
+              </w:rPr>
+              <w:t xml:space="preserve">Tarkistaa, onko euromäärä </w:t>
+            </w:r>
+            <w:proofErr w:type="spellStart"/>
+            <w:r>
+              <w:rPr>
+                <w:rFonts w:ascii="Consolas" w:hAnsi="Consolas"/>
+                <w:b w:val="0"/>
+                <w:bCs w:val="0"/>
+                <w:sz w:val="22"/>
+              </w:rPr>
+              <w:t>numerinen</w:t>
+            </w:r>
+            <w:proofErr w:type="spellEnd"/>
+            <w:r>
+              <w:rPr>
+                <w:rFonts w:ascii="Consolas" w:hAnsi="Consolas"/>
+                <w:b w:val="0"/>
+                <w:bCs w:val="0"/>
+                <w:sz w:val="22"/>
+              </w:rPr>
+              <w:t xml:space="preserve"> (</w:t>
+            </w:r>
+            <w:proofErr w:type="spellStart"/>
+            <w:r>
+              <w:rPr>
+                <w:rFonts w:ascii="Consolas" w:hAnsi="Consolas"/>
+                <w:b w:val="0"/>
+                <w:bCs w:val="0"/>
+                <w:sz w:val="22"/>
+              </w:rPr>
+              <w:t>double</w:t>
+            </w:r>
+            <w:proofErr w:type="spellEnd"/>
+            <w:r>
+              <w:rPr>
+                <w:rFonts w:ascii="Consolas" w:hAnsi="Consolas"/>
+                <w:b w:val="0"/>
+                <w:bCs w:val="0"/>
+                <w:sz w:val="22"/>
+              </w:rPr>
+              <w:t>)</w:t>
+            </w:r>
+          </w:p>
+        </w:tc>
+      </w:tr>
+      <w:tr>
+        <w:tc>
+          <w:tcPr>
+            <w:tcW w:w="592" w:type="dxa"/>
+            <w:tcBorders>
+              <w:top w:val="single" w:sz="4" w:space="0" w:color="auto"/>
+              <w:left w:val="single" w:sz="4" w:space="0" w:color="auto"/>
+              <w:bottom w:val="single" w:sz="4" w:space="0" w:color="auto"/>
+              <w:right w:val="single" w:sz="4" w:space="0" w:color="auto"/>
+            </w:tcBorders>
+          </w:tcPr>
+          <w:p>
+            <w:pPr>
+              <w:rPr>
+                <w:rFonts w:ascii="Consolas" w:hAnsi="Consolas"/>
+                <w:b w:val="0"/>
+                <w:bCs w:val="0"/>
+                <w:sz w:val="22"/>
+              </w:rPr>
+            </w:pPr>
+            <w:r>
+              <w:rPr>
+                <w:rFonts w:ascii="Consolas" w:hAnsi="Consolas"/>
+                <w:b w:val="0"/>
+                <w:bCs w:val="0"/>
+                <w:sz w:val="22"/>
+              </w:rPr>
+              <w:t>12</w:t>
+            </w:r>
+          </w:p>
+        </w:tc>
+        <w:tc>
+          <w:tcPr>
+            <w:tcW w:w="5362" w:type="dxa"/>
+            <w:tcBorders>
+              <w:top w:val="single" w:sz="4" w:space="0" w:color="auto"/>
+              <w:left w:val="single" w:sz="4" w:space="0" w:color="auto"/>
+              <w:bottom w:val="single" w:sz="4" w:space="0" w:color="auto"/>
+              <w:right w:val="single" w:sz="4" w:space="0" w:color="auto"/>
+            </w:tcBorders>
+          </w:tcPr>
+          <w:p>
+            <w:pPr>
+              <w:widowControl/>
+              <w:adjustRightInd w:val="0"/>
+              <w:rPr>
+                <w:rFonts w:ascii="Consolas" w:hAnsi="Consolas" w:cs="Consolas"/>
+                <w:b w:val="0"/>
+                <w:bCs w:val="0"/>
+                <w:color w:val="000000"/>
+                <w:sz w:val="19"/>
+                <w:szCs w:val="19"/>
+              </w:rPr>
+            </w:pPr>
+            <w:r>
+              <w:rPr>
+                <w:rFonts w:ascii="Consolas" w:hAnsi="Consolas" w:cs="Consolas"/>
+                <w:b w:val="0"/>
+                <w:bCs w:val="0"/>
+                <w:color w:val="A31515"/>
+                <w:sz w:val="19"/>
+                <w:szCs w:val="19"/>
+              </w:rPr>
+              <w:t>"VALUES(</w:t>
+            </w:r>
+            <w:r>
+              <w:rPr>
+                <w:rFonts w:ascii="Consolas" w:hAnsi="Consolas" w:cs="Consolas"/>
+                <w:b w:val="0"/>
+                <w:bCs w:val="0"/>
+                <w:color w:val="A31515"/>
+                <w:sz w:val="19"/>
+                <w:szCs w:val="19"/>
+              </w:rPr>
+              <w:t>...</w:t>
+            </w:r>
+            <w:r>
+              <w:rPr>
+                <w:rFonts w:ascii="Consolas" w:hAnsi="Consolas" w:cs="Consolas"/>
+                <w:b w:val="0"/>
+                <w:bCs w:val="0"/>
+                <w:color w:val="000000"/>
+                <w:sz w:val="19"/>
+                <w:szCs w:val="19"/>
+              </w:rPr>
+              <w:t xml:space="preserve"> </w:t>
+            </w:r>
+            <w:proofErr w:type="spellStart"/>
+            <w:r>
+              <w:rPr>
+                <w:rFonts w:ascii="Consolas" w:hAnsi="Consolas" w:cs="Consolas"/>
+                <w:b w:val="0"/>
+                <w:bCs w:val="0"/>
+                <w:color w:val="000000"/>
+                <w:sz w:val="19"/>
+                <w:szCs w:val="19"/>
+              </w:rPr>
+              <w:t>textBox_economic_amount</w:t>
+            </w:r>
+            <w:proofErr w:type="gramStart"/>
+            <w:r>
+              <w:rPr>
+                <w:rFonts w:ascii="Consolas" w:hAnsi="Consolas" w:cs="Consolas"/>
+                <w:b w:val="0"/>
+                <w:bCs w:val="0"/>
+                <w:color w:val="000000"/>
+                <w:sz w:val="19"/>
+                <w:szCs w:val="19"/>
+              </w:rPr>
+              <w:t>.Text</w:t>
+            </w:r>
+            <w:proofErr w:type="gramEnd"/>
+            <w:r>
+              <w:rPr>
+                <w:rFonts w:ascii="Consolas" w:hAnsi="Consolas" w:cs="Consolas"/>
+                <w:b w:val="0"/>
+                <w:bCs w:val="0"/>
+                <w:color w:val="000000"/>
+                <w:sz w:val="19"/>
+                <w:szCs w:val="19"/>
+              </w:rPr>
+              <w:t>.Replace</w:t>
+            </w:r>
+            <w:proofErr w:type="spellEnd"/>
+            <w:r>
+              <w:rPr>
+                <w:rFonts w:ascii="Consolas" w:hAnsi="Consolas" w:cs="Consolas"/>
+                <w:b w:val="0"/>
+                <w:bCs w:val="0"/>
+                <w:color w:val="000000"/>
+                <w:sz w:val="19"/>
+                <w:szCs w:val="19"/>
+              </w:rPr>
+              <w:t>(</w:t>
+            </w:r>
+            <w:r>
+              <w:rPr>
+                <w:rFonts w:ascii="Consolas" w:hAnsi="Consolas" w:cs="Consolas"/>
+                <w:b w:val="0"/>
+                <w:bCs w:val="0"/>
+                <w:color w:val="A31515"/>
+                <w:sz w:val="19"/>
+                <w:szCs w:val="19"/>
+              </w:rPr>
+              <w:t>","</w:t>
+            </w:r>
+            <w:r>
+              <w:rPr>
+                <w:rFonts w:ascii="Consolas" w:hAnsi="Consolas" w:cs="Consolas"/>
+                <w:b w:val="0"/>
+                <w:bCs w:val="0"/>
+                <w:color w:val="000000"/>
+                <w:sz w:val="19"/>
+                <w:szCs w:val="19"/>
+              </w:rPr>
+              <w:t xml:space="preserve">, </w:t>
+            </w:r>
+            <w:r>
+              <w:rPr>
+                <w:rFonts w:ascii="Consolas" w:hAnsi="Consolas" w:cs="Consolas"/>
+                <w:b w:val="0"/>
+                <w:bCs w:val="0"/>
+                <w:color w:val="A31515"/>
+                <w:sz w:val="19"/>
+                <w:szCs w:val="19"/>
+              </w:rPr>
+              <w:t>"."</w:t>
+            </w:r>
+            <w:r>
+              <w:rPr>
+                <w:rFonts w:ascii="Consolas" w:hAnsi="Consolas" w:cs="Consolas"/>
+                <w:b w:val="0"/>
+                <w:bCs w:val="0"/>
+                <w:color w:val="000000"/>
+                <w:sz w:val="19"/>
+                <w:szCs w:val="19"/>
+              </w:rPr>
+              <w:t>)</w:t>
+            </w:r>
+          </w:p>
+        </w:tc>
+        <w:tc>
+          <w:tcPr>
+            <w:tcW w:w="2507" w:type="dxa"/>
+            <w:tcBorders>
+              <w:top w:val="single" w:sz="4" w:space="0" w:color="auto"/>
+              <w:left w:val="single" w:sz="4" w:space="0" w:color="auto"/>
+              <w:bottom w:val="single" w:sz="4" w:space="0" w:color="auto"/>
+              <w:right w:val="single" w:sz="4" w:space="0" w:color="auto"/>
+            </w:tcBorders>
+          </w:tcPr>
+          <w:p>
+            <w:pPr>
+              <w:rPr>
+                <w:rFonts w:ascii="Consolas" w:hAnsi="Consolas"/>
+                <w:b w:val="0"/>
+                <w:bCs w:val="0"/>
+                <w:sz w:val="22"/>
+              </w:rPr>
+            </w:pPr>
+            <w:proofErr w:type="gramStart"/>
+            <w:r>
+              <w:rPr>
+                <w:rFonts w:ascii="Consolas" w:hAnsi="Consolas"/>
+                <w:b w:val="0"/>
+                <w:bCs w:val="0"/>
+                <w:sz w:val="22"/>
+              </w:rPr>
+              <w:t>-</w:t>
+            </w:r>
+            <w:proofErr w:type="gramEnd"/>
+            <w:r>
+              <w:rPr>
+                <w:rFonts w:ascii="Consolas" w:hAnsi="Consolas"/>
+                <w:b w:val="0"/>
+                <w:bCs w:val="0"/>
+                <w:sz w:val="22"/>
+              </w:rPr>
+              <w:t>||-</w:t>
+            </w:r>
+          </w:p>
+        </w:tc>
+        <w:tc>
+          <w:tcPr>
+            <w:tcW w:w="2312" w:type="dxa"/>
+            <w:tcBorders>
+              <w:top w:val="single" w:sz="4" w:space="0" w:color="auto"/>
+              <w:left w:val="single" w:sz="4" w:space="0" w:color="auto"/>
+              <w:bottom w:val="single" w:sz="4" w:space="0" w:color="auto"/>
+              <w:right w:val="single" w:sz="4" w:space="0" w:color="auto"/>
+            </w:tcBorders>
+          </w:tcPr>
+          <w:p>
+            <w:pPr>
+              <w:rPr>
+                <w:rFonts w:ascii="Consolas" w:hAnsi="Consolas"/>
+                <w:b w:val="0"/>
+                <w:bCs w:val="0"/>
+                <w:sz w:val="22"/>
+              </w:rPr>
+            </w:pPr>
+            <w:r>
+              <w:rPr>
+                <w:rFonts w:ascii="Consolas" w:hAnsi="Consolas"/>
+                <w:b w:val="0"/>
+                <w:bCs w:val="0"/>
+                <w:sz w:val="22"/>
+              </w:rPr>
+              <w:t xml:space="preserve">Koska tietokannassa </w:t>
+            </w:r>
+            <w:proofErr w:type="spellStart"/>
+            <w:r>
+              <w:rPr>
+                <w:rFonts w:ascii="Consolas" w:hAnsi="Consolas"/>
+                <w:b w:val="0"/>
+                <w:bCs w:val="0"/>
+                <w:sz w:val="22"/>
+              </w:rPr>
+              <w:t>double</w:t>
+            </w:r>
+            <w:proofErr w:type="spellEnd"/>
+            <w:r>
+              <w:rPr>
+                <w:rFonts w:ascii="Consolas" w:hAnsi="Consolas"/>
+                <w:b w:val="0"/>
+                <w:bCs w:val="0"/>
+                <w:sz w:val="22"/>
+              </w:rPr>
+              <w:t xml:space="preserve"> kirjoitetaan pisteellä</w:t>
+            </w:r>
+          </w:p>
+        </w:tc>
+      </w:tr>
+      <w:tr>
+        <w:tc>
+          <w:tcPr>
+            <w:tcW w:w="592" w:type="dxa"/>
+            <w:tcBorders>
+              <w:top w:val="single" w:sz="4" w:space="0" w:color="auto"/>
+              <w:left w:val="single" w:sz="4" w:space="0" w:color="auto"/>
+              <w:bottom w:val="single" w:sz="4" w:space="0" w:color="auto"/>
+              <w:right w:val="single" w:sz="4" w:space="0" w:color="auto"/>
+            </w:tcBorders>
+          </w:tcPr>
+          <w:p>
+            <w:pPr>
+              <w:rPr>
+                <w:rFonts w:ascii="Consolas" w:hAnsi="Consolas"/>
+                <w:b w:val="0"/>
+                <w:bCs w:val="0"/>
+                <w:sz w:val="22"/>
+              </w:rPr>
+            </w:pPr>
+            <w:r>
+              <w:rPr>
+                <w:rFonts w:ascii="Consolas" w:hAnsi="Consolas"/>
+                <w:b w:val="0"/>
+                <w:bCs w:val="0"/>
+                <w:sz w:val="22"/>
+              </w:rPr>
+              <w:t>13</w:t>
+            </w:r>
+          </w:p>
+        </w:tc>
+        <w:tc>
+          <w:tcPr>
+            <w:tcW w:w="5362" w:type="dxa"/>
+            <w:tcBorders>
+              <w:top w:val="single" w:sz="4" w:space="0" w:color="auto"/>
+              <w:left w:val="single" w:sz="4" w:space="0" w:color="auto"/>
+              <w:bottom w:val="single" w:sz="4" w:space="0" w:color="auto"/>
+              <w:right w:val="single" w:sz="4" w:space="0" w:color="auto"/>
+            </w:tcBorders>
+          </w:tcPr>
+          <w:p>
+            <w:pPr>
+              <w:widowControl/>
+              <w:adjustRightInd w:val="0"/>
+              <w:rPr>
+                <w:rFonts w:ascii="Consolas" w:hAnsi="Consolas" w:cs="Consolas"/>
+                <w:b w:val="0"/>
+                <w:bCs w:val="0"/>
+                <w:color w:val="000000"/>
+                <w:sz w:val="19"/>
+                <w:szCs w:val="19"/>
+              </w:rPr>
+            </w:pPr>
+            <w:r>
+              <w:rPr>
+                <w:rFonts w:ascii="Consolas" w:hAnsi="Consolas" w:cs="Consolas"/>
+                <w:b w:val="0"/>
+                <w:bCs w:val="0"/>
+                <w:color w:val="000000"/>
+                <w:sz w:val="19"/>
+                <w:szCs w:val="19"/>
+                <w:lang w:val="en-US"/>
+              </w:rPr>
+              <w:t xml:space="preserve">change = </w:t>
+            </w:r>
+            <w:r>
+              <w:rPr>
+                <w:rFonts w:ascii="Consolas" w:hAnsi="Consolas" w:cs="Consolas"/>
+                <w:b w:val="0"/>
+                <w:bCs w:val="0"/>
+                <w:color w:val="A31515"/>
+                <w:sz w:val="19"/>
+                <w:szCs w:val="19"/>
+                <w:lang w:val="en-US"/>
+              </w:rPr>
+              <w:t>"...</w:t>
+            </w:r>
+            <w:r>
+              <w:rPr>
+                <w:rFonts w:ascii="Consolas" w:hAnsi="Consolas" w:cs="Consolas"/>
+                <w:b w:val="0"/>
+                <w:bCs w:val="0"/>
+                <w:color w:val="000000"/>
+                <w:sz w:val="19"/>
+                <w:szCs w:val="19"/>
+                <w:lang w:val="en-US"/>
+              </w:rPr>
+              <w:t xml:space="preserve">                       </w:t>
+            </w:r>
+            <w:proofErr w:type="spellStart"/>
+            <w:r>
+              <w:rPr>
+                <w:rFonts w:ascii="Consolas" w:hAnsi="Consolas" w:cs="Consolas"/>
+                <w:b w:val="0"/>
+                <w:bCs w:val="0"/>
+                <w:color w:val="000000"/>
+                <w:sz w:val="19"/>
+                <w:szCs w:val="19"/>
+              </w:rPr>
+              <w:t>addChangeTracking</w:t>
+            </w:r>
+            <w:proofErr w:type="spellEnd"/>
+            <w:r>
+              <w:rPr>
+                <w:rFonts w:ascii="Consolas" w:hAnsi="Consolas" w:cs="Consolas"/>
+                <w:b w:val="0"/>
+                <w:bCs w:val="0"/>
+                <w:color w:val="000000"/>
+                <w:sz w:val="19"/>
+                <w:szCs w:val="19"/>
+              </w:rPr>
+              <w:t>(</w:t>
+            </w:r>
+            <w:proofErr w:type="spellStart"/>
+            <w:r>
+              <w:rPr>
+                <w:rFonts w:ascii="Consolas" w:hAnsi="Consolas" w:cs="Consolas"/>
+                <w:b w:val="0"/>
+                <w:bCs w:val="0"/>
+                <w:color w:val="000000"/>
+                <w:sz w:val="19"/>
+                <w:szCs w:val="19"/>
+              </w:rPr>
+              <w:t>change</w:t>
+            </w:r>
+            <w:proofErr w:type="spellEnd"/>
+            <w:r>
+              <w:rPr>
+                <w:rFonts w:ascii="Consolas" w:hAnsi="Consolas" w:cs="Consolas"/>
+                <w:b w:val="0"/>
+                <w:bCs w:val="0"/>
+                <w:color w:val="000000"/>
+                <w:sz w:val="19"/>
+                <w:szCs w:val="19"/>
+              </w:rPr>
+              <w:t>);</w:t>
+            </w:r>
+          </w:p>
+        </w:tc>
+        <w:tc>
+          <w:tcPr>
+            <w:tcW w:w="2507" w:type="dxa"/>
+            <w:tcBorders>
+              <w:top w:val="single" w:sz="4" w:space="0" w:color="auto"/>
+              <w:left w:val="single" w:sz="4" w:space="0" w:color="auto"/>
+              <w:bottom w:val="single" w:sz="4" w:space="0" w:color="auto"/>
+              <w:right w:val="single" w:sz="4" w:space="0" w:color="auto"/>
+            </w:tcBorders>
+          </w:tcPr>
+          <w:p>
+            <w:pPr>
+              <w:rPr>
+                <w:rFonts w:ascii="Consolas" w:hAnsi="Consolas"/>
+                <w:b w:val="0"/>
+                <w:bCs w:val="0"/>
+                <w:sz w:val="22"/>
+              </w:rPr>
+            </w:pPr>
+            <w:r>
+              <w:rPr>
+                <w:rFonts w:ascii="Consolas" w:hAnsi="Consolas"/>
+                <w:b w:val="0"/>
+                <w:bCs w:val="0"/>
+                <w:sz w:val="22"/>
+              </w:rPr>
+              <w:t>Muutosseuranta</w:t>
+            </w:r>
+          </w:p>
+        </w:tc>
+        <w:tc>
+          <w:tcPr>
+            <w:tcW w:w="2312" w:type="dxa"/>
+            <w:tcBorders>
+              <w:top w:val="single" w:sz="4" w:space="0" w:color="auto"/>
+              <w:left w:val="single" w:sz="4" w:space="0" w:color="auto"/>
+              <w:bottom w:val="single" w:sz="4" w:space="0" w:color="auto"/>
+              <w:right w:val="single" w:sz="4" w:space="0" w:color="auto"/>
+            </w:tcBorders>
+          </w:tcPr>
+          <w:p>
+            <w:pPr>
+              <w:rPr>
+                <w:rFonts w:ascii="Consolas" w:hAnsi="Consolas"/>
+                <w:b w:val="0"/>
+                <w:bCs w:val="0"/>
+                <w:sz w:val="22"/>
+              </w:rPr>
+            </w:pPr>
+            <w:r>
+              <w:rPr>
+                <w:rFonts w:ascii="Consolas" w:hAnsi="Consolas"/>
+                <w:b w:val="0"/>
+                <w:bCs w:val="0"/>
+                <w:sz w:val="22"/>
+              </w:rPr>
+              <w:t>Poistettu monesta paikasta, sillä yksityistä tietoa ei kirjata</w:t>
+            </w:r>
+          </w:p>
+        </w:tc>
+      </w:tr>
+      <w:tr>
+        <w:tc>
+          <w:tcPr>
+            <w:tcW w:w="592" w:type="dxa"/>
+            <w:tcBorders>
+              <w:top w:val="single" w:sz="4" w:space="0" w:color="auto"/>
+              <w:left w:val="single" w:sz="4" w:space="0" w:color="auto"/>
+              <w:bottom w:val="single" w:sz="4" w:space="0" w:color="auto"/>
+              <w:right w:val="single" w:sz="4" w:space="0" w:color="auto"/>
+            </w:tcBorders>
+          </w:tcPr>
+          <w:p>
+            <w:pPr>
+              <w:rPr>
+                <w:rFonts w:ascii="Consolas" w:hAnsi="Consolas"/>
+                <w:b w:val="0"/>
+                <w:bCs w:val="0"/>
+                <w:sz w:val="22"/>
+              </w:rPr>
+            </w:pPr>
+            <w:r>
+              <w:rPr>
+                <w:rFonts w:ascii="Consolas" w:hAnsi="Consolas"/>
+                <w:b w:val="0"/>
+                <w:bCs w:val="0"/>
+                <w:sz w:val="22"/>
+              </w:rPr>
+              <w:t>14</w:t>
+            </w:r>
+          </w:p>
+        </w:tc>
+        <w:tc>
+          <w:tcPr>
+            <w:tcW w:w="5362" w:type="dxa"/>
+            <w:tcBorders>
+              <w:top w:val="single" w:sz="4" w:space="0" w:color="auto"/>
+              <w:left w:val="single" w:sz="4" w:space="0" w:color="auto"/>
+              <w:bottom w:val="single" w:sz="4" w:space="0" w:color="auto"/>
+              <w:right w:val="single" w:sz="4" w:space="0" w:color="auto"/>
+            </w:tcBorders>
+          </w:tcPr>
+          <w:p>
+            <w:pPr>
+              <w:widowControl/>
+              <w:adjustRightInd w:val="0"/>
+              <w:rPr>
+                <w:rFonts w:ascii="Consolas" w:hAnsi="Consolas" w:cs="Consolas"/>
+                <w:b w:val="0"/>
+                <w:bCs w:val="0"/>
+                <w:color w:val="000000"/>
+                <w:sz w:val="19"/>
+                <w:szCs w:val="19"/>
+                <w:lang w:val="en-US"/>
+              </w:rPr>
+            </w:pPr>
+            <w:proofErr w:type="spellStart"/>
+            <w:r>
+              <w:rPr>
+                <w:rFonts w:ascii="Consolas" w:hAnsi="Consolas" w:cs="Consolas"/>
+                <w:b w:val="0"/>
+                <w:bCs w:val="0"/>
+                <w:color w:val="000000"/>
+                <w:sz w:val="19"/>
+                <w:szCs w:val="19"/>
+                <w:lang w:val="en-US"/>
+              </w:rPr>
+              <w:t>comboBox_menus.SelectedItem</w:t>
+            </w:r>
+            <w:proofErr w:type="spellEnd"/>
+            <w:r>
+              <w:rPr>
+                <w:rFonts w:ascii="Consolas" w:hAnsi="Consolas" w:cs="Consolas"/>
+                <w:b w:val="0"/>
+                <w:bCs w:val="0"/>
+                <w:color w:val="000000"/>
+                <w:sz w:val="19"/>
+                <w:szCs w:val="19"/>
+                <w:lang w:val="en-US"/>
+              </w:rPr>
+              <w:t xml:space="preserve"> = </w:t>
+            </w:r>
+            <w:r>
+              <w:rPr>
+                <w:rFonts w:ascii="Consolas" w:hAnsi="Consolas" w:cs="Consolas"/>
+                <w:b w:val="0"/>
+                <w:bCs w:val="0"/>
+                <w:color w:val="0000FF"/>
+                <w:sz w:val="19"/>
+                <w:szCs w:val="19"/>
+                <w:lang w:val="en-US"/>
+              </w:rPr>
+              <w:t>null</w:t>
+            </w:r>
+            <w:r>
+              <w:rPr>
+                <w:rFonts w:ascii="Consolas" w:hAnsi="Consolas" w:cs="Consolas"/>
+                <w:b w:val="0"/>
+                <w:bCs w:val="0"/>
+                <w:color w:val="000000"/>
+                <w:sz w:val="19"/>
+                <w:szCs w:val="19"/>
+                <w:lang w:val="en-US"/>
+              </w:rPr>
+              <w:t>;</w:t>
+            </w:r>
+          </w:p>
+          <w:p>
+            <w:pPr>
+              <w:widowControl/>
+              <w:adjustRightInd w:val="0"/>
+              <w:rPr>
+                <w:rFonts w:ascii="Consolas" w:hAnsi="Consolas" w:cs="Consolas"/>
+                <w:b w:val="0"/>
+                <w:bCs w:val="0"/>
+                <w:color w:val="000000"/>
+                <w:sz w:val="19"/>
+                <w:szCs w:val="19"/>
+                <w:lang w:val="en-US"/>
+              </w:rPr>
+            </w:pPr>
+            <w:proofErr w:type="spellStart"/>
+            <w:r>
+              <w:rPr>
+                <w:rFonts w:ascii="Consolas" w:hAnsi="Consolas" w:cs="Consolas"/>
+                <w:b w:val="0"/>
+                <w:bCs w:val="0"/>
+                <w:color w:val="000000"/>
+                <w:sz w:val="19"/>
+                <w:szCs w:val="19"/>
+                <w:lang w:val="en-US"/>
+              </w:rPr>
+              <w:t>listView_menu.Items.Clear</w:t>
+            </w:r>
+            <w:proofErr w:type="spellEnd"/>
+            <w:r>
+              <w:rPr>
+                <w:rFonts w:ascii="Consolas" w:hAnsi="Consolas" w:cs="Consolas"/>
+                <w:b w:val="0"/>
+                <w:bCs w:val="0"/>
+                <w:color w:val="000000"/>
+                <w:sz w:val="19"/>
+                <w:szCs w:val="19"/>
+                <w:lang w:val="en-US"/>
+              </w:rPr>
+              <w:t>();</w:t>
+            </w:r>
+          </w:p>
+          <w:p>
+            <w:pPr>
+              <w:widowControl/>
+              <w:adjustRightInd w:val="0"/>
+              <w:rPr>
+                <w:rFonts w:ascii="Consolas" w:hAnsi="Consolas" w:cs="Consolas"/>
+                <w:b w:val="0"/>
+                <w:bCs w:val="0"/>
+                <w:color w:val="000000"/>
+                <w:sz w:val="19"/>
+                <w:szCs w:val="19"/>
+                <w:lang w:val="en-US"/>
+              </w:rPr>
+            </w:pPr>
+            <w:proofErr w:type="spellStart"/>
+            <w:r>
+              <w:rPr>
+                <w:rFonts w:ascii="Consolas" w:hAnsi="Consolas" w:cs="Consolas"/>
+                <w:b w:val="0"/>
+                <w:bCs w:val="0"/>
+                <w:color w:val="000000"/>
+                <w:sz w:val="19"/>
+                <w:szCs w:val="19"/>
+                <w:lang w:val="en-US"/>
+              </w:rPr>
+              <w:t>textBox_menu_name.Text</w:t>
+            </w:r>
+            <w:proofErr w:type="spellEnd"/>
+            <w:r>
+              <w:rPr>
+                <w:rFonts w:ascii="Consolas" w:hAnsi="Consolas" w:cs="Consolas"/>
+                <w:b w:val="0"/>
+                <w:bCs w:val="0"/>
+                <w:color w:val="000000"/>
+                <w:sz w:val="19"/>
+                <w:szCs w:val="19"/>
+                <w:lang w:val="en-US"/>
+              </w:rPr>
+              <w:t xml:space="preserve"> = </w:t>
+            </w:r>
+            <w:r>
+              <w:rPr>
+                <w:rFonts w:ascii="Consolas" w:hAnsi="Consolas" w:cs="Consolas"/>
+                <w:b w:val="0"/>
+                <w:bCs w:val="0"/>
+                <w:color w:val="A31515"/>
+                <w:sz w:val="19"/>
+                <w:szCs w:val="19"/>
+                <w:lang w:val="en-US"/>
+              </w:rPr>
+              <w:t>""</w:t>
+            </w:r>
+            <w:r>
+              <w:rPr>
+                <w:rFonts w:ascii="Consolas" w:hAnsi="Consolas" w:cs="Consolas"/>
+                <w:b w:val="0"/>
+                <w:bCs w:val="0"/>
+                <w:color w:val="000000"/>
+                <w:sz w:val="19"/>
+                <w:szCs w:val="19"/>
+                <w:lang w:val="en-US"/>
+              </w:rPr>
+              <w:t>;</w:t>
+            </w:r>
+          </w:p>
+          <w:p>
+            <w:pPr>
+              <w:widowControl/>
+              <w:adjustRightInd w:val="0"/>
+              <w:rPr>
+                <w:rFonts w:ascii="Consolas" w:hAnsi="Consolas" w:cs="Consolas"/>
+                <w:b w:val="0"/>
+                <w:bCs w:val="0"/>
+                <w:color w:val="000000"/>
+                <w:sz w:val="19"/>
+                <w:szCs w:val="19"/>
+                <w:lang w:val="en-US"/>
+              </w:rPr>
+            </w:pPr>
+            <w:proofErr w:type="spellStart"/>
+            <w:r>
+              <w:rPr>
+                <w:rFonts w:ascii="Consolas" w:hAnsi="Consolas" w:cs="Consolas"/>
+                <w:b w:val="0"/>
+                <w:bCs w:val="0"/>
+                <w:color w:val="000000"/>
+                <w:sz w:val="19"/>
+                <w:szCs w:val="19"/>
+                <w:lang w:val="en-US"/>
+              </w:rPr>
+              <w:t>textBox_menu_food.Text</w:t>
+            </w:r>
+            <w:proofErr w:type="spellEnd"/>
+            <w:r>
+              <w:rPr>
+                <w:rFonts w:ascii="Consolas" w:hAnsi="Consolas" w:cs="Consolas"/>
+                <w:b w:val="0"/>
+                <w:bCs w:val="0"/>
+                <w:color w:val="000000"/>
+                <w:sz w:val="19"/>
+                <w:szCs w:val="19"/>
+                <w:lang w:val="en-US"/>
+              </w:rPr>
+              <w:t xml:space="preserve"> = </w:t>
+            </w:r>
+            <w:r>
+              <w:rPr>
+                <w:rFonts w:ascii="Consolas" w:hAnsi="Consolas" w:cs="Consolas"/>
+                <w:b w:val="0"/>
+                <w:bCs w:val="0"/>
+                <w:color w:val="A31515"/>
+                <w:sz w:val="19"/>
+                <w:szCs w:val="19"/>
+                <w:lang w:val="en-US"/>
+              </w:rPr>
+              <w:t>""</w:t>
+            </w:r>
+            <w:r>
+              <w:rPr>
+                <w:rFonts w:ascii="Consolas" w:hAnsi="Consolas" w:cs="Consolas"/>
+                <w:b w:val="0"/>
+                <w:bCs w:val="0"/>
+                <w:color w:val="000000"/>
+                <w:sz w:val="19"/>
+                <w:szCs w:val="19"/>
+                <w:lang w:val="en-US"/>
+              </w:rPr>
+              <w:t>;</w:t>
+            </w:r>
+          </w:p>
+          <w:p>
+            <w:pPr>
+              <w:widowControl/>
+              <w:adjustRightInd w:val="0"/>
+              <w:rPr>
+                <w:rFonts w:ascii="Consolas" w:hAnsi="Consolas" w:cs="Consolas"/>
+                <w:b w:val="0"/>
+                <w:bCs w:val="0"/>
+                <w:color w:val="000000"/>
+                <w:sz w:val="19"/>
+                <w:szCs w:val="19"/>
+                <w:lang w:val="en-US"/>
+              </w:rPr>
+            </w:pPr>
+            <w:proofErr w:type="spellStart"/>
+            <w:r>
+              <w:rPr>
+                <w:rFonts w:ascii="Consolas" w:hAnsi="Consolas" w:cs="Consolas"/>
+                <w:b w:val="0"/>
+                <w:bCs w:val="0"/>
+                <w:color w:val="000000"/>
+                <w:sz w:val="19"/>
+                <w:szCs w:val="19"/>
+                <w:lang w:val="en-US"/>
+              </w:rPr>
+              <w:t>textBox_menu_description.Text</w:t>
+            </w:r>
+            <w:proofErr w:type="spellEnd"/>
+            <w:r>
+              <w:rPr>
+                <w:rFonts w:ascii="Consolas" w:hAnsi="Consolas" w:cs="Consolas"/>
+                <w:b w:val="0"/>
+                <w:bCs w:val="0"/>
+                <w:color w:val="000000"/>
+                <w:sz w:val="19"/>
+                <w:szCs w:val="19"/>
+                <w:lang w:val="en-US"/>
+              </w:rPr>
+              <w:t xml:space="preserve"> = </w:t>
+            </w:r>
+            <w:r>
+              <w:rPr>
+                <w:rFonts w:ascii="Consolas" w:hAnsi="Consolas" w:cs="Consolas"/>
+                <w:b w:val="0"/>
+                <w:bCs w:val="0"/>
+                <w:color w:val="A31515"/>
+                <w:sz w:val="19"/>
+                <w:szCs w:val="19"/>
+                <w:lang w:val="en-US"/>
+              </w:rPr>
+              <w:t>""</w:t>
+            </w:r>
+            <w:r>
+              <w:rPr>
+                <w:rFonts w:ascii="Consolas" w:hAnsi="Consolas" w:cs="Consolas"/>
+                <w:b w:val="0"/>
+                <w:bCs w:val="0"/>
+                <w:color w:val="000000"/>
+                <w:sz w:val="19"/>
+                <w:szCs w:val="19"/>
+                <w:lang w:val="en-US"/>
+              </w:rPr>
+              <w:t>;</w:t>
+            </w:r>
+          </w:p>
+        </w:tc>
+        <w:tc>
+          <w:tcPr>
+            <w:tcW w:w="2507" w:type="dxa"/>
+            <w:tcBorders>
+              <w:top w:val="single" w:sz="4" w:space="0" w:color="auto"/>
+              <w:left w:val="single" w:sz="4" w:space="0" w:color="auto"/>
+              <w:bottom w:val="single" w:sz="4" w:space="0" w:color="auto"/>
+              <w:right w:val="single" w:sz="4" w:space="0" w:color="auto"/>
+            </w:tcBorders>
+          </w:tcPr>
+          <w:p>
+            <w:pPr>
+              <w:rPr>
+                <w:rFonts w:ascii="Consolas" w:hAnsi="Consolas"/>
+                <w:b w:val="0"/>
+                <w:bCs w:val="0"/>
+                <w:sz w:val="22"/>
+                <w:lang w:val="en-US"/>
+              </w:rPr>
+            </w:pPr>
+            <w:proofErr w:type="spellStart"/>
+            <w:r>
+              <w:rPr>
+                <w:rFonts w:ascii="Consolas" w:hAnsi="Consolas"/>
+                <w:b w:val="0"/>
+                <w:bCs w:val="0"/>
+                <w:sz w:val="22"/>
+                <w:lang w:val="en-US"/>
+              </w:rPr>
+              <w:t>Ruokalista</w:t>
+            </w:r>
+            <w:proofErr w:type="spellEnd"/>
+            <w:r>
+              <w:rPr>
+                <w:rFonts w:ascii="Consolas" w:hAnsi="Consolas"/>
+                <w:b w:val="0"/>
+                <w:bCs w:val="0"/>
+                <w:sz w:val="22"/>
+                <w:lang w:val="en-US"/>
+              </w:rPr>
+              <w:t xml:space="preserve">, </w:t>
+            </w:r>
+            <w:proofErr w:type="spellStart"/>
+            <w:r>
+              <w:rPr>
+                <w:rFonts w:ascii="Consolas" w:hAnsi="Consolas"/>
+                <w:b w:val="0"/>
+                <w:bCs w:val="0"/>
+                <w:sz w:val="22"/>
+                <w:lang w:val="en-US"/>
+              </w:rPr>
+              <w:t>poistaminen</w:t>
+            </w:r>
+            <w:proofErr w:type="spellEnd"/>
+          </w:p>
+        </w:tc>
+        <w:tc>
+          <w:tcPr>
+            <w:tcW w:w="2312" w:type="dxa"/>
+            <w:tcBorders>
+              <w:top w:val="single" w:sz="4" w:space="0" w:color="auto"/>
+              <w:left w:val="single" w:sz="4" w:space="0" w:color="auto"/>
+              <w:bottom w:val="single" w:sz="4" w:space="0" w:color="auto"/>
+              <w:right w:val="single" w:sz="4" w:space="0" w:color="auto"/>
+            </w:tcBorders>
+          </w:tcPr>
+          <w:p>
+            <w:pPr>
+              <w:rPr>
+                <w:rFonts w:ascii="Consolas" w:hAnsi="Consolas"/>
+                <w:b w:val="0"/>
+                <w:bCs w:val="0"/>
+                <w:sz w:val="22"/>
+                <w:lang w:val="en-US"/>
+              </w:rPr>
+            </w:pPr>
+            <w:proofErr w:type="spellStart"/>
+            <w:r>
+              <w:rPr>
+                <w:rFonts w:ascii="Consolas" w:hAnsi="Consolas"/>
+                <w:b w:val="0"/>
+                <w:bCs w:val="0"/>
+                <w:sz w:val="22"/>
+                <w:lang w:val="en-US"/>
+              </w:rPr>
+              <w:t>Tyhjentää</w:t>
+            </w:r>
+            <w:proofErr w:type="spellEnd"/>
+            <w:r>
+              <w:rPr>
+                <w:rFonts w:ascii="Consolas" w:hAnsi="Consolas"/>
+                <w:b w:val="0"/>
+                <w:bCs w:val="0"/>
+                <w:sz w:val="22"/>
+                <w:lang w:val="en-US"/>
+              </w:rPr>
+              <w:t xml:space="preserve"> </w:t>
+            </w:r>
+            <w:proofErr w:type="spellStart"/>
+            <w:r>
+              <w:rPr>
+                <w:rFonts w:ascii="Consolas" w:hAnsi="Consolas"/>
+                <w:b w:val="0"/>
+                <w:bCs w:val="0"/>
+                <w:sz w:val="22"/>
+                <w:lang w:val="en-US"/>
+              </w:rPr>
+              <w:t>ruokalistan</w:t>
+            </w:r>
+            <w:proofErr w:type="spellEnd"/>
+            <w:r>
+              <w:rPr>
+                <w:rFonts w:ascii="Consolas" w:hAnsi="Consolas"/>
+                <w:b w:val="0"/>
+                <w:bCs w:val="0"/>
+                <w:sz w:val="22"/>
+                <w:lang w:val="en-US"/>
+              </w:rPr>
+              <w:t xml:space="preserve"> </w:t>
+            </w:r>
+            <w:proofErr w:type="spellStart"/>
+            <w:r>
+              <w:rPr>
+                <w:rFonts w:ascii="Consolas" w:hAnsi="Consolas"/>
+                <w:b w:val="0"/>
+                <w:bCs w:val="0"/>
+                <w:sz w:val="22"/>
+                <w:lang w:val="en-US"/>
+              </w:rPr>
+              <w:t>tiedot</w:t>
+            </w:r>
+            <w:proofErr w:type="spellEnd"/>
+            <w:r>
+              <w:rPr>
+                <w:rFonts w:ascii="Consolas" w:hAnsi="Consolas"/>
+                <w:b w:val="0"/>
+                <w:bCs w:val="0"/>
+                <w:sz w:val="22"/>
+                <w:lang w:val="en-US"/>
+              </w:rPr>
+              <w:t xml:space="preserve"> </w:t>
+            </w:r>
+            <w:proofErr w:type="spellStart"/>
+            <w:r>
+              <w:rPr>
+                <w:rFonts w:ascii="Consolas" w:hAnsi="Consolas"/>
+                <w:b w:val="0"/>
+                <w:bCs w:val="0"/>
+                <w:sz w:val="22"/>
+                <w:lang w:val="en-US"/>
+              </w:rPr>
+              <w:t>poistettaessa</w:t>
+            </w:r>
+            <w:proofErr w:type="spellEnd"/>
+          </w:p>
+        </w:tc>
+      </w:tr>
+      <w:tr>
+        <w:tc>
+          <w:tcPr>
+            <w:tcW w:w="592" w:type="dxa"/>
+            <w:tcBorders>
+              <w:top w:val="single" w:sz="4" w:space="0" w:color="auto"/>
+              <w:left w:val="single" w:sz="4" w:space="0" w:color="auto"/>
+              <w:bottom w:val="single" w:sz="4" w:space="0" w:color="auto"/>
+              <w:right w:val="single" w:sz="4" w:space="0" w:color="auto"/>
+            </w:tcBorders>
+          </w:tcPr>
+          <w:p>
+            <w:pPr>
+              <w:rPr>
+                <w:rFonts w:ascii="Consolas" w:hAnsi="Consolas"/>
+                <w:b w:val="0"/>
+                <w:bCs w:val="0"/>
+                <w:sz w:val="22"/>
+              </w:rPr>
+            </w:pPr>
+            <w:r>
+              <w:rPr>
+                <w:rFonts w:ascii="Consolas" w:hAnsi="Consolas"/>
+                <w:b w:val="0"/>
+                <w:bCs w:val="0"/>
+                <w:sz w:val="22"/>
+              </w:rPr>
+              <w:t>15</w:t>
+            </w:r>
+          </w:p>
+        </w:tc>
+        <w:tc>
+          <w:tcPr>
+            <w:tcW w:w="5362" w:type="dxa"/>
+            <w:tcBorders>
+              <w:top w:val="single" w:sz="4" w:space="0" w:color="auto"/>
+              <w:left w:val="single" w:sz="4" w:space="0" w:color="auto"/>
+              <w:bottom w:val="single" w:sz="4" w:space="0" w:color="auto"/>
+              <w:right w:val="single" w:sz="4" w:space="0" w:color="auto"/>
+            </w:tcBorders>
+          </w:tcPr>
+          <w:p>
+            <w:pPr>
+              <w:widowControl/>
+              <w:adjustRightInd w:val="0"/>
+              <w:rPr>
+                <w:rFonts w:ascii="Consolas" w:hAnsi="Consolas" w:cs="Consolas"/>
+                <w:b w:val="0"/>
+                <w:bCs w:val="0"/>
+                <w:color w:val="000000"/>
+                <w:sz w:val="19"/>
+                <w:szCs w:val="19"/>
+                <w:lang w:val="en-US"/>
+              </w:rPr>
+            </w:pPr>
+            <w:proofErr w:type="spellStart"/>
+            <w:r>
+              <w:rPr>
+                <w:rFonts w:ascii="Consolas" w:hAnsi="Consolas" w:cs="Consolas"/>
+                <w:b w:val="0"/>
+                <w:bCs w:val="0"/>
+                <w:color w:val="0000FF"/>
+                <w:sz w:val="19"/>
+                <w:szCs w:val="19"/>
+              </w:rPr>
+              <w:t>if</w:t>
+            </w:r>
+            <w:proofErr w:type="spellEnd"/>
+            <w:r>
+              <w:rPr>
+                <w:rFonts w:ascii="Consolas" w:hAnsi="Consolas" w:cs="Consolas"/>
+                <w:b w:val="0"/>
+                <w:bCs w:val="0"/>
+                <w:color w:val="000000"/>
+                <w:sz w:val="19"/>
+                <w:szCs w:val="19"/>
+              </w:rPr>
+              <w:t xml:space="preserve"> (</w:t>
+            </w:r>
+            <w:proofErr w:type="spellStart"/>
+            <w:r>
+              <w:rPr>
+                <w:rFonts w:ascii="Consolas" w:hAnsi="Consolas" w:cs="Consolas"/>
+                <w:b w:val="0"/>
+                <w:bCs w:val="0"/>
+                <w:color w:val="000000"/>
+                <w:sz w:val="19"/>
+                <w:szCs w:val="19"/>
+              </w:rPr>
+              <w:t>dialogResult</w:t>
+            </w:r>
+            <w:proofErr w:type="spellEnd"/>
+            <w:r>
+              <w:rPr>
+                <w:rFonts w:ascii="Consolas" w:hAnsi="Consolas" w:cs="Consolas"/>
+                <w:b w:val="0"/>
+                <w:bCs w:val="0"/>
+                <w:color w:val="000000"/>
+                <w:sz w:val="19"/>
+                <w:szCs w:val="19"/>
+              </w:rPr>
+              <w:t xml:space="preserve"> == </w:t>
+            </w:r>
+            <w:proofErr w:type="spellStart"/>
+            <w:r>
+              <w:rPr>
+                <w:rFonts w:ascii="Consolas" w:hAnsi="Consolas" w:cs="Consolas"/>
+                <w:b w:val="0"/>
+                <w:bCs w:val="0"/>
+                <w:color w:val="2B91AF"/>
+                <w:sz w:val="19"/>
+                <w:szCs w:val="19"/>
+              </w:rPr>
+              <w:t>DialogResult</w:t>
+            </w:r>
+            <w:proofErr w:type="gramStart"/>
+            <w:r>
+              <w:rPr>
+                <w:rFonts w:ascii="Consolas" w:hAnsi="Consolas" w:cs="Consolas"/>
+                <w:b w:val="0"/>
+                <w:bCs w:val="0"/>
+                <w:color w:val="000000"/>
+                <w:sz w:val="19"/>
+                <w:szCs w:val="19"/>
+              </w:rPr>
+              <w:t>.Yes</w:t>
+            </w:r>
+            <w:proofErr w:type="spellEnd"/>
+            <w:proofErr w:type="gramEnd"/>
+            <w:r>
+              <w:rPr>
+                <w:rFonts w:ascii="Consolas" w:hAnsi="Consolas" w:cs="Consolas"/>
+                <w:b w:val="0"/>
+                <w:bCs w:val="0"/>
+                <w:color w:val="000000"/>
+                <w:sz w:val="19"/>
+                <w:szCs w:val="19"/>
+              </w:rPr>
+              <w:t>)</w:t>
+            </w:r>
+          </w:p>
+        </w:tc>
+        <w:tc>
+          <w:tcPr>
+            <w:tcW w:w="2507" w:type="dxa"/>
+            <w:tcBorders>
+              <w:top w:val="single" w:sz="4" w:space="0" w:color="auto"/>
+              <w:left w:val="single" w:sz="4" w:space="0" w:color="auto"/>
+              <w:bottom w:val="single" w:sz="4" w:space="0" w:color="auto"/>
+              <w:right w:val="single" w:sz="4" w:space="0" w:color="auto"/>
+            </w:tcBorders>
+          </w:tcPr>
+          <w:p>
+            <w:pPr>
+              <w:rPr>
+                <w:rFonts w:ascii="Consolas" w:hAnsi="Consolas"/>
+                <w:b w:val="0"/>
+                <w:bCs w:val="0"/>
+                <w:sz w:val="22"/>
+                <w:lang w:val="en-US"/>
+              </w:rPr>
+            </w:pPr>
+            <w:r>
+              <w:rPr>
+                <w:rFonts w:ascii="Consolas" w:hAnsi="Consolas"/>
+                <w:b w:val="0"/>
+                <w:bCs w:val="0"/>
+                <w:sz w:val="22"/>
+                <w:lang w:val="en-US"/>
+              </w:rPr>
+              <w:t>-||-</w:t>
+            </w:r>
+          </w:p>
+        </w:tc>
+        <w:tc>
+          <w:tcPr>
+            <w:tcW w:w="2312" w:type="dxa"/>
+            <w:tcBorders>
+              <w:top w:val="single" w:sz="4" w:space="0" w:color="auto"/>
+              <w:left w:val="single" w:sz="4" w:space="0" w:color="auto"/>
+              <w:bottom w:val="single" w:sz="4" w:space="0" w:color="auto"/>
+              <w:right w:val="single" w:sz="4" w:space="0" w:color="auto"/>
+            </w:tcBorders>
+          </w:tcPr>
+          <w:p>
+            <w:pPr>
+              <w:rPr>
+                <w:rFonts w:ascii="Consolas" w:hAnsi="Consolas"/>
+                <w:b w:val="0"/>
+                <w:bCs w:val="0"/>
+                <w:sz w:val="22"/>
+                <w:lang w:val="en-US"/>
+              </w:rPr>
+            </w:pPr>
+            <w:proofErr w:type="spellStart"/>
+            <w:r>
+              <w:rPr>
+                <w:rFonts w:ascii="Consolas" w:hAnsi="Consolas"/>
+                <w:b w:val="0"/>
+                <w:bCs w:val="0"/>
+                <w:sz w:val="22"/>
+                <w:lang w:val="en-US"/>
+              </w:rPr>
+              <w:t>Kysyy</w:t>
+            </w:r>
+            <w:proofErr w:type="spellEnd"/>
+            <w:r>
+              <w:rPr>
+                <w:rFonts w:ascii="Consolas" w:hAnsi="Consolas"/>
+                <w:b w:val="0"/>
+                <w:bCs w:val="0"/>
+                <w:sz w:val="22"/>
+                <w:lang w:val="en-US"/>
+              </w:rPr>
+              <w:t xml:space="preserve"> </w:t>
+            </w:r>
+            <w:proofErr w:type="spellStart"/>
+            <w:r>
+              <w:rPr>
+                <w:rFonts w:ascii="Consolas" w:hAnsi="Consolas"/>
+                <w:b w:val="0"/>
+                <w:bCs w:val="0"/>
+                <w:sz w:val="22"/>
+                <w:lang w:val="en-US"/>
+              </w:rPr>
+              <w:t>ennen</w:t>
+            </w:r>
+            <w:proofErr w:type="spellEnd"/>
+            <w:r>
+              <w:rPr>
+                <w:rFonts w:ascii="Consolas" w:hAnsi="Consolas"/>
+                <w:b w:val="0"/>
+                <w:bCs w:val="0"/>
+                <w:sz w:val="22"/>
+                <w:lang w:val="en-US"/>
+              </w:rPr>
+              <w:t xml:space="preserve"> poistoa</w:t>
+            </w:r>
+            <w:bookmarkStart w:id="0" w:name="_GoBack"/>
+            <w:bookmarkEnd w:id="0"/>
           </w:p>
         </w:tc>
       </w:tr>
     </w:tbl>
-    <w:p/>
     <w:p>
       <w:pPr>
         <w:widowControl/>
@@ -5626,6 +8896,7 @@
         <w:rPr>
           <w:b w:val="0"/>
           <w:bCs w:val="0"/>
+          <w:lang w:val="en-US"/>
         </w:rPr>
       </w:pPr>
     </w:p>
@@ -9040,7 +12311,7 @@
 </file>
 
 <file path=customXml/itemProps2.xml><?xml version="1.0" encoding="utf-8"?>
-<ds:datastoreItem xmlns:ds="http://schemas.openxmlformats.org/officeDocument/2006/customXml" ds:itemID="{25F3C8C6-D896-408F-BA8E-19AB051D45EF}">
+<ds:datastoreItem xmlns:ds="http://schemas.openxmlformats.org/officeDocument/2006/customXml" ds:itemID="{10483333-4B9A-4D55-8DB9-91A95EEAAA26}">
   <ds:schemaRefs>
     <ds:schemaRef ds:uri="http://schemas.openxmlformats.org/officeDocument/2006/bibliography"/>
   </ds:schemaRefs>

</xml_diff>

<commit_message>
Minor calendar search fixes.
</commit_message>
<xml_diff>
--- a/Home_n_Life_C/Testaus/TesRa_muutoshistoria.docx
+++ b/Home_n_Life_C/Testaus/TesRa_muutoshistoria.docx
@@ -4002,8 +4002,6 @@
                                   </w:sdtPr>
                                   <w:sdtEndPr/>
                                   <w:sdtContent>
-                                    <w:proofErr w:type="spellStart"/>
-                                    <w:proofErr w:type="gramStart"/>
                                     <w:r>
                                       <w:rPr>
                                         <w:rFonts w:asciiTheme="majorHAnsi" w:eastAsiaTheme="majorEastAsia" w:hAnsiTheme="majorHAnsi" w:cstheme="majorBidi"/>
@@ -4013,8 +4011,6 @@
                                       </w:rPr>
                                       <w:t>Home&amp;Life</w:t>
                                     </w:r>
-                                    <w:proofErr w:type="spellEnd"/>
-                                    <w:proofErr w:type="gramEnd"/>
                                   </w:sdtContent>
                                 </w:sdt>
                               </w:p>
@@ -4129,8 +4125,6 @@
                             </w:sdtPr>
                             <w:sdtEndPr/>
                             <w:sdtContent>
-                              <w:proofErr w:type="spellStart"/>
-                              <w:proofErr w:type="gramStart"/>
                               <w:r>
                                 <w:rPr>
                                   <w:rFonts w:asciiTheme="majorHAnsi" w:eastAsiaTheme="majorEastAsia" w:hAnsiTheme="majorHAnsi" w:cstheme="majorBidi"/>
@@ -4140,8 +4134,6 @@
                                 </w:rPr>
                                 <w:t>Home&amp;Life</w:t>
                               </w:r>
-                              <w:proofErr w:type="spellEnd"/>
-                              <w:proofErr w:type="gramEnd"/>
                             </w:sdtContent>
                           </w:sdt>
                         </w:p>
@@ -4267,12 +4259,10 @@
         </w:numPr>
         <w:ind w:left="432" w:hanging="432"/>
       </w:pPr>
-      <w:proofErr w:type="gramStart"/>
       <w:r>
         <w:lastRenderedPageBreak/>
         <w:t>ohjelmaan tehdyt muut muutokset</w:t>
       </w:r>
-      <w:proofErr w:type="gramEnd"/>
     </w:p>
     <w:p/>
     <w:p>
@@ -4283,7 +4273,6 @@
           <w:color w:val="000000"/>
         </w:rPr>
       </w:pPr>
-      <w:proofErr w:type="gramStart"/>
       <w:r>
         <w:rPr>
           <w:b w:val="0"/>
@@ -4316,12 +4305,11 @@
         </w:rPr>
         <w:t>.</w:t>
       </w:r>
-      <w:proofErr w:type="gramEnd"/>
     </w:p>
     <w:p/>
     <w:tbl>
       <w:tblPr>
-        <w:tblW w:w="10773" w:type="dxa"/>
+        <w:tblW w:w="10878" w:type="dxa"/>
         <w:tblInd w:w="-459" w:type="dxa"/>
         <w:tblBorders>
           <w:top w:val="single" w:sz="4" w:space="0" w:color="auto"/>
@@ -4331,18 +4319,19 @@
           <w:insideH w:val="single" w:sz="4" w:space="0" w:color="auto"/>
           <w:insideV w:val="single" w:sz="4" w:space="0" w:color="auto"/>
         </w:tblBorders>
+        <w:tblLayout w:type="fixed"/>
         <w:tblLook w:val="04A0" w:firstRow="1" w:lastRow="0" w:firstColumn="1" w:lastColumn="0" w:noHBand="0" w:noVBand="1"/>
       </w:tblPr>
       <w:tblGrid>
-        <w:gridCol w:w="592"/>
-        <w:gridCol w:w="5362"/>
-        <w:gridCol w:w="2507"/>
-        <w:gridCol w:w="2312"/>
+        <w:gridCol w:w="1536"/>
+        <w:gridCol w:w="5268"/>
+        <w:gridCol w:w="2043"/>
+        <w:gridCol w:w="2031"/>
       </w:tblGrid>
       <w:tr>
         <w:tc>
           <w:tcPr>
-            <w:tcW w:w="592" w:type="dxa"/>
+            <w:tcW w:w="1536" w:type="dxa"/>
             <w:tcBorders>
               <w:top w:val="single" w:sz="4" w:space="0" w:color="auto"/>
               <w:left w:val="single" w:sz="4" w:space="0" w:color="auto"/>
@@ -4366,10 +4355,40 @@
               <w:t>Nro</w:t>
             </w:r>
           </w:p>
+          <w:p>
+            <w:pPr>
+              <w:rPr>
+                <w:rFonts w:ascii="Consolas" w:hAnsi="Consolas"/>
+                <w:sz w:val="16"/>
+              </w:rPr>
+            </w:pPr>
+            <w:r>
+              <w:rPr>
+                <w:rFonts w:ascii="Consolas" w:hAnsi="Consolas"/>
+                <w:sz w:val="16"/>
+              </w:rPr>
+              <w:t>(eivät</w:t>
+            </w:r>
+          </w:p>
+          <w:p>
+            <w:pPr>
+              <w:rPr>
+                <w:rFonts w:ascii="Consolas" w:hAnsi="Consolas"/>
+                <w:sz w:val="22"/>
+              </w:rPr>
+            </w:pPr>
+            <w:r>
+              <w:rPr>
+                <w:rFonts w:ascii="Consolas" w:hAnsi="Consolas"/>
+                <w:sz w:val="16"/>
+              </w:rPr>
+              <w:t>vastaa testausraportin numerointia)</w:t>
+            </w:r>
+          </w:p>
         </w:tc>
         <w:tc>
           <w:tcPr>
-            <w:tcW w:w="5362" w:type="dxa"/>
+            <w:tcW w:w="5268" w:type="dxa"/>
             <w:tcBorders>
               <w:top w:val="single" w:sz="4" w:space="0" w:color="auto"/>
               <w:left w:val="single" w:sz="4" w:space="0" w:color="auto"/>
@@ -4385,7 +4404,6 @@
                 <w:sz w:val="22"/>
               </w:rPr>
             </w:pPr>
-            <w:proofErr w:type="gramStart"/>
             <w:r>
               <w:rPr>
                 <w:rFonts w:ascii="Consolas" w:hAnsi="Consolas"/>
@@ -4393,12 +4411,11 @@
               </w:rPr>
               <w:t>Tärkein osa lisätystä koodista</w:t>
             </w:r>
-            <w:proofErr w:type="gramEnd"/>
           </w:p>
         </w:tc>
         <w:tc>
           <w:tcPr>
-            <w:tcW w:w="2507" w:type="dxa"/>
+            <w:tcW w:w="2043" w:type="dxa"/>
             <w:tcBorders>
               <w:top w:val="single" w:sz="4" w:space="0" w:color="auto"/>
               <w:left w:val="single" w:sz="4" w:space="0" w:color="auto"/>
@@ -4425,7 +4442,7 @@
         </w:tc>
         <w:tc>
           <w:tcPr>
-            <w:tcW w:w="2312" w:type="dxa"/>
+            <w:tcW w:w="2031" w:type="dxa"/>
             <w:tcBorders>
               <w:top w:val="single" w:sz="4" w:space="0" w:color="auto"/>
               <w:left w:val="single" w:sz="4" w:space="0" w:color="auto"/>
@@ -4454,7 +4471,7 @@
       <w:tr>
         <w:tc>
           <w:tcPr>
-            <w:tcW w:w="592" w:type="dxa"/>
+            <w:tcW w:w="1536" w:type="dxa"/>
             <w:tcBorders>
               <w:top w:val="single" w:sz="4" w:space="0" w:color="auto"/>
               <w:left w:val="single" w:sz="4" w:space="0" w:color="auto"/>
@@ -4485,7 +4502,7 @@
         </w:tc>
         <w:tc>
           <w:tcPr>
-            <w:tcW w:w="5362" w:type="dxa"/>
+            <w:tcW w:w="5268" w:type="dxa"/>
             <w:tcBorders>
               <w:top w:val="single" w:sz="4" w:space="0" w:color="auto"/>
               <w:left w:val="single" w:sz="4" w:space="0" w:color="auto"/>
@@ -4504,55 +4521,21 @@
                 <w:lang w:val="en-US"/>
               </w:rPr>
             </w:pPr>
-            <w:proofErr w:type="spellStart"/>
-            <w:r>
-              <w:rPr>
-                <w:rFonts w:ascii="Consolas" w:hAnsi="Consolas"/>
-                <w:b w:val="0"/>
-                <w:bCs w:val="0"/>
-                <w:sz w:val="22"/>
-                <w:lang w:val="en-US"/>
-              </w:rPr>
-              <w:t>createDatabase</w:t>
-            </w:r>
-            <w:proofErr w:type="spellEnd"/>
-            <w:r>
-              <w:rPr>
-                <w:rFonts w:ascii="Consolas" w:hAnsi="Consolas"/>
-                <w:b w:val="0"/>
-                <w:bCs w:val="0"/>
-                <w:sz w:val="22"/>
-                <w:lang w:val="en-US"/>
-              </w:rPr>
-              <w:t xml:space="preserve"> = "CREATE DATABASE IF NOT EXISTS `</w:t>
-            </w:r>
-            <w:proofErr w:type="spellStart"/>
-            <w:r>
-              <w:rPr>
-                <w:rFonts w:ascii="Consolas" w:hAnsi="Consolas"/>
-                <w:b w:val="0"/>
-                <w:bCs w:val="0"/>
-                <w:sz w:val="22"/>
-                <w:lang w:val="en-US"/>
-              </w:rPr>
-              <w:t>home&amp;life</w:t>
-            </w:r>
-            <w:proofErr w:type="spellEnd"/>
-            <w:r>
-              <w:rPr>
-                <w:rFonts w:ascii="Consolas" w:hAnsi="Consolas"/>
-                <w:b w:val="0"/>
-                <w:bCs w:val="0"/>
-                <w:sz w:val="22"/>
-                <w:lang w:val="en-US"/>
-              </w:rPr>
-              <w:t>`;";</w:t>
+            <w:r>
+              <w:rPr>
+                <w:rFonts w:ascii="Consolas" w:hAnsi="Consolas"/>
+                <w:b w:val="0"/>
+                <w:bCs w:val="0"/>
+                <w:sz w:val="22"/>
+                <w:lang w:val="en-US"/>
+              </w:rPr>
+              <w:t>createDatabase = "CREATE DATABASE IF NOT EXISTS `home&amp;life`;";</w:t>
             </w:r>
           </w:p>
         </w:tc>
         <w:tc>
           <w:tcPr>
-            <w:tcW w:w="2507" w:type="dxa"/>
+            <w:tcW w:w="2043" w:type="dxa"/>
             <w:tcBorders>
               <w:top w:val="single" w:sz="4" w:space="0" w:color="auto"/>
               <w:left w:val="single" w:sz="4" w:space="0" w:color="auto"/>
@@ -4577,44 +4560,13 @@
                 <w:bCs w:val="0"/>
                 <w:sz w:val="22"/>
               </w:rPr>
-              <w:t xml:space="preserve">Luo </w:t>
-            </w:r>
-            <w:proofErr w:type="spellStart"/>
-            <w:proofErr w:type="gramStart"/>
-            <w:r>
-              <w:rPr>
-                <w:rFonts w:ascii="Consolas" w:hAnsi="Consolas"/>
-                <w:b w:val="0"/>
-                <w:bCs w:val="0"/>
-                <w:sz w:val="22"/>
-              </w:rPr>
-              <w:t>home&amp;life</w:t>
-            </w:r>
-            <w:proofErr w:type="gramEnd"/>
-            <w:r>
-              <w:rPr>
-                <w:rFonts w:ascii="Consolas" w:hAnsi="Consolas"/>
-                <w:b w:val="0"/>
-                <w:bCs w:val="0"/>
-                <w:sz w:val="22"/>
-              </w:rPr>
-              <w:t>-nimisen</w:t>
-            </w:r>
-            <w:proofErr w:type="spellEnd"/>
-            <w:r>
-              <w:rPr>
-                <w:rFonts w:ascii="Consolas" w:hAnsi="Consolas"/>
-                <w:b w:val="0"/>
-                <w:bCs w:val="0"/>
-                <w:sz w:val="22"/>
-              </w:rPr>
-              <w:t xml:space="preserve"> tietokannan, jos se ei ole vielä olemassa</w:t>
+              <w:t>Luo home&amp;life-nimisen tietokannan, jos se ei ole vielä olemassa</w:t>
             </w:r>
           </w:p>
         </w:tc>
         <w:tc>
           <w:tcPr>
-            <w:tcW w:w="2312" w:type="dxa"/>
+            <w:tcW w:w="2031" w:type="dxa"/>
             <w:tcBorders>
               <w:top w:val="single" w:sz="4" w:space="0" w:color="auto"/>
               <w:left w:val="single" w:sz="4" w:space="0" w:color="auto"/>
@@ -4647,7 +4599,7 @@
       <w:tr>
         <w:tc>
           <w:tcPr>
-            <w:tcW w:w="592" w:type="dxa"/>
+            <w:tcW w:w="1536" w:type="dxa"/>
             <w:tcBorders>
               <w:top w:val="single" w:sz="4" w:space="0" w:color="auto"/>
               <w:left w:val="single" w:sz="4" w:space="0" w:color="auto"/>
@@ -4678,7 +4630,7 @@
         </w:tc>
         <w:tc>
           <w:tcPr>
-            <w:tcW w:w="5362" w:type="dxa"/>
+            <w:tcW w:w="5268" w:type="dxa"/>
             <w:tcBorders>
               <w:top w:val="single" w:sz="4" w:space="0" w:color="auto"/>
               <w:left w:val="single" w:sz="4" w:space="0" w:color="auto"/>
@@ -4696,42 +4648,20 @@
                 <w:sz w:val="22"/>
               </w:rPr>
             </w:pPr>
-            <w:proofErr w:type="spellStart"/>
-            <w:r>
-              <w:rPr>
-                <w:rFonts w:ascii="Consolas" w:hAnsi="Consolas"/>
-                <w:b w:val="0"/>
-                <w:bCs w:val="0"/>
-                <w:sz w:val="22"/>
-              </w:rPr>
-              <w:t>textBox_username</w:t>
-            </w:r>
-            <w:proofErr w:type="gramStart"/>
-            <w:r>
-              <w:rPr>
-                <w:rFonts w:ascii="Consolas" w:hAnsi="Consolas"/>
-                <w:b w:val="0"/>
-                <w:bCs w:val="0"/>
-                <w:sz w:val="22"/>
-              </w:rPr>
-              <w:t>.Select</w:t>
-            </w:r>
-            <w:proofErr w:type="spellEnd"/>
-            <w:proofErr w:type="gramEnd"/>
-            <w:r>
-              <w:rPr>
-                <w:rFonts w:ascii="Consolas" w:hAnsi="Consolas"/>
-                <w:b w:val="0"/>
-                <w:bCs w:val="0"/>
-                <w:sz w:val="22"/>
-              </w:rPr>
-              <w:t>();</w:t>
+            <w:r>
+              <w:rPr>
+                <w:rFonts w:ascii="Consolas" w:hAnsi="Consolas"/>
+                <w:b w:val="0"/>
+                <w:bCs w:val="0"/>
+                <w:sz w:val="22"/>
+              </w:rPr>
+              <w:t>textBox_username.Select();</w:t>
             </w:r>
           </w:p>
         </w:tc>
         <w:tc>
           <w:tcPr>
-            <w:tcW w:w="2507" w:type="dxa"/>
+            <w:tcW w:w="2043" w:type="dxa"/>
             <w:tcBorders>
               <w:top w:val="single" w:sz="4" w:space="0" w:color="auto"/>
               <w:left w:val="single" w:sz="4" w:space="0" w:color="auto"/>
@@ -4756,73 +4686,13 @@
                 <w:bCs w:val="0"/>
                 <w:sz w:val="22"/>
               </w:rPr>
-              <w:t xml:space="preserve">Vaihtaa </w:t>
-            </w:r>
-            <w:proofErr w:type="spellStart"/>
-            <w:r>
-              <w:rPr>
-                <w:rFonts w:ascii="Consolas" w:hAnsi="Consolas"/>
-                <w:b w:val="0"/>
-                <w:bCs w:val="0"/>
-                <w:sz w:val="22"/>
-              </w:rPr>
-              <w:t>Tab</w:t>
-            </w:r>
-            <w:proofErr w:type="spellEnd"/>
-            <w:r>
-              <w:rPr>
-                <w:rFonts w:ascii="Consolas" w:hAnsi="Consolas"/>
-                <w:b w:val="0"/>
-                <w:bCs w:val="0"/>
-                <w:sz w:val="22"/>
-              </w:rPr>
-              <w:t xml:space="preserve">-näppäimellä aikaan saadun </w:t>
-            </w:r>
-            <w:proofErr w:type="spellStart"/>
-            <w:r>
-              <w:rPr>
-                <w:rFonts w:ascii="Consolas" w:hAnsi="Consolas"/>
-                <w:b w:val="0"/>
-                <w:bCs w:val="0"/>
-                <w:sz w:val="22"/>
-              </w:rPr>
-              <w:t>focussin</w:t>
-            </w:r>
-            <w:proofErr w:type="spellEnd"/>
-            <w:r>
-              <w:rPr>
-                <w:rFonts w:ascii="Consolas" w:hAnsi="Consolas"/>
-                <w:b w:val="0"/>
-                <w:bCs w:val="0"/>
-                <w:sz w:val="22"/>
-              </w:rPr>
-              <w:t xml:space="preserve"> määrättyyn </w:t>
-            </w:r>
-            <w:proofErr w:type="spellStart"/>
-            <w:r>
-              <w:rPr>
-                <w:rFonts w:ascii="Consolas" w:hAnsi="Consolas"/>
-                <w:b w:val="0"/>
-                <w:bCs w:val="0"/>
-                <w:sz w:val="22"/>
-              </w:rPr>
-              <w:t>objectiin</w:t>
-            </w:r>
-            <w:proofErr w:type="spellEnd"/>
-            <w:r>
-              <w:rPr>
-                <w:rFonts w:ascii="Consolas" w:hAnsi="Consolas"/>
-                <w:b w:val="0"/>
-                <w:bCs w:val="0"/>
-                <w:sz w:val="22"/>
-              </w:rPr>
-              <w:t xml:space="preserve"> näkymän alussa</w:t>
+              <w:t>Vaihtaa Tab-näppäimellä aikaan saadun focussin määrättyyn objectiin näkymän alussa</w:t>
             </w:r>
           </w:p>
         </w:tc>
         <w:tc>
           <w:tcPr>
-            <w:tcW w:w="2312" w:type="dxa"/>
+            <w:tcW w:w="2031" w:type="dxa"/>
             <w:tcBorders>
               <w:top w:val="single" w:sz="4" w:space="0" w:color="auto"/>
               <w:left w:val="single" w:sz="4" w:space="0" w:color="auto"/>
@@ -4847,27 +4717,7 @@
                 <w:bCs w:val="0"/>
                 <w:sz w:val="22"/>
               </w:rPr>
-              <w:t xml:space="preserve">Helpottaa </w:t>
-            </w:r>
-            <w:proofErr w:type="spellStart"/>
-            <w:r>
-              <w:rPr>
-                <w:rFonts w:ascii="Consolas" w:hAnsi="Consolas"/>
-                <w:b w:val="0"/>
-                <w:bCs w:val="0"/>
-                <w:sz w:val="22"/>
-              </w:rPr>
-              <w:t>Tab</w:t>
-            </w:r>
-            <w:proofErr w:type="spellEnd"/>
-            <w:r>
-              <w:rPr>
-                <w:rFonts w:ascii="Consolas" w:hAnsi="Consolas"/>
-                <w:b w:val="0"/>
-                <w:bCs w:val="0"/>
-                <w:sz w:val="22"/>
-              </w:rPr>
-              <w:t>-näppäimen käyttöä</w:t>
+              <w:t>Helpottaa Tab-näppäimen käyttöä</w:t>
             </w:r>
           </w:p>
         </w:tc>
@@ -4875,7 +4725,7 @@
       <w:tr>
         <w:tc>
           <w:tcPr>
-            <w:tcW w:w="592" w:type="dxa"/>
+            <w:tcW w:w="1536" w:type="dxa"/>
             <w:tcBorders>
               <w:top w:val="single" w:sz="4" w:space="0" w:color="auto"/>
               <w:left w:val="single" w:sz="4" w:space="0" w:color="auto"/>
@@ -4905,7 +4755,7 @@
         </w:tc>
         <w:tc>
           <w:tcPr>
-            <w:tcW w:w="5362" w:type="dxa"/>
+            <w:tcW w:w="5268" w:type="dxa"/>
             <w:tcBorders>
               <w:top w:val="single" w:sz="4" w:space="0" w:color="auto"/>
               <w:left w:val="single" w:sz="4" w:space="0" w:color="auto"/>
@@ -4924,7 +4774,6 @@
                 <w:szCs w:val="19"/>
               </w:rPr>
             </w:pPr>
-            <w:proofErr w:type="spellStart"/>
             <w:r>
               <w:rPr>
                 <w:rFonts w:ascii="Consolas" w:hAnsi="Consolas" w:cs="Consolas"/>
@@ -4936,7 +4785,6 @@
               </w:rPr>
               <w:t>MessageBox</w:t>
             </w:r>
-            <w:proofErr w:type="gramStart"/>
             <w:r>
               <w:rPr>
                 <w:rFonts w:ascii="Consolas" w:hAnsi="Consolas" w:cs="Consolas"/>
@@ -4946,20 +4794,7 @@
                 <w:sz w:val="19"/>
                 <w:szCs w:val="19"/>
               </w:rPr>
-              <w:t>.Show</w:t>
-            </w:r>
-            <w:proofErr w:type="spellEnd"/>
-            <w:proofErr w:type="gramEnd"/>
-            <w:r>
-              <w:rPr>
-                <w:rFonts w:ascii="Consolas" w:hAnsi="Consolas" w:cs="Consolas"/>
-                <w:b w:val="0"/>
-                <w:bCs w:val="0"/>
-                <w:color w:val="000000"/>
-                <w:sz w:val="19"/>
-                <w:szCs w:val="19"/>
-              </w:rPr>
-              <w:t>(</w:t>
+              <w:t>.Show(</w:t>
             </w:r>
             <w:r>
               <w:rPr>
@@ -4997,7 +4832,7 @@
         </w:tc>
         <w:tc>
           <w:tcPr>
-            <w:tcW w:w="2507" w:type="dxa"/>
+            <w:tcW w:w="2043" w:type="dxa"/>
             <w:tcBorders>
               <w:top w:val="single" w:sz="4" w:space="0" w:color="auto"/>
               <w:left w:val="single" w:sz="4" w:space="0" w:color="auto"/>
@@ -5014,31 +4849,20 @@
                 <w:sz w:val="22"/>
               </w:rPr>
             </w:pPr>
-            <w:proofErr w:type="spellStart"/>
-            <w:r>
-              <w:rPr>
-                <w:rFonts w:ascii="Consolas" w:hAnsi="Consolas"/>
-                <w:b w:val="0"/>
-                <w:bCs w:val="0"/>
-                <w:sz w:val="22"/>
-              </w:rPr>
-              <w:t>MessageBox</w:t>
-            </w:r>
-            <w:proofErr w:type="spellEnd"/>
-            <w:r>
-              <w:rPr>
-                <w:rFonts w:ascii="Consolas" w:hAnsi="Consolas"/>
-                <w:b w:val="0"/>
-                <w:bCs w:val="0"/>
-                <w:sz w:val="22"/>
-              </w:rPr>
-              <w:t xml:space="preserve"> info teksti</w:t>
+            <w:r>
+              <w:rPr>
+                <w:rFonts w:ascii="Consolas" w:hAnsi="Consolas"/>
+                <w:b w:val="0"/>
+                <w:bCs w:val="0"/>
+                <w:sz w:val="22"/>
+              </w:rPr>
+              <w:t>MessageBox info teksti</w:t>
             </w:r>
           </w:p>
         </w:tc>
         <w:tc>
           <w:tcPr>
-            <w:tcW w:w="2312" w:type="dxa"/>
+            <w:tcW w:w="2031" w:type="dxa"/>
             <w:tcBorders>
               <w:top w:val="single" w:sz="4" w:space="0" w:color="auto"/>
               <w:left w:val="single" w:sz="4" w:space="0" w:color="auto"/>
@@ -5070,7 +4894,7 @@
       <w:tr>
         <w:tc>
           <w:tcPr>
-            <w:tcW w:w="592" w:type="dxa"/>
+            <w:tcW w:w="1536" w:type="dxa"/>
             <w:tcBorders>
               <w:top w:val="single" w:sz="4" w:space="0" w:color="auto"/>
               <w:left w:val="single" w:sz="4" w:space="0" w:color="auto"/>
@@ -5100,7 +4924,7 @@
         </w:tc>
         <w:tc>
           <w:tcPr>
-            <w:tcW w:w="5362" w:type="dxa"/>
+            <w:tcW w:w="5268" w:type="dxa"/>
             <w:tcBorders>
               <w:top w:val="single" w:sz="4" w:space="0" w:color="auto"/>
               <w:left w:val="single" w:sz="4" w:space="0" w:color="auto"/>
@@ -5142,33 +4966,7 @@
                 <w:szCs w:val="19"/>
                 <w:lang w:val="en-US"/>
               </w:rPr>
-              <w:t xml:space="preserve"> </w:t>
-            </w:r>
-            <w:proofErr w:type="spellStart"/>
-            <w:r>
-              <w:rPr>
-                <w:rFonts w:ascii="Consolas" w:hAnsi="Consolas" w:cs="Consolas"/>
-                <w:b w:val="0"/>
-                <w:bCs w:val="0"/>
-                <w:color w:val="000000"/>
-                <w:sz w:val="19"/>
-                <w:szCs w:val="19"/>
-                <w:lang w:val="en-US"/>
-              </w:rPr>
-              <w:t>System.Text.RegularExpressions</w:t>
-            </w:r>
-            <w:proofErr w:type="spellEnd"/>
-            <w:r>
-              <w:rPr>
-                <w:rFonts w:ascii="Consolas" w:hAnsi="Consolas" w:cs="Consolas"/>
-                <w:b w:val="0"/>
-                <w:bCs w:val="0"/>
-                <w:color w:val="000000"/>
-                <w:sz w:val="19"/>
-                <w:szCs w:val="19"/>
-                <w:lang w:val="en-US"/>
-              </w:rPr>
-              <w:t>;</w:t>
+              <w:t xml:space="preserve"> System.Text.RegularExpressions;</w:t>
             </w:r>
           </w:p>
           <w:p>
@@ -5270,7 +5068,6 @@
               </w:rPr>
               <w:t>(</w:t>
             </w:r>
-            <w:proofErr w:type="spellStart"/>
             <w:r>
               <w:rPr>
                 <w:rFonts w:ascii="Consolas" w:hAnsi="Consolas" w:cs="Consolas"/>
@@ -5293,46 +5090,7 @@
                 <w:szCs w:val="19"/>
                 <w:lang w:val="en-US"/>
               </w:rPr>
-              <w:t>.IsMatch</w:t>
-            </w:r>
-            <w:proofErr w:type="spellEnd"/>
-            <w:r>
-              <w:rPr>
-                <w:rFonts w:ascii="Consolas" w:hAnsi="Consolas" w:cs="Consolas"/>
-                <w:b w:val="0"/>
-                <w:bCs w:val="0"/>
-                <w:color w:val="000000"/>
-                <w:sz w:val="19"/>
-                <w:szCs w:val="19"/>
-                <w:lang w:val="en-US"/>
-              </w:rPr>
-              <w:t>(</w:t>
-            </w:r>
-            <w:proofErr w:type="spellStart"/>
-            <w:r>
-              <w:rPr>
-                <w:rFonts w:ascii="Consolas" w:hAnsi="Consolas" w:cs="Consolas"/>
-                <w:b w:val="0"/>
-                <w:bCs w:val="0"/>
-                <w:color w:val="000000"/>
-                <w:sz w:val="19"/>
-                <w:szCs w:val="19"/>
-                <w:lang w:val="en-US"/>
-              </w:rPr>
-              <w:t>textBox_account_name.Text</w:t>
-            </w:r>
-            <w:proofErr w:type="spellEnd"/>
-            <w:r>
-              <w:rPr>
-                <w:rFonts w:ascii="Consolas" w:hAnsi="Consolas" w:cs="Consolas"/>
-                <w:b w:val="0"/>
-                <w:bCs w:val="0"/>
-                <w:color w:val="000000"/>
-                <w:sz w:val="19"/>
-                <w:szCs w:val="19"/>
-                <w:lang w:val="en-US"/>
-              </w:rPr>
-              <w:t xml:space="preserve">, </w:t>
+              <w:t xml:space="preserve">.IsMatch(textBox_account_name.Text, </w:t>
             </w:r>
             <w:r>
               <w:rPr>
@@ -5375,7 +5133,7 @@
         </w:tc>
         <w:tc>
           <w:tcPr>
-            <w:tcW w:w="2507" w:type="dxa"/>
+            <w:tcW w:w="2043" w:type="dxa"/>
             <w:tcBorders>
               <w:top w:val="single" w:sz="4" w:space="0" w:color="auto"/>
               <w:left w:val="single" w:sz="4" w:space="0" w:color="auto"/>
@@ -5423,7 +5181,7 @@
         </w:tc>
         <w:tc>
           <w:tcPr>
-            <w:tcW w:w="2312" w:type="dxa"/>
+            <w:tcW w:w="2031" w:type="dxa"/>
             <w:tcBorders>
               <w:top w:val="single" w:sz="4" w:space="0" w:color="auto"/>
               <w:left w:val="single" w:sz="4" w:space="0" w:color="auto"/>
@@ -5473,7 +5231,7 @@
       <w:tr>
         <w:tc>
           <w:tcPr>
-            <w:tcW w:w="592" w:type="dxa"/>
+            <w:tcW w:w="1536" w:type="dxa"/>
             <w:tcBorders>
               <w:top w:val="single" w:sz="4" w:space="0" w:color="auto"/>
               <w:left w:val="single" w:sz="4" w:space="0" w:color="auto"/>
@@ -5503,7 +5261,7 @@
         </w:tc>
         <w:tc>
           <w:tcPr>
-            <w:tcW w:w="5362" w:type="dxa"/>
+            <w:tcW w:w="5268" w:type="dxa"/>
             <w:tcBorders>
               <w:top w:val="single" w:sz="4" w:space="0" w:color="auto"/>
               <w:left w:val="single" w:sz="4" w:space="0" w:color="auto"/>
@@ -5520,7 +5278,6 @@
                 <w:sz w:val="22"/>
               </w:rPr>
             </w:pPr>
-            <w:proofErr w:type="gramStart"/>
             <w:r>
               <w:rPr>
                 <w:rFonts w:ascii="Consolas" w:hAnsi="Consolas" w:cs="Consolas"/>
@@ -5530,43 +5287,7 @@
                 <w:sz w:val="19"/>
                 <w:szCs w:val="19"/>
               </w:rPr>
-              <w:t>.</w:t>
-            </w:r>
-            <w:proofErr w:type="spellStart"/>
-            <w:r>
-              <w:rPr>
-                <w:rFonts w:ascii="Consolas" w:hAnsi="Consolas" w:cs="Consolas"/>
-                <w:b w:val="0"/>
-                <w:bCs w:val="0"/>
-                <w:color w:val="000000"/>
-                <w:sz w:val="19"/>
-                <w:szCs w:val="19"/>
-              </w:rPr>
-              <w:t>Text</w:t>
-            </w:r>
-            <w:proofErr w:type="gramEnd"/>
-            <w:r>
-              <w:rPr>
-                <w:rFonts w:ascii="Consolas" w:hAnsi="Consolas" w:cs="Consolas"/>
-                <w:b w:val="0"/>
-                <w:bCs w:val="0"/>
-                <w:color w:val="000000"/>
-                <w:sz w:val="19"/>
-                <w:szCs w:val="19"/>
-              </w:rPr>
-              <w:t>.Replace</w:t>
-            </w:r>
-            <w:proofErr w:type="spellEnd"/>
-            <w:r>
-              <w:rPr>
-                <w:rFonts w:ascii="Consolas" w:hAnsi="Consolas" w:cs="Consolas"/>
-                <w:b w:val="0"/>
-                <w:bCs w:val="0"/>
-                <w:color w:val="000000"/>
-                <w:sz w:val="19"/>
-                <w:szCs w:val="19"/>
-              </w:rPr>
-              <w:t>(</w:t>
+              <w:t>.Text.Replace(</w:t>
             </w:r>
             <w:r>
               <w:rPr>
@@ -5616,7 +5337,7 @@
         </w:tc>
         <w:tc>
           <w:tcPr>
-            <w:tcW w:w="2507" w:type="dxa"/>
+            <w:tcW w:w="2043" w:type="dxa"/>
             <w:tcBorders>
               <w:top w:val="single" w:sz="4" w:space="0" w:color="auto"/>
               <w:left w:val="single" w:sz="4" w:space="0" w:color="auto"/>
@@ -5633,31 +5354,20 @@
                 <w:sz w:val="22"/>
               </w:rPr>
             </w:pPr>
-            <w:proofErr w:type="gramStart"/>
-            <w:r>
-              <w:rPr>
-                <w:rFonts w:ascii="Consolas" w:hAnsi="Consolas"/>
-                <w:b w:val="0"/>
-                <w:bCs w:val="0"/>
-                <w:sz w:val="22"/>
-              </w:rPr>
-              <w:t>-</w:t>
-            </w:r>
-            <w:proofErr w:type="gramEnd"/>
-            <w:r>
-              <w:rPr>
-                <w:rFonts w:ascii="Consolas" w:hAnsi="Consolas"/>
-                <w:b w:val="0"/>
-                <w:bCs w:val="0"/>
-                <w:sz w:val="22"/>
-              </w:rPr>
-              <w:t>||-</w:t>
+            <w:r>
+              <w:rPr>
+                <w:rFonts w:ascii="Consolas" w:hAnsi="Consolas"/>
+                <w:b w:val="0"/>
+                <w:bCs w:val="0"/>
+                <w:sz w:val="22"/>
+              </w:rPr>
+              <w:t>-||-</w:t>
             </w:r>
           </w:p>
         </w:tc>
         <w:tc>
           <w:tcPr>
-            <w:tcW w:w="2312" w:type="dxa"/>
+            <w:tcW w:w="2031" w:type="dxa"/>
             <w:tcBorders>
               <w:top w:val="single" w:sz="4" w:space="0" w:color="auto"/>
               <w:left w:val="single" w:sz="4" w:space="0" w:color="auto"/>
@@ -5674,25 +5384,14 @@
                 <w:sz w:val="22"/>
               </w:rPr>
             </w:pPr>
-            <w:proofErr w:type="gramStart"/>
-            <w:r>
-              <w:rPr>
-                <w:rFonts w:ascii="Consolas" w:hAnsi="Consolas"/>
-                <w:b w:val="0"/>
-                <w:bCs w:val="0"/>
-                <w:sz w:val="22"/>
-              </w:rPr>
-              <w:t>Muuttaa</w:t>
-            </w:r>
-            <w:proofErr w:type="gramEnd"/>
-            <w:r>
-              <w:rPr>
-                <w:rFonts w:ascii="Consolas" w:hAnsi="Consolas"/>
-                <w:b w:val="0"/>
-                <w:bCs w:val="0"/>
-                <w:sz w:val="22"/>
-              </w:rPr>
-              <w:t xml:space="preserve"> välilyönnit ala-viivoiksi</w:t>
+            <w:r>
+              <w:rPr>
+                <w:rFonts w:ascii="Consolas" w:hAnsi="Consolas"/>
+                <w:b w:val="0"/>
+                <w:bCs w:val="0"/>
+                <w:sz w:val="22"/>
+              </w:rPr>
+              <w:t>Muuttaa välilyönnit ala-viivoiksi</w:t>
             </w:r>
           </w:p>
         </w:tc>
@@ -5700,7 +5399,7 @@
       <w:tr>
         <w:tc>
           <w:tcPr>
-            <w:tcW w:w="592" w:type="dxa"/>
+            <w:tcW w:w="1536" w:type="dxa"/>
             <w:tcBorders>
               <w:top w:val="single" w:sz="4" w:space="0" w:color="auto"/>
               <w:left w:val="single" w:sz="4" w:space="0" w:color="auto"/>
@@ -5730,7 +5429,7 @@
         </w:tc>
         <w:tc>
           <w:tcPr>
-            <w:tcW w:w="5362" w:type="dxa"/>
+            <w:tcW w:w="5268" w:type="dxa"/>
             <w:tcBorders>
               <w:top w:val="single" w:sz="4" w:space="0" w:color="auto"/>
               <w:left w:val="single" w:sz="4" w:space="0" w:color="auto"/>
@@ -5750,15 +5449,7 @@
                 <w:rFonts w:ascii="Consolas" w:hAnsi="Consolas"/>
                 <w:b w:val="0"/>
               </w:rPr>
-              <w:t xml:space="preserve">”Tämä perheavainta” </w:t>
-            </w:r>
-            <w:proofErr w:type="gramStart"/>
-            <w:r>
-              <w:rPr>
-                <w:rFonts w:ascii="Consolas" w:hAnsi="Consolas"/>
-                <w:b w:val="0"/>
-              </w:rPr>
-              <w:t>--</w:t>
+              <w:t>”Tämä perheavainta” --</w:t>
             </w:r>
             <w:r>
               <w:rPr>
@@ -5767,7 +5458,6 @@
               </w:rPr>
               <w:t>-</w:t>
             </w:r>
-            <w:proofErr w:type="gramEnd"/>
             <w:r>
               <w:rPr>
                 <w:rFonts w:ascii="Consolas" w:hAnsi="Consolas"/>
@@ -5790,23 +5480,7 @@
                 <w:rFonts w:ascii="Consolas" w:hAnsi="Consolas"/>
                 <w:b w:val="0"/>
               </w:rPr>
-              <w:t xml:space="preserve">”ei ole vielä olemassa” </w:t>
-            </w:r>
-            <w:proofErr w:type="gramStart"/>
-            <w:r>
-              <w:rPr>
-                <w:rFonts w:ascii="Consolas" w:hAnsi="Consolas"/>
-                <w:b w:val="0"/>
-              </w:rPr>
-              <w:t>--</w:t>
-            </w:r>
-            <w:proofErr w:type="gramEnd"/>
-            <w:r>
-              <w:rPr>
-                <w:rFonts w:ascii="Consolas" w:hAnsi="Consolas"/>
-                <w:b w:val="0"/>
-              </w:rPr>
-              <w:t>&gt;</w:t>
+              <w:t>”ei ole vielä olemassa” --&gt;</w:t>
             </w:r>
             <w:r>
               <w:rPr>
@@ -5819,7 +5493,7 @@
         </w:tc>
         <w:tc>
           <w:tcPr>
-            <w:tcW w:w="2507" w:type="dxa"/>
+            <w:tcW w:w="2043" w:type="dxa"/>
             <w:tcBorders>
               <w:top w:val="single" w:sz="4" w:space="0" w:color="auto"/>
               <w:left w:val="single" w:sz="4" w:space="0" w:color="auto"/>
@@ -5849,7 +5523,7 @@
         </w:tc>
         <w:tc>
           <w:tcPr>
-            <w:tcW w:w="2312" w:type="dxa"/>
+            <w:tcW w:w="2031" w:type="dxa"/>
             <w:tcBorders>
               <w:top w:val="single" w:sz="4" w:space="0" w:color="auto"/>
               <w:left w:val="single" w:sz="4" w:space="0" w:color="auto"/>
@@ -5881,7 +5555,7 @@
       <w:tr>
         <w:tc>
           <w:tcPr>
-            <w:tcW w:w="592" w:type="dxa"/>
+            <w:tcW w:w="1536" w:type="dxa"/>
             <w:tcBorders>
               <w:top w:val="single" w:sz="4" w:space="0" w:color="auto"/>
               <w:left w:val="single" w:sz="4" w:space="0" w:color="auto"/>
@@ -5911,7 +5585,7 @@
         </w:tc>
         <w:tc>
           <w:tcPr>
-            <w:tcW w:w="5362" w:type="dxa"/>
+            <w:tcW w:w="5268" w:type="dxa"/>
             <w:tcBorders>
               <w:top w:val="single" w:sz="4" w:space="0" w:color="auto"/>
               <w:left w:val="single" w:sz="4" w:space="0" w:color="auto"/>
@@ -5955,9 +5629,20 @@
                 <w:szCs w:val="19"/>
                 <w:lang w:val="en-US"/>
               </w:rPr>
-              <w:t xml:space="preserve"> (</w:t>
-            </w:r>
-            <w:proofErr w:type="spellStart"/>
+              <w:t xml:space="preserve"> (current_view == </w:t>
+            </w:r>
+            <w:r>
+              <w:rPr>
+                <w:rFonts w:ascii="Consolas" w:hAnsi="Consolas" w:cs="Consolas"/>
+                <w:b w:val="0"/>
+                <w:bCs w:val="0"/>
+                <w:color w:val="A31515"/>
+                <w:sz w:val="19"/>
+                <w:szCs w:val="19"/>
+                <w:lang w:val="en-US"/>
+              </w:rPr>
+              <w:t>"menu"</w:t>
+            </w:r>
             <w:r>
               <w:rPr>
                 <w:rFonts w:ascii="Consolas" w:hAnsi="Consolas" w:cs="Consolas"/>
@@ -5968,9 +5653,20 @@
                 <w:szCs w:val="19"/>
                 <w:lang w:val="en-US"/>
               </w:rPr>
-              <w:t>current_view</w:t>
-            </w:r>
-            <w:proofErr w:type="spellEnd"/>
+              <w:t xml:space="preserve"> || current_view == </w:t>
+            </w:r>
+            <w:r>
+              <w:rPr>
+                <w:rFonts w:ascii="Consolas" w:hAnsi="Consolas" w:cs="Consolas"/>
+                <w:b w:val="0"/>
+                <w:bCs w:val="0"/>
+                <w:color w:val="A31515"/>
+                <w:sz w:val="19"/>
+                <w:szCs w:val="19"/>
+                <w:lang w:val="en-US"/>
+              </w:rPr>
+              <w:t>"shopping_list"</w:t>
+            </w:r>
             <w:r>
               <w:rPr>
                 <w:rFonts w:ascii="Consolas" w:hAnsi="Consolas" w:cs="Consolas"/>
@@ -5981,133 +5677,7 @@
                 <w:szCs w:val="19"/>
                 <w:lang w:val="en-US"/>
               </w:rPr>
-              <w:t xml:space="preserve"> == </w:t>
-            </w:r>
-            <w:r>
-              <w:rPr>
-                <w:rFonts w:ascii="Consolas" w:hAnsi="Consolas" w:cs="Consolas"/>
-                <w:b w:val="0"/>
-                <w:bCs w:val="0"/>
-                <w:color w:val="A31515"/>
-                <w:sz w:val="19"/>
-                <w:szCs w:val="19"/>
-                <w:lang w:val="en-US"/>
-              </w:rPr>
-              <w:t>"menu"</w:t>
-            </w:r>
-            <w:r>
-              <w:rPr>
-                <w:rFonts w:ascii="Consolas" w:hAnsi="Consolas" w:cs="Consolas"/>
-                <w:b w:val="0"/>
-                <w:bCs w:val="0"/>
-                <w:color w:val="000000"/>
-                <w:sz w:val="19"/>
-                <w:szCs w:val="19"/>
-                <w:lang w:val="en-US"/>
-              </w:rPr>
-              <w:t xml:space="preserve"> || </w:t>
-            </w:r>
-            <w:proofErr w:type="spellStart"/>
-            <w:r>
-              <w:rPr>
-                <w:rFonts w:ascii="Consolas" w:hAnsi="Consolas" w:cs="Consolas"/>
-                <w:b w:val="0"/>
-                <w:bCs w:val="0"/>
-                <w:color w:val="000000"/>
-                <w:sz w:val="19"/>
-                <w:szCs w:val="19"/>
-                <w:lang w:val="en-US"/>
-              </w:rPr>
-              <w:t>current_view</w:t>
-            </w:r>
-            <w:proofErr w:type="spellEnd"/>
-            <w:r>
-              <w:rPr>
-                <w:rFonts w:ascii="Consolas" w:hAnsi="Consolas" w:cs="Consolas"/>
-                <w:b w:val="0"/>
-                <w:bCs w:val="0"/>
-                <w:color w:val="000000"/>
-                <w:sz w:val="19"/>
-                <w:szCs w:val="19"/>
-                <w:lang w:val="en-US"/>
-              </w:rPr>
-              <w:t xml:space="preserve"> == </w:t>
-            </w:r>
-            <w:r>
-              <w:rPr>
-                <w:rFonts w:ascii="Consolas" w:hAnsi="Consolas" w:cs="Consolas"/>
-                <w:b w:val="0"/>
-                <w:bCs w:val="0"/>
-                <w:color w:val="A31515"/>
-                <w:sz w:val="19"/>
-                <w:szCs w:val="19"/>
-                <w:lang w:val="en-US"/>
-              </w:rPr>
-              <w:t>"</w:t>
-            </w:r>
-            <w:proofErr w:type="spellStart"/>
-            <w:r>
-              <w:rPr>
-                <w:rFonts w:ascii="Consolas" w:hAnsi="Consolas" w:cs="Consolas"/>
-                <w:b w:val="0"/>
-                <w:bCs w:val="0"/>
-                <w:color w:val="A31515"/>
-                <w:sz w:val="19"/>
-                <w:szCs w:val="19"/>
-                <w:lang w:val="en-US"/>
-              </w:rPr>
-              <w:t>shopping_list</w:t>
-            </w:r>
-            <w:proofErr w:type="spellEnd"/>
-            <w:r>
-              <w:rPr>
-                <w:rFonts w:ascii="Consolas" w:hAnsi="Consolas" w:cs="Consolas"/>
-                <w:b w:val="0"/>
-                <w:bCs w:val="0"/>
-                <w:color w:val="A31515"/>
-                <w:sz w:val="19"/>
-                <w:szCs w:val="19"/>
-                <w:lang w:val="en-US"/>
-              </w:rPr>
-              <w:t>"</w:t>
-            </w:r>
-            <w:r>
-              <w:rPr>
-                <w:rFonts w:ascii="Consolas" w:hAnsi="Consolas" w:cs="Consolas"/>
-                <w:b w:val="0"/>
-                <w:bCs w:val="0"/>
-                <w:color w:val="000000"/>
-                <w:sz w:val="19"/>
-                <w:szCs w:val="19"/>
-                <w:lang w:val="en-US"/>
-              </w:rPr>
-              <w:t xml:space="preserve"> || </w:t>
-            </w:r>
-            <w:proofErr w:type="spellStart"/>
-            <w:r>
-              <w:rPr>
-                <w:rFonts w:ascii="Consolas" w:hAnsi="Consolas" w:cs="Consolas"/>
-                <w:b w:val="0"/>
-                <w:bCs w:val="0"/>
-                <w:color w:val="000000"/>
-                <w:sz w:val="19"/>
-                <w:szCs w:val="19"/>
-                <w:lang w:val="en-US"/>
-              </w:rPr>
-              <w:t>current_view</w:t>
-            </w:r>
-            <w:proofErr w:type="spellEnd"/>
-            <w:r>
-              <w:rPr>
-                <w:rFonts w:ascii="Consolas" w:hAnsi="Consolas" w:cs="Consolas"/>
-                <w:b w:val="0"/>
-                <w:bCs w:val="0"/>
-                <w:color w:val="000000"/>
-                <w:sz w:val="19"/>
-                <w:szCs w:val="19"/>
-                <w:lang w:val="en-US"/>
-              </w:rPr>
-              <w:t xml:space="preserve"> == </w:t>
+              <w:t xml:space="preserve"> || current_view == </w:t>
             </w:r>
             <w:r>
               <w:rPr>
@@ -6172,7 +5742,6 @@
                 <w:szCs w:val="19"/>
               </w:rPr>
             </w:pPr>
-            <w:proofErr w:type="spellStart"/>
             <w:r>
               <w:rPr>
                 <w:rFonts w:ascii="Consolas" w:hAnsi="Consolas" w:cs="Consolas"/>
@@ -6182,9 +5751,19 @@
                 <w:sz w:val="19"/>
                 <w:szCs w:val="19"/>
               </w:rPr>
-              <w:t>dialogResult</w:t>
-            </w:r>
-            <w:proofErr w:type="spellEnd"/>
+              <w:t xml:space="preserve">dialogResult = </w:t>
+            </w:r>
+            <w:r>
+              <w:rPr>
+                <w:rFonts w:ascii="Consolas" w:hAnsi="Consolas" w:cs="Consolas"/>
+                <w:b w:val="0"/>
+                <w:bCs w:val="0"/>
+                <w:color w:val="2B91AF"/>
+                <w:sz w:val="19"/>
+                <w:szCs w:val="19"/>
+              </w:rPr>
+              <w:t>MessageBox</w:t>
+            </w:r>
             <w:r>
               <w:rPr>
                 <w:rFonts w:ascii="Consolas" w:hAnsi="Consolas" w:cs="Consolas"/>
@@ -6194,9 +5773,52 @@
                 <w:sz w:val="19"/>
                 <w:szCs w:val="19"/>
               </w:rPr>
-              <w:t xml:space="preserve"> = </w:t>
-            </w:r>
-            <w:proofErr w:type="spellStart"/>
+              <w:t>.Show(</w:t>
+            </w:r>
+            <w:r>
+              <w:rPr>
+                <w:rFonts w:ascii="Consolas" w:hAnsi="Consolas" w:cs="Consolas"/>
+                <w:b w:val="0"/>
+                <w:bCs w:val="0"/>
+                <w:color w:val="A31515"/>
+                <w:sz w:val="19"/>
+                <w:szCs w:val="19"/>
+              </w:rPr>
+              <w:t>"Muistithan tallentaa keskeneräiset työsi?"</w:t>
+            </w:r>
+            <w:r>
+              <w:rPr>
+                <w:rFonts w:ascii="Consolas" w:hAnsi="Consolas" w:cs="Consolas"/>
+                <w:b w:val="0"/>
+                <w:bCs w:val="0"/>
+                <w:color w:val="000000"/>
+                <w:sz w:val="19"/>
+                <w:szCs w:val="19"/>
+              </w:rPr>
+              <w:t xml:space="preserve">, </w:t>
+            </w:r>
+            <w:r>
+              <w:rPr>
+                <w:rFonts w:ascii="Consolas" w:hAnsi="Consolas" w:cs="Consolas"/>
+                <w:b w:val="0"/>
+                <w:bCs w:val="0"/>
+                <w:color w:val="A31515"/>
+                <w:sz w:val="19"/>
+                <w:szCs w:val="19"/>
+              </w:rPr>
+              <w:t>"Siirry"</w:t>
+            </w:r>
+            <w:r>
+              <w:rPr>
+                <w:rFonts w:ascii="Consolas" w:hAnsi="Consolas" w:cs="Consolas"/>
+                <w:b w:val="0"/>
+                <w:bCs w:val="0"/>
+                <w:color w:val="000000"/>
+                <w:sz w:val="19"/>
+                <w:szCs w:val="19"/>
+              </w:rPr>
+              <w:t xml:space="preserve">, </w:t>
+            </w:r>
             <w:r>
               <w:rPr>
                 <w:rFonts w:ascii="Consolas" w:hAnsi="Consolas" w:cs="Consolas"/>
@@ -6206,9 +5828,8 @@
                 <w:sz w:val="19"/>
                 <w:szCs w:val="19"/>
               </w:rPr>
-              <w:t>MessageBox</w:t>
-            </w:r>
-            <w:proofErr w:type="gramStart"/>
+              <w:t>MessageBoxButtons</w:t>
+            </w:r>
             <w:r>
               <w:rPr>
                 <w:rFonts w:ascii="Consolas" w:hAnsi="Consolas" w:cs="Consolas"/>
@@ -6218,99 +5839,7 @@
                 <w:sz w:val="19"/>
                 <w:szCs w:val="19"/>
               </w:rPr>
-              <w:t>.Show</w:t>
-            </w:r>
-            <w:proofErr w:type="spellEnd"/>
-            <w:proofErr w:type="gramEnd"/>
-            <w:r>
-              <w:rPr>
-                <w:rFonts w:ascii="Consolas" w:hAnsi="Consolas" w:cs="Consolas"/>
-                <w:b w:val="0"/>
-                <w:bCs w:val="0"/>
-                <w:color w:val="000000"/>
-                <w:sz w:val="19"/>
-                <w:szCs w:val="19"/>
-              </w:rPr>
-              <w:t>(</w:t>
-            </w:r>
-            <w:r>
-              <w:rPr>
-                <w:rFonts w:ascii="Consolas" w:hAnsi="Consolas" w:cs="Consolas"/>
-                <w:b w:val="0"/>
-                <w:bCs w:val="0"/>
-                <w:color w:val="A31515"/>
-                <w:sz w:val="19"/>
-                <w:szCs w:val="19"/>
-              </w:rPr>
-              <w:t>"Muistithan tallentaa keskeneräiset työsi?"</w:t>
-            </w:r>
-            <w:r>
-              <w:rPr>
-                <w:rFonts w:ascii="Consolas" w:hAnsi="Consolas" w:cs="Consolas"/>
-                <w:b w:val="0"/>
-                <w:bCs w:val="0"/>
-                <w:color w:val="000000"/>
-                <w:sz w:val="19"/>
-                <w:szCs w:val="19"/>
-              </w:rPr>
-              <w:t xml:space="preserve">, </w:t>
-            </w:r>
-            <w:r>
-              <w:rPr>
-                <w:rFonts w:ascii="Consolas" w:hAnsi="Consolas" w:cs="Consolas"/>
-                <w:b w:val="0"/>
-                <w:bCs w:val="0"/>
-                <w:color w:val="A31515"/>
-                <w:sz w:val="19"/>
-                <w:szCs w:val="19"/>
-              </w:rPr>
-              <w:t>"Siirry"</w:t>
-            </w:r>
-            <w:r>
-              <w:rPr>
-                <w:rFonts w:ascii="Consolas" w:hAnsi="Consolas" w:cs="Consolas"/>
-                <w:b w:val="0"/>
-                <w:bCs w:val="0"/>
-                <w:color w:val="000000"/>
-                <w:sz w:val="19"/>
-                <w:szCs w:val="19"/>
-              </w:rPr>
-              <w:t xml:space="preserve">, </w:t>
-            </w:r>
-            <w:proofErr w:type="spellStart"/>
-            <w:r>
-              <w:rPr>
-                <w:rFonts w:ascii="Consolas" w:hAnsi="Consolas" w:cs="Consolas"/>
-                <w:b w:val="0"/>
-                <w:bCs w:val="0"/>
-                <w:color w:val="2B91AF"/>
-                <w:sz w:val="19"/>
-                <w:szCs w:val="19"/>
-              </w:rPr>
-              <w:t>MessageBoxButtons</w:t>
-            </w:r>
-            <w:r>
-              <w:rPr>
-                <w:rFonts w:ascii="Consolas" w:hAnsi="Consolas" w:cs="Consolas"/>
-                <w:b w:val="0"/>
-                <w:bCs w:val="0"/>
-                <w:color w:val="000000"/>
-                <w:sz w:val="19"/>
-                <w:szCs w:val="19"/>
-              </w:rPr>
-              <w:t>.YesNo</w:t>
-            </w:r>
-            <w:proofErr w:type="spellEnd"/>
-            <w:r>
-              <w:rPr>
-                <w:rFonts w:ascii="Consolas" w:hAnsi="Consolas" w:cs="Consolas"/>
-                <w:b w:val="0"/>
-                <w:bCs w:val="0"/>
-                <w:color w:val="000000"/>
-                <w:sz w:val="19"/>
-                <w:szCs w:val="19"/>
-              </w:rPr>
-              <w:t>);</w:t>
+              <w:t>.YesNo);</w:t>
             </w:r>
           </w:p>
           <w:p>
@@ -6338,7 +5867,7 @@
         </w:tc>
         <w:tc>
           <w:tcPr>
-            <w:tcW w:w="2507" w:type="dxa"/>
+            <w:tcW w:w="2043" w:type="dxa"/>
             <w:tcBorders>
               <w:top w:val="single" w:sz="4" w:space="0" w:color="auto"/>
               <w:left w:val="single" w:sz="4" w:space="0" w:color="auto"/>
@@ -6356,45 +5885,21 @@
                 <w:lang w:val="en-US"/>
               </w:rPr>
             </w:pPr>
-            <w:proofErr w:type="spellStart"/>
-            <w:r>
-              <w:rPr>
-                <w:rFonts w:ascii="Consolas" w:hAnsi="Consolas"/>
-                <w:b w:val="0"/>
-                <w:bCs w:val="0"/>
-                <w:sz w:val="22"/>
-                <w:lang w:val="en-US"/>
-              </w:rPr>
-              <w:t>Näkymän</w:t>
-            </w:r>
-            <w:proofErr w:type="spellEnd"/>
-            <w:r>
-              <w:rPr>
-                <w:rFonts w:ascii="Consolas" w:hAnsi="Consolas"/>
-                <w:b w:val="0"/>
-                <w:bCs w:val="0"/>
-                <w:sz w:val="22"/>
-                <w:lang w:val="en-US"/>
-              </w:rPr>
-              <w:t xml:space="preserve"> </w:t>
-            </w:r>
-            <w:proofErr w:type="spellStart"/>
-            <w:r>
-              <w:rPr>
-                <w:rFonts w:ascii="Consolas" w:hAnsi="Consolas"/>
-                <w:b w:val="0"/>
-                <w:bCs w:val="0"/>
-                <w:sz w:val="22"/>
-                <w:lang w:val="en-US"/>
-              </w:rPr>
-              <w:t>vaihto</w:t>
-            </w:r>
-            <w:proofErr w:type="spellEnd"/>
+            <w:r>
+              <w:rPr>
+                <w:rFonts w:ascii="Consolas" w:hAnsi="Consolas"/>
+                <w:b w:val="0"/>
+                <w:bCs w:val="0"/>
+                <w:sz w:val="22"/>
+                <w:lang w:val="en-US"/>
+              </w:rPr>
+              <w:t>Näkymän vaihto</w:t>
+            </w:r>
           </w:p>
         </w:tc>
         <w:tc>
           <w:tcPr>
-            <w:tcW w:w="2312" w:type="dxa"/>
+            <w:tcW w:w="2031" w:type="dxa"/>
             <w:tcBorders>
               <w:top w:val="single" w:sz="4" w:space="0" w:color="auto"/>
               <w:left w:val="single" w:sz="4" w:space="0" w:color="auto"/>
@@ -6426,7 +5931,7 @@
       <w:tr>
         <w:tc>
           <w:tcPr>
-            <w:tcW w:w="592" w:type="dxa"/>
+            <w:tcW w:w="1536" w:type="dxa"/>
             <w:tcBorders>
               <w:top w:val="single" w:sz="4" w:space="0" w:color="auto"/>
               <w:left w:val="single" w:sz="4" w:space="0" w:color="auto"/>
@@ -6456,7 +5961,7 @@
         </w:tc>
         <w:tc>
           <w:tcPr>
-            <w:tcW w:w="5362" w:type="dxa"/>
+            <w:tcW w:w="5268" w:type="dxa"/>
             <w:tcBorders>
               <w:top w:val="single" w:sz="4" w:space="0" w:color="auto"/>
               <w:left w:val="single" w:sz="4" w:space="0" w:color="auto"/>
@@ -6500,33 +6005,7 @@
                 <w:szCs w:val="19"/>
                 <w:lang w:val="en-US"/>
               </w:rPr>
-              <w:t xml:space="preserve"> (!</w:t>
-            </w:r>
-            <w:proofErr w:type="spellStart"/>
-            <w:r>
-              <w:rPr>
-                <w:rFonts w:ascii="Consolas" w:hAnsi="Consolas" w:cs="Consolas"/>
-                <w:b w:val="0"/>
-                <w:bCs w:val="0"/>
-                <w:color w:val="000000"/>
-                <w:sz w:val="19"/>
-                <w:szCs w:val="19"/>
-                <w:lang w:val="en-US"/>
-              </w:rPr>
-              <w:t>user.full_permissions</w:t>
-            </w:r>
-            <w:proofErr w:type="spellEnd"/>
-            <w:r>
-              <w:rPr>
-                <w:rFonts w:ascii="Consolas" w:hAnsi="Consolas" w:cs="Consolas"/>
-                <w:b w:val="0"/>
-                <w:bCs w:val="0"/>
-                <w:color w:val="000000"/>
-                <w:sz w:val="19"/>
-                <w:szCs w:val="19"/>
-                <w:lang w:val="en-US"/>
-              </w:rPr>
-              <w:t>)</w:t>
+              <w:t xml:space="preserve"> (!user.full_permissions)</w:t>
             </w:r>
           </w:p>
           <w:p>
@@ -6570,7 +6049,6 @@
                 <w:lang w:val="en-US"/>
               </w:rPr>
             </w:pPr>
-            <w:proofErr w:type="spellStart"/>
             <w:r>
               <w:rPr>
                 <w:rFonts w:ascii="Consolas" w:hAnsi="Consolas" w:cs="Consolas"/>
@@ -6581,20 +6059,7 @@
                 <w:szCs w:val="19"/>
                 <w:lang w:val="en-US"/>
               </w:rPr>
-              <w:t>textBox_menu_description.Text</w:t>
-            </w:r>
-            <w:proofErr w:type="spellEnd"/>
-            <w:r>
-              <w:rPr>
-                <w:rFonts w:ascii="Consolas" w:hAnsi="Consolas" w:cs="Consolas"/>
-                <w:b w:val="0"/>
-                <w:bCs w:val="0"/>
-                <w:color w:val="000000"/>
-                <w:sz w:val="19"/>
-                <w:szCs w:val="19"/>
-                <w:lang w:val="en-US"/>
-              </w:rPr>
-              <w:t xml:space="preserve"> += </w:t>
+              <w:t xml:space="preserve">textBox_menu_description.Text += </w:t>
             </w:r>
             <w:r>
               <w:rPr>
@@ -6606,22 +6071,8 @@
                 <w:szCs w:val="19"/>
                 <w:lang w:val="en-US"/>
               </w:rPr>
-              <w:t>" (</w:t>
-            </w:r>
-            <w:proofErr w:type="spellStart"/>
-            <w:r>
-              <w:rPr>
-                <w:rFonts w:ascii="Consolas" w:hAnsi="Consolas" w:cs="Consolas"/>
-                <w:b w:val="0"/>
-                <w:bCs w:val="0"/>
-                <w:color w:val="A31515"/>
-                <w:sz w:val="19"/>
-                <w:szCs w:val="19"/>
-                <w:lang w:val="en-US"/>
-              </w:rPr>
-              <w:t>ehdotettu</w:t>
-            </w:r>
-            <w:proofErr w:type="spellEnd"/>
+              <w:t>" (ehdotettu</w:t>
+            </w:r>
             <w:r>
               <w:rPr>
                 <w:rFonts w:ascii="Consolas" w:hAnsi="Consolas" w:cs="Consolas"/>
@@ -6671,7 +6122,7 @@
         </w:tc>
         <w:tc>
           <w:tcPr>
-            <w:tcW w:w="2507" w:type="dxa"/>
+            <w:tcW w:w="2043" w:type="dxa"/>
             <w:tcBorders>
               <w:top w:val="single" w:sz="4" w:space="0" w:color="auto"/>
               <w:left w:val="single" w:sz="4" w:space="0" w:color="auto"/>
@@ -6701,7 +6152,7 @@
         </w:tc>
         <w:tc>
           <w:tcPr>
-            <w:tcW w:w="2312" w:type="dxa"/>
+            <w:tcW w:w="2031" w:type="dxa"/>
             <w:tcBorders>
               <w:top w:val="single" w:sz="4" w:space="0" w:color="auto"/>
               <w:left w:val="single" w:sz="4" w:space="0" w:color="auto"/>
@@ -6751,7 +6202,7 @@
       <w:tr>
         <w:tc>
           <w:tcPr>
-            <w:tcW w:w="592" w:type="dxa"/>
+            <w:tcW w:w="1536" w:type="dxa"/>
             <w:tcBorders>
               <w:top w:val="single" w:sz="4" w:space="0" w:color="auto"/>
               <w:left w:val="single" w:sz="4" w:space="0" w:color="auto"/>
@@ -6781,7 +6232,7 @@
         </w:tc>
         <w:tc>
           <w:tcPr>
-            <w:tcW w:w="5362" w:type="dxa"/>
+            <w:tcW w:w="5268" w:type="dxa"/>
             <w:tcBorders>
               <w:top w:val="single" w:sz="4" w:space="0" w:color="auto"/>
               <w:left w:val="single" w:sz="4" w:space="0" w:color="auto"/>
@@ -6803,7 +6254,6 @@
                 <w:lang w:val="en-US"/>
               </w:rPr>
             </w:pPr>
-            <w:proofErr w:type="gramStart"/>
             <w:r>
               <w:rPr>
                 <w:rFonts w:ascii="Consolas" w:hAnsi="Consolas" w:cs="Consolas"/>
@@ -6813,34 +6263,8 @@
                 <w:sz w:val="19"/>
                 <w:szCs w:val="19"/>
               </w:rPr>
-              <w:t>.</w:t>
-            </w:r>
-            <w:proofErr w:type="spellStart"/>
-            <w:r>
-              <w:rPr>
-                <w:rFonts w:ascii="Consolas" w:hAnsi="Consolas" w:cs="Consolas"/>
-                <w:b w:val="0"/>
-                <w:bCs w:val="0"/>
-                <w:color w:val="000000"/>
-                <w:sz w:val="19"/>
-                <w:szCs w:val="19"/>
-              </w:rPr>
-              <w:t>ReadOnly</w:t>
-            </w:r>
-            <w:proofErr w:type="spellEnd"/>
-            <w:proofErr w:type="gramEnd"/>
-            <w:r>
-              <w:rPr>
-                <w:rFonts w:ascii="Consolas" w:hAnsi="Consolas" w:cs="Consolas"/>
-                <w:b w:val="0"/>
-                <w:bCs w:val="0"/>
-                <w:color w:val="000000"/>
-                <w:sz w:val="19"/>
-                <w:szCs w:val="19"/>
-              </w:rPr>
-              <w:t xml:space="preserve"> = </w:t>
-            </w:r>
-            <w:proofErr w:type="spellStart"/>
+              <w:t xml:space="preserve">.ReadOnly = </w:t>
+            </w:r>
             <w:r>
               <w:rPr>
                 <w:rFonts w:ascii="Consolas" w:hAnsi="Consolas" w:cs="Consolas"/>
@@ -6852,7 +6276,6 @@
               </w:rPr>
               <w:t>true</w:t>
             </w:r>
-            <w:proofErr w:type="spellEnd"/>
             <w:r>
               <w:rPr>
                 <w:rFonts w:ascii="Consolas" w:hAnsi="Consolas" w:cs="Consolas"/>
@@ -6868,7 +6291,7 @@
         </w:tc>
         <w:tc>
           <w:tcPr>
-            <w:tcW w:w="2507" w:type="dxa"/>
+            <w:tcW w:w="2043" w:type="dxa"/>
             <w:tcBorders>
               <w:top w:val="single" w:sz="4" w:space="0" w:color="auto"/>
               <w:left w:val="single" w:sz="4" w:space="0" w:color="auto"/>
@@ -6920,13 +6343,14 @@
                 <w:bCs w:val="0"/>
                 <w:sz w:val="22"/>
               </w:rPr>
+              <w:lastRenderedPageBreak/>
               <w:t>tallenna</w:t>
             </w:r>
           </w:p>
         </w:tc>
         <w:tc>
           <w:tcPr>
-            <w:tcW w:w="2312" w:type="dxa"/>
+            <w:tcW w:w="2031" w:type="dxa"/>
             <w:tcBorders>
               <w:top w:val="single" w:sz="4" w:space="0" w:color="auto"/>
               <w:left w:val="single" w:sz="4" w:space="0" w:color="auto"/>
@@ -6950,7 +6374,18 @@
                 <w:bCs w:val="0"/>
                 <w:sz w:val="22"/>
               </w:rPr>
-              <w:t>Rajoittaa ettei Lapsi/Asukas voi luoda uusia listoja</w:t>
+              <w:lastRenderedPageBreak/>
+              <w:t xml:space="preserve">Rajoittaa ettei Lapsi/Asukas </w:t>
+            </w:r>
+            <w:r>
+              <w:rPr>
+                <w:rFonts w:ascii="Consolas" w:hAnsi="Consolas"/>
+                <w:b w:val="0"/>
+                <w:bCs w:val="0"/>
+                <w:sz w:val="22"/>
+              </w:rPr>
+              <w:lastRenderedPageBreak/>
+              <w:t>voi luoda uusia listoja</w:t>
             </w:r>
           </w:p>
         </w:tc>
@@ -6958,7 +6393,7 @@
       <w:tr>
         <w:tc>
           <w:tcPr>
-            <w:tcW w:w="592" w:type="dxa"/>
+            <w:tcW w:w="1536" w:type="dxa"/>
             <w:tcBorders>
               <w:top w:val="single" w:sz="4" w:space="0" w:color="auto"/>
               <w:left w:val="single" w:sz="4" w:space="0" w:color="auto"/>
@@ -6982,13 +6417,14 @@
                 <w:bCs w:val="0"/>
                 <w:sz w:val="22"/>
               </w:rPr>
+              <w:lastRenderedPageBreak/>
               <w:t>10</w:t>
             </w:r>
           </w:p>
         </w:tc>
         <w:tc>
           <w:tcPr>
-            <w:tcW w:w="5362" w:type="dxa"/>
+            <w:tcW w:w="5268" w:type="dxa"/>
             <w:tcBorders>
               <w:top w:val="single" w:sz="4" w:space="0" w:color="auto"/>
               <w:left w:val="single" w:sz="4" w:space="0" w:color="auto"/>
@@ -7010,7 +6446,6 @@
                 <w:lang w:val="en-US"/>
               </w:rPr>
             </w:pPr>
-            <w:proofErr w:type="spellStart"/>
             <w:r>
               <w:rPr>
                 <w:rFonts w:ascii="Consolas" w:hAnsi="Consolas" w:cs="Consolas"/>
@@ -7021,96 +6456,7 @@
                 <w:szCs w:val="19"/>
                 <w:lang w:val="en-US"/>
               </w:rPr>
-              <w:t>lis</w:t>
-            </w:r>
-            <w:r>
-              <w:rPr>
-                <w:rFonts w:ascii="Consolas" w:hAnsi="Consolas" w:cs="Consolas"/>
-                <w:b w:val="0"/>
-                <w:bCs w:val="0"/>
-                <w:color w:val="000000"/>
-                <w:sz w:val="19"/>
-                <w:szCs w:val="19"/>
-                <w:lang w:val="en-US"/>
-              </w:rPr>
-              <w:t>tView_income.Items</w:t>
-            </w:r>
-            <w:proofErr w:type="spellEnd"/>
-            <w:r>
-              <w:rPr>
-                <w:rFonts w:ascii="Consolas" w:hAnsi="Consolas" w:cs="Consolas"/>
-                <w:b w:val="0"/>
-                <w:bCs w:val="0"/>
-                <w:color w:val="000000"/>
-                <w:sz w:val="19"/>
-                <w:szCs w:val="19"/>
-                <w:lang w:val="en-US"/>
-              </w:rPr>
-              <w:t>[</w:t>
-            </w:r>
-            <w:proofErr w:type="spellStart"/>
-            <w:r>
-              <w:rPr>
-                <w:rFonts w:ascii="Consolas" w:hAnsi="Consolas" w:cs="Consolas"/>
-                <w:b w:val="0"/>
-                <w:bCs w:val="0"/>
-                <w:color w:val="000000"/>
-                <w:sz w:val="19"/>
-                <w:szCs w:val="19"/>
-                <w:lang w:val="en-US"/>
-              </w:rPr>
-              <w:t>i</w:t>
-            </w:r>
-            <w:proofErr w:type="spellEnd"/>
-            <w:r>
-              <w:rPr>
-                <w:rFonts w:ascii="Consolas" w:hAnsi="Consolas" w:cs="Consolas"/>
-                <w:b w:val="0"/>
-                <w:bCs w:val="0"/>
-                <w:color w:val="000000"/>
-                <w:sz w:val="19"/>
-                <w:szCs w:val="19"/>
-                <w:lang w:val="en-US"/>
-              </w:rPr>
-              <w:t>].</w:t>
-            </w:r>
-            <w:proofErr w:type="spellStart"/>
-            <w:r>
-              <w:rPr>
-                <w:rFonts w:ascii="Consolas" w:hAnsi="Consolas" w:cs="Consolas"/>
-                <w:b w:val="0"/>
-                <w:bCs w:val="0"/>
-                <w:color w:val="000000"/>
-                <w:sz w:val="19"/>
-                <w:szCs w:val="19"/>
-                <w:lang w:val="en-US"/>
-              </w:rPr>
-              <w:t>SubItems</w:t>
-            </w:r>
-            <w:proofErr w:type="spellEnd"/>
-            <w:r>
-              <w:rPr>
-                <w:rFonts w:ascii="Consolas" w:hAnsi="Consolas" w:cs="Consolas"/>
-                <w:b w:val="0"/>
-                <w:bCs w:val="0"/>
-                <w:color w:val="000000"/>
-                <w:sz w:val="19"/>
-                <w:szCs w:val="19"/>
-                <w:lang w:val="en-US"/>
-              </w:rPr>
-              <w:t>[1</w:t>
-            </w:r>
-            <w:r>
-              <w:rPr>
-                <w:rFonts w:ascii="Consolas" w:hAnsi="Consolas" w:cs="Consolas"/>
-                <w:b w:val="0"/>
-                <w:bCs w:val="0"/>
-                <w:color w:val="000000"/>
-                <w:sz w:val="19"/>
-                <w:szCs w:val="19"/>
-                <w:lang w:val="en-US"/>
-              </w:rPr>
-              <w:t>].Text</w:t>
+              <w:t>listView_income.Items[i].SubItems[1].Text</w:t>
             </w:r>
           </w:p>
           <w:p>
@@ -7137,91 +6483,13 @@
                 <w:szCs w:val="19"/>
                 <w:lang w:val="en-US"/>
               </w:rPr>
-              <w:t xml:space="preserve">---&gt; </w:t>
-            </w:r>
-            <w:proofErr w:type="spellStart"/>
-            <w:r>
-              <w:rPr>
-                <w:rFonts w:ascii="Consolas" w:hAnsi="Consolas" w:cs="Consolas"/>
-                <w:b w:val="0"/>
-                <w:bCs w:val="0"/>
-                <w:color w:val="000000"/>
-                <w:sz w:val="19"/>
-                <w:szCs w:val="19"/>
-                <w:lang w:val="en-US"/>
-              </w:rPr>
-              <w:t>listView_income.Items</w:t>
-            </w:r>
-            <w:proofErr w:type="spellEnd"/>
-            <w:r>
-              <w:rPr>
-                <w:rFonts w:ascii="Consolas" w:hAnsi="Consolas" w:cs="Consolas"/>
-                <w:b w:val="0"/>
-                <w:bCs w:val="0"/>
-                <w:color w:val="000000"/>
-                <w:sz w:val="19"/>
-                <w:szCs w:val="19"/>
-                <w:lang w:val="en-US"/>
-              </w:rPr>
-              <w:t>[</w:t>
-            </w:r>
-            <w:proofErr w:type="spellStart"/>
-            <w:r>
-              <w:rPr>
-                <w:rFonts w:ascii="Consolas" w:hAnsi="Consolas" w:cs="Consolas"/>
-                <w:b w:val="0"/>
-                <w:bCs w:val="0"/>
-                <w:color w:val="000000"/>
-                <w:sz w:val="19"/>
-                <w:szCs w:val="19"/>
-                <w:lang w:val="en-US"/>
-              </w:rPr>
-              <w:t>i</w:t>
-            </w:r>
-            <w:proofErr w:type="spellEnd"/>
-            <w:r>
-              <w:rPr>
-                <w:rFonts w:ascii="Consolas" w:hAnsi="Consolas" w:cs="Consolas"/>
-                <w:b w:val="0"/>
-                <w:bCs w:val="0"/>
-                <w:color w:val="000000"/>
-                <w:sz w:val="19"/>
-                <w:szCs w:val="19"/>
-                <w:lang w:val="en-US"/>
-              </w:rPr>
-              <w:t>].</w:t>
-            </w:r>
-            <w:proofErr w:type="spellStart"/>
-            <w:r>
-              <w:rPr>
-                <w:rFonts w:ascii="Consolas" w:hAnsi="Consolas" w:cs="Consolas"/>
-                <w:b w:val="0"/>
-                <w:bCs w:val="0"/>
-                <w:color w:val="000000"/>
-                <w:sz w:val="19"/>
-                <w:szCs w:val="19"/>
-                <w:lang w:val="en-US"/>
-              </w:rPr>
-              <w:t>SubItems</w:t>
-            </w:r>
-            <w:proofErr w:type="spellEnd"/>
-            <w:r>
-              <w:rPr>
-                <w:rFonts w:ascii="Consolas" w:hAnsi="Consolas" w:cs="Consolas"/>
-                <w:b w:val="0"/>
-                <w:bCs w:val="0"/>
-                <w:color w:val="000000"/>
-                <w:sz w:val="19"/>
-                <w:szCs w:val="19"/>
-                <w:lang w:val="en-US"/>
-              </w:rPr>
-              <w:t>[0].Text</w:t>
+              <w:t>---&gt; listView_income.Items[i].SubItems[0].Text</w:t>
             </w:r>
           </w:p>
         </w:tc>
         <w:tc>
           <w:tcPr>
-            <w:tcW w:w="2507" w:type="dxa"/>
+            <w:tcW w:w="2043" w:type="dxa"/>
             <w:tcBorders>
               <w:top w:val="single" w:sz="4" w:space="0" w:color="auto"/>
               <w:left w:val="single" w:sz="4" w:space="0" w:color="auto"/>
@@ -7239,7 +6507,6 @@
                 <w:lang w:val="en-US"/>
               </w:rPr>
             </w:pPr>
-            <w:proofErr w:type="spellStart"/>
             <w:r>
               <w:rPr>
                 <w:rFonts w:ascii="Consolas" w:hAnsi="Consolas"/>
@@ -7250,12 +6517,11 @@
               </w:rPr>
               <w:t>Talous</w:t>
             </w:r>
-            <w:proofErr w:type="spellEnd"/>
           </w:p>
         </w:tc>
         <w:tc>
           <w:tcPr>
-            <w:tcW w:w="2312" w:type="dxa"/>
+            <w:tcW w:w="2031" w:type="dxa"/>
             <w:tcBorders>
               <w:top w:val="single" w:sz="4" w:space="0" w:color="auto"/>
               <w:left w:val="single" w:sz="4" w:space="0" w:color="auto"/>
@@ -7287,7 +6553,7 @@
       <w:tr>
         <w:tc>
           <w:tcPr>
-            <w:tcW w:w="592" w:type="dxa"/>
+            <w:tcW w:w="1536" w:type="dxa"/>
             <w:tcBorders>
               <w:top w:val="single" w:sz="4" w:space="0" w:color="auto"/>
               <w:left w:val="single" w:sz="4" w:space="0" w:color="auto"/>
@@ -7311,14 +6577,13 @@
                 <w:bCs w:val="0"/>
                 <w:sz w:val="22"/>
               </w:rPr>
-              <w:lastRenderedPageBreak/>
               <w:t>11</w:t>
             </w:r>
           </w:p>
         </w:tc>
         <w:tc>
           <w:tcPr>
-            <w:tcW w:w="5362" w:type="dxa"/>
+            <w:tcW w:w="5268" w:type="dxa"/>
             <w:tcBorders>
               <w:top w:val="single" w:sz="4" w:space="0" w:color="auto"/>
               <w:left w:val="single" w:sz="4" w:space="0" w:color="auto"/>
@@ -7340,7 +6605,6 @@
                 <w:lang w:val="en-US"/>
               </w:rPr>
             </w:pPr>
-            <w:proofErr w:type="spellStart"/>
             <w:r>
               <w:rPr>
                 <w:rFonts w:ascii="Consolas" w:hAnsi="Consolas" w:cs="Consolas"/>
@@ -7351,9 +6615,20 @@
                 <w:szCs w:val="19"/>
                 <w:lang w:val="en-US"/>
               </w:rPr>
-              <w:t>isNumeric</w:t>
-            </w:r>
-            <w:proofErr w:type="spellEnd"/>
+              <w:t xml:space="preserve">isNumeric = </w:t>
+            </w:r>
+            <w:r>
+              <w:rPr>
+                <w:rFonts w:ascii="Consolas" w:hAnsi="Consolas" w:cs="Consolas"/>
+                <w:b w:val="0"/>
+                <w:bCs w:val="0"/>
+                <w:color w:val="0000FF"/>
+                <w:sz w:val="19"/>
+                <w:szCs w:val="19"/>
+                <w:lang w:val="en-US"/>
+              </w:rPr>
+              <w:t>double</w:t>
+            </w:r>
             <w:r>
               <w:rPr>
                 <w:rFonts w:ascii="Consolas" w:hAnsi="Consolas" w:cs="Consolas"/>
@@ -7364,9 +6639,8 @@
                 <w:szCs w:val="19"/>
                 <w:lang w:val="en-US"/>
               </w:rPr>
-              <w:t xml:space="preserve"> = </w:t>
-            </w:r>
-            <w:proofErr w:type="spellStart"/>
+              <w:t xml:space="preserve">.TryParse(textBox_economic_amount.Text, </w:t>
+            </w:r>
             <w:r>
               <w:rPr>
                 <w:rFonts w:ascii="Consolas" w:hAnsi="Consolas" w:cs="Consolas"/>
@@ -7377,7 +6651,7 @@
                 <w:szCs w:val="19"/>
                 <w:lang w:val="en-US"/>
               </w:rPr>
-              <w:t>double</w:t>
+              <w:t>out</w:t>
             </w:r>
             <w:r>
               <w:rPr>
@@ -7389,96 +6663,7 @@
                 <w:szCs w:val="19"/>
                 <w:lang w:val="en-US"/>
               </w:rPr>
-              <w:t>.TryParse</w:t>
-            </w:r>
-            <w:proofErr w:type="spellEnd"/>
-            <w:r>
-              <w:rPr>
-                <w:rFonts w:ascii="Consolas" w:hAnsi="Consolas" w:cs="Consolas"/>
-                <w:b w:val="0"/>
-                <w:bCs w:val="0"/>
-                <w:color w:val="000000"/>
-                <w:sz w:val="19"/>
-                <w:szCs w:val="19"/>
-                <w:lang w:val="en-US"/>
-              </w:rPr>
-              <w:t>(</w:t>
-            </w:r>
-            <w:proofErr w:type="spellStart"/>
-            <w:r>
-              <w:rPr>
-                <w:rFonts w:ascii="Consolas" w:hAnsi="Consolas" w:cs="Consolas"/>
-                <w:b w:val="0"/>
-                <w:bCs w:val="0"/>
-                <w:color w:val="000000"/>
-                <w:sz w:val="19"/>
-                <w:szCs w:val="19"/>
-                <w:lang w:val="en-US"/>
-              </w:rPr>
-              <w:t>textBox_economic_amount.Text</w:t>
-            </w:r>
-            <w:proofErr w:type="spellEnd"/>
-            <w:r>
-              <w:rPr>
-                <w:rFonts w:ascii="Consolas" w:hAnsi="Consolas" w:cs="Consolas"/>
-                <w:b w:val="0"/>
-                <w:bCs w:val="0"/>
-                <w:color w:val="000000"/>
-                <w:sz w:val="19"/>
-                <w:szCs w:val="19"/>
-                <w:lang w:val="en-US"/>
-              </w:rPr>
-              <w:t xml:space="preserve">, </w:t>
-            </w:r>
-            <w:r>
-              <w:rPr>
-                <w:rFonts w:ascii="Consolas" w:hAnsi="Consolas" w:cs="Consolas"/>
-                <w:b w:val="0"/>
-                <w:bCs w:val="0"/>
-                <w:color w:val="0000FF"/>
-                <w:sz w:val="19"/>
-                <w:szCs w:val="19"/>
-                <w:lang w:val="en-US"/>
-              </w:rPr>
-              <w:t>out</w:t>
-            </w:r>
-            <w:r>
-              <w:rPr>
-                <w:rFonts w:ascii="Consolas" w:hAnsi="Consolas" w:cs="Consolas"/>
-                <w:b w:val="0"/>
-                <w:bCs w:val="0"/>
-                <w:color w:val="000000"/>
-                <w:sz w:val="19"/>
-                <w:szCs w:val="19"/>
-                <w:lang w:val="en-US"/>
-              </w:rPr>
-              <w:t xml:space="preserve"> </w:t>
-            </w:r>
-            <w:proofErr w:type="spellStart"/>
-            <w:r>
-              <w:rPr>
-                <w:rFonts w:ascii="Consolas" w:hAnsi="Consolas" w:cs="Consolas"/>
-                <w:b w:val="0"/>
-                <w:bCs w:val="0"/>
-                <w:color w:val="000000"/>
-                <w:sz w:val="19"/>
-                <w:szCs w:val="19"/>
-                <w:lang w:val="en-US"/>
-              </w:rPr>
-              <w:t>n_euro</w:t>
-            </w:r>
-            <w:proofErr w:type="spellEnd"/>
-            <w:r>
-              <w:rPr>
-                <w:rFonts w:ascii="Consolas" w:hAnsi="Consolas" w:cs="Consolas"/>
-                <w:b w:val="0"/>
-                <w:bCs w:val="0"/>
-                <w:color w:val="000000"/>
-                <w:sz w:val="19"/>
-                <w:szCs w:val="19"/>
-                <w:lang w:val="en-US"/>
-              </w:rPr>
-              <w:t>);</w:t>
+              <w:t xml:space="preserve"> n_euro);</w:t>
             </w:r>
           </w:p>
           <w:p>
@@ -7494,7 +6679,6 @@
                 <w:szCs w:val="19"/>
               </w:rPr>
             </w:pPr>
-            <w:proofErr w:type="spellStart"/>
             <w:r>
               <w:rPr>
                 <w:rFonts w:ascii="Consolas" w:hAnsi="Consolas" w:cs="Consolas"/>
@@ -7506,7 +6690,6 @@
               </w:rPr>
               <w:t>if</w:t>
             </w:r>
-            <w:proofErr w:type="spellEnd"/>
             <w:r>
               <w:rPr>
                 <w:rFonts w:ascii="Consolas" w:hAnsi="Consolas" w:cs="Consolas"/>
@@ -7516,37 +6699,13 @@
                 <w:sz w:val="19"/>
                 <w:szCs w:val="19"/>
               </w:rPr>
-              <w:t xml:space="preserve"> (</w:t>
-            </w:r>
-            <w:proofErr w:type="spellStart"/>
-            <w:r>
-              <w:rPr>
-                <w:rFonts w:ascii="Consolas" w:hAnsi="Consolas" w:cs="Consolas"/>
-                <w:b w:val="0"/>
-                <w:bCs w:val="0"/>
-                <w:color w:val="000000"/>
-                <w:sz w:val="19"/>
-                <w:szCs w:val="19"/>
-              </w:rPr>
-              <w:t>isNumeric</w:t>
-            </w:r>
-            <w:proofErr w:type="spellEnd"/>
-            <w:r>
-              <w:rPr>
-                <w:rFonts w:ascii="Consolas" w:hAnsi="Consolas" w:cs="Consolas"/>
-                <w:b w:val="0"/>
-                <w:bCs w:val="0"/>
-                <w:color w:val="000000"/>
-                <w:sz w:val="19"/>
-                <w:szCs w:val="19"/>
-              </w:rPr>
-              <w:t>)</w:t>
+              <w:t xml:space="preserve"> (isNumeric)</w:t>
             </w:r>
           </w:p>
         </w:tc>
         <w:tc>
           <w:tcPr>
-            <w:tcW w:w="2507" w:type="dxa"/>
+            <w:tcW w:w="2043" w:type="dxa"/>
             <w:tcBorders>
               <w:top w:val="single" w:sz="4" w:space="0" w:color="auto"/>
               <w:left w:val="single" w:sz="4" w:space="0" w:color="auto"/>
@@ -7564,45 +6723,21 @@
                 <w:lang w:val="en-US"/>
               </w:rPr>
             </w:pPr>
-            <w:proofErr w:type="spellStart"/>
-            <w:r>
-              <w:rPr>
-                <w:rFonts w:ascii="Consolas" w:hAnsi="Consolas"/>
-                <w:b w:val="0"/>
-                <w:bCs w:val="0"/>
-                <w:sz w:val="22"/>
-                <w:lang w:val="en-US"/>
-              </w:rPr>
-              <w:t>Talous</w:t>
-            </w:r>
-            <w:proofErr w:type="spellEnd"/>
-            <w:r>
-              <w:rPr>
-                <w:rFonts w:ascii="Consolas" w:hAnsi="Consolas"/>
-                <w:b w:val="0"/>
-                <w:bCs w:val="0"/>
-                <w:sz w:val="22"/>
-                <w:lang w:val="en-US"/>
-              </w:rPr>
-              <w:t xml:space="preserve">, </w:t>
-            </w:r>
-            <w:proofErr w:type="spellStart"/>
-            <w:r>
-              <w:rPr>
-                <w:rFonts w:ascii="Consolas" w:hAnsi="Consolas"/>
-                <w:b w:val="0"/>
-                <w:bCs w:val="0"/>
-                <w:sz w:val="22"/>
-                <w:lang w:val="en-US"/>
-              </w:rPr>
-              <w:t>lisää</w:t>
-            </w:r>
-            <w:proofErr w:type="spellEnd"/>
+            <w:r>
+              <w:rPr>
+                <w:rFonts w:ascii="Consolas" w:hAnsi="Consolas"/>
+                <w:b w:val="0"/>
+                <w:bCs w:val="0"/>
+                <w:sz w:val="22"/>
+                <w:lang w:val="en-US"/>
+              </w:rPr>
+              <w:t>Talous, lisää</w:t>
+            </w:r>
           </w:p>
         </w:tc>
         <w:tc>
           <w:tcPr>
-            <w:tcW w:w="2312" w:type="dxa"/>
+            <w:tcW w:w="2031" w:type="dxa"/>
             <w:tcBorders>
               <w:top w:val="single" w:sz="4" w:space="0" w:color="auto"/>
               <w:left w:val="single" w:sz="4" w:space="0" w:color="auto"/>
@@ -7626,47 +6761,7 @@
                 <w:bCs w:val="0"/>
                 <w:sz w:val="22"/>
               </w:rPr>
-              <w:t xml:space="preserve">Tarkistaa, onko euromäärä </w:t>
-            </w:r>
-            <w:proofErr w:type="spellStart"/>
-            <w:r>
-              <w:rPr>
-                <w:rFonts w:ascii="Consolas" w:hAnsi="Consolas"/>
-                <w:b w:val="0"/>
-                <w:bCs w:val="0"/>
-                <w:sz w:val="22"/>
-              </w:rPr>
-              <w:t>numerinen</w:t>
-            </w:r>
-            <w:proofErr w:type="spellEnd"/>
-            <w:r>
-              <w:rPr>
-                <w:rFonts w:ascii="Consolas" w:hAnsi="Consolas"/>
-                <w:b w:val="0"/>
-                <w:bCs w:val="0"/>
-                <w:sz w:val="22"/>
-              </w:rPr>
-              <w:t xml:space="preserve"> (</w:t>
-            </w:r>
-            <w:proofErr w:type="spellStart"/>
-            <w:r>
-              <w:rPr>
-                <w:rFonts w:ascii="Consolas" w:hAnsi="Consolas"/>
-                <w:b w:val="0"/>
-                <w:bCs w:val="0"/>
-                <w:sz w:val="22"/>
-              </w:rPr>
-              <w:t>double</w:t>
-            </w:r>
-            <w:proofErr w:type="spellEnd"/>
-            <w:r>
-              <w:rPr>
-                <w:rFonts w:ascii="Consolas" w:hAnsi="Consolas"/>
-                <w:b w:val="0"/>
-                <w:bCs w:val="0"/>
-                <w:sz w:val="22"/>
-              </w:rPr>
-              <w:t>)</w:t>
+              <w:t>Tarkistaa, onko euromäärä numerinen (double)</w:t>
             </w:r>
           </w:p>
         </w:tc>
@@ -7674,7 +6769,7 @@
       <w:tr>
         <w:tc>
           <w:tcPr>
-            <w:tcW w:w="592" w:type="dxa"/>
+            <w:tcW w:w="1536" w:type="dxa"/>
             <w:tcBorders>
               <w:top w:val="single" w:sz="4" w:space="0" w:color="auto"/>
               <w:left w:val="single" w:sz="4" w:space="0" w:color="auto"/>
@@ -7704,7 +6799,7 @@
         </w:tc>
         <w:tc>
           <w:tcPr>
-            <w:tcW w:w="5362" w:type="dxa"/>
+            <w:tcW w:w="5268" w:type="dxa"/>
             <w:tcBorders>
               <w:top w:val="single" w:sz="4" w:space="0" w:color="auto"/>
               <w:left w:val="single" w:sz="4" w:space="0" w:color="auto"/>
@@ -7723,6 +6818,7 @@
                 <w:color w:val="000000"/>
                 <w:sz w:val="19"/>
                 <w:szCs w:val="19"/>
+                <w:lang w:val="en-US"/>
               </w:rPr>
             </w:pPr>
             <w:r>
@@ -7733,8 +6829,33 @@
                 <w:color w:val="A31515"/>
                 <w:sz w:val="19"/>
                 <w:szCs w:val="19"/>
-              </w:rPr>
-              <w:t>"VALUES(</w:t>
+                <w:lang w:val="en-US"/>
+              </w:rPr>
+              <w:t>"VALUES(...</w:t>
+            </w:r>
+            <w:r>
+              <w:rPr>
+                <w:rFonts w:ascii="Consolas" w:hAnsi="Consolas" w:cs="Consolas"/>
+                <w:b w:val="0"/>
+                <w:bCs w:val="0"/>
+                <w:color w:val="000000"/>
+                <w:sz w:val="19"/>
+                <w:szCs w:val="19"/>
+                <w:lang w:val="en-US"/>
+              </w:rPr>
+              <w:t xml:space="preserve"> </w:t>
+            </w:r>
+            <w:r>
+              <w:rPr>
+                <w:rFonts w:ascii="Consolas" w:hAnsi="Consolas" w:cs="Consolas"/>
+                <w:b w:val="0"/>
+                <w:bCs w:val="0"/>
+                <w:color w:val="000000"/>
+                <w:sz w:val="19"/>
+                <w:szCs w:val="19"/>
+                <w:lang w:val="en-US"/>
+              </w:rPr>
+              <w:t>textBox_economic_amount.Text.Replace(</w:t>
             </w:r>
             <w:r>
               <w:rPr>
@@ -7744,8 +6865,9 @@
                 <w:color w:val="A31515"/>
                 <w:sz w:val="19"/>
                 <w:szCs w:val="19"/>
-              </w:rPr>
-              <w:t>...</w:t>
+                <w:lang w:val="en-US"/>
+              </w:rPr>
+              <w:t>","</w:t>
             </w:r>
             <w:r>
               <w:rPr>
@@ -7755,10 +6877,22 @@
                 <w:color w:val="000000"/>
                 <w:sz w:val="19"/>
                 <w:szCs w:val="19"/>
-              </w:rPr>
-              <w:t xml:space="preserve"> </w:t>
-            </w:r>
-            <w:proofErr w:type="spellStart"/>
+                <w:lang w:val="en-US"/>
+              </w:rPr>
+              <w:t xml:space="preserve">, </w:t>
+            </w:r>
+            <w:r>
+              <w:rPr>
+                <w:rFonts w:ascii="Consolas" w:hAnsi="Consolas" w:cs="Consolas"/>
+                <w:b w:val="0"/>
+                <w:bCs w:val="0"/>
+                <w:color w:val="A31515"/>
+                <w:sz w:val="19"/>
+                <w:szCs w:val="19"/>
+                <w:lang w:val="en-US"/>
+              </w:rPr>
+              <w:t>"."</w:t>
+            </w:r>
             <w:r>
               <w:rPr>
                 <w:rFonts w:ascii="Consolas" w:hAnsi="Consolas" w:cs="Consolas"/>
@@ -7767,86 +6901,7 @@
                 <w:color w:val="000000"/>
                 <w:sz w:val="19"/>
                 <w:szCs w:val="19"/>
-              </w:rPr>
-              <w:t>textBox_economic_amount</w:t>
-            </w:r>
-            <w:proofErr w:type="gramStart"/>
-            <w:r>
-              <w:rPr>
-                <w:rFonts w:ascii="Consolas" w:hAnsi="Consolas" w:cs="Consolas"/>
-                <w:b w:val="0"/>
-                <w:bCs w:val="0"/>
-                <w:color w:val="000000"/>
-                <w:sz w:val="19"/>
-                <w:szCs w:val="19"/>
-              </w:rPr>
-              <w:t>.Text</w:t>
-            </w:r>
-            <w:proofErr w:type="gramEnd"/>
-            <w:r>
-              <w:rPr>
-                <w:rFonts w:ascii="Consolas" w:hAnsi="Consolas" w:cs="Consolas"/>
-                <w:b w:val="0"/>
-                <w:bCs w:val="0"/>
-                <w:color w:val="000000"/>
-                <w:sz w:val="19"/>
-                <w:szCs w:val="19"/>
-              </w:rPr>
-              <w:t>.Replace</w:t>
-            </w:r>
-            <w:proofErr w:type="spellEnd"/>
-            <w:r>
-              <w:rPr>
-                <w:rFonts w:ascii="Consolas" w:hAnsi="Consolas" w:cs="Consolas"/>
-                <w:b w:val="0"/>
-                <w:bCs w:val="0"/>
-                <w:color w:val="000000"/>
-                <w:sz w:val="19"/>
-                <w:szCs w:val="19"/>
-              </w:rPr>
-              <w:t>(</w:t>
-            </w:r>
-            <w:r>
-              <w:rPr>
-                <w:rFonts w:ascii="Consolas" w:hAnsi="Consolas" w:cs="Consolas"/>
-                <w:b w:val="0"/>
-                <w:bCs w:val="0"/>
-                <w:color w:val="A31515"/>
-                <w:sz w:val="19"/>
-                <w:szCs w:val="19"/>
-              </w:rPr>
-              <w:t>","</w:t>
-            </w:r>
-            <w:r>
-              <w:rPr>
-                <w:rFonts w:ascii="Consolas" w:hAnsi="Consolas" w:cs="Consolas"/>
-                <w:b w:val="0"/>
-                <w:bCs w:val="0"/>
-                <w:color w:val="000000"/>
-                <w:sz w:val="19"/>
-                <w:szCs w:val="19"/>
-              </w:rPr>
-              <w:t xml:space="preserve">, </w:t>
-            </w:r>
-            <w:r>
-              <w:rPr>
-                <w:rFonts w:ascii="Consolas" w:hAnsi="Consolas" w:cs="Consolas"/>
-                <w:b w:val="0"/>
-                <w:bCs w:val="0"/>
-                <w:color w:val="A31515"/>
-                <w:sz w:val="19"/>
-                <w:szCs w:val="19"/>
-              </w:rPr>
-              <w:t>"."</w:t>
-            </w:r>
-            <w:r>
-              <w:rPr>
-                <w:rFonts w:ascii="Consolas" w:hAnsi="Consolas" w:cs="Consolas"/>
-                <w:b w:val="0"/>
-                <w:bCs w:val="0"/>
-                <w:color w:val="000000"/>
-                <w:sz w:val="19"/>
-                <w:szCs w:val="19"/>
+                <w:lang w:val="en-US"/>
               </w:rPr>
               <w:t>)</w:t>
             </w:r>
@@ -7854,7 +6909,7 @@
         </w:tc>
         <w:tc>
           <w:tcPr>
-            <w:tcW w:w="2507" w:type="dxa"/>
+            <w:tcW w:w="2043" w:type="dxa"/>
             <w:tcBorders>
               <w:top w:val="single" w:sz="4" w:space="0" w:color="auto"/>
               <w:left w:val="single" w:sz="4" w:space="0" w:color="auto"/>
@@ -7871,31 +6926,20 @@
                 <w:sz w:val="22"/>
               </w:rPr>
             </w:pPr>
-            <w:proofErr w:type="gramStart"/>
-            <w:r>
-              <w:rPr>
-                <w:rFonts w:ascii="Consolas" w:hAnsi="Consolas"/>
-                <w:b w:val="0"/>
-                <w:bCs w:val="0"/>
-                <w:sz w:val="22"/>
-              </w:rPr>
-              <w:t>-</w:t>
-            </w:r>
-            <w:proofErr w:type="gramEnd"/>
-            <w:r>
-              <w:rPr>
-                <w:rFonts w:ascii="Consolas" w:hAnsi="Consolas"/>
-                <w:b w:val="0"/>
-                <w:bCs w:val="0"/>
-                <w:sz w:val="22"/>
-              </w:rPr>
-              <w:t>||-</w:t>
+            <w:r>
+              <w:rPr>
+                <w:rFonts w:ascii="Consolas" w:hAnsi="Consolas"/>
+                <w:b w:val="0"/>
+                <w:bCs w:val="0"/>
+                <w:sz w:val="22"/>
+              </w:rPr>
+              <w:t>-||-</w:t>
             </w:r>
           </w:p>
         </w:tc>
         <w:tc>
           <w:tcPr>
-            <w:tcW w:w="2312" w:type="dxa"/>
+            <w:tcW w:w="2031" w:type="dxa"/>
             <w:tcBorders>
               <w:top w:val="single" w:sz="4" w:space="0" w:color="auto"/>
               <w:left w:val="single" w:sz="4" w:space="0" w:color="auto"/>
@@ -7919,27 +6963,7 @@
                 <w:bCs w:val="0"/>
                 <w:sz w:val="22"/>
               </w:rPr>
-              <w:t xml:space="preserve">Koska tietokannassa </w:t>
-            </w:r>
-            <w:proofErr w:type="spellStart"/>
-            <w:r>
-              <w:rPr>
-                <w:rFonts w:ascii="Consolas" w:hAnsi="Consolas"/>
-                <w:b w:val="0"/>
-                <w:bCs w:val="0"/>
-                <w:sz w:val="22"/>
-              </w:rPr>
-              <w:t>double</w:t>
-            </w:r>
-            <w:proofErr w:type="spellEnd"/>
-            <w:r>
-              <w:rPr>
-                <w:rFonts w:ascii="Consolas" w:hAnsi="Consolas"/>
-                <w:b w:val="0"/>
-                <w:bCs w:val="0"/>
-                <w:sz w:val="22"/>
-              </w:rPr>
-              <w:t xml:space="preserve"> kirjoitetaan pisteellä</w:t>
+              <w:t>Koska tietokannassa double kirjoitetaan pisteellä</w:t>
             </w:r>
           </w:p>
         </w:tc>
@@ -7947,7 +6971,7 @@
       <w:tr>
         <w:tc>
           <w:tcPr>
-            <w:tcW w:w="592" w:type="dxa"/>
+            <w:tcW w:w="1536" w:type="dxa"/>
             <w:tcBorders>
               <w:top w:val="single" w:sz="4" w:space="0" w:color="auto"/>
               <w:left w:val="single" w:sz="4" w:space="0" w:color="auto"/>
@@ -7977,7 +7001,7 @@
         </w:tc>
         <w:tc>
           <w:tcPr>
-            <w:tcW w:w="5362" w:type="dxa"/>
+            <w:tcW w:w="5268" w:type="dxa"/>
             <w:tcBorders>
               <w:top w:val="single" w:sz="4" w:space="0" w:color="auto"/>
               <w:left w:val="single" w:sz="4" w:space="0" w:color="auto"/>
@@ -8034,7 +7058,6 @@
               </w:rPr>
               <w:t xml:space="preserve">                       </w:t>
             </w:r>
-            <w:proofErr w:type="spellStart"/>
             <w:r>
               <w:rPr>
                 <w:rFonts w:ascii="Consolas" w:hAnsi="Consolas" w:cs="Consolas"/>
@@ -8044,49 +7067,13 @@
                 <w:sz w:val="19"/>
                 <w:szCs w:val="19"/>
               </w:rPr>
-              <w:t>addChangeTracking</w:t>
-            </w:r>
-            <w:proofErr w:type="spellEnd"/>
-            <w:r>
-              <w:rPr>
-                <w:rFonts w:ascii="Consolas" w:hAnsi="Consolas" w:cs="Consolas"/>
-                <w:b w:val="0"/>
-                <w:bCs w:val="0"/>
-                <w:color w:val="000000"/>
-                <w:sz w:val="19"/>
-                <w:szCs w:val="19"/>
-              </w:rPr>
-              <w:t>(</w:t>
-            </w:r>
-            <w:proofErr w:type="spellStart"/>
-            <w:r>
-              <w:rPr>
-                <w:rFonts w:ascii="Consolas" w:hAnsi="Consolas" w:cs="Consolas"/>
-                <w:b w:val="0"/>
-                <w:bCs w:val="0"/>
-                <w:color w:val="000000"/>
-                <w:sz w:val="19"/>
-                <w:szCs w:val="19"/>
-              </w:rPr>
-              <w:t>change</w:t>
-            </w:r>
-            <w:proofErr w:type="spellEnd"/>
-            <w:r>
-              <w:rPr>
-                <w:rFonts w:ascii="Consolas" w:hAnsi="Consolas" w:cs="Consolas"/>
-                <w:b w:val="0"/>
-                <w:bCs w:val="0"/>
-                <w:color w:val="000000"/>
-                <w:sz w:val="19"/>
-                <w:szCs w:val="19"/>
-              </w:rPr>
-              <w:t>);</w:t>
+              <w:t>addChangeTracking(change);</w:t>
             </w:r>
           </w:p>
         </w:tc>
         <w:tc>
           <w:tcPr>
-            <w:tcW w:w="2507" w:type="dxa"/>
+            <w:tcW w:w="2043" w:type="dxa"/>
             <w:tcBorders>
               <w:top w:val="single" w:sz="4" w:space="0" w:color="auto"/>
               <w:left w:val="single" w:sz="4" w:space="0" w:color="auto"/>
@@ -8116,7 +7103,7 @@
         </w:tc>
         <w:tc>
           <w:tcPr>
-            <w:tcW w:w="2312" w:type="dxa"/>
+            <w:tcW w:w="2031" w:type="dxa"/>
             <w:tcBorders>
               <w:top w:val="single" w:sz="4" w:space="0" w:color="auto"/>
               <w:left w:val="single" w:sz="4" w:space="0" w:color="auto"/>
@@ -8148,7 +7135,7 @@
       <w:tr>
         <w:tc>
           <w:tcPr>
-            <w:tcW w:w="592" w:type="dxa"/>
+            <w:tcW w:w="1536" w:type="dxa"/>
             <w:tcBorders>
               <w:top w:val="single" w:sz="4" w:space="0" w:color="auto"/>
               <w:left w:val="single" w:sz="4" w:space="0" w:color="auto"/>
@@ -8178,7 +7165,7 @@
         </w:tc>
         <w:tc>
           <w:tcPr>
-            <w:tcW w:w="5362" w:type="dxa"/>
+            <w:tcW w:w="5268" w:type="dxa"/>
             <w:tcBorders>
               <w:top w:val="single" w:sz="4" w:space="0" w:color="auto"/>
               <w:left w:val="single" w:sz="4" w:space="0" w:color="auto"/>
@@ -8200,7 +7187,6 @@
                 <w:lang w:val="en-US"/>
               </w:rPr>
             </w:pPr>
-            <w:proofErr w:type="spellStart"/>
             <w:r>
               <w:rPr>
                 <w:rFonts w:ascii="Consolas" w:hAnsi="Consolas" w:cs="Consolas"/>
@@ -8211,20 +7197,7 @@
                 <w:szCs w:val="19"/>
                 <w:lang w:val="en-US"/>
               </w:rPr>
-              <w:t>comboBox_menus.SelectedItem</w:t>
-            </w:r>
-            <w:proofErr w:type="spellEnd"/>
-            <w:r>
-              <w:rPr>
-                <w:rFonts w:ascii="Consolas" w:hAnsi="Consolas" w:cs="Consolas"/>
-                <w:b w:val="0"/>
-                <w:bCs w:val="0"/>
-                <w:color w:val="000000"/>
-                <w:sz w:val="19"/>
-                <w:szCs w:val="19"/>
-                <w:lang w:val="en-US"/>
-              </w:rPr>
-              <w:t xml:space="preserve"> = </w:t>
+              <w:t xml:space="preserve">comboBox_menus.SelectedItem = </w:t>
             </w:r>
             <w:r>
               <w:rPr>
@@ -8265,7 +7238,6 @@
                 <w:lang w:val="en-US"/>
               </w:rPr>
             </w:pPr>
-            <w:proofErr w:type="spellStart"/>
             <w:r>
               <w:rPr>
                 <w:rFonts w:ascii="Consolas" w:hAnsi="Consolas" w:cs="Consolas"/>
@@ -8276,20 +7248,7 @@
                 <w:szCs w:val="19"/>
                 <w:lang w:val="en-US"/>
               </w:rPr>
-              <w:t>listView_menu.Items.Clear</w:t>
-            </w:r>
-            <w:proofErr w:type="spellEnd"/>
-            <w:r>
-              <w:rPr>
-                <w:rFonts w:ascii="Consolas" w:hAnsi="Consolas" w:cs="Consolas"/>
-                <w:b w:val="0"/>
-                <w:bCs w:val="0"/>
-                <w:color w:val="000000"/>
-                <w:sz w:val="19"/>
-                <w:szCs w:val="19"/>
-                <w:lang w:val="en-US"/>
-              </w:rPr>
-              <w:t>();</w:t>
+              <w:t>listView_menu.Items.Clear();</w:t>
             </w:r>
           </w:p>
           <w:p>
@@ -8306,7 +7265,6 @@
                 <w:lang w:val="en-US"/>
               </w:rPr>
             </w:pPr>
-            <w:proofErr w:type="spellStart"/>
             <w:r>
               <w:rPr>
                 <w:rFonts w:ascii="Consolas" w:hAnsi="Consolas" w:cs="Consolas"/>
@@ -8317,20 +7275,7 @@
                 <w:szCs w:val="19"/>
                 <w:lang w:val="en-US"/>
               </w:rPr>
-              <w:t>textBox_menu_name.Text</w:t>
-            </w:r>
-            <w:proofErr w:type="spellEnd"/>
-            <w:r>
-              <w:rPr>
-                <w:rFonts w:ascii="Consolas" w:hAnsi="Consolas" w:cs="Consolas"/>
-                <w:b w:val="0"/>
-                <w:bCs w:val="0"/>
-                <w:color w:val="000000"/>
-                <w:sz w:val="19"/>
-                <w:szCs w:val="19"/>
-                <w:lang w:val="en-US"/>
-              </w:rPr>
-              <w:t xml:space="preserve"> = </w:t>
+              <w:t xml:space="preserve">textBox_menu_name.Text = </w:t>
             </w:r>
             <w:r>
               <w:rPr>
@@ -8371,7 +7316,6 @@
                 <w:lang w:val="en-US"/>
               </w:rPr>
             </w:pPr>
-            <w:proofErr w:type="spellStart"/>
             <w:r>
               <w:rPr>
                 <w:rFonts w:ascii="Consolas" w:hAnsi="Consolas" w:cs="Consolas"/>
@@ -8382,20 +7326,7 @@
                 <w:szCs w:val="19"/>
                 <w:lang w:val="en-US"/>
               </w:rPr>
-              <w:t>textBox_menu_food.Text</w:t>
-            </w:r>
-            <w:proofErr w:type="spellEnd"/>
-            <w:r>
-              <w:rPr>
-                <w:rFonts w:ascii="Consolas" w:hAnsi="Consolas" w:cs="Consolas"/>
-                <w:b w:val="0"/>
-                <w:bCs w:val="0"/>
-                <w:color w:val="000000"/>
-                <w:sz w:val="19"/>
-                <w:szCs w:val="19"/>
-                <w:lang w:val="en-US"/>
-              </w:rPr>
-              <w:t xml:space="preserve"> = </w:t>
+              <w:t xml:space="preserve">textBox_menu_food.Text = </w:t>
             </w:r>
             <w:r>
               <w:rPr>
@@ -8436,7 +7367,6 @@
                 <w:lang w:val="en-US"/>
               </w:rPr>
             </w:pPr>
-            <w:proofErr w:type="spellStart"/>
             <w:r>
               <w:rPr>
                 <w:rFonts w:ascii="Consolas" w:hAnsi="Consolas" w:cs="Consolas"/>
@@ -8447,20 +7377,7 @@
                 <w:szCs w:val="19"/>
                 <w:lang w:val="en-US"/>
               </w:rPr>
-              <w:t>textBox_menu_description.Text</w:t>
-            </w:r>
-            <w:proofErr w:type="spellEnd"/>
-            <w:r>
-              <w:rPr>
-                <w:rFonts w:ascii="Consolas" w:hAnsi="Consolas" w:cs="Consolas"/>
-                <w:b w:val="0"/>
-                <w:bCs w:val="0"/>
-                <w:color w:val="000000"/>
-                <w:sz w:val="19"/>
-                <w:szCs w:val="19"/>
-                <w:lang w:val="en-US"/>
-              </w:rPr>
-              <w:t xml:space="preserve"> = </w:t>
+              <w:t xml:space="preserve">textBox_menu_description.Text = </w:t>
             </w:r>
             <w:r>
               <w:rPr>
@@ -8490,7 +7407,7 @@
         </w:tc>
         <w:tc>
           <w:tcPr>
-            <w:tcW w:w="2507" w:type="dxa"/>
+            <w:tcW w:w="2043" w:type="dxa"/>
             <w:tcBorders>
               <w:top w:val="single" w:sz="4" w:space="0" w:color="auto"/>
               <w:left w:val="single" w:sz="4" w:space="0" w:color="auto"/>
@@ -8508,45 +7425,21 @@
                 <w:lang w:val="en-US"/>
               </w:rPr>
             </w:pPr>
-            <w:proofErr w:type="spellStart"/>
-            <w:r>
-              <w:rPr>
-                <w:rFonts w:ascii="Consolas" w:hAnsi="Consolas"/>
-                <w:b w:val="0"/>
-                <w:bCs w:val="0"/>
-                <w:sz w:val="22"/>
-                <w:lang w:val="en-US"/>
-              </w:rPr>
-              <w:t>Ruokalista</w:t>
-            </w:r>
-            <w:proofErr w:type="spellEnd"/>
-            <w:r>
-              <w:rPr>
-                <w:rFonts w:ascii="Consolas" w:hAnsi="Consolas"/>
-                <w:b w:val="0"/>
-                <w:bCs w:val="0"/>
-                <w:sz w:val="22"/>
-                <w:lang w:val="en-US"/>
-              </w:rPr>
-              <w:t xml:space="preserve">, </w:t>
-            </w:r>
-            <w:proofErr w:type="spellStart"/>
-            <w:r>
-              <w:rPr>
-                <w:rFonts w:ascii="Consolas" w:hAnsi="Consolas"/>
-                <w:b w:val="0"/>
-                <w:bCs w:val="0"/>
-                <w:sz w:val="22"/>
-                <w:lang w:val="en-US"/>
-              </w:rPr>
-              <w:t>poistaminen</w:t>
-            </w:r>
-            <w:proofErr w:type="spellEnd"/>
+            <w:r>
+              <w:rPr>
+                <w:rFonts w:ascii="Consolas" w:hAnsi="Consolas"/>
+                <w:b w:val="0"/>
+                <w:bCs w:val="0"/>
+                <w:sz w:val="22"/>
+                <w:lang w:val="en-US"/>
+              </w:rPr>
+              <w:t>Ruokalista, poistaminen</w:t>
+            </w:r>
           </w:p>
         </w:tc>
         <w:tc>
           <w:tcPr>
-            <w:tcW w:w="2312" w:type="dxa"/>
+            <w:tcW w:w="2031" w:type="dxa"/>
             <w:tcBorders>
               <w:top w:val="single" w:sz="4" w:space="0" w:color="auto"/>
               <w:left w:val="single" w:sz="4" w:space="0" w:color="auto"/>
@@ -8564,91 +7457,23 @@
                 <w:lang w:val="en-US"/>
               </w:rPr>
             </w:pPr>
-            <w:proofErr w:type="spellStart"/>
-            <w:r>
-              <w:rPr>
-                <w:rFonts w:ascii="Consolas" w:hAnsi="Consolas"/>
-                <w:b w:val="0"/>
-                <w:bCs w:val="0"/>
-                <w:sz w:val="22"/>
-                <w:lang w:val="en-US"/>
-              </w:rPr>
-              <w:t>Tyhjentää</w:t>
-            </w:r>
-            <w:proofErr w:type="spellEnd"/>
-            <w:r>
-              <w:rPr>
-                <w:rFonts w:ascii="Consolas" w:hAnsi="Consolas"/>
-                <w:b w:val="0"/>
-                <w:bCs w:val="0"/>
-                <w:sz w:val="22"/>
-                <w:lang w:val="en-US"/>
-              </w:rPr>
-              <w:t xml:space="preserve"> </w:t>
-            </w:r>
-            <w:proofErr w:type="spellStart"/>
-            <w:r>
-              <w:rPr>
-                <w:rFonts w:ascii="Consolas" w:hAnsi="Consolas"/>
-                <w:b w:val="0"/>
-                <w:bCs w:val="0"/>
-                <w:sz w:val="22"/>
-                <w:lang w:val="en-US"/>
-              </w:rPr>
-              <w:t>ruokalistan</w:t>
-            </w:r>
-            <w:proofErr w:type="spellEnd"/>
-            <w:r>
-              <w:rPr>
-                <w:rFonts w:ascii="Consolas" w:hAnsi="Consolas"/>
-                <w:b w:val="0"/>
-                <w:bCs w:val="0"/>
-                <w:sz w:val="22"/>
-                <w:lang w:val="en-US"/>
-              </w:rPr>
-              <w:t xml:space="preserve"> </w:t>
-            </w:r>
-            <w:proofErr w:type="spellStart"/>
-            <w:r>
-              <w:rPr>
-                <w:rFonts w:ascii="Consolas" w:hAnsi="Consolas"/>
-                <w:b w:val="0"/>
-                <w:bCs w:val="0"/>
-                <w:sz w:val="22"/>
-                <w:lang w:val="en-US"/>
-              </w:rPr>
-              <w:t>tiedot</w:t>
-            </w:r>
-            <w:proofErr w:type="spellEnd"/>
-            <w:r>
-              <w:rPr>
-                <w:rFonts w:ascii="Consolas" w:hAnsi="Consolas"/>
-                <w:b w:val="0"/>
-                <w:bCs w:val="0"/>
-                <w:sz w:val="22"/>
-                <w:lang w:val="en-US"/>
-              </w:rPr>
-              <w:t xml:space="preserve"> </w:t>
-            </w:r>
-            <w:proofErr w:type="spellStart"/>
-            <w:r>
-              <w:rPr>
-                <w:rFonts w:ascii="Consolas" w:hAnsi="Consolas"/>
-                <w:b w:val="0"/>
-                <w:bCs w:val="0"/>
-                <w:sz w:val="22"/>
-                <w:lang w:val="en-US"/>
-              </w:rPr>
-              <w:t>poistettaessa</w:t>
-            </w:r>
-            <w:proofErr w:type="spellEnd"/>
+            <w:r>
+              <w:rPr>
+                <w:rFonts w:ascii="Consolas" w:hAnsi="Consolas"/>
+                <w:b w:val="0"/>
+                <w:bCs w:val="0"/>
+                <w:sz w:val="22"/>
+                <w:lang w:val="en-US"/>
+              </w:rPr>
+              <w:t>Tyhjentää ruokalistan tiedot poistettaessa</w:t>
+            </w:r>
           </w:p>
         </w:tc>
       </w:tr>
       <w:tr>
         <w:tc>
           <w:tcPr>
-            <w:tcW w:w="592" w:type="dxa"/>
+            <w:tcW w:w="1536" w:type="dxa"/>
             <w:tcBorders>
               <w:top w:val="single" w:sz="4" w:space="0" w:color="auto"/>
               <w:left w:val="single" w:sz="4" w:space="0" w:color="auto"/>
@@ -8678,7 +7503,7 @@
         </w:tc>
         <w:tc>
           <w:tcPr>
-            <w:tcW w:w="5362" w:type="dxa"/>
+            <w:tcW w:w="5268" w:type="dxa"/>
             <w:tcBorders>
               <w:top w:val="single" w:sz="4" w:space="0" w:color="auto"/>
               <w:left w:val="single" w:sz="4" w:space="0" w:color="auto"/>
@@ -8700,7 +7525,6 @@
                 <w:lang w:val="en-US"/>
               </w:rPr>
             </w:pPr>
-            <w:proofErr w:type="spellStart"/>
             <w:r>
               <w:rPr>
                 <w:rFonts w:ascii="Consolas" w:hAnsi="Consolas" w:cs="Consolas"/>
@@ -8712,7 +7536,6 @@
               </w:rPr>
               <w:t>if</w:t>
             </w:r>
-            <w:proofErr w:type="spellEnd"/>
             <w:r>
               <w:rPr>
                 <w:rFonts w:ascii="Consolas" w:hAnsi="Consolas" w:cs="Consolas"/>
@@ -8722,9 +7545,19 @@
                 <w:sz w:val="19"/>
                 <w:szCs w:val="19"/>
               </w:rPr>
-              <w:t xml:space="preserve"> (</w:t>
-            </w:r>
-            <w:proofErr w:type="spellStart"/>
+              <w:t xml:space="preserve"> (dialogResult == </w:t>
+            </w:r>
+            <w:r>
+              <w:rPr>
+                <w:rFonts w:ascii="Consolas" w:hAnsi="Consolas" w:cs="Consolas"/>
+                <w:b w:val="0"/>
+                <w:bCs w:val="0"/>
+                <w:color w:val="2B91AF"/>
+                <w:sz w:val="19"/>
+                <w:szCs w:val="19"/>
+              </w:rPr>
+              <w:t>DialogResult</w:t>
+            </w:r>
             <w:r>
               <w:rPr>
                 <w:rFonts w:ascii="Consolas" w:hAnsi="Consolas" w:cs="Consolas"/>
@@ -8734,62 +7567,13 @@
                 <w:sz w:val="19"/>
                 <w:szCs w:val="19"/>
               </w:rPr>
-              <w:t>dialogResult</w:t>
-            </w:r>
-            <w:proofErr w:type="spellEnd"/>
-            <w:r>
-              <w:rPr>
-                <w:rFonts w:ascii="Consolas" w:hAnsi="Consolas" w:cs="Consolas"/>
-                <w:b w:val="0"/>
-                <w:bCs w:val="0"/>
-                <w:color w:val="000000"/>
-                <w:sz w:val="19"/>
-                <w:szCs w:val="19"/>
-              </w:rPr>
-              <w:t xml:space="preserve"> == </w:t>
-            </w:r>
-            <w:proofErr w:type="spellStart"/>
-            <w:r>
-              <w:rPr>
-                <w:rFonts w:ascii="Consolas" w:hAnsi="Consolas" w:cs="Consolas"/>
-                <w:b w:val="0"/>
-                <w:bCs w:val="0"/>
-                <w:color w:val="2B91AF"/>
-                <w:sz w:val="19"/>
-                <w:szCs w:val="19"/>
-              </w:rPr>
-              <w:t>DialogResult</w:t>
-            </w:r>
-            <w:proofErr w:type="gramStart"/>
-            <w:r>
-              <w:rPr>
-                <w:rFonts w:ascii="Consolas" w:hAnsi="Consolas" w:cs="Consolas"/>
-                <w:b w:val="0"/>
-                <w:bCs w:val="0"/>
-                <w:color w:val="000000"/>
-                <w:sz w:val="19"/>
-                <w:szCs w:val="19"/>
-              </w:rPr>
-              <w:t>.Yes</w:t>
-            </w:r>
-            <w:proofErr w:type="spellEnd"/>
-            <w:proofErr w:type="gramEnd"/>
-            <w:r>
-              <w:rPr>
-                <w:rFonts w:ascii="Consolas" w:hAnsi="Consolas" w:cs="Consolas"/>
-                <w:b w:val="0"/>
-                <w:bCs w:val="0"/>
-                <w:color w:val="000000"/>
-                <w:sz w:val="19"/>
-                <w:szCs w:val="19"/>
-              </w:rPr>
-              <w:t>)</w:t>
+              <w:t>.Yes)</w:t>
             </w:r>
           </w:p>
         </w:tc>
         <w:tc>
           <w:tcPr>
-            <w:tcW w:w="2507" w:type="dxa"/>
+            <w:tcW w:w="2043" w:type="dxa"/>
             <w:tcBorders>
               <w:top w:val="single" w:sz="4" w:space="0" w:color="auto"/>
               <w:left w:val="single" w:sz="4" w:space="0" w:color="auto"/>
@@ -8821,7 +7605,7 @@
         </w:tc>
         <w:tc>
           <w:tcPr>
-            <w:tcW w:w="2312" w:type="dxa"/>
+            <w:tcW w:w="2031" w:type="dxa"/>
             <w:tcBorders>
               <w:top w:val="single" w:sz="4" w:space="0" w:color="auto"/>
               <w:left w:val="single" w:sz="4" w:space="0" w:color="auto"/>
@@ -8839,52 +7623,778 @@
                 <w:lang w:val="en-US"/>
               </w:rPr>
             </w:pPr>
-            <w:proofErr w:type="spellStart"/>
-            <w:r>
-              <w:rPr>
-                <w:rFonts w:ascii="Consolas" w:hAnsi="Consolas"/>
-                <w:b w:val="0"/>
-                <w:bCs w:val="0"/>
-                <w:sz w:val="22"/>
-                <w:lang w:val="en-US"/>
-              </w:rPr>
-              <w:t>Kysyy</w:t>
-            </w:r>
-            <w:proofErr w:type="spellEnd"/>
-            <w:r>
-              <w:rPr>
-                <w:rFonts w:ascii="Consolas" w:hAnsi="Consolas"/>
-                <w:b w:val="0"/>
-                <w:bCs w:val="0"/>
-                <w:sz w:val="22"/>
-                <w:lang w:val="en-US"/>
+            <w:r>
+              <w:rPr>
+                <w:rFonts w:ascii="Consolas" w:hAnsi="Consolas"/>
+                <w:b w:val="0"/>
+                <w:bCs w:val="0"/>
+                <w:sz w:val="22"/>
+                <w:lang w:val="en-US"/>
+              </w:rPr>
+              <w:t>Kysyy ennen poistoa</w:t>
+            </w:r>
+          </w:p>
+        </w:tc>
+      </w:tr>
+      <w:tr>
+        <w:tc>
+          <w:tcPr>
+            <w:tcW w:w="1536" w:type="dxa"/>
+            <w:tcBorders>
+              <w:top w:val="single" w:sz="4" w:space="0" w:color="auto"/>
+              <w:left w:val="single" w:sz="4" w:space="0" w:color="auto"/>
+              <w:bottom w:val="single" w:sz="4" w:space="0" w:color="auto"/>
+              <w:right w:val="single" w:sz="4" w:space="0" w:color="auto"/>
+            </w:tcBorders>
+          </w:tcPr>
+          <w:p>
+            <w:pPr>
+              <w:rPr>
+                <w:rFonts w:ascii="Consolas" w:hAnsi="Consolas"/>
+                <w:b w:val="0"/>
+                <w:bCs w:val="0"/>
+                <w:sz w:val="22"/>
+              </w:rPr>
+            </w:pPr>
+            <w:r>
+              <w:rPr>
+                <w:rFonts w:ascii="Consolas" w:hAnsi="Consolas"/>
+                <w:b w:val="0"/>
+                <w:bCs w:val="0"/>
+                <w:sz w:val="22"/>
+              </w:rPr>
+              <w:t>16</w:t>
+            </w:r>
+          </w:p>
+        </w:tc>
+        <w:tc>
+          <w:tcPr>
+            <w:tcW w:w="5268" w:type="dxa"/>
+            <w:tcBorders>
+              <w:top w:val="single" w:sz="4" w:space="0" w:color="auto"/>
+              <w:left w:val="single" w:sz="4" w:space="0" w:color="auto"/>
+              <w:bottom w:val="single" w:sz="4" w:space="0" w:color="auto"/>
+              <w:right w:val="single" w:sz="4" w:space="0" w:color="auto"/>
+            </w:tcBorders>
+          </w:tcPr>
+          <w:p>
+            <w:pPr>
+              <w:widowControl/>
+              <w:adjustRightInd w:val="0"/>
+              <w:rPr>
+                <w:rFonts w:ascii="Consolas" w:hAnsi="Consolas" w:cs="Consolas"/>
+                <w:b w:val="0"/>
+                <w:bCs w:val="0"/>
+                <w:color w:val="000000"/>
+                <w:sz w:val="19"/>
+                <w:szCs w:val="19"/>
+                <w:lang w:val="en-US"/>
+              </w:rPr>
+            </w:pPr>
+            <w:r>
+              <w:rPr>
+                <w:rFonts w:ascii="Consolas" w:hAnsi="Consolas" w:cs="Consolas"/>
+                <w:b w:val="0"/>
+                <w:bCs w:val="0"/>
+                <w:color w:val="0000FF"/>
+                <w:sz w:val="19"/>
+                <w:szCs w:val="19"/>
+                <w:lang w:val="en-US"/>
+              </w:rPr>
+              <w:t>if</w:t>
+            </w:r>
+            <w:r>
+              <w:rPr>
+                <w:rFonts w:ascii="Consolas" w:hAnsi="Consolas" w:cs="Consolas"/>
+                <w:b w:val="0"/>
+                <w:bCs w:val="0"/>
+                <w:color w:val="000000"/>
+                <w:sz w:val="19"/>
+                <w:szCs w:val="19"/>
+                <w:lang w:val="en-US"/>
+              </w:rPr>
+              <w:t xml:space="preserve"> (textBox_cleaning_shift_worker.Text != </w:t>
+            </w:r>
+            <w:r>
+              <w:rPr>
+                <w:rFonts w:ascii="Consolas" w:hAnsi="Consolas" w:cs="Consolas"/>
+                <w:b w:val="0"/>
+                <w:bCs w:val="0"/>
+                <w:color w:val="A31515"/>
+                <w:sz w:val="19"/>
+                <w:szCs w:val="19"/>
+                <w:lang w:val="en-US"/>
+              </w:rPr>
+              <w:t>""</w:t>
+            </w:r>
+            <w:r>
+              <w:rPr>
+                <w:rFonts w:ascii="Consolas" w:hAnsi="Consolas" w:cs="Consolas"/>
+                <w:b w:val="0"/>
+                <w:bCs w:val="0"/>
+                <w:color w:val="000000"/>
+                <w:sz w:val="19"/>
+                <w:szCs w:val="19"/>
+                <w:lang w:val="en-US"/>
+              </w:rPr>
+              <w:t>)</w:t>
+            </w:r>
+          </w:p>
+          <w:p>
+            <w:pPr>
+              <w:widowControl/>
+              <w:adjustRightInd w:val="0"/>
+              <w:rPr>
+                <w:rFonts w:ascii="Consolas" w:hAnsi="Consolas" w:cs="Consolas"/>
+                <w:b w:val="0"/>
+                <w:bCs w:val="0"/>
+                <w:color w:val="000000"/>
+                <w:sz w:val="19"/>
+                <w:szCs w:val="19"/>
+                <w:lang w:val="en-US"/>
+              </w:rPr>
+            </w:pPr>
+            <w:r>
+              <w:rPr>
+                <w:rFonts w:ascii="Consolas" w:hAnsi="Consolas" w:cs="Consolas"/>
+                <w:b w:val="0"/>
+                <w:bCs w:val="0"/>
+                <w:color w:val="000000"/>
+                <w:sz w:val="19"/>
+                <w:szCs w:val="19"/>
+                <w:lang w:val="en-US"/>
+              </w:rPr>
+              <w:t>{</w:t>
+            </w:r>
+          </w:p>
+          <w:p>
+            <w:pPr>
+              <w:widowControl/>
+              <w:adjustRightInd w:val="0"/>
+              <w:rPr>
+                <w:rFonts w:ascii="Consolas" w:hAnsi="Consolas" w:cs="Consolas"/>
+                <w:b w:val="0"/>
+                <w:bCs w:val="0"/>
+                <w:color w:val="0000FF"/>
+                <w:sz w:val="19"/>
+                <w:szCs w:val="19"/>
+              </w:rPr>
+            </w:pPr>
+            <w:r>
+              <w:rPr>
+                <w:rFonts w:ascii="Consolas" w:hAnsi="Consolas" w:cs="Consolas"/>
+                <w:b w:val="0"/>
+                <w:bCs w:val="0"/>
+                <w:color w:val="0000FF"/>
+                <w:sz w:val="19"/>
+                <w:szCs w:val="19"/>
+                <w:lang w:val="en-US"/>
+              </w:rPr>
+              <w:t>if</w:t>
+            </w:r>
+            <w:r>
+              <w:rPr>
+                <w:rFonts w:ascii="Consolas" w:hAnsi="Consolas" w:cs="Consolas"/>
+                <w:b w:val="0"/>
+                <w:bCs w:val="0"/>
+                <w:color w:val="000000"/>
+                <w:sz w:val="19"/>
+                <w:szCs w:val="19"/>
+                <w:lang w:val="en-US"/>
+              </w:rPr>
+              <w:t xml:space="preserve"> (textBox_cleaning_shift_work.Text != </w:t>
+            </w:r>
+            <w:r>
+              <w:rPr>
+                <w:rFonts w:ascii="Consolas" w:hAnsi="Consolas" w:cs="Consolas"/>
+                <w:b w:val="0"/>
+                <w:bCs w:val="0"/>
+                <w:color w:val="A31515"/>
+                <w:sz w:val="19"/>
+                <w:szCs w:val="19"/>
+              </w:rPr>
+              <w:t>""</w:t>
+            </w:r>
+            <w:r>
+              <w:rPr>
+                <w:rFonts w:ascii="Consolas" w:hAnsi="Consolas" w:cs="Consolas"/>
+                <w:b w:val="0"/>
+                <w:bCs w:val="0"/>
+                <w:color w:val="000000"/>
+                <w:sz w:val="19"/>
+                <w:szCs w:val="19"/>
+              </w:rPr>
+              <w:t>)</w:t>
+            </w:r>
+          </w:p>
+        </w:tc>
+        <w:tc>
+          <w:tcPr>
+            <w:tcW w:w="2043" w:type="dxa"/>
+            <w:tcBorders>
+              <w:top w:val="single" w:sz="4" w:space="0" w:color="auto"/>
+              <w:left w:val="single" w:sz="4" w:space="0" w:color="auto"/>
+              <w:bottom w:val="single" w:sz="4" w:space="0" w:color="auto"/>
+              <w:right w:val="single" w:sz="4" w:space="0" w:color="auto"/>
+            </w:tcBorders>
+          </w:tcPr>
+          <w:p>
+            <w:pPr>
+              <w:rPr>
+                <w:rFonts w:ascii="Consolas" w:hAnsi="Consolas"/>
+                <w:b w:val="0"/>
+                <w:bCs w:val="0"/>
+                <w:sz w:val="22"/>
+                <w:lang w:val="en-US"/>
+              </w:rPr>
+            </w:pPr>
+            <w:r>
+              <w:rPr>
+                <w:rFonts w:ascii="Consolas" w:hAnsi="Consolas"/>
+                <w:b w:val="0"/>
+                <w:bCs w:val="0"/>
+                <w:sz w:val="22"/>
+                <w:lang w:val="en-US"/>
+              </w:rPr>
+              <w:t>Siivousvuorot, lisää</w:t>
+            </w:r>
+          </w:p>
+        </w:tc>
+        <w:tc>
+          <w:tcPr>
+            <w:tcW w:w="2031" w:type="dxa"/>
+            <w:tcBorders>
+              <w:top w:val="single" w:sz="4" w:space="0" w:color="auto"/>
+              <w:left w:val="single" w:sz="4" w:space="0" w:color="auto"/>
+              <w:bottom w:val="single" w:sz="4" w:space="0" w:color="auto"/>
+              <w:right w:val="single" w:sz="4" w:space="0" w:color="auto"/>
+            </w:tcBorders>
+          </w:tcPr>
+          <w:p>
+            <w:pPr>
+              <w:rPr>
+                <w:rFonts w:ascii="Consolas" w:hAnsi="Consolas"/>
+                <w:b w:val="0"/>
+                <w:bCs w:val="0"/>
+                <w:sz w:val="22"/>
+              </w:rPr>
+            </w:pPr>
+            <w:r>
+              <w:rPr>
+                <w:rFonts w:ascii="Consolas" w:hAnsi="Consolas"/>
+                <w:b w:val="0"/>
+                <w:bCs w:val="0"/>
+                <w:sz w:val="22"/>
+              </w:rPr>
+              <w:t>Perheenjäsentä tai askaretta ei voi jättää tyhjäksi</w:t>
+            </w:r>
+          </w:p>
+        </w:tc>
+      </w:tr>
+      <w:tr>
+        <w:tc>
+          <w:tcPr>
+            <w:tcW w:w="1536" w:type="dxa"/>
+            <w:tcBorders>
+              <w:top w:val="single" w:sz="4" w:space="0" w:color="auto"/>
+              <w:left w:val="single" w:sz="4" w:space="0" w:color="auto"/>
+              <w:bottom w:val="single" w:sz="4" w:space="0" w:color="auto"/>
+              <w:right w:val="single" w:sz="4" w:space="0" w:color="auto"/>
+            </w:tcBorders>
+          </w:tcPr>
+          <w:p>
+            <w:pPr>
+              <w:rPr>
+                <w:rFonts w:ascii="Consolas" w:hAnsi="Consolas"/>
+                <w:b w:val="0"/>
+                <w:bCs w:val="0"/>
+                <w:sz w:val="22"/>
+              </w:rPr>
+            </w:pPr>
+            <w:r>
+              <w:rPr>
+                <w:rFonts w:ascii="Consolas" w:hAnsi="Consolas"/>
+                <w:b w:val="0"/>
+                <w:bCs w:val="0"/>
+                <w:sz w:val="22"/>
+              </w:rPr>
+              <w:t>17</w:t>
+            </w:r>
+          </w:p>
+        </w:tc>
+        <w:tc>
+          <w:tcPr>
+            <w:tcW w:w="5268" w:type="dxa"/>
+            <w:tcBorders>
+              <w:top w:val="single" w:sz="4" w:space="0" w:color="auto"/>
+              <w:left w:val="single" w:sz="4" w:space="0" w:color="auto"/>
+              <w:bottom w:val="single" w:sz="4" w:space="0" w:color="auto"/>
+              <w:right w:val="single" w:sz="4" w:space="0" w:color="auto"/>
+            </w:tcBorders>
+          </w:tcPr>
+          <w:p>
+            <w:pPr>
+              <w:widowControl/>
+              <w:adjustRightInd w:val="0"/>
+              <w:rPr>
+                <w:rFonts w:ascii="Consolas" w:hAnsi="Consolas" w:cs="Consolas"/>
+                <w:b w:val="0"/>
+                <w:bCs w:val="0"/>
+                <w:color w:val="000000"/>
+                <w:sz w:val="19"/>
+                <w:szCs w:val="19"/>
+                <w:lang w:val="en-US"/>
+              </w:rPr>
+            </w:pPr>
+            <w:r>
+              <w:rPr>
+                <w:rFonts w:ascii="Consolas" w:hAnsi="Consolas" w:cs="Consolas"/>
+                <w:b w:val="0"/>
+                <w:bCs w:val="0"/>
+                <w:color w:val="0000FF"/>
+                <w:sz w:val="19"/>
+                <w:szCs w:val="19"/>
+                <w:lang w:val="en-US"/>
+              </w:rPr>
+              <w:t>if</w:t>
+            </w:r>
+            <w:r>
+              <w:rPr>
+                <w:rFonts w:ascii="Consolas" w:hAnsi="Consolas" w:cs="Consolas"/>
+                <w:b w:val="0"/>
+                <w:bCs w:val="0"/>
+                <w:color w:val="000000"/>
+                <w:sz w:val="19"/>
+                <w:szCs w:val="19"/>
+                <w:lang w:val="en-US"/>
+              </w:rPr>
+              <w:t xml:space="preserve"> (</w:t>
+            </w:r>
+            <w:r>
+              <w:rPr>
+                <w:rFonts w:ascii="Consolas" w:hAnsi="Consolas" w:cs="Consolas"/>
+                <w:b w:val="0"/>
+                <w:bCs w:val="0"/>
+                <w:color w:val="0000FF"/>
+                <w:sz w:val="19"/>
+                <w:szCs w:val="19"/>
+                <w:lang w:val="en-US"/>
+              </w:rPr>
+              <w:t>int</w:t>
+            </w:r>
+            <w:r>
+              <w:rPr>
+                <w:rFonts w:ascii="Consolas" w:hAnsi="Consolas" w:cs="Consolas"/>
+                <w:b w:val="0"/>
+                <w:bCs w:val="0"/>
+                <w:color w:val="000000"/>
+                <w:sz w:val="19"/>
+                <w:szCs w:val="19"/>
+                <w:lang w:val="en-US"/>
+              </w:rPr>
+              <w:t xml:space="preserve">.Parse(textBox_event_search_year.Text) &lt; </w:t>
+            </w:r>
+            <w:r>
+              <w:rPr>
+                <w:rFonts w:ascii="Consolas" w:hAnsi="Consolas" w:cs="Consolas"/>
+                <w:b w:val="0"/>
+                <w:bCs w:val="0"/>
+                <w:color w:val="2B91AF"/>
+                <w:sz w:val="19"/>
+                <w:szCs w:val="19"/>
+                <w:lang w:val="en-US"/>
+              </w:rPr>
+              <w:t>DateTime</w:t>
+            </w:r>
+            <w:r>
+              <w:rPr>
+                <w:rFonts w:ascii="Consolas" w:hAnsi="Consolas" w:cs="Consolas"/>
+                <w:b w:val="0"/>
+                <w:bCs w:val="0"/>
+                <w:color w:val="000000"/>
+                <w:sz w:val="19"/>
+                <w:szCs w:val="19"/>
+                <w:lang w:val="en-US"/>
+              </w:rPr>
+              <w:t>.Now.Year)</w:t>
+            </w:r>
+          </w:p>
+          <w:p>
+            <w:pPr>
+              <w:widowControl/>
+              <w:adjustRightInd w:val="0"/>
+              <w:rPr>
+                <w:rFonts w:ascii="Consolas" w:hAnsi="Consolas" w:cs="Consolas"/>
+                <w:b w:val="0"/>
+                <w:bCs w:val="0"/>
+                <w:color w:val="000000"/>
+                <w:sz w:val="19"/>
+                <w:szCs w:val="19"/>
+                <w:lang w:val="en-US"/>
+              </w:rPr>
+            </w:pPr>
+            <w:r>
+              <w:rPr>
+                <w:rFonts w:ascii="Consolas" w:hAnsi="Consolas" w:cs="Consolas"/>
+                <w:b w:val="0"/>
+                <w:bCs w:val="0"/>
+                <w:color w:val="000000"/>
+                <w:sz w:val="19"/>
+                <w:szCs w:val="19"/>
+                <w:lang w:val="en-US"/>
+              </w:rPr>
+              <w:t>{</w:t>
+            </w:r>
+            <w:r>
+              <w:rPr>
+                <w:rFonts w:ascii="Consolas" w:hAnsi="Consolas" w:cs="Consolas"/>
+                <w:b w:val="0"/>
+                <w:bCs w:val="0"/>
+                <w:color w:val="000000"/>
+                <w:sz w:val="19"/>
+                <w:szCs w:val="19"/>
+                <w:lang w:val="en-US"/>
+              </w:rPr>
+              <w:t xml:space="preserve">                      checkBox_event_show_past.Checked = </w:t>
+            </w:r>
+            <w:r>
+              <w:rPr>
+                <w:rFonts w:ascii="Consolas" w:hAnsi="Consolas" w:cs="Consolas"/>
+                <w:b w:val="0"/>
+                <w:bCs w:val="0"/>
+                <w:color w:val="0000FF"/>
+                <w:sz w:val="19"/>
+                <w:szCs w:val="19"/>
+                <w:lang w:val="en-US"/>
+              </w:rPr>
+              <w:t>true</w:t>
+            </w:r>
+            <w:r>
+              <w:rPr>
+                <w:rFonts w:ascii="Consolas" w:hAnsi="Consolas" w:cs="Consolas"/>
+                <w:b w:val="0"/>
+                <w:bCs w:val="0"/>
+                <w:color w:val="000000"/>
+                <w:sz w:val="19"/>
+                <w:szCs w:val="19"/>
+                <w:lang w:val="en-US"/>
+              </w:rPr>
+              <w:t>;</w:t>
+            </w:r>
+          </w:p>
+          <w:p>
+            <w:pPr>
+              <w:widowControl/>
+              <w:adjustRightInd w:val="0"/>
+              <w:rPr>
+                <w:rFonts w:ascii="Consolas" w:hAnsi="Consolas" w:cs="Consolas"/>
+                <w:b w:val="0"/>
+                <w:bCs w:val="0"/>
+                <w:color w:val="0000FF"/>
+                <w:sz w:val="19"/>
+                <w:szCs w:val="19"/>
+                <w:lang w:val="en-US"/>
+              </w:rPr>
+            </w:pPr>
+            <w:r>
+              <w:rPr>
+                <w:rFonts w:ascii="Consolas" w:hAnsi="Consolas" w:cs="Consolas"/>
+                <w:b w:val="0"/>
+                <w:bCs w:val="0"/>
+                <w:color w:val="000000"/>
+                <w:sz w:val="19"/>
+                <w:szCs w:val="19"/>
+                <w:lang w:val="en-US"/>
+              </w:rPr>
+              <w:t>}</w:t>
+            </w:r>
+          </w:p>
+        </w:tc>
+        <w:tc>
+          <w:tcPr>
+            <w:tcW w:w="2043" w:type="dxa"/>
+            <w:tcBorders>
+              <w:top w:val="single" w:sz="4" w:space="0" w:color="auto"/>
+              <w:left w:val="single" w:sz="4" w:space="0" w:color="auto"/>
+              <w:bottom w:val="single" w:sz="4" w:space="0" w:color="auto"/>
+              <w:right w:val="single" w:sz="4" w:space="0" w:color="auto"/>
+            </w:tcBorders>
+          </w:tcPr>
+          <w:p>
+            <w:pPr>
+              <w:rPr>
+                <w:rFonts w:ascii="Consolas" w:hAnsi="Consolas"/>
+                <w:b w:val="0"/>
+                <w:bCs w:val="0"/>
+                <w:sz w:val="22"/>
+                <w:lang w:val="en-US"/>
+              </w:rPr>
+            </w:pPr>
+            <w:r>
+              <w:rPr>
+                <w:rFonts w:ascii="Consolas" w:hAnsi="Consolas"/>
+                <w:b w:val="0"/>
+                <w:bCs w:val="0"/>
+                <w:sz w:val="22"/>
+                <w:lang w:val="en-US"/>
+              </w:rPr>
+              <w:t>Kalenteri, haku</w:t>
+            </w:r>
+          </w:p>
+        </w:tc>
+        <w:tc>
+          <w:tcPr>
+            <w:tcW w:w="2031" w:type="dxa"/>
+            <w:tcBorders>
+              <w:top w:val="single" w:sz="4" w:space="0" w:color="auto"/>
+              <w:left w:val="single" w:sz="4" w:space="0" w:color="auto"/>
+              <w:bottom w:val="single" w:sz="4" w:space="0" w:color="auto"/>
+              <w:right w:val="single" w:sz="4" w:space="0" w:color="auto"/>
+            </w:tcBorders>
+          </w:tcPr>
+          <w:p>
+            <w:pPr>
+              <w:rPr>
+                <w:rFonts w:ascii="Consolas" w:hAnsi="Consolas"/>
+                <w:b w:val="0"/>
+                <w:bCs w:val="0"/>
+                <w:sz w:val="22"/>
+              </w:rPr>
+            </w:pPr>
+            <w:r>
+              <w:rPr>
+                <w:rFonts w:ascii="Consolas" w:hAnsi="Consolas"/>
+                <w:b w:val="0"/>
+                <w:bCs w:val="0"/>
+                <w:sz w:val="22"/>
+              </w:rPr>
+              <w:t xml:space="preserve">Jos haetaan vaikka 2015, ohjelma </w:t>
+            </w:r>
+            <w:r>
+              <w:rPr>
+                <w:rFonts w:ascii="Consolas" w:hAnsi="Consolas"/>
+                <w:b w:val="0"/>
+                <w:bCs w:val="0"/>
+                <w:sz w:val="22"/>
+              </w:rPr>
+              <w:t>valitsee</w:t>
+            </w:r>
+            <w:r>
+              <w:rPr>
+                <w:rFonts w:ascii="Consolas" w:hAnsi="Consolas"/>
+                <w:b w:val="0"/>
+                <w:bCs w:val="0"/>
+                <w:sz w:val="22"/>
+              </w:rPr>
+              <w:t xml:space="preserve"> silloin menneet automaattisesti</w:t>
+            </w:r>
+          </w:p>
+        </w:tc>
+      </w:tr>
+      <w:tr>
+        <w:tc>
+          <w:tcPr>
+            <w:tcW w:w="1536" w:type="dxa"/>
+            <w:tcBorders>
+              <w:top w:val="single" w:sz="4" w:space="0" w:color="auto"/>
+              <w:left w:val="single" w:sz="4" w:space="0" w:color="auto"/>
+              <w:bottom w:val="single" w:sz="4" w:space="0" w:color="auto"/>
+              <w:right w:val="single" w:sz="4" w:space="0" w:color="auto"/>
+            </w:tcBorders>
+          </w:tcPr>
+          <w:p>
+            <w:pPr>
+              <w:rPr>
+                <w:rFonts w:ascii="Consolas" w:hAnsi="Consolas"/>
+                <w:b w:val="0"/>
+                <w:bCs w:val="0"/>
+                <w:sz w:val="22"/>
+              </w:rPr>
+            </w:pPr>
+            <w:r>
+              <w:rPr>
+                <w:rFonts w:ascii="Consolas" w:hAnsi="Consolas"/>
+                <w:b w:val="0"/>
+                <w:bCs w:val="0"/>
+                <w:sz w:val="22"/>
+              </w:rPr>
+              <w:t>18</w:t>
+            </w:r>
+          </w:p>
+        </w:tc>
+        <w:tc>
+          <w:tcPr>
+            <w:tcW w:w="5268" w:type="dxa"/>
+            <w:tcBorders>
+              <w:top w:val="single" w:sz="4" w:space="0" w:color="auto"/>
+              <w:left w:val="single" w:sz="4" w:space="0" w:color="auto"/>
+              <w:bottom w:val="single" w:sz="4" w:space="0" w:color="auto"/>
+              <w:right w:val="single" w:sz="4" w:space="0" w:color="auto"/>
+            </w:tcBorders>
+          </w:tcPr>
+          <w:p>
+            <w:pPr>
+              <w:widowControl/>
+              <w:adjustRightInd w:val="0"/>
+              <w:rPr>
+                <w:rFonts w:ascii="Consolas" w:hAnsi="Consolas" w:cs="Consolas"/>
+                <w:b w:val="0"/>
+                <w:bCs w:val="0"/>
+                <w:color w:val="000000"/>
+                <w:sz w:val="19"/>
+                <w:szCs w:val="19"/>
+              </w:rPr>
+            </w:pPr>
+            <w:r>
+              <w:rPr>
+                <w:rFonts w:ascii="Consolas" w:hAnsi="Consolas" w:cs="Consolas"/>
+                <w:b w:val="0"/>
+                <w:bCs w:val="0"/>
+                <w:color w:val="000000"/>
+                <w:sz w:val="19"/>
+                <w:szCs w:val="19"/>
+              </w:rPr>
+              <w:t>searchCalendarLists</w:t>
+            </w:r>
+            <w:r>
+              <w:rPr>
+                <w:rFonts w:ascii="Consolas" w:hAnsi="Consolas" w:cs="Consolas"/>
+                <w:b w:val="0"/>
+                <w:bCs w:val="0"/>
+                <w:color w:val="000000"/>
+                <w:sz w:val="19"/>
+                <w:szCs w:val="19"/>
+              </w:rPr>
+              <w:t>()</w:t>
+            </w:r>
+          </w:p>
+          <w:p>
+            <w:pPr>
+              <w:widowControl/>
+              <w:adjustRightInd w:val="0"/>
+              <w:rPr>
+                <w:rFonts w:ascii="Consolas" w:hAnsi="Consolas" w:cs="Consolas"/>
+                <w:b w:val="0"/>
+                <w:bCs w:val="0"/>
+                <w:color w:val="000000"/>
+                <w:sz w:val="19"/>
+                <w:szCs w:val="19"/>
+              </w:rPr>
+            </w:pPr>
+          </w:p>
+          <w:p>
+            <w:pPr>
+              <w:widowControl/>
+              <w:adjustRightInd w:val="0"/>
+              <w:rPr>
+                <w:rFonts w:ascii="Consolas" w:hAnsi="Consolas" w:cs="Consolas"/>
+                <w:b w:val="0"/>
+                <w:bCs w:val="0"/>
+                <w:color w:val="0000FF"/>
+                <w:sz w:val="19"/>
+                <w:szCs w:val="19"/>
+              </w:rPr>
+            </w:pPr>
+            <w:r>
+              <w:rPr>
+                <w:rFonts w:ascii="Consolas" w:hAnsi="Consolas" w:cs="Consolas"/>
+                <w:b w:val="0"/>
+                <w:bCs w:val="0"/>
+                <w:color w:val="000000"/>
+                <w:sz w:val="19"/>
+                <w:szCs w:val="19"/>
+              </w:rPr>
+              <w:t>- kokonaan muutettu</w:t>
+            </w:r>
+          </w:p>
+        </w:tc>
+        <w:tc>
+          <w:tcPr>
+            <w:tcW w:w="2043" w:type="dxa"/>
+            <w:tcBorders>
+              <w:top w:val="single" w:sz="4" w:space="0" w:color="auto"/>
+              <w:left w:val="single" w:sz="4" w:space="0" w:color="auto"/>
+              <w:bottom w:val="single" w:sz="4" w:space="0" w:color="auto"/>
+              <w:right w:val="single" w:sz="4" w:space="0" w:color="auto"/>
+            </w:tcBorders>
+          </w:tcPr>
+          <w:p>
+            <w:pPr>
+              <w:rPr>
+                <w:rFonts w:ascii="Consolas" w:hAnsi="Consolas"/>
+                <w:b w:val="0"/>
+                <w:bCs w:val="0"/>
+                <w:sz w:val="22"/>
+              </w:rPr>
+            </w:pPr>
+            <w:r>
+              <w:rPr>
+                <w:rFonts w:ascii="Consolas" w:hAnsi="Consolas"/>
+                <w:b w:val="0"/>
+                <w:bCs w:val="0"/>
+                <w:sz w:val="22"/>
+              </w:rPr>
+              <w:t>-||-</w:t>
+            </w:r>
+          </w:p>
+        </w:tc>
+        <w:tc>
+          <w:tcPr>
+            <w:tcW w:w="2031" w:type="dxa"/>
+            <w:tcBorders>
+              <w:top w:val="single" w:sz="4" w:space="0" w:color="auto"/>
+              <w:left w:val="single" w:sz="4" w:space="0" w:color="auto"/>
+              <w:bottom w:val="single" w:sz="4" w:space="0" w:color="auto"/>
+              <w:right w:val="single" w:sz="4" w:space="0" w:color="auto"/>
+            </w:tcBorders>
+          </w:tcPr>
+          <w:p>
+            <w:pPr>
+              <w:rPr>
+                <w:rFonts w:ascii="Consolas" w:hAnsi="Consolas"/>
+                <w:b w:val="0"/>
+                <w:bCs w:val="0"/>
+                <w:sz w:val="22"/>
+              </w:rPr>
+            </w:pPr>
+            <w:r>
+              <w:rPr>
+                <w:rFonts w:ascii="Consolas" w:hAnsi="Consolas"/>
+                <w:b w:val="0"/>
+                <w:bCs w:val="0"/>
+                <w:sz w:val="22"/>
+              </w:rPr>
+              <w:t xml:space="preserve">Tapahtuma haku </w:t>
+            </w:r>
+            <w:r>
+              <w:rPr>
+                <w:rFonts w:ascii="Consolas" w:hAnsi="Consolas"/>
+                <w:b w:val="0"/>
+                <w:bCs w:val="0"/>
+                <w:sz w:val="22"/>
+              </w:rPr>
+              <w:t>toimimaan</w:t>
+            </w:r>
+            <w:r>
+              <w:rPr>
+                <w:rFonts w:ascii="Consolas" w:hAnsi="Consolas"/>
+                <w:b w:val="0"/>
+                <w:bCs w:val="0"/>
+                <w:sz w:val="22"/>
               </w:rPr>
               <w:t xml:space="preserve"> </w:t>
-            </w:r>
-            <w:proofErr w:type="spellStart"/>
-            <w:r>
-              <w:rPr>
-                <w:rFonts w:ascii="Consolas" w:hAnsi="Consolas"/>
-                <w:b w:val="0"/>
-                <w:bCs w:val="0"/>
-                <w:sz w:val="22"/>
-                <w:lang w:val="en-US"/>
-              </w:rPr>
-              <w:t>ennen</w:t>
-            </w:r>
-            <w:proofErr w:type="spellEnd"/>
-            <w:r>
-              <w:rPr>
-                <w:rFonts w:ascii="Consolas" w:hAnsi="Consolas"/>
-                <w:b w:val="0"/>
-                <w:bCs w:val="0"/>
-                <w:sz w:val="22"/>
-                <w:lang w:val="en-US"/>
-              </w:rPr>
-              <w:t xml:space="preserve"> poistoa</w:t>
             </w:r>
             <w:bookmarkStart w:id="0" w:name="_GoBack"/>
             <w:bookmarkEnd w:id="0"/>
+            <w:r>
+              <w:rPr>
+                <w:rFonts w:ascii="Consolas" w:hAnsi="Consolas"/>
+                <w:b w:val="0"/>
+                <w:bCs w:val="0"/>
+                <w:sz w:val="22"/>
+              </w:rPr>
+              <w:t>vuoden ja kuukauden mukaan</w:t>
+            </w:r>
           </w:p>
         </w:tc>
       </w:tr>
@@ -8896,7 +8406,6 @@
         <w:rPr>
           <w:b w:val="0"/>
           <w:bCs w:val="0"/>
-          <w:lang w:val="en-US"/>
         </w:rPr>
       </w:pPr>
     </w:p>
@@ -9152,7 +8661,7 @@
         <w:bCs w:val="0"/>
         <w:noProof/>
       </w:rPr>
-      <w:t>1</w:t>
+      <w:t>2</w:t>
     </w:r>
     <w:r>
       <w:rPr>
@@ -9296,8 +8805,6 @@
       </w:rPr>
       <w:tab/>
     </w:r>
-    <w:proofErr w:type="spellStart"/>
-    <w:proofErr w:type="gramStart"/>
     <w:r>
       <w:rPr>
         <w:b w:val="0"/>
@@ -9307,8 +8814,6 @@
       </w:rPr>
       <w:t>Home&amp;Life</w:t>
     </w:r>
-    <w:proofErr w:type="spellEnd"/>
-    <w:proofErr w:type="gramEnd"/>
     <w:r>
       <w:rPr>
         <w:b w:val="0"/>
@@ -12311,7 +11816,7 @@
 </file>
 
 <file path=customXml/itemProps2.xml><?xml version="1.0" encoding="utf-8"?>
-<ds:datastoreItem xmlns:ds="http://schemas.openxmlformats.org/officeDocument/2006/customXml" ds:itemID="{10483333-4B9A-4D55-8DB9-91A95EEAAA26}">
+<ds:datastoreItem xmlns:ds="http://schemas.openxmlformats.org/officeDocument/2006/customXml" ds:itemID="{52014B4A-615C-4122-8534-E5B17C5638B2}">
   <ds:schemaRefs>
     <ds:schemaRef ds:uri="http://schemas.openxmlformats.org/officeDocument/2006/bibliography"/>
   </ds:schemaRefs>

</xml_diff>

<commit_message>
Minor info and athletic meter fixes.
</commit_message>
<xml_diff>
--- a/Home_n_Life_C/Testaus/TesRa_muutoshistoria.docx
+++ b/Home_n_Life_C/Testaus/TesRa_muutoshistoria.docx
@@ -4002,6 +4002,8 @@
                                   </w:sdtPr>
                                   <w:sdtEndPr/>
                                   <w:sdtContent>
+                                    <w:proofErr w:type="spellStart"/>
+                                    <w:proofErr w:type="gramStart"/>
                                     <w:r>
                                       <w:rPr>
                                         <w:rFonts w:asciiTheme="majorHAnsi" w:eastAsiaTheme="majorEastAsia" w:hAnsiTheme="majorHAnsi" w:cstheme="majorBidi"/>
@@ -4011,6 +4013,8 @@
                                       </w:rPr>
                                       <w:t>Home&amp;Life</w:t>
                                     </w:r>
+                                    <w:proofErr w:type="spellEnd"/>
+                                    <w:proofErr w:type="gramEnd"/>
                                   </w:sdtContent>
                                 </w:sdt>
                               </w:p>
@@ -4125,6 +4129,8 @@
                             </w:sdtPr>
                             <w:sdtEndPr/>
                             <w:sdtContent>
+                              <w:proofErr w:type="spellStart"/>
+                              <w:proofErr w:type="gramStart"/>
                               <w:r>
                                 <w:rPr>
                                   <w:rFonts w:asciiTheme="majorHAnsi" w:eastAsiaTheme="majorEastAsia" w:hAnsiTheme="majorHAnsi" w:cstheme="majorBidi"/>
@@ -4134,6 +4140,8 @@
                                 </w:rPr>
                                 <w:t>Home&amp;Life</w:t>
                               </w:r>
+                              <w:proofErr w:type="spellEnd"/>
+                              <w:proofErr w:type="gramEnd"/>
                             </w:sdtContent>
                           </w:sdt>
                         </w:p>
@@ -4259,10 +4267,12 @@
         </w:numPr>
         <w:ind w:left="432" w:hanging="432"/>
       </w:pPr>
+      <w:proofErr w:type="gramStart"/>
       <w:r>
         <w:lastRenderedPageBreak/>
         <w:t>ohjelmaan tehdyt muut muutokset</w:t>
       </w:r>
+      <w:proofErr w:type="gramEnd"/>
     </w:p>
     <w:p/>
     <w:p>
@@ -4273,6 +4283,7 @@
           <w:color w:val="000000"/>
         </w:rPr>
       </w:pPr>
+      <w:proofErr w:type="gramStart"/>
       <w:r>
         <w:rPr>
           <w:b w:val="0"/>
@@ -4305,12 +4316,13 @@
         </w:rPr>
         <w:t>.</w:t>
       </w:r>
+      <w:proofErr w:type="gramEnd"/>
     </w:p>
     <w:p/>
     <w:tbl>
       <w:tblPr>
-        <w:tblW w:w="10878" w:type="dxa"/>
-        <w:tblInd w:w="-459" w:type="dxa"/>
+        <w:tblW w:w="11483" w:type="dxa"/>
+        <w:tblInd w:w="-743" w:type="dxa"/>
         <w:tblBorders>
           <w:top w:val="single" w:sz="4" w:space="0" w:color="auto"/>
           <w:left w:val="single" w:sz="4" w:space="0" w:color="auto"/>
@@ -4323,15 +4335,15 @@
         <w:tblLook w:val="04A0" w:firstRow="1" w:lastRow="0" w:firstColumn="1" w:lastColumn="0" w:noHBand="0" w:noVBand="1"/>
       </w:tblPr>
       <w:tblGrid>
-        <w:gridCol w:w="1536"/>
-        <w:gridCol w:w="5268"/>
-        <w:gridCol w:w="2043"/>
-        <w:gridCol w:w="2031"/>
+        <w:gridCol w:w="1135"/>
+        <w:gridCol w:w="5812"/>
+        <w:gridCol w:w="2126"/>
+        <w:gridCol w:w="2410"/>
       </w:tblGrid>
       <w:tr>
         <w:tc>
           <w:tcPr>
-            <w:tcW w:w="1536" w:type="dxa"/>
+            <w:tcW w:w="1135" w:type="dxa"/>
             <w:tcBorders>
               <w:top w:val="single" w:sz="4" w:space="0" w:color="auto"/>
               <w:left w:val="single" w:sz="4" w:space="0" w:color="auto"/>
@@ -4388,7 +4400,7 @@
         </w:tc>
         <w:tc>
           <w:tcPr>
-            <w:tcW w:w="5268" w:type="dxa"/>
+            <w:tcW w:w="5812" w:type="dxa"/>
             <w:tcBorders>
               <w:top w:val="single" w:sz="4" w:space="0" w:color="auto"/>
               <w:left w:val="single" w:sz="4" w:space="0" w:color="auto"/>
@@ -4404,6 +4416,7 @@
                 <w:sz w:val="22"/>
               </w:rPr>
             </w:pPr>
+            <w:proofErr w:type="gramStart"/>
             <w:r>
               <w:rPr>
                 <w:rFonts w:ascii="Consolas" w:hAnsi="Consolas"/>
@@ -4411,11 +4424,12 @@
               </w:rPr>
               <w:t>Tärkein osa lisätystä koodista</w:t>
             </w:r>
+            <w:proofErr w:type="gramEnd"/>
           </w:p>
         </w:tc>
         <w:tc>
           <w:tcPr>
-            <w:tcW w:w="2043" w:type="dxa"/>
+            <w:tcW w:w="2126" w:type="dxa"/>
             <w:tcBorders>
               <w:top w:val="single" w:sz="4" w:space="0" w:color="auto"/>
               <w:left w:val="single" w:sz="4" w:space="0" w:color="auto"/>
@@ -4442,7 +4456,7 @@
         </w:tc>
         <w:tc>
           <w:tcPr>
-            <w:tcW w:w="2031" w:type="dxa"/>
+            <w:tcW w:w="2410" w:type="dxa"/>
             <w:tcBorders>
               <w:top w:val="single" w:sz="4" w:space="0" w:color="auto"/>
               <w:left w:val="single" w:sz="4" w:space="0" w:color="auto"/>
@@ -4471,7 +4485,7 @@
       <w:tr>
         <w:tc>
           <w:tcPr>
-            <w:tcW w:w="1536" w:type="dxa"/>
+            <w:tcW w:w="1135" w:type="dxa"/>
             <w:tcBorders>
               <w:top w:val="single" w:sz="4" w:space="0" w:color="auto"/>
               <w:left w:val="single" w:sz="4" w:space="0" w:color="auto"/>
@@ -4502,7 +4516,7 @@
         </w:tc>
         <w:tc>
           <w:tcPr>
-            <w:tcW w:w="5268" w:type="dxa"/>
+            <w:tcW w:w="5812" w:type="dxa"/>
             <w:tcBorders>
               <w:top w:val="single" w:sz="4" w:space="0" w:color="auto"/>
               <w:left w:val="single" w:sz="4" w:space="0" w:color="auto"/>
@@ -4521,21 +4535,55 @@
                 <w:lang w:val="en-US"/>
               </w:rPr>
             </w:pPr>
-            <w:r>
-              <w:rPr>
-                <w:rFonts w:ascii="Consolas" w:hAnsi="Consolas"/>
-                <w:b w:val="0"/>
-                <w:bCs w:val="0"/>
-                <w:sz w:val="22"/>
-                <w:lang w:val="en-US"/>
-              </w:rPr>
-              <w:t>createDatabase = "CREATE DATABASE IF NOT EXISTS `home&amp;life`;";</w:t>
+            <w:proofErr w:type="spellStart"/>
+            <w:r>
+              <w:rPr>
+                <w:rFonts w:ascii="Consolas" w:hAnsi="Consolas"/>
+                <w:b w:val="0"/>
+                <w:bCs w:val="0"/>
+                <w:sz w:val="22"/>
+                <w:lang w:val="en-US"/>
+              </w:rPr>
+              <w:t>createDatabase</w:t>
+            </w:r>
+            <w:proofErr w:type="spellEnd"/>
+            <w:r>
+              <w:rPr>
+                <w:rFonts w:ascii="Consolas" w:hAnsi="Consolas"/>
+                <w:b w:val="0"/>
+                <w:bCs w:val="0"/>
+                <w:sz w:val="22"/>
+                <w:lang w:val="en-US"/>
+              </w:rPr>
+              <w:t xml:space="preserve"> = "CREATE DATABASE IF NOT EXISTS `</w:t>
+            </w:r>
+            <w:proofErr w:type="spellStart"/>
+            <w:r>
+              <w:rPr>
+                <w:rFonts w:ascii="Consolas" w:hAnsi="Consolas"/>
+                <w:b w:val="0"/>
+                <w:bCs w:val="0"/>
+                <w:sz w:val="22"/>
+                <w:lang w:val="en-US"/>
+              </w:rPr>
+              <w:t>home&amp;life</w:t>
+            </w:r>
+            <w:proofErr w:type="spellEnd"/>
+            <w:r>
+              <w:rPr>
+                <w:rFonts w:ascii="Consolas" w:hAnsi="Consolas"/>
+                <w:b w:val="0"/>
+                <w:bCs w:val="0"/>
+                <w:sz w:val="22"/>
+                <w:lang w:val="en-US"/>
+              </w:rPr>
+              <w:t>`;";</w:t>
             </w:r>
           </w:p>
         </w:tc>
         <w:tc>
           <w:tcPr>
-            <w:tcW w:w="2043" w:type="dxa"/>
+            <w:tcW w:w="2126" w:type="dxa"/>
             <w:tcBorders>
               <w:top w:val="single" w:sz="4" w:space="0" w:color="auto"/>
               <w:left w:val="single" w:sz="4" w:space="0" w:color="auto"/>
@@ -4560,13 +4608,44 @@
                 <w:bCs w:val="0"/>
                 <w:sz w:val="22"/>
               </w:rPr>
-              <w:t>Luo home&amp;life-nimisen tietokannan, jos se ei ole vielä olemassa</w:t>
+              <w:t xml:space="preserve">Luo </w:t>
+            </w:r>
+            <w:proofErr w:type="spellStart"/>
+            <w:proofErr w:type="gramStart"/>
+            <w:r>
+              <w:rPr>
+                <w:rFonts w:ascii="Consolas" w:hAnsi="Consolas"/>
+                <w:b w:val="0"/>
+                <w:bCs w:val="0"/>
+                <w:sz w:val="22"/>
+              </w:rPr>
+              <w:t>home&amp;life</w:t>
+            </w:r>
+            <w:proofErr w:type="gramEnd"/>
+            <w:r>
+              <w:rPr>
+                <w:rFonts w:ascii="Consolas" w:hAnsi="Consolas"/>
+                <w:b w:val="0"/>
+                <w:bCs w:val="0"/>
+                <w:sz w:val="22"/>
+              </w:rPr>
+              <w:t>-nimisen</w:t>
+            </w:r>
+            <w:proofErr w:type="spellEnd"/>
+            <w:r>
+              <w:rPr>
+                <w:rFonts w:ascii="Consolas" w:hAnsi="Consolas"/>
+                <w:b w:val="0"/>
+                <w:bCs w:val="0"/>
+                <w:sz w:val="22"/>
+              </w:rPr>
+              <w:t xml:space="preserve"> tietokannan, jos se ei ole vielä olemassa</w:t>
             </w:r>
           </w:p>
         </w:tc>
         <w:tc>
           <w:tcPr>
-            <w:tcW w:w="2031" w:type="dxa"/>
+            <w:tcW w:w="2410" w:type="dxa"/>
             <w:tcBorders>
               <w:top w:val="single" w:sz="4" w:space="0" w:color="auto"/>
               <w:left w:val="single" w:sz="4" w:space="0" w:color="auto"/>
@@ -4599,7 +4678,7 @@
       <w:tr>
         <w:tc>
           <w:tcPr>
-            <w:tcW w:w="1536" w:type="dxa"/>
+            <w:tcW w:w="1135" w:type="dxa"/>
             <w:tcBorders>
               <w:top w:val="single" w:sz="4" w:space="0" w:color="auto"/>
               <w:left w:val="single" w:sz="4" w:space="0" w:color="auto"/>
@@ -4630,7 +4709,7 @@
         </w:tc>
         <w:tc>
           <w:tcPr>
-            <w:tcW w:w="5268" w:type="dxa"/>
+            <w:tcW w:w="5812" w:type="dxa"/>
             <w:tcBorders>
               <w:top w:val="single" w:sz="4" w:space="0" w:color="auto"/>
               <w:left w:val="single" w:sz="4" w:space="0" w:color="auto"/>
@@ -4648,20 +4727,42 @@
                 <w:sz w:val="22"/>
               </w:rPr>
             </w:pPr>
-            <w:r>
-              <w:rPr>
-                <w:rFonts w:ascii="Consolas" w:hAnsi="Consolas"/>
-                <w:b w:val="0"/>
-                <w:bCs w:val="0"/>
-                <w:sz w:val="22"/>
-              </w:rPr>
-              <w:t>textBox_username.Select();</w:t>
+            <w:proofErr w:type="spellStart"/>
+            <w:r>
+              <w:rPr>
+                <w:rFonts w:ascii="Consolas" w:hAnsi="Consolas"/>
+                <w:b w:val="0"/>
+                <w:bCs w:val="0"/>
+                <w:sz w:val="22"/>
+              </w:rPr>
+              <w:t>textBox_username</w:t>
+            </w:r>
+            <w:proofErr w:type="gramStart"/>
+            <w:r>
+              <w:rPr>
+                <w:rFonts w:ascii="Consolas" w:hAnsi="Consolas"/>
+                <w:b w:val="0"/>
+                <w:bCs w:val="0"/>
+                <w:sz w:val="22"/>
+              </w:rPr>
+              <w:t>.Select</w:t>
+            </w:r>
+            <w:proofErr w:type="spellEnd"/>
+            <w:proofErr w:type="gramEnd"/>
+            <w:r>
+              <w:rPr>
+                <w:rFonts w:ascii="Consolas" w:hAnsi="Consolas"/>
+                <w:b w:val="0"/>
+                <w:bCs w:val="0"/>
+                <w:sz w:val="22"/>
+              </w:rPr>
+              <w:t>();</w:t>
             </w:r>
           </w:p>
         </w:tc>
         <w:tc>
           <w:tcPr>
-            <w:tcW w:w="2043" w:type="dxa"/>
+            <w:tcW w:w="2126" w:type="dxa"/>
             <w:tcBorders>
               <w:top w:val="single" w:sz="4" w:space="0" w:color="auto"/>
               <w:left w:val="single" w:sz="4" w:space="0" w:color="auto"/>
@@ -4686,13 +4787,73 @@
                 <w:bCs w:val="0"/>
                 <w:sz w:val="22"/>
               </w:rPr>
-              <w:t>Vaihtaa Tab-näppäimellä aikaan saadun focussin määrättyyn objectiin näkymän alussa</w:t>
+              <w:t xml:space="preserve">Vaihtaa </w:t>
+            </w:r>
+            <w:proofErr w:type="spellStart"/>
+            <w:r>
+              <w:rPr>
+                <w:rFonts w:ascii="Consolas" w:hAnsi="Consolas"/>
+                <w:b w:val="0"/>
+                <w:bCs w:val="0"/>
+                <w:sz w:val="22"/>
+              </w:rPr>
+              <w:t>Tab</w:t>
+            </w:r>
+            <w:proofErr w:type="spellEnd"/>
+            <w:r>
+              <w:rPr>
+                <w:rFonts w:ascii="Consolas" w:hAnsi="Consolas"/>
+                <w:b w:val="0"/>
+                <w:bCs w:val="0"/>
+                <w:sz w:val="22"/>
+              </w:rPr>
+              <w:t xml:space="preserve">-näppäimellä aikaan saadun </w:t>
+            </w:r>
+            <w:proofErr w:type="spellStart"/>
+            <w:r>
+              <w:rPr>
+                <w:rFonts w:ascii="Consolas" w:hAnsi="Consolas"/>
+                <w:b w:val="0"/>
+                <w:bCs w:val="0"/>
+                <w:sz w:val="22"/>
+              </w:rPr>
+              <w:t>focussin</w:t>
+            </w:r>
+            <w:proofErr w:type="spellEnd"/>
+            <w:r>
+              <w:rPr>
+                <w:rFonts w:ascii="Consolas" w:hAnsi="Consolas"/>
+                <w:b w:val="0"/>
+                <w:bCs w:val="0"/>
+                <w:sz w:val="22"/>
+              </w:rPr>
+              <w:t xml:space="preserve"> määrättyyn </w:t>
+            </w:r>
+            <w:proofErr w:type="spellStart"/>
+            <w:r>
+              <w:rPr>
+                <w:rFonts w:ascii="Consolas" w:hAnsi="Consolas"/>
+                <w:b w:val="0"/>
+                <w:bCs w:val="0"/>
+                <w:sz w:val="22"/>
+              </w:rPr>
+              <w:t>objectiin</w:t>
+            </w:r>
+            <w:proofErr w:type="spellEnd"/>
+            <w:r>
+              <w:rPr>
+                <w:rFonts w:ascii="Consolas" w:hAnsi="Consolas"/>
+                <w:b w:val="0"/>
+                <w:bCs w:val="0"/>
+                <w:sz w:val="22"/>
+              </w:rPr>
+              <w:t xml:space="preserve"> näkymän alussa</w:t>
             </w:r>
           </w:p>
         </w:tc>
         <w:tc>
           <w:tcPr>
-            <w:tcW w:w="2031" w:type="dxa"/>
+            <w:tcW w:w="2410" w:type="dxa"/>
             <w:tcBorders>
               <w:top w:val="single" w:sz="4" w:space="0" w:color="auto"/>
               <w:left w:val="single" w:sz="4" w:space="0" w:color="auto"/>
@@ -4717,7 +4878,27 @@
                 <w:bCs w:val="0"/>
                 <w:sz w:val="22"/>
               </w:rPr>
-              <w:t>Helpottaa Tab-näppäimen käyttöä</w:t>
+              <w:t xml:space="preserve">Helpottaa </w:t>
+            </w:r>
+            <w:proofErr w:type="spellStart"/>
+            <w:r>
+              <w:rPr>
+                <w:rFonts w:ascii="Consolas" w:hAnsi="Consolas"/>
+                <w:b w:val="0"/>
+                <w:bCs w:val="0"/>
+                <w:sz w:val="22"/>
+              </w:rPr>
+              <w:t>Tab</w:t>
+            </w:r>
+            <w:proofErr w:type="spellEnd"/>
+            <w:r>
+              <w:rPr>
+                <w:rFonts w:ascii="Consolas" w:hAnsi="Consolas"/>
+                <w:b w:val="0"/>
+                <w:bCs w:val="0"/>
+                <w:sz w:val="22"/>
+              </w:rPr>
+              <w:t>-näppäimen käyttöä</w:t>
             </w:r>
           </w:p>
         </w:tc>
@@ -4725,7 +4906,7 @@
       <w:tr>
         <w:tc>
           <w:tcPr>
-            <w:tcW w:w="1536" w:type="dxa"/>
+            <w:tcW w:w="1135" w:type="dxa"/>
             <w:tcBorders>
               <w:top w:val="single" w:sz="4" w:space="0" w:color="auto"/>
               <w:left w:val="single" w:sz="4" w:space="0" w:color="auto"/>
@@ -4755,7 +4936,7 @@
         </w:tc>
         <w:tc>
           <w:tcPr>
-            <w:tcW w:w="5268" w:type="dxa"/>
+            <w:tcW w:w="5812" w:type="dxa"/>
             <w:tcBorders>
               <w:top w:val="single" w:sz="4" w:space="0" w:color="auto"/>
               <w:left w:val="single" w:sz="4" w:space="0" w:color="auto"/>
@@ -4774,6 +4955,7 @@
                 <w:szCs w:val="19"/>
               </w:rPr>
             </w:pPr>
+            <w:proofErr w:type="spellStart"/>
             <w:r>
               <w:rPr>
                 <w:rFonts w:ascii="Consolas" w:hAnsi="Consolas" w:cs="Consolas"/>
@@ -4785,16 +4967,30 @@
               </w:rPr>
               <w:t>MessageBox</w:t>
             </w:r>
-            <w:r>
-              <w:rPr>
-                <w:rFonts w:ascii="Consolas" w:hAnsi="Consolas" w:cs="Consolas"/>
-                <w:b w:val="0"/>
-                <w:bCs w:val="0"/>
-                <w:color w:val="000000"/>
-                <w:sz w:val="19"/>
-                <w:szCs w:val="19"/>
-              </w:rPr>
-              <w:t>.Show(</w:t>
+            <w:proofErr w:type="gramStart"/>
+            <w:r>
+              <w:rPr>
+                <w:rFonts w:ascii="Consolas" w:hAnsi="Consolas" w:cs="Consolas"/>
+                <w:b w:val="0"/>
+                <w:bCs w:val="0"/>
+                <w:color w:val="000000"/>
+                <w:sz w:val="19"/>
+                <w:szCs w:val="19"/>
+              </w:rPr>
+              <w:t>.Show</w:t>
+            </w:r>
+            <w:proofErr w:type="spellEnd"/>
+            <w:proofErr w:type="gramEnd"/>
+            <w:r>
+              <w:rPr>
+                <w:rFonts w:ascii="Consolas" w:hAnsi="Consolas" w:cs="Consolas"/>
+                <w:b w:val="0"/>
+                <w:bCs w:val="0"/>
+                <w:color w:val="000000"/>
+                <w:sz w:val="19"/>
+                <w:szCs w:val="19"/>
+              </w:rPr>
+              <w:t>(</w:t>
             </w:r>
             <w:r>
               <w:rPr>
@@ -4832,7 +5028,7 @@
         </w:tc>
         <w:tc>
           <w:tcPr>
-            <w:tcW w:w="2043" w:type="dxa"/>
+            <w:tcW w:w="2126" w:type="dxa"/>
             <w:tcBorders>
               <w:top w:val="single" w:sz="4" w:space="0" w:color="auto"/>
               <w:left w:val="single" w:sz="4" w:space="0" w:color="auto"/>
@@ -4849,20 +5045,31 @@
                 <w:sz w:val="22"/>
               </w:rPr>
             </w:pPr>
-            <w:r>
-              <w:rPr>
-                <w:rFonts w:ascii="Consolas" w:hAnsi="Consolas"/>
-                <w:b w:val="0"/>
-                <w:bCs w:val="0"/>
-                <w:sz w:val="22"/>
-              </w:rPr>
-              <w:t>MessageBox info teksti</w:t>
+            <w:proofErr w:type="spellStart"/>
+            <w:r>
+              <w:rPr>
+                <w:rFonts w:ascii="Consolas" w:hAnsi="Consolas"/>
+                <w:b w:val="0"/>
+                <w:bCs w:val="0"/>
+                <w:sz w:val="22"/>
+              </w:rPr>
+              <w:t>MessageBox</w:t>
+            </w:r>
+            <w:proofErr w:type="spellEnd"/>
+            <w:r>
+              <w:rPr>
+                <w:rFonts w:ascii="Consolas" w:hAnsi="Consolas"/>
+                <w:b w:val="0"/>
+                <w:bCs w:val="0"/>
+                <w:sz w:val="22"/>
+              </w:rPr>
+              <w:t xml:space="preserve"> info teksti</w:t>
             </w:r>
           </w:p>
         </w:tc>
         <w:tc>
           <w:tcPr>
-            <w:tcW w:w="2031" w:type="dxa"/>
+            <w:tcW w:w="2410" w:type="dxa"/>
             <w:tcBorders>
               <w:top w:val="single" w:sz="4" w:space="0" w:color="auto"/>
               <w:left w:val="single" w:sz="4" w:space="0" w:color="auto"/>
@@ -4894,7 +5101,7 @@
       <w:tr>
         <w:tc>
           <w:tcPr>
-            <w:tcW w:w="1536" w:type="dxa"/>
+            <w:tcW w:w="1135" w:type="dxa"/>
             <w:tcBorders>
               <w:top w:val="single" w:sz="4" w:space="0" w:color="auto"/>
               <w:left w:val="single" w:sz="4" w:space="0" w:color="auto"/>
@@ -4924,7 +5131,7 @@
         </w:tc>
         <w:tc>
           <w:tcPr>
-            <w:tcW w:w="5268" w:type="dxa"/>
+            <w:tcW w:w="5812" w:type="dxa"/>
             <w:tcBorders>
               <w:top w:val="single" w:sz="4" w:space="0" w:color="auto"/>
               <w:left w:val="single" w:sz="4" w:space="0" w:color="auto"/>
@@ -4966,7 +5173,33 @@
                 <w:szCs w:val="19"/>
                 <w:lang w:val="en-US"/>
               </w:rPr>
-              <w:t xml:space="preserve"> System.Text.RegularExpressions;</w:t>
+              <w:t xml:space="preserve"> </w:t>
+            </w:r>
+            <w:proofErr w:type="spellStart"/>
+            <w:r>
+              <w:rPr>
+                <w:rFonts w:ascii="Consolas" w:hAnsi="Consolas" w:cs="Consolas"/>
+                <w:b w:val="0"/>
+                <w:bCs w:val="0"/>
+                <w:color w:val="000000"/>
+                <w:sz w:val="19"/>
+                <w:szCs w:val="19"/>
+                <w:lang w:val="en-US"/>
+              </w:rPr>
+              <w:t>System.Text.RegularExpressions</w:t>
+            </w:r>
+            <w:proofErr w:type="spellEnd"/>
+            <w:r>
+              <w:rPr>
+                <w:rFonts w:ascii="Consolas" w:hAnsi="Consolas" w:cs="Consolas"/>
+                <w:b w:val="0"/>
+                <w:bCs w:val="0"/>
+                <w:color w:val="000000"/>
+                <w:sz w:val="19"/>
+                <w:szCs w:val="19"/>
+                <w:lang w:val="en-US"/>
+              </w:rPr>
+              <w:t>;</w:t>
             </w:r>
           </w:p>
           <w:p>
@@ -5068,6 +5301,7 @@
               </w:rPr>
               <w:t>(</w:t>
             </w:r>
+            <w:proofErr w:type="spellStart"/>
             <w:r>
               <w:rPr>
                 <w:rFonts w:ascii="Consolas" w:hAnsi="Consolas" w:cs="Consolas"/>
@@ -5090,7 +5324,46 @@
                 <w:szCs w:val="19"/>
                 <w:lang w:val="en-US"/>
               </w:rPr>
-              <w:t xml:space="preserve">.IsMatch(textBox_account_name.Text, </w:t>
+              <w:t>.IsMatch</w:t>
+            </w:r>
+            <w:proofErr w:type="spellEnd"/>
+            <w:r>
+              <w:rPr>
+                <w:rFonts w:ascii="Consolas" w:hAnsi="Consolas" w:cs="Consolas"/>
+                <w:b w:val="0"/>
+                <w:bCs w:val="0"/>
+                <w:color w:val="000000"/>
+                <w:sz w:val="19"/>
+                <w:szCs w:val="19"/>
+                <w:lang w:val="en-US"/>
+              </w:rPr>
+              <w:t>(</w:t>
+            </w:r>
+            <w:proofErr w:type="spellStart"/>
+            <w:r>
+              <w:rPr>
+                <w:rFonts w:ascii="Consolas" w:hAnsi="Consolas" w:cs="Consolas"/>
+                <w:b w:val="0"/>
+                <w:bCs w:val="0"/>
+                <w:color w:val="000000"/>
+                <w:sz w:val="19"/>
+                <w:szCs w:val="19"/>
+                <w:lang w:val="en-US"/>
+              </w:rPr>
+              <w:t>textBox_account_name.Text</w:t>
+            </w:r>
+            <w:proofErr w:type="spellEnd"/>
+            <w:r>
+              <w:rPr>
+                <w:rFonts w:ascii="Consolas" w:hAnsi="Consolas" w:cs="Consolas"/>
+                <w:b w:val="0"/>
+                <w:bCs w:val="0"/>
+                <w:color w:val="000000"/>
+                <w:sz w:val="19"/>
+                <w:szCs w:val="19"/>
+                <w:lang w:val="en-US"/>
+              </w:rPr>
+              <w:t xml:space="preserve">, </w:t>
             </w:r>
             <w:r>
               <w:rPr>
@@ -5133,7 +5406,7 @@
         </w:tc>
         <w:tc>
           <w:tcPr>
-            <w:tcW w:w="2043" w:type="dxa"/>
+            <w:tcW w:w="2126" w:type="dxa"/>
             <w:tcBorders>
               <w:top w:val="single" w:sz="4" w:space="0" w:color="auto"/>
               <w:left w:val="single" w:sz="4" w:space="0" w:color="auto"/>
@@ -5181,7 +5454,7 @@
         </w:tc>
         <w:tc>
           <w:tcPr>
-            <w:tcW w:w="2031" w:type="dxa"/>
+            <w:tcW w:w="2410" w:type="dxa"/>
             <w:tcBorders>
               <w:top w:val="single" w:sz="4" w:space="0" w:color="auto"/>
               <w:left w:val="single" w:sz="4" w:space="0" w:color="auto"/>
@@ -5231,7 +5504,7 @@
       <w:tr>
         <w:tc>
           <w:tcPr>
-            <w:tcW w:w="1536" w:type="dxa"/>
+            <w:tcW w:w="1135" w:type="dxa"/>
             <w:tcBorders>
               <w:top w:val="single" w:sz="4" w:space="0" w:color="auto"/>
               <w:left w:val="single" w:sz="4" w:space="0" w:color="auto"/>
@@ -5261,7 +5534,7 @@
         </w:tc>
         <w:tc>
           <w:tcPr>
-            <w:tcW w:w="5268" w:type="dxa"/>
+            <w:tcW w:w="5812" w:type="dxa"/>
             <w:tcBorders>
               <w:top w:val="single" w:sz="4" w:space="0" w:color="auto"/>
               <w:left w:val="single" w:sz="4" w:space="0" w:color="auto"/>
@@ -5278,16 +5551,53 @@
                 <w:sz w:val="22"/>
               </w:rPr>
             </w:pPr>
-            <w:r>
-              <w:rPr>
-                <w:rFonts w:ascii="Consolas" w:hAnsi="Consolas" w:cs="Consolas"/>
-                <w:b w:val="0"/>
-                <w:bCs w:val="0"/>
-                <w:color w:val="000000"/>
-                <w:sz w:val="19"/>
-                <w:szCs w:val="19"/>
-              </w:rPr>
-              <w:t>.Text.Replace(</w:t>
+            <w:proofErr w:type="gramStart"/>
+            <w:r>
+              <w:rPr>
+                <w:rFonts w:ascii="Consolas" w:hAnsi="Consolas" w:cs="Consolas"/>
+                <w:b w:val="0"/>
+                <w:bCs w:val="0"/>
+                <w:color w:val="000000"/>
+                <w:sz w:val="19"/>
+                <w:szCs w:val="19"/>
+              </w:rPr>
+              <w:t>.</w:t>
+            </w:r>
+            <w:proofErr w:type="spellStart"/>
+            <w:r>
+              <w:rPr>
+                <w:rFonts w:ascii="Consolas" w:hAnsi="Consolas" w:cs="Consolas"/>
+                <w:b w:val="0"/>
+                <w:bCs w:val="0"/>
+                <w:color w:val="000000"/>
+                <w:sz w:val="19"/>
+                <w:szCs w:val="19"/>
+              </w:rPr>
+              <w:t>Text</w:t>
+            </w:r>
+            <w:proofErr w:type="gramEnd"/>
+            <w:r>
+              <w:rPr>
+                <w:rFonts w:ascii="Consolas" w:hAnsi="Consolas" w:cs="Consolas"/>
+                <w:b w:val="0"/>
+                <w:bCs w:val="0"/>
+                <w:color w:val="000000"/>
+                <w:sz w:val="19"/>
+                <w:szCs w:val="19"/>
+              </w:rPr>
+              <w:t>.Replace</w:t>
+            </w:r>
+            <w:proofErr w:type="spellEnd"/>
+            <w:r>
+              <w:rPr>
+                <w:rFonts w:ascii="Consolas" w:hAnsi="Consolas" w:cs="Consolas"/>
+                <w:b w:val="0"/>
+                <w:bCs w:val="0"/>
+                <w:color w:val="000000"/>
+                <w:sz w:val="19"/>
+                <w:szCs w:val="19"/>
+              </w:rPr>
+              <w:t>(</w:t>
             </w:r>
             <w:r>
               <w:rPr>
@@ -5337,7 +5647,7 @@
         </w:tc>
         <w:tc>
           <w:tcPr>
-            <w:tcW w:w="2043" w:type="dxa"/>
+            <w:tcW w:w="2126" w:type="dxa"/>
             <w:tcBorders>
               <w:top w:val="single" w:sz="4" w:space="0" w:color="auto"/>
               <w:left w:val="single" w:sz="4" w:space="0" w:color="auto"/>
@@ -5354,20 +5664,31 @@
                 <w:sz w:val="22"/>
               </w:rPr>
             </w:pPr>
-            <w:r>
-              <w:rPr>
-                <w:rFonts w:ascii="Consolas" w:hAnsi="Consolas"/>
-                <w:b w:val="0"/>
-                <w:bCs w:val="0"/>
-                <w:sz w:val="22"/>
-              </w:rPr>
-              <w:t>-||-</w:t>
+            <w:proofErr w:type="gramStart"/>
+            <w:r>
+              <w:rPr>
+                <w:rFonts w:ascii="Consolas" w:hAnsi="Consolas"/>
+                <w:b w:val="0"/>
+                <w:bCs w:val="0"/>
+                <w:sz w:val="22"/>
+              </w:rPr>
+              <w:t>-</w:t>
+            </w:r>
+            <w:proofErr w:type="gramEnd"/>
+            <w:r>
+              <w:rPr>
+                <w:rFonts w:ascii="Consolas" w:hAnsi="Consolas"/>
+                <w:b w:val="0"/>
+                <w:bCs w:val="0"/>
+                <w:sz w:val="22"/>
+              </w:rPr>
+              <w:t>||-</w:t>
             </w:r>
           </w:p>
         </w:tc>
         <w:tc>
           <w:tcPr>
-            <w:tcW w:w="2031" w:type="dxa"/>
+            <w:tcW w:w="2410" w:type="dxa"/>
             <w:tcBorders>
               <w:top w:val="single" w:sz="4" w:space="0" w:color="auto"/>
               <w:left w:val="single" w:sz="4" w:space="0" w:color="auto"/>
@@ -5384,14 +5705,25 @@
                 <w:sz w:val="22"/>
               </w:rPr>
             </w:pPr>
-            <w:r>
-              <w:rPr>
-                <w:rFonts w:ascii="Consolas" w:hAnsi="Consolas"/>
-                <w:b w:val="0"/>
-                <w:bCs w:val="0"/>
-                <w:sz w:val="22"/>
-              </w:rPr>
-              <w:t>Muuttaa välilyönnit ala-viivoiksi</w:t>
+            <w:proofErr w:type="gramStart"/>
+            <w:r>
+              <w:rPr>
+                <w:rFonts w:ascii="Consolas" w:hAnsi="Consolas"/>
+                <w:b w:val="0"/>
+                <w:bCs w:val="0"/>
+                <w:sz w:val="22"/>
+              </w:rPr>
+              <w:t>Muuttaa</w:t>
+            </w:r>
+            <w:proofErr w:type="gramEnd"/>
+            <w:r>
+              <w:rPr>
+                <w:rFonts w:ascii="Consolas" w:hAnsi="Consolas"/>
+                <w:b w:val="0"/>
+                <w:bCs w:val="0"/>
+                <w:sz w:val="22"/>
+              </w:rPr>
+              <w:t xml:space="preserve"> välilyönnit ala-viivoiksi</w:t>
             </w:r>
           </w:p>
         </w:tc>
@@ -5399,7 +5731,7 @@
       <w:tr>
         <w:tc>
           <w:tcPr>
-            <w:tcW w:w="1536" w:type="dxa"/>
+            <w:tcW w:w="1135" w:type="dxa"/>
             <w:tcBorders>
               <w:top w:val="single" w:sz="4" w:space="0" w:color="auto"/>
               <w:left w:val="single" w:sz="4" w:space="0" w:color="auto"/>
@@ -5429,7 +5761,7 @@
         </w:tc>
         <w:tc>
           <w:tcPr>
-            <w:tcW w:w="5268" w:type="dxa"/>
+            <w:tcW w:w="5812" w:type="dxa"/>
             <w:tcBorders>
               <w:top w:val="single" w:sz="4" w:space="0" w:color="auto"/>
               <w:left w:val="single" w:sz="4" w:space="0" w:color="auto"/>
@@ -5449,7 +5781,15 @@
                 <w:rFonts w:ascii="Consolas" w:hAnsi="Consolas"/>
                 <w:b w:val="0"/>
               </w:rPr>
-              <w:t>”Tämä perheavainta” --</w:t>
+              <w:t xml:space="preserve">”Tämä perheavainta” </w:t>
+            </w:r>
+            <w:proofErr w:type="gramStart"/>
+            <w:r>
+              <w:rPr>
+                <w:rFonts w:ascii="Consolas" w:hAnsi="Consolas"/>
+                <w:b w:val="0"/>
+              </w:rPr>
+              <w:t>--</w:t>
             </w:r>
             <w:r>
               <w:rPr>
@@ -5458,6 +5798,7 @@
               </w:rPr>
               <w:t>-</w:t>
             </w:r>
+            <w:proofErr w:type="gramEnd"/>
             <w:r>
               <w:rPr>
                 <w:rFonts w:ascii="Consolas" w:hAnsi="Consolas"/>
@@ -5480,7 +5821,23 @@
                 <w:rFonts w:ascii="Consolas" w:hAnsi="Consolas"/>
                 <w:b w:val="0"/>
               </w:rPr>
-              <w:t>”ei ole vielä olemassa” --&gt;</w:t>
+              <w:t xml:space="preserve">”ei ole vielä olemassa” </w:t>
+            </w:r>
+            <w:proofErr w:type="gramStart"/>
+            <w:r>
+              <w:rPr>
+                <w:rFonts w:ascii="Consolas" w:hAnsi="Consolas"/>
+                <w:b w:val="0"/>
+              </w:rPr>
+              <w:t>--</w:t>
+            </w:r>
+            <w:proofErr w:type="gramEnd"/>
+            <w:r>
+              <w:rPr>
+                <w:rFonts w:ascii="Consolas" w:hAnsi="Consolas"/>
+                <w:b w:val="0"/>
+              </w:rPr>
+              <w:t>&gt;</w:t>
             </w:r>
             <w:r>
               <w:rPr>
@@ -5493,7 +5850,7 @@
         </w:tc>
         <w:tc>
           <w:tcPr>
-            <w:tcW w:w="2043" w:type="dxa"/>
+            <w:tcW w:w="2126" w:type="dxa"/>
             <w:tcBorders>
               <w:top w:val="single" w:sz="4" w:space="0" w:color="auto"/>
               <w:left w:val="single" w:sz="4" w:space="0" w:color="auto"/>
@@ -5523,7 +5880,7 @@
         </w:tc>
         <w:tc>
           <w:tcPr>
-            <w:tcW w:w="2031" w:type="dxa"/>
+            <w:tcW w:w="2410" w:type="dxa"/>
             <w:tcBorders>
               <w:top w:val="single" w:sz="4" w:space="0" w:color="auto"/>
               <w:left w:val="single" w:sz="4" w:space="0" w:color="auto"/>
@@ -5555,7 +5912,7 @@
       <w:tr>
         <w:tc>
           <w:tcPr>
-            <w:tcW w:w="1536" w:type="dxa"/>
+            <w:tcW w:w="1135" w:type="dxa"/>
             <w:tcBorders>
               <w:top w:val="single" w:sz="4" w:space="0" w:color="auto"/>
               <w:left w:val="single" w:sz="4" w:space="0" w:color="auto"/>
@@ -5585,7 +5942,7 @@
         </w:tc>
         <w:tc>
           <w:tcPr>
-            <w:tcW w:w="5268" w:type="dxa"/>
+            <w:tcW w:w="5812" w:type="dxa"/>
             <w:tcBorders>
               <w:top w:val="single" w:sz="4" w:space="0" w:color="auto"/>
               <w:left w:val="single" w:sz="4" w:space="0" w:color="auto"/>
@@ -5629,7 +5986,33 @@
                 <w:szCs w:val="19"/>
                 <w:lang w:val="en-US"/>
               </w:rPr>
-              <w:t xml:space="preserve"> (current_view == </w:t>
+              <w:t xml:space="preserve"> (</w:t>
+            </w:r>
+            <w:proofErr w:type="spellStart"/>
+            <w:r>
+              <w:rPr>
+                <w:rFonts w:ascii="Consolas" w:hAnsi="Consolas" w:cs="Consolas"/>
+                <w:b w:val="0"/>
+                <w:bCs w:val="0"/>
+                <w:color w:val="000000"/>
+                <w:sz w:val="19"/>
+                <w:szCs w:val="19"/>
+                <w:lang w:val="en-US"/>
+              </w:rPr>
+              <w:t>current_view</w:t>
+            </w:r>
+            <w:proofErr w:type="spellEnd"/>
+            <w:r>
+              <w:rPr>
+                <w:rFonts w:ascii="Consolas" w:hAnsi="Consolas" w:cs="Consolas"/>
+                <w:b w:val="0"/>
+                <w:bCs w:val="0"/>
+                <w:color w:val="000000"/>
+                <w:sz w:val="19"/>
+                <w:szCs w:val="19"/>
+                <w:lang w:val="en-US"/>
+              </w:rPr>
+              <w:t xml:space="preserve"> == </w:t>
             </w:r>
             <w:r>
               <w:rPr>
@@ -5653,7 +6036,33 @@
                 <w:szCs w:val="19"/>
                 <w:lang w:val="en-US"/>
               </w:rPr>
-              <w:t xml:space="preserve"> || current_view == </w:t>
+              <w:t xml:space="preserve"> || </w:t>
+            </w:r>
+            <w:proofErr w:type="spellStart"/>
+            <w:r>
+              <w:rPr>
+                <w:rFonts w:ascii="Consolas" w:hAnsi="Consolas" w:cs="Consolas"/>
+                <w:b w:val="0"/>
+                <w:bCs w:val="0"/>
+                <w:color w:val="000000"/>
+                <w:sz w:val="19"/>
+                <w:szCs w:val="19"/>
+                <w:lang w:val="en-US"/>
+              </w:rPr>
+              <w:t>current_view</w:t>
+            </w:r>
+            <w:proofErr w:type="spellEnd"/>
+            <w:r>
+              <w:rPr>
+                <w:rFonts w:ascii="Consolas" w:hAnsi="Consolas" w:cs="Consolas"/>
+                <w:b w:val="0"/>
+                <w:bCs w:val="0"/>
+                <w:color w:val="000000"/>
+                <w:sz w:val="19"/>
+                <w:szCs w:val="19"/>
+                <w:lang w:val="en-US"/>
+              </w:rPr>
+              <w:t xml:space="preserve"> == </w:t>
             </w:r>
             <w:r>
               <w:rPr>
@@ -5665,19 +6074,71 @@
                 <w:szCs w:val="19"/>
                 <w:lang w:val="en-US"/>
               </w:rPr>
-              <w:t>"shopping_list"</w:t>
-            </w:r>
-            <w:r>
-              <w:rPr>
-                <w:rFonts w:ascii="Consolas" w:hAnsi="Consolas" w:cs="Consolas"/>
-                <w:b w:val="0"/>
-                <w:bCs w:val="0"/>
-                <w:color w:val="000000"/>
-                <w:sz w:val="19"/>
-                <w:szCs w:val="19"/>
-                <w:lang w:val="en-US"/>
-              </w:rPr>
-              <w:t xml:space="preserve"> || current_view == </w:t>
+              <w:t>"</w:t>
+            </w:r>
+            <w:proofErr w:type="spellStart"/>
+            <w:r>
+              <w:rPr>
+                <w:rFonts w:ascii="Consolas" w:hAnsi="Consolas" w:cs="Consolas"/>
+                <w:b w:val="0"/>
+                <w:bCs w:val="0"/>
+                <w:color w:val="A31515"/>
+                <w:sz w:val="19"/>
+                <w:szCs w:val="19"/>
+                <w:lang w:val="en-US"/>
+              </w:rPr>
+              <w:t>shopping_list</w:t>
+            </w:r>
+            <w:proofErr w:type="spellEnd"/>
+            <w:r>
+              <w:rPr>
+                <w:rFonts w:ascii="Consolas" w:hAnsi="Consolas" w:cs="Consolas"/>
+                <w:b w:val="0"/>
+                <w:bCs w:val="0"/>
+                <w:color w:val="A31515"/>
+                <w:sz w:val="19"/>
+                <w:szCs w:val="19"/>
+                <w:lang w:val="en-US"/>
+              </w:rPr>
+              <w:t>"</w:t>
+            </w:r>
+            <w:r>
+              <w:rPr>
+                <w:rFonts w:ascii="Consolas" w:hAnsi="Consolas" w:cs="Consolas"/>
+                <w:b w:val="0"/>
+                <w:bCs w:val="0"/>
+                <w:color w:val="000000"/>
+                <w:sz w:val="19"/>
+                <w:szCs w:val="19"/>
+                <w:lang w:val="en-US"/>
+              </w:rPr>
+              <w:t xml:space="preserve"> || </w:t>
+            </w:r>
+            <w:proofErr w:type="spellStart"/>
+            <w:r>
+              <w:rPr>
+                <w:rFonts w:ascii="Consolas" w:hAnsi="Consolas" w:cs="Consolas"/>
+                <w:b w:val="0"/>
+                <w:bCs w:val="0"/>
+                <w:color w:val="000000"/>
+                <w:sz w:val="19"/>
+                <w:szCs w:val="19"/>
+                <w:lang w:val="en-US"/>
+              </w:rPr>
+              <w:t>current_view</w:t>
+            </w:r>
+            <w:proofErr w:type="spellEnd"/>
+            <w:r>
+              <w:rPr>
+                <w:rFonts w:ascii="Consolas" w:hAnsi="Consolas" w:cs="Consolas"/>
+                <w:b w:val="0"/>
+                <w:bCs w:val="0"/>
+                <w:color w:val="000000"/>
+                <w:sz w:val="19"/>
+                <w:szCs w:val="19"/>
+                <w:lang w:val="en-US"/>
+              </w:rPr>
+              <w:t xml:space="preserve"> == </w:t>
             </w:r>
             <w:r>
               <w:rPr>
@@ -5742,17 +6203,31 @@
                 <w:szCs w:val="19"/>
               </w:rPr>
             </w:pPr>
-            <w:r>
-              <w:rPr>
-                <w:rFonts w:ascii="Consolas" w:hAnsi="Consolas" w:cs="Consolas"/>
-                <w:b w:val="0"/>
-                <w:bCs w:val="0"/>
-                <w:color w:val="000000"/>
-                <w:sz w:val="19"/>
-                <w:szCs w:val="19"/>
-              </w:rPr>
-              <w:t xml:space="preserve">dialogResult = </w:t>
-            </w:r>
+            <w:proofErr w:type="spellStart"/>
+            <w:r>
+              <w:rPr>
+                <w:rFonts w:ascii="Consolas" w:hAnsi="Consolas" w:cs="Consolas"/>
+                <w:b w:val="0"/>
+                <w:bCs w:val="0"/>
+                <w:color w:val="000000"/>
+                <w:sz w:val="19"/>
+                <w:szCs w:val="19"/>
+              </w:rPr>
+              <w:t>dialogResult</w:t>
+            </w:r>
+            <w:proofErr w:type="spellEnd"/>
+            <w:r>
+              <w:rPr>
+                <w:rFonts w:ascii="Consolas" w:hAnsi="Consolas" w:cs="Consolas"/>
+                <w:b w:val="0"/>
+                <w:bCs w:val="0"/>
+                <w:color w:val="000000"/>
+                <w:sz w:val="19"/>
+                <w:szCs w:val="19"/>
+              </w:rPr>
+              <w:t xml:space="preserve"> = </w:t>
+            </w:r>
+            <w:proofErr w:type="spellStart"/>
             <w:r>
               <w:rPr>
                 <w:rFonts w:ascii="Consolas" w:hAnsi="Consolas" w:cs="Consolas"/>
@@ -5764,16 +6239,30 @@
               </w:rPr>
               <w:t>MessageBox</w:t>
             </w:r>
-            <w:r>
-              <w:rPr>
-                <w:rFonts w:ascii="Consolas" w:hAnsi="Consolas" w:cs="Consolas"/>
-                <w:b w:val="0"/>
-                <w:bCs w:val="0"/>
-                <w:color w:val="000000"/>
-                <w:sz w:val="19"/>
-                <w:szCs w:val="19"/>
-              </w:rPr>
-              <w:t>.Show(</w:t>
+            <w:proofErr w:type="gramStart"/>
+            <w:r>
+              <w:rPr>
+                <w:rFonts w:ascii="Consolas" w:hAnsi="Consolas" w:cs="Consolas"/>
+                <w:b w:val="0"/>
+                <w:bCs w:val="0"/>
+                <w:color w:val="000000"/>
+                <w:sz w:val="19"/>
+                <w:szCs w:val="19"/>
+              </w:rPr>
+              <w:t>.Show</w:t>
+            </w:r>
+            <w:proofErr w:type="spellEnd"/>
+            <w:proofErr w:type="gramEnd"/>
+            <w:r>
+              <w:rPr>
+                <w:rFonts w:ascii="Consolas" w:hAnsi="Consolas" w:cs="Consolas"/>
+                <w:b w:val="0"/>
+                <w:bCs w:val="0"/>
+                <w:color w:val="000000"/>
+                <w:sz w:val="19"/>
+                <w:szCs w:val="19"/>
+              </w:rPr>
+              <w:t>(</w:t>
             </w:r>
             <w:r>
               <w:rPr>
@@ -5819,6 +6308,7 @@
               </w:rPr>
               <w:t xml:space="preserve">, </w:t>
             </w:r>
+            <w:proofErr w:type="spellStart"/>
             <w:r>
               <w:rPr>
                 <w:rFonts w:ascii="Consolas" w:hAnsi="Consolas" w:cs="Consolas"/>
@@ -5839,7 +6329,19 @@
                 <w:sz w:val="19"/>
                 <w:szCs w:val="19"/>
               </w:rPr>
-              <w:t>.YesNo);</w:t>
+              <w:t>.YesNo</w:t>
+            </w:r>
+            <w:proofErr w:type="spellEnd"/>
+            <w:r>
+              <w:rPr>
+                <w:rFonts w:ascii="Consolas" w:hAnsi="Consolas" w:cs="Consolas"/>
+                <w:b w:val="0"/>
+                <w:bCs w:val="0"/>
+                <w:color w:val="000000"/>
+                <w:sz w:val="19"/>
+                <w:szCs w:val="19"/>
+              </w:rPr>
+              <w:t>);</w:t>
             </w:r>
           </w:p>
           <w:p>
@@ -5867,7 +6369,7 @@
         </w:tc>
         <w:tc>
           <w:tcPr>
-            <w:tcW w:w="2043" w:type="dxa"/>
+            <w:tcW w:w="2126" w:type="dxa"/>
             <w:tcBorders>
               <w:top w:val="single" w:sz="4" w:space="0" w:color="auto"/>
               <w:left w:val="single" w:sz="4" w:space="0" w:color="auto"/>
@@ -5885,21 +6387,45 @@
                 <w:lang w:val="en-US"/>
               </w:rPr>
             </w:pPr>
-            <w:r>
-              <w:rPr>
-                <w:rFonts w:ascii="Consolas" w:hAnsi="Consolas"/>
-                <w:b w:val="0"/>
-                <w:bCs w:val="0"/>
-                <w:sz w:val="22"/>
-                <w:lang w:val="en-US"/>
-              </w:rPr>
-              <w:t>Näkymän vaihto</w:t>
-            </w:r>
+            <w:proofErr w:type="spellStart"/>
+            <w:r>
+              <w:rPr>
+                <w:rFonts w:ascii="Consolas" w:hAnsi="Consolas"/>
+                <w:b w:val="0"/>
+                <w:bCs w:val="0"/>
+                <w:sz w:val="22"/>
+                <w:lang w:val="en-US"/>
+              </w:rPr>
+              <w:t>Näkymän</w:t>
+            </w:r>
+            <w:proofErr w:type="spellEnd"/>
+            <w:r>
+              <w:rPr>
+                <w:rFonts w:ascii="Consolas" w:hAnsi="Consolas"/>
+                <w:b w:val="0"/>
+                <w:bCs w:val="0"/>
+                <w:sz w:val="22"/>
+                <w:lang w:val="en-US"/>
+              </w:rPr>
+              <w:t xml:space="preserve"> </w:t>
+            </w:r>
+            <w:proofErr w:type="spellStart"/>
+            <w:r>
+              <w:rPr>
+                <w:rFonts w:ascii="Consolas" w:hAnsi="Consolas"/>
+                <w:b w:val="0"/>
+                <w:bCs w:val="0"/>
+                <w:sz w:val="22"/>
+                <w:lang w:val="en-US"/>
+              </w:rPr>
+              <w:t>vaihto</w:t>
+            </w:r>
+            <w:proofErr w:type="spellEnd"/>
           </w:p>
         </w:tc>
         <w:tc>
           <w:tcPr>
-            <w:tcW w:w="2031" w:type="dxa"/>
+            <w:tcW w:w="2410" w:type="dxa"/>
             <w:tcBorders>
               <w:top w:val="single" w:sz="4" w:space="0" w:color="auto"/>
               <w:left w:val="single" w:sz="4" w:space="0" w:color="auto"/>
@@ -5931,7 +6457,7 @@
       <w:tr>
         <w:tc>
           <w:tcPr>
-            <w:tcW w:w="1536" w:type="dxa"/>
+            <w:tcW w:w="1135" w:type="dxa"/>
             <w:tcBorders>
               <w:top w:val="single" w:sz="4" w:space="0" w:color="auto"/>
               <w:left w:val="single" w:sz="4" w:space="0" w:color="auto"/>
@@ -5961,7 +6487,7 @@
         </w:tc>
         <w:tc>
           <w:tcPr>
-            <w:tcW w:w="5268" w:type="dxa"/>
+            <w:tcW w:w="5812" w:type="dxa"/>
             <w:tcBorders>
               <w:top w:val="single" w:sz="4" w:space="0" w:color="auto"/>
               <w:left w:val="single" w:sz="4" w:space="0" w:color="auto"/>
@@ -6005,7 +6531,33 @@
                 <w:szCs w:val="19"/>
                 <w:lang w:val="en-US"/>
               </w:rPr>
-              <w:t xml:space="preserve"> (!user.full_permissions)</w:t>
+              <w:t xml:space="preserve"> (!</w:t>
+            </w:r>
+            <w:proofErr w:type="spellStart"/>
+            <w:r>
+              <w:rPr>
+                <w:rFonts w:ascii="Consolas" w:hAnsi="Consolas" w:cs="Consolas"/>
+                <w:b w:val="0"/>
+                <w:bCs w:val="0"/>
+                <w:color w:val="000000"/>
+                <w:sz w:val="19"/>
+                <w:szCs w:val="19"/>
+                <w:lang w:val="en-US"/>
+              </w:rPr>
+              <w:t>user.full_permissions</w:t>
+            </w:r>
+            <w:proofErr w:type="spellEnd"/>
+            <w:r>
+              <w:rPr>
+                <w:rFonts w:ascii="Consolas" w:hAnsi="Consolas" w:cs="Consolas"/>
+                <w:b w:val="0"/>
+                <w:bCs w:val="0"/>
+                <w:color w:val="000000"/>
+                <w:sz w:val="19"/>
+                <w:szCs w:val="19"/>
+                <w:lang w:val="en-US"/>
+              </w:rPr>
+              <w:t>)</w:t>
             </w:r>
           </w:p>
           <w:p>
@@ -6049,17 +6601,31 @@
                 <w:lang w:val="en-US"/>
               </w:rPr>
             </w:pPr>
-            <w:r>
-              <w:rPr>
-                <w:rFonts w:ascii="Consolas" w:hAnsi="Consolas" w:cs="Consolas"/>
-                <w:b w:val="0"/>
-                <w:bCs w:val="0"/>
-                <w:color w:val="000000"/>
-                <w:sz w:val="19"/>
-                <w:szCs w:val="19"/>
-                <w:lang w:val="en-US"/>
-              </w:rPr>
-              <w:t xml:space="preserve">textBox_menu_description.Text += </w:t>
+            <w:proofErr w:type="spellStart"/>
+            <w:r>
+              <w:rPr>
+                <w:rFonts w:ascii="Consolas" w:hAnsi="Consolas" w:cs="Consolas"/>
+                <w:b w:val="0"/>
+                <w:bCs w:val="0"/>
+                <w:color w:val="000000"/>
+                <w:sz w:val="19"/>
+                <w:szCs w:val="19"/>
+                <w:lang w:val="en-US"/>
+              </w:rPr>
+              <w:t>textBox_menu_description.Text</w:t>
+            </w:r>
+            <w:proofErr w:type="spellEnd"/>
+            <w:r>
+              <w:rPr>
+                <w:rFonts w:ascii="Consolas" w:hAnsi="Consolas" w:cs="Consolas"/>
+                <w:b w:val="0"/>
+                <w:bCs w:val="0"/>
+                <w:color w:val="000000"/>
+                <w:sz w:val="19"/>
+                <w:szCs w:val="19"/>
+                <w:lang w:val="en-US"/>
+              </w:rPr>
+              <w:t xml:space="preserve"> += </w:t>
             </w:r>
             <w:r>
               <w:rPr>
@@ -6071,8 +6637,22 @@
                 <w:szCs w:val="19"/>
                 <w:lang w:val="en-US"/>
               </w:rPr>
-              <w:t>" (ehdotettu</w:t>
-            </w:r>
+              <w:t>" (</w:t>
+            </w:r>
+            <w:proofErr w:type="spellStart"/>
+            <w:r>
+              <w:rPr>
+                <w:rFonts w:ascii="Consolas" w:hAnsi="Consolas" w:cs="Consolas"/>
+                <w:b w:val="0"/>
+                <w:bCs w:val="0"/>
+                <w:color w:val="A31515"/>
+                <w:sz w:val="19"/>
+                <w:szCs w:val="19"/>
+                <w:lang w:val="en-US"/>
+              </w:rPr>
+              <w:t>ehdotettu</w:t>
+            </w:r>
+            <w:proofErr w:type="spellEnd"/>
             <w:r>
               <w:rPr>
                 <w:rFonts w:ascii="Consolas" w:hAnsi="Consolas" w:cs="Consolas"/>
@@ -6122,7 +6702,7 @@
         </w:tc>
         <w:tc>
           <w:tcPr>
-            <w:tcW w:w="2043" w:type="dxa"/>
+            <w:tcW w:w="2126" w:type="dxa"/>
             <w:tcBorders>
               <w:top w:val="single" w:sz="4" w:space="0" w:color="auto"/>
               <w:left w:val="single" w:sz="4" w:space="0" w:color="auto"/>
@@ -6152,7 +6732,7 @@
         </w:tc>
         <w:tc>
           <w:tcPr>
-            <w:tcW w:w="2031" w:type="dxa"/>
+            <w:tcW w:w="2410" w:type="dxa"/>
             <w:tcBorders>
               <w:top w:val="single" w:sz="4" w:space="0" w:color="auto"/>
               <w:left w:val="single" w:sz="4" w:space="0" w:color="auto"/>
@@ -6202,7 +6782,7 @@
       <w:tr>
         <w:tc>
           <w:tcPr>
-            <w:tcW w:w="1536" w:type="dxa"/>
+            <w:tcW w:w="1135" w:type="dxa"/>
             <w:tcBorders>
               <w:top w:val="single" w:sz="4" w:space="0" w:color="auto"/>
               <w:left w:val="single" w:sz="4" w:space="0" w:color="auto"/>
@@ -6232,7 +6812,7 @@
         </w:tc>
         <w:tc>
           <w:tcPr>
-            <w:tcW w:w="5268" w:type="dxa"/>
+            <w:tcW w:w="5812" w:type="dxa"/>
             <w:tcBorders>
               <w:top w:val="single" w:sz="4" w:space="0" w:color="auto"/>
               <w:left w:val="single" w:sz="4" w:space="0" w:color="auto"/>
@@ -6254,17 +6834,44 @@
                 <w:lang w:val="en-US"/>
               </w:rPr>
             </w:pPr>
-            <w:r>
-              <w:rPr>
-                <w:rFonts w:ascii="Consolas" w:hAnsi="Consolas" w:cs="Consolas"/>
-                <w:b w:val="0"/>
-                <w:bCs w:val="0"/>
-                <w:color w:val="000000"/>
-                <w:sz w:val="19"/>
-                <w:szCs w:val="19"/>
-              </w:rPr>
-              <w:t xml:space="preserve">.ReadOnly = </w:t>
-            </w:r>
+            <w:proofErr w:type="gramStart"/>
+            <w:r>
+              <w:rPr>
+                <w:rFonts w:ascii="Consolas" w:hAnsi="Consolas" w:cs="Consolas"/>
+                <w:b w:val="0"/>
+                <w:bCs w:val="0"/>
+                <w:color w:val="000000"/>
+                <w:sz w:val="19"/>
+                <w:szCs w:val="19"/>
+              </w:rPr>
+              <w:t>.</w:t>
+            </w:r>
+            <w:proofErr w:type="spellStart"/>
+            <w:r>
+              <w:rPr>
+                <w:rFonts w:ascii="Consolas" w:hAnsi="Consolas" w:cs="Consolas"/>
+                <w:b w:val="0"/>
+                <w:bCs w:val="0"/>
+                <w:color w:val="000000"/>
+                <w:sz w:val="19"/>
+                <w:szCs w:val="19"/>
+              </w:rPr>
+              <w:t>ReadOnly</w:t>
+            </w:r>
+            <w:proofErr w:type="spellEnd"/>
+            <w:proofErr w:type="gramEnd"/>
+            <w:r>
+              <w:rPr>
+                <w:rFonts w:ascii="Consolas" w:hAnsi="Consolas" w:cs="Consolas"/>
+                <w:b w:val="0"/>
+                <w:bCs w:val="0"/>
+                <w:color w:val="000000"/>
+                <w:sz w:val="19"/>
+                <w:szCs w:val="19"/>
+              </w:rPr>
+              <w:t xml:space="preserve"> = </w:t>
+            </w:r>
+            <w:proofErr w:type="spellStart"/>
             <w:r>
               <w:rPr>
                 <w:rFonts w:ascii="Consolas" w:hAnsi="Consolas" w:cs="Consolas"/>
@@ -6276,6 +6883,7 @@
               </w:rPr>
               <w:t>true</w:t>
             </w:r>
+            <w:proofErr w:type="spellEnd"/>
             <w:r>
               <w:rPr>
                 <w:rFonts w:ascii="Consolas" w:hAnsi="Consolas" w:cs="Consolas"/>
@@ -6291,7 +6899,7 @@
         </w:tc>
         <w:tc>
           <w:tcPr>
-            <w:tcW w:w="2043" w:type="dxa"/>
+            <w:tcW w:w="2126" w:type="dxa"/>
             <w:tcBorders>
               <w:top w:val="single" w:sz="4" w:space="0" w:color="auto"/>
               <w:left w:val="single" w:sz="4" w:space="0" w:color="auto"/>
@@ -6343,14 +6951,13 @@
                 <w:bCs w:val="0"/>
                 <w:sz w:val="22"/>
               </w:rPr>
-              <w:lastRenderedPageBreak/>
               <w:t>tallenna</w:t>
             </w:r>
           </w:p>
         </w:tc>
         <w:tc>
           <w:tcPr>
-            <w:tcW w:w="2031" w:type="dxa"/>
+            <w:tcW w:w="2410" w:type="dxa"/>
             <w:tcBorders>
               <w:top w:val="single" w:sz="4" w:space="0" w:color="auto"/>
               <w:left w:val="single" w:sz="4" w:space="0" w:color="auto"/>
@@ -6374,18 +6981,17 @@
                 <w:bCs w:val="0"/>
                 <w:sz w:val="22"/>
               </w:rPr>
+              <w:t xml:space="preserve">Rajoittaa ettei Lapsi/Asukas voi luoda uusia </w:t>
+            </w:r>
+            <w:r>
+              <w:rPr>
+                <w:rFonts w:ascii="Consolas" w:hAnsi="Consolas"/>
+                <w:b w:val="0"/>
+                <w:bCs w:val="0"/>
+                <w:sz w:val="22"/>
+              </w:rPr>
               <w:lastRenderedPageBreak/>
-              <w:t xml:space="preserve">Rajoittaa ettei Lapsi/Asukas </w:t>
-            </w:r>
-            <w:r>
-              <w:rPr>
-                <w:rFonts w:ascii="Consolas" w:hAnsi="Consolas"/>
-                <w:b w:val="0"/>
-                <w:bCs w:val="0"/>
-                <w:sz w:val="22"/>
-              </w:rPr>
-              <w:lastRenderedPageBreak/>
-              <w:t>voi luoda uusia listoja</w:t>
+              <w:t>listoja</w:t>
             </w:r>
           </w:p>
         </w:tc>
@@ -6393,7 +6999,7 @@
       <w:tr>
         <w:tc>
           <w:tcPr>
-            <w:tcW w:w="1536" w:type="dxa"/>
+            <w:tcW w:w="1135" w:type="dxa"/>
             <w:tcBorders>
               <w:top w:val="single" w:sz="4" w:space="0" w:color="auto"/>
               <w:left w:val="single" w:sz="4" w:space="0" w:color="auto"/>
@@ -6424,7 +7030,7 @@
         </w:tc>
         <w:tc>
           <w:tcPr>
-            <w:tcW w:w="5268" w:type="dxa"/>
+            <w:tcW w:w="5812" w:type="dxa"/>
             <w:tcBorders>
               <w:top w:val="single" w:sz="4" w:space="0" w:color="auto"/>
               <w:left w:val="single" w:sz="4" w:space="0" w:color="auto"/>
@@ -6446,17 +7052,83 @@
                 <w:lang w:val="en-US"/>
               </w:rPr>
             </w:pPr>
-            <w:r>
-              <w:rPr>
-                <w:rFonts w:ascii="Consolas" w:hAnsi="Consolas" w:cs="Consolas"/>
-                <w:b w:val="0"/>
-                <w:bCs w:val="0"/>
-                <w:color w:val="000000"/>
-                <w:sz w:val="19"/>
-                <w:szCs w:val="19"/>
-                <w:lang w:val="en-US"/>
-              </w:rPr>
-              <w:t>listView_income.Items[i].SubItems[1].Text</w:t>
+            <w:proofErr w:type="spellStart"/>
+            <w:r>
+              <w:rPr>
+                <w:rFonts w:ascii="Consolas" w:hAnsi="Consolas" w:cs="Consolas"/>
+                <w:b w:val="0"/>
+                <w:bCs w:val="0"/>
+                <w:color w:val="000000"/>
+                <w:sz w:val="19"/>
+                <w:szCs w:val="19"/>
+                <w:lang w:val="en-US"/>
+              </w:rPr>
+              <w:t>listView_income.Items</w:t>
+            </w:r>
+            <w:proofErr w:type="spellEnd"/>
+            <w:r>
+              <w:rPr>
+                <w:rFonts w:ascii="Consolas" w:hAnsi="Consolas" w:cs="Consolas"/>
+                <w:b w:val="0"/>
+                <w:bCs w:val="0"/>
+                <w:color w:val="000000"/>
+                <w:sz w:val="19"/>
+                <w:szCs w:val="19"/>
+                <w:lang w:val="en-US"/>
+              </w:rPr>
+              <w:t>[</w:t>
+            </w:r>
+            <w:proofErr w:type="spellStart"/>
+            <w:r>
+              <w:rPr>
+                <w:rFonts w:ascii="Consolas" w:hAnsi="Consolas" w:cs="Consolas"/>
+                <w:b w:val="0"/>
+                <w:bCs w:val="0"/>
+                <w:color w:val="000000"/>
+                <w:sz w:val="19"/>
+                <w:szCs w:val="19"/>
+                <w:lang w:val="en-US"/>
+              </w:rPr>
+              <w:t>i</w:t>
+            </w:r>
+            <w:proofErr w:type="spellEnd"/>
+            <w:r>
+              <w:rPr>
+                <w:rFonts w:ascii="Consolas" w:hAnsi="Consolas" w:cs="Consolas"/>
+                <w:b w:val="0"/>
+                <w:bCs w:val="0"/>
+                <w:color w:val="000000"/>
+                <w:sz w:val="19"/>
+                <w:szCs w:val="19"/>
+                <w:lang w:val="en-US"/>
+              </w:rPr>
+              <w:t>].</w:t>
+            </w:r>
+            <w:proofErr w:type="spellStart"/>
+            <w:r>
+              <w:rPr>
+                <w:rFonts w:ascii="Consolas" w:hAnsi="Consolas" w:cs="Consolas"/>
+                <w:b w:val="0"/>
+                <w:bCs w:val="0"/>
+                <w:color w:val="000000"/>
+                <w:sz w:val="19"/>
+                <w:szCs w:val="19"/>
+                <w:lang w:val="en-US"/>
+              </w:rPr>
+              <w:t>SubItems</w:t>
+            </w:r>
+            <w:proofErr w:type="spellEnd"/>
+            <w:r>
+              <w:rPr>
+                <w:rFonts w:ascii="Consolas" w:hAnsi="Consolas" w:cs="Consolas"/>
+                <w:b w:val="0"/>
+                <w:bCs w:val="0"/>
+                <w:color w:val="000000"/>
+                <w:sz w:val="19"/>
+                <w:szCs w:val="19"/>
+                <w:lang w:val="en-US"/>
+              </w:rPr>
+              <w:t>[1].Text</w:t>
             </w:r>
           </w:p>
           <w:p>
@@ -6483,13 +7155,91 @@
                 <w:szCs w:val="19"/>
                 <w:lang w:val="en-US"/>
               </w:rPr>
-              <w:t>---&gt; listView_income.Items[i].SubItems[0].Text</w:t>
+              <w:t xml:space="preserve">---&gt; </w:t>
+            </w:r>
+            <w:proofErr w:type="spellStart"/>
+            <w:r>
+              <w:rPr>
+                <w:rFonts w:ascii="Consolas" w:hAnsi="Consolas" w:cs="Consolas"/>
+                <w:b w:val="0"/>
+                <w:bCs w:val="0"/>
+                <w:color w:val="000000"/>
+                <w:sz w:val="19"/>
+                <w:szCs w:val="19"/>
+                <w:lang w:val="en-US"/>
+              </w:rPr>
+              <w:t>listView_income.Items</w:t>
+            </w:r>
+            <w:proofErr w:type="spellEnd"/>
+            <w:r>
+              <w:rPr>
+                <w:rFonts w:ascii="Consolas" w:hAnsi="Consolas" w:cs="Consolas"/>
+                <w:b w:val="0"/>
+                <w:bCs w:val="0"/>
+                <w:color w:val="000000"/>
+                <w:sz w:val="19"/>
+                <w:szCs w:val="19"/>
+                <w:lang w:val="en-US"/>
+              </w:rPr>
+              <w:t>[</w:t>
+            </w:r>
+            <w:proofErr w:type="spellStart"/>
+            <w:r>
+              <w:rPr>
+                <w:rFonts w:ascii="Consolas" w:hAnsi="Consolas" w:cs="Consolas"/>
+                <w:b w:val="0"/>
+                <w:bCs w:val="0"/>
+                <w:color w:val="000000"/>
+                <w:sz w:val="19"/>
+                <w:szCs w:val="19"/>
+                <w:lang w:val="en-US"/>
+              </w:rPr>
+              <w:t>i</w:t>
+            </w:r>
+            <w:proofErr w:type="spellEnd"/>
+            <w:r>
+              <w:rPr>
+                <w:rFonts w:ascii="Consolas" w:hAnsi="Consolas" w:cs="Consolas"/>
+                <w:b w:val="0"/>
+                <w:bCs w:val="0"/>
+                <w:color w:val="000000"/>
+                <w:sz w:val="19"/>
+                <w:szCs w:val="19"/>
+                <w:lang w:val="en-US"/>
+              </w:rPr>
+              <w:t>].</w:t>
+            </w:r>
+            <w:proofErr w:type="spellStart"/>
+            <w:r>
+              <w:rPr>
+                <w:rFonts w:ascii="Consolas" w:hAnsi="Consolas" w:cs="Consolas"/>
+                <w:b w:val="0"/>
+                <w:bCs w:val="0"/>
+                <w:color w:val="000000"/>
+                <w:sz w:val="19"/>
+                <w:szCs w:val="19"/>
+                <w:lang w:val="en-US"/>
+              </w:rPr>
+              <w:t>SubItems</w:t>
+            </w:r>
+            <w:proofErr w:type="spellEnd"/>
+            <w:r>
+              <w:rPr>
+                <w:rFonts w:ascii="Consolas" w:hAnsi="Consolas" w:cs="Consolas"/>
+                <w:b w:val="0"/>
+                <w:bCs w:val="0"/>
+                <w:color w:val="000000"/>
+                <w:sz w:val="19"/>
+                <w:szCs w:val="19"/>
+                <w:lang w:val="en-US"/>
+              </w:rPr>
+              <w:t>[0].Text</w:t>
             </w:r>
           </w:p>
         </w:tc>
         <w:tc>
           <w:tcPr>
-            <w:tcW w:w="2043" w:type="dxa"/>
+            <w:tcW w:w="2126" w:type="dxa"/>
             <w:tcBorders>
               <w:top w:val="single" w:sz="4" w:space="0" w:color="auto"/>
               <w:left w:val="single" w:sz="4" w:space="0" w:color="auto"/>
@@ -6507,6 +7257,7 @@
                 <w:lang w:val="en-US"/>
               </w:rPr>
             </w:pPr>
+            <w:proofErr w:type="spellStart"/>
             <w:r>
               <w:rPr>
                 <w:rFonts w:ascii="Consolas" w:hAnsi="Consolas"/>
@@ -6517,11 +7268,12 @@
               </w:rPr>
               <w:t>Talous</w:t>
             </w:r>
+            <w:proofErr w:type="spellEnd"/>
           </w:p>
         </w:tc>
         <w:tc>
           <w:tcPr>
-            <w:tcW w:w="2031" w:type="dxa"/>
+            <w:tcW w:w="2410" w:type="dxa"/>
             <w:tcBorders>
               <w:top w:val="single" w:sz="4" w:space="0" w:color="auto"/>
               <w:left w:val="single" w:sz="4" w:space="0" w:color="auto"/>
@@ -6553,7 +7305,7 @@
       <w:tr>
         <w:tc>
           <w:tcPr>
-            <w:tcW w:w="1536" w:type="dxa"/>
+            <w:tcW w:w="1135" w:type="dxa"/>
             <w:tcBorders>
               <w:top w:val="single" w:sz="4" w:space="0" w:color="auto"/>
               <w:left w:val="single" w:sz="4" w:space="0" w:color="auto"/>
@@ -6583,7 +7335,7 @@
         </w:tc>
         <w:tc>
           <w:tcPr>
-            <w:tcW w:w="5268" w:type="dxa"/>
+            <w:tcW w:w="5812" w:type="dxa"/>
             <w:tcBorders>
               <w:top w:val="single" w:sz="4" w:space="0" w:color="auto"/>
               <w:left w:val="single" w:sz="4" w:space="0" w:color="auto"/>
@@ -6605,18 +7357,33 @@
                 <w:lang w:val="en-US"/>
               </w:rPr>
             </w:pPr>
-            <w:r>
-              <w:rPr>
-                <w:rFonts w:ascii="Consolas" w:hAnsi="Consolas" w:cs="Consolas"/>
-                <w:b w:val="0"/>
-                <w:bCs w:val="0"/>
-                <w:color w:val="000000"/>
-                <w:sz w:val="19"/>
-                <w:szCs w:val="19"/>
-                <w:lang w:val="en-US"/>
-              </w:rPr>
-              <w:t xml:space="preserve">isNumeric = </w:t>
-            </w:r>
+            <w:proofErr w:type="spellStart"/>
+            <w:r>
+              <w:rPr>
+                <w:rFonts w:ascii="Consolas" w:hAnsi="Consolas" w:cs="Consolas"/>
+                <w:b w:val="0"/>
+                <w:bCs w:val="0"/>
+                <w:color w:val="000000"/>
+                <w:sz w:val="19"/>
+                <w:szCs w:val="19"/>
+                <w:lang w:val="en-US"/>
+              </w:rPr>
+              <w:t>isNumeric</w:t>
+            </w:r>
+            <w:proofErr w:type="spellEnd"/>
+            <w:r>
+              <w:rPr>
+                <w:rFonts w:ascii="Consolas" w:hAnsi="Consolas" w:cs="Consolas"/>
+                <w:b w:val="0"/>
+                <w:bCs w:val="0"/>
+                <w:color w:val="000000"/>
+                <w:sz w:val="19"/>
+                <w:szCs w:val="19"/>
+                <w:lang w:val="en-US"/>
+              </w:rPr>
+              <w:t xml:space="preserve"> = </w:t>
+            </w:r>
+            <w:proofErr w:type="spellStart"/>
             <w:r>
               <w:rPr>
                 <w:rFonts w:ascii="Consolas" w:hAnsi="Consolas" w:cs="Consolas"/>
@@ -6639,7 +7406,46 @@
                 <w:szCs w:val="19"/>
                 <w:lang w:val="en-US"/>
               </w:rPr>
-              <w:t xml:space="preserve">.TryParse(textBox_economic_amount.Text, </w:t>
+              <w:t>.TryParse</w:t>
+            </w:r>
+            <w:proofErr w:type="spellEnd"/>
+            <w:r>
+              <w:rPr>
+                <w:rFonts w:ascii="Consolas" w:hAnsi="Consolas" w:cs="Consolas"/>
+                <w:b w:val="0"/>
+                <w:bCs w:val="0"/>
+                <w:color w:val="000000"/>
+                <w:sz w:val="19"/>
+                <w:szCs w:val="19"/>
+                <w:lang w:val="en-US"/>
+              </w:rPr>
+              <w:t>(</w:t>
+            </w:r>
+            <w:proofErr w:type="spellStart"/>
+            <w:r>
+              <w:rPr>
+                <w:rFonts w:ascii="Consolas" w:hAnsi="Consolas" w:cs="Consolas"/>
+                <w:b w:val="0"/>
+                <w:bCs w:val="0"/>
+                <w:color w:val="000000"/>
+                <w:sz w:val="19"/>
+                <w:szCs w:val="19"/>
+                <w:lang w:val="en-US"/>
+              </w:rPr>
+              <w:t>textBox_economic_amount.Text</w:t>
+            </w:r>
+            <w:proofErr w:type="spellEnd"/>
+            <w:r>
+              <w:rPr>
+                <w:rFonts w:ascii="Consolas" w:hAnsi="Consolas" w:cs="Consolas"/>
+                <w:b w:val="0"/>
+                <w:bCs w:val="0"/>
+                <w:color w:val="000000"/>
+                <w:sz w:val="19"/>
+                <w:szCs w:val="19"/>
+                <w:lang w:val="en-US"/>
+              </w:rPr>
+              <w:t xml:space="preserve">, </w:t>
             </w:r>
             <w:r>
               <w:rPr>
@@ -6663,7 +7469,33 @@
                 <w:szCs w:val="19"/>
                 <w:lang w:val="en-US"/>
               </w:rPr>
-              <w:t xml:space="preserve"> n_euro);</w:t>
+              <w:t xml:space="preserve"> </w:t>
+            </w:r>
+            <w:proofErr w:type="spellStart"/>
+            <w:r>
+              <w:rPr>
+                <w:rFonts w:ascii="Consolas" w:hAnsi="Consolas" w:cs="Consolas"/>
+                <w:b w:val="0"/>
+                <w:bCs w:val="0"/>
+                <w:color w:val="000000"/>
+                <w:sz w:val="19"/>
+                <w:szCs w:val="19"/>
+                <w:lang w:val="en-US"/>
+              </w:rPr>
+              <w:t>n_euro</w:t>
+            </w:r>
+            <w:proofErr w:type="spellEnd"/>
+            <w:r>
+              <w:rPr>
+                <w:rFonts w:ascii="Consolas" w:hAnsi="Consolas" w:cs="Consolas"/>
+                <w:b w:val="0"/>
+                <w:bCs w:val="0"/>
+                <w:color w:val="000000"/>
+                <w:sz w:val="19"/>
+                <w:szCs w:val="19"/>
+                <w:lang w:val="en-US"/>
+              </w:rPr>
+              <w:t>);</w:t>
             </w:r>
           </w:p>
           <w:p>
@@ -6679,6 +7511,7 @@
                 <w:szCs w:val="19"/>
               </w:rPr>
             </w:pPr>
+            <w:proofErr w:type="spellStart"/>
             <w:r>
               <w:rPr>
                 <w:rFonts w:ascii="Consolas" w:hAnsi="Consolas" w:cs="Consolas"/>
@@ -6690,22 +7523,47 @@
               </w:rPr>
               <w:t>if</w:t>
             </w:r>
-            <w:r>
-              <w:rPr>
-                <w:rFonts w:ascii="Consolas" w:hAnsi="Consolas" w:cs="Consolas"/>
-                <w:b w:val="0"/>
-                <w:bCs w:val="0"/>
-                <w:color w:val="000000"/>
-                <w:sz w:val="19"/>
-                <w:szCs w:val="19"/>
-              </w:rPr>
-              <w:t xml:space="preserve"> (isNumeric)</w:t>
+            <w:proofErr w:type="spellEnd"/>
+            <w:r>
+              <w:rPr>
+                <w:rFonts w:ascii="Consolas" w:hAnsi="Consolas" w:cs="Consolas"/>
+                <w:b w:val="0"/>
+                <w:bCs w:val="0"/>
+                <w:color w:val="000000"/>
+                <w:sz w:val="19"/>
+                <w:szCs w:val="19"/>
+              </w:rPr>
+              <w:t xml:space="preserve"> (</w:t>
+            </w:r>
+            <w:proofErr w:type="spellStart"/>
+            <w:r>
+              <w:rPr>
+                <w:rFonts w:ascii="Consolas" w:hAnsi="Consolas" w:cs="Consolas"/>
+                <w:b w:val="0"/>
+                <w:bCs w:val="0"/>
+                <w:color w:val="000000"/>
+                <w:sz w:val="19"/>
+                <w:szCs w:val="19"/>
+              </w:rPr>
+              <w:t>isNumeric</w:t>
+            </w:r>
+            <w:proofErr w:type="spellEnd"/>
+            <w:r>
+              <w:rPr>
+                <w:rFonts w:ascii="Consolas" w:hAnsi="Consolas" w:cs="Consolas"/>
+                <w:b w:val="0"/>
+                <w:bCs w:val="0"/>
+                <w:color w:val="000000"/>
+                <w:sz w:val="19"/>
+                <w:szCs w:val="19"/>
+              </w:rPr>
+              <w:t>)</w:t>
             </w:r>
           </w:p>
         </w:tc>
         <w:tc>
           <w:tcPr>
-            <w:tcW w:w="2043" w:type="dxa"/>
+            <w:tcW w:w="2126" w:type="dxa"/>
             <w:tcBorders>
               <w:top w:val="single" w:sz="4" w:space="0" w:color="auto"/>
               <w:left w:val="single" w:sz="4" w:space="0" w:color="auto"/>
@@ -6723,21 +7581,45 @@
                 <w:lang w:val="en-US"/>
               </w:rPr>
             </w:pPr>
-            <w:r>
-              <w:rPr>
-                <w:rFonts w:ascii="Consolas" w:hAnsi="Consolas"/>
-                <w:b w:val="0"/>
-                <w:bCs w:val="0"/>
-                <w:sz w:val="22"/>
-                <w:lang w:val="en-US"/>
-              </w:rPr>
-              <w:t>Talous, lisää</w:t>
-            </w:r>
+            <w:proofErr w:type="spellStart"/>
+            <w:r>
+              <w:rPr>
+                <w:rFonts w:ascii="Consolas" w:hAnsi="Consolas"/>
+                <w:b w:val="0"/>
+                <w:bCs w:val="0"/>
+                <w:sz w:val="22"/>
+                <w:lang w:val="en-US"/>
+              </w:rPr>
+              <w:t>Talous</w:t>
+            </w:r>
+            <w:proofErr w:type="spellEnd"/>
+            <w:r>
+              <w:rPr>
+                <w:rFonts w:ascii="Consolas" w:hAnsi="Consolas"/>
+                <w:b w:val="0"/>
+                <w:bCs w:val="0"/>
+                <w:sz w:val="22"/>
+                <w:lang w:val="en-US"/>
+              </w:rPr>
+              <w:t xml:space="preserve">, </w:t>
+            </w:r>
+            <w:proofErr w:type="spellStart"/>
+            <w:r>
+              <w:rPr>
+                <w:rFonts w:ascii="Consolas" w:hAnsi="Consolas"/>
+                <w:b w:val="0"/>
+                <w:bCs w:val="0"/>
+                <w:sz w:val="22"/>
+                <w:lang w:val="en-US"/>
+              </w:rPr>
+              <w:t>lisää</w:t>
+            </w:r>
+            <w:proofErr w:type="spellEnd"/>
           </w:p>
         </w:tc>
         <w:tc>
           <w:tcPr>
-            <w:tcW w:w="2031" w:type="dxa"/>
+            <w:tcW w:w="2410" w:type="dxa"/>
             <w:tcBorders>
               <w:top w:val="single" w:sz="4" w:space="0" w:color="auto"/>
               <w:left w:val="single" w:sz="4" w:space="0" w:color="auto"/>
@@ -6761,7 +7643,47 @@
                 <w:bCs w:val="0"/>
                 <w:sz w:val="22"/>
               </w:rPr>
-              <w:t>Tarkistaa, onko euromäärä numerinen (double)</w:t>
+              <w:t xml:space="preserve">Tarkistaa, onko euromäärä </w:t>
+            </w:r>
+            <w:proofErr w:type="spellStart"/>
+            <w:r>
+              <w:rPr>
+                <w:rFonts w:ascii="Consolas" w:hAnsi="Consolas"/>
+                <w:b w:val="0"/>
+                <w:bCs w:val="0"/>
+                <w:sz w:val="22"/>
+              </w:rPr>
+              <w:t>numerinen</w:t>
+            </w:r>
+            <w:proofErr w:type="spellEnd"/>
+            <w:r>
+              <w:rPr>
+                <w:rFonts w:ascii="Consolas" w:hAnsi="Consolas"/>
+                <w:b w:val="0"/>
+                <w:bCs w:val="0"/>
+                <w:sz w:val="22"/>
+              </w:rPr>
+              <w:t xml:space="preserve"> (</w:t>
+            </w:r>
+            <w:proofErr w:type="spellStart"/>
+            <w:r>
+              <w:rPr>
+                <w:rFonts w:ascii="Consolas" w:hAnsi="Consolas"/>
+                <w:b w:val="0"/>
+                <w:bCs w:val="0"/>
+                <w:sz w:val="22"/>
+              </w:rPr>
+              <w:t>double</w:t>
+            </w:r>
+            <w:proofErr w:type="spellEnd"/>
+            <w:r>
+              <w:rPr>
+                <w:rFonts w:ascii="Consolas" w:hAnsi="Consolas"/>
+                <w:b w:val="0"/>
+                <w:bCs w:val="0"/>
+                <w:sz w:val="22"/>
+              </w:rPr>
+              <w:t>)</w:t>
             </w:r>
           </w:p>
         </w:tc>
@@ -6769,7 +7691,7 @@
       <w:tr>
         <w:tc>
           <w:tcPr>
-            <w:tcW w:w="1536" w:type="dxa"/>
+            <w:tcW w:w="1135" w:type="dxa"/>
             <w:tcBorders>
               <w:top w:val="single" w:sz="4" w:space="0" w:color="auto"/>
               <w:left w:val="single" w:sz="4" w:space="0" w:color="auto"/>
@@ -6799,7 +7721,7 @@
         </w:tc>
         <w:tc>
           <w:tcPr>
-            <w:tcW w:w="5268" w:type="dxa"/>
+            <w:tcW w:w="5812" w:type="dxa"/>
             <w:tcBorders>
               <w:top w:val="single" w:sz="4" w:space="0" w:color="auto"/>
               <w:left w:val="single" w:sz="4" w:space="0" w:color="auto"/>
@@ -6831,7 +7753,33 @@
                 <w:szCs w:val="19"/>
                 <w:lang w:val="en-US"/>
               </w:rPr>
-              <w:t>"VALUES(...</w:t>
+              <w:t>"</w:t>
+            </w:r>
+            <w:proofErr w:type="gramStart"/>
+            <w:r>
+              <w:rPr>
+                <w:rFonts w:ascii="Consolas" w:hAnsi="Consolas" w:cs="Consolas"/>
+                <w:b w:val="0"/>
+                <w:bCs w:val="0"/>
+                <w:color w:val="A31515"/>
+                <w:sz w:val="19"/>
+                <w:szCs w:val="19"/>
+                <w:lang w:val="en-US"/>
+              </w:rPr>
+              <w:t>VALUES(</w:t>
+            </w:r>
+            <w:proofErr w:type="gramEnd"/>
+            <w:r>
+              <w:rPr>
+                <w:rFonts w:ascii="Consolas" w:hAnsi="Consolas" w:cs="Consolas"/>
+                <w:b w:val="0"/>
+                <w:bCs w:val="0"/>
+                <w:color w:val="A31515"/>
+                <w:sz w:val="19"/>
+                <w:szCs w:val="19"/>
+                <w:lang w:val="en-US"/>
+              </w:rPr>
+              <w:t>...</w:t>
             </w:r>
             <w:r>
               <w:rPr>
@@ -6845,17 +7793,31 @@
               </w:rPr>
               <w:t xml:space="preserve"> </w:t>
             </w:r>
-            <w:r>
-              <w:rPr>
-                <w:rFonts w:ascii="Consolas" w:hAnsi="Consolas" w:cs="Consolas"/>
-                <w:b w:val="0"/>
-                <w:bCs w:val="0"/>
-                <w:color w:val="000000"/>
-                <w:sz w:val="19"/>
-                <w:szCs w:val="19"/>
-                <w:lang w:val="en-US"/>
-              </w:rPr>
-              <w:t>textBox_economic_amount.Text.Replace(</w:t>
+            <w:proofErr w:type="spellStart"/>
+            <w:r>
+              <w:rPr>
+                <w:rFonts w:ascii="Consolas" w:hAnsi="Consolas" w:cs="Consolas"/>
+                <w:b w:val="0"/>
+                <w:bCs w:val="0"/>
+                <w:color w:val="000000"/>
+                <w:sz w:val="19"/>
+                <w:szCs w:val="19"/>
+                <w:lang w:val="en-US"/>
+              </w:rPr>
+              <w:t>textBox_economic_amount.Text.Replace</w:t>
+            </w:r>
+            <w:proofErr w:type="spellEnd"/>
+            <w:r>
+              <w:rPr>
+                <w:rFonts w:ascii="Consolas" w:hAnsi="Consolas" w:cs="Consolas"/>
+                <w:b w:val="0"/>
+                <w:bCs w:val="0"/>
+                <w:color w:val="000000"/>
+                <w:sz w:val="19"/>
+                <w:szCs w:val="19"/>
+                <w:lang w:val="en-US"/>
+              </w:rPr>
+              <w:t>(</w:t>
             </w:r>
             <w:r>
               <w:rPr>
@@ -6909,7 +7871,7 @@
         </w:tc>
         <w:tc>
           <w:tcPr>
-            <w:tcW w:w="2043" w:type="dxa"/>
+            <w:tcW w:w="2126" w:type="dxa"/>
             <w:tcBorders>
               <w:top w:val="single" w:sz="4" w:space="0" w:color="auto"/>
               <w:left w:val="single" w:sz="4" w:space="0" w:color="auto"/>
@@ -6926,20 +7888,31 @@
                 <w:sz w:val="22"/>
               </w:rPr>
             </w:pPr>
-            <w:r>
-              <w:rPr>
-                <w:rFonts w:ascii="Consolas" w:hAnsi="Consolas"/>
-                <w:b w:val="0"/>
-                <w:bCs w:val="0"/>
-                <w:sz w:val="22"/>
-              </w:rPr>
-              <w:t>-||-</w:t>
+            <w:proofErr w:type="gramStart"/>
+            <w:r>
+              <w:rPr>
+                <w:rFonts w:ascii="Consolas" w:hAnsi="Consolas"/>
+                <w:b w:val="0"/>
+                <w:bCs w:val="0"/>
+                <w:sz w:val="22"/>
+              </w:rPr>
+              <w:t>-</w:t>
+            </w:r>
+            <w:proofErr w:type="gramEnd"/>
+            <w:r>
+              <w:rPr>
+                <w:rFonts w:ascii="Consolas" w:hAnsi="Consolas"/>
+                <w:b w:val="0"/>
+                <w:bCs w:val="0"/>
+                <w:sz w:val="22"/>
+              </w:rPr>
+              <w:t>||-</w:t>
             </w:r>
           </w:p>
         </w:tc>
         <w:tc>
           <w:tcPr>
-            <w:tcW w:w="2031" w:type="dxa"/>
+            <w:tcW w:w="2410" w:type="dxa"/>
             <w:tcBorders>
               <w:top w:val="single" w:sz="4" w:space="0" w:color="auto"/>
               <w:left w:val="single" w:sz="4" w:space="0" w:color="auto"/>
@@ -6963,7 +7936,27 @@
                 <w:bCs w:val="0"/>
                 <w:sz w:val="22"/>
               </w:rPr>
-              <w:t>Koska tietokannassa double kirjoitetaan pisteellä</w:t>
+              <w:t xml:space="preserve">Koska tietokannassa </w:t>
+            </w:r>
+            <w:proofErr w:type="spellStart"/>
+            <w:r>
+              <w:rPr>
+                <w:rFonts w:ascii="Consolas" w:hAnsi="Consolas"/>
+                <w:b w:val="0"/>
+                <w:bCs w:val="0"/>
+                <w:sz w:val="22"/>
+              </w:rPr>
+              <w:t>double</w:t>
+            </w:r>
+            <w:proofErr w:type="spellEnd"/>
+            <w:r>
+              <w:rPr>
+                <w:rFonts w:ascii="Consolas" w:hAnsi="Consolas"/>
+                <w:b w:val="0"/>
+                <w:bCs w:val="0"/>
+                <w:sz w:val="22"/>
+              </w:rPr>
+              <w:t xml:space="preserve"> kirjoitetaan pisteellä</w:t>
             </w:r>
           </w:p>
         </w:tc>
@@ -6971,7 +7964,7 @@
       <w:tr>
         <w:tc>
           <w:tcPr>
-            <w:tcW w:w="1536" w:type="dxa"/>
+            <w:tcW w:w="1135" w:type="dxa"/>
             <w:tcBorders>
               <w:top w:val="single" w:sz="4" w:space="0" w:color="auto"/>
               <w:left w:val="single" w:sz="4" w:space="0" w:color="auto"/>
@@ -7001,7 +7994,7 @@
         </w:tc>
         <w:tc>
           <w:tcPr>
-            <w:tcW w:w="5268" w:type="dxa"/>
+            <w:tcW w:w="5812" w:type="dxa"/>
             <w:tcBorders>
               <w:top w:val="single" w:sz="4" w:space="0" w:color="auto"/>
               <w:left w:val="single" w:sz="4" w:space="0" w:color="auto"/>
@@ -7058,22 +8051,59 @@
               </w:rPr>
               <w:t xml:space="preserve">                       </w:t>
             </w:r>
-            <w:r>
-              <w:rPr>
-                <w:rFonts w:ascii="Consolas" w:hAnsi="Consolas" w:cs="Consolas"/>
-                <w:b w:val="0"/>
-                <w:bCs w:val="0"/>
-                <w:color w:val="000000"/>
-                <w:sz w:val="19"/>
-                <w:szCs w:val="19"/>
-              </w:rPr>
-              <w:t>addChangeTracking(change);</w:t>
+            <w:proofErr w:type="spellStart"/>
+            <w:r>
+              <w:rPr>
+                <w:rFonts w:ascii="Consolas" w:hAnsi="Consolas" w:cs="Consolas"/>
+                <w:b w:val="0"/>
+                <w:bCs w:val="0"/>
+                <w:color w:val="000000"/>
+                <w:sz w:val="19"/>
+                <w:szCs w:val="19"/>
+              </w:rPr>
+              <w:t>addChangeTracking</w:t>
+            </w:r>
+            <w:proofErr w:type="spellEnd"/>
+            <w:r>
+              <w:rPr>
+                <w:rFonts w:ascii="Consolas" w:hAnsi="Consolas" w:cs="Consolas"/>
+                <w:b w:val="0"/>
+                <w:bCs w:val="0"/>
+                <w:color w:val="000000"/>
+                <w:sz w:val="19"/>
+                <w:szCs w:val="19"/>
+              </w:rPr>
+              <w:t>(</w:t>
+            </w:r>
+            <w:proofErr w:type="spellStart"/>
+            <w:r>
+              <w:rPr>
+                <w:rFonts w:ascii="Consolas" w:hAnsi="Consolas" w:cs="Consolas"/>
+                <w:b w:val="0"/>
+                <w:bCs w:val="0"/>
+                <w:color w:val="000000"/>
+                <w:sz w:val="19"/>
+                <w:szCs w:val="19"/>
+              </w:rPr>
+              <w:t>change</w:t>
+            </w:r>
+            <w:proofErr w:type="spellEnd"/>
+            <w:r>
+              <w:rPr>
+                <w:rFonts w:ascii="Consolas" w:hAnsi="Consolas" w:cs="Consolas"/>
+                <w:b w:val="0"/>
+                <w:bCs w:val="0"/>
+                <w:color w:val="000000"/>
+                <w:sz w:val="19"/>
+                <w:szCs w:val="19"/>
+              </w:rPr>
+              <w:t>);</w:t>
             </w:r>
           </w:p>
         </w:tc>
         <w:tc>
           <w:tcPr>
-            <w:tcW w:w="2043" w:type="dxa"/>
+            <w:tcW w:w="2126" w:type="dxa"/>
             <w:tcBorders>
               <w:top w:val="single" w:sz="4" w:space="0" w:color="auto"/>
               <w:left w:val="single" w:sz="4" w:space="0" w:color="auto"/>
@@ -7103,7 +8133,7 @@
         </w:tc>
         <w:tc>
           <w:tcPr>
-            <w:tcW w:w="2031" w:type="dxa"/>
+            <w:tcW w:w="2410" w:type="dxa"/>
             <w:tcBorders>
               <w:top w:val="single" w:sz="4" w:space="0" w:color="auto"/>
               <w:left w:val="single" w:sz="4" w:space="0" w:color="auto"/>
@@ -7135,7 +8165,7 @@
       <w:tr>
         <w:tc>
           <w:tcPr>
-            <w:tcW w:w="1536" w:type="dxa"/>
+            <w:tcW w:w="1135" w:type="dxa"/>
             <w:tcBorders>
               <w:top w:val="single" w:sz="4" w:space="0" w:color="auto"/>
               <w:left w:val="single" w:sz="4" w:space="0" w:color="auto"/>
@@ -7165,7 +8195,7 @@
         </w:tc>
         <w:tc>
           <w:tcPr>
-            <w:tcW w:w="5268" w:type="dxa"/>
+            <w:tcW w:w="5812" w:type="dxa"/>
             <w:tcBorders>
               <w:top w:val="single" w:sz="4" w:space="0" w:color="auto"/>
               <w:left w:val="single" w:sz="4" w:space="0" w:color="auto"/>
@@ -7187,17 +8217,31 @@
                 <w:lang w:val="en-US"/>
               </w:rPr>
             </w:pPr>
-            <w:r>
-              <w:rPr>
-                <w:rFonts w:ascii="Consolas" w:hAnsi="Consolas" w:cs="Consolas"/>
-                <w:b w:val="0"/>
-                <w:bCs w:val="0"/>
-                <w:color w:val="000000"/>
-                <w:sz w:val="19"/>
-                <w:szCs w:val="19"/>
-                <w:lang w:val="en-US"/>
-              </w:rPr>
-              <w:t xml:space="preserve">comboBox_menus.SelectedItem = </w:t>
+            <w:proofErr w:type="spellStart"/>
+            <w:r>
+              <w:rPr>
+                <w:rFonts w:ascii="Consolas" w:hAnsi="Consolas" w:cs="Consolas"/>
+                <w:b w:val="0"/>
+                <w:bCs w:val="0"/>
+                <w:color w:val="000000"/>
+                <w:sz w:val="19"/>
+                <w:szCs w:val="19"/>
+                <w:lang w:val="en-US"/>
+              </w:rPr>
+              <w:t>comboBox_menus.SelectedItem</w:t>
+            </w:r>
+            <w:proofErr w:type="spellEnd"/>
+            <w:r>
+              <w:rPr>
+                <w:rFonts w:ascii="Consolas" w:hAnsi="Consolas" w:cs="Consolas"/>
+                <w:b w:val="0"/>
+                <w:bCs w:val="0"/>
+                <w:color w:val="000000"/>
+                <w:sz w:val="19"/>
+                <w:szCs w:val="19"/>
+                <w:lang w:val="en-US"/>
+              </w:rPr>
+              <w:t xml:space="preserve"> = </w:t>
             </w:r>
             <w:r>
               <w:rPr>
@@ -7238,17 +8282,31 @@
                 <w:lang w:val="en-US"/>
               </w:rPr>
             </w:pPr>
-            <w:r>
-              <w:rPr>
-                <w:rFonts w:ascii="Consolas" w:hAnsi="Consolas" w:cs="Consolas"/>
-                <w:b w:val="0"/>
-                <w:bCs w:val="0"/>
-                <w:color w:val="000000"/>
-                <w:sz w:val="19"/>
-                <w:szCs w:val="19"/>
-                <w:lang w:val="en-US"/>
-              </w:rPr>
-              <w:t>listView_menu.Items.Clear();</w:t>
+            <w:proofErr w:type="spellStart"/>
+            <w:r>
+              <w:rPr>
+                <w:rFonts w:ascii="Consolas" w:hAnsi="Consolas" w:cs="Consolas"/>
+                <w:b w:val="0"/>
+                <w:bCs w:val="0"/>
+                <w:color w:val="000000"/>
+                <w:sz w:val="19"/>
+                <w:szCs w:val="19"/>
+                <w:lang w:val="en-US"/>
+              </w:rPr>
+              <w:t>listView_menu.Items.Clear</w:t>
+            </w:r>
+            <w:proofErr w:type="spellEnd"/>
+            <w:r>
+              <w:rPr>
+                <w:rFonts w:ascii="Consolas" w:hAnsi="Consolas" w:cs="Consolas"/>
+                <w:b w:val="0"/>
+                <w:bCs w:val="0"/>
+                <w:color w:val="000000"/>
+                <w:sz w:val="19"/>
+                <w:szCs w:val="19"/>
+                <w:lang w:val="en-US"/>
+              </w:rPr>
+              <w:t>();</w:t>
             </w:r>
           </w:p>
           <w:p>
@@ -7265,17 +8323,31 @@
                 <w:lang w:val="en-US"/>
               </w:rPr>
             </w:pPr>
-            <w:r>
-              <w:rPr>
-                <w:rFonts w:ascii="Consolas" w:hAnsi="Consolas" w:cs="Consolas"/>
-                <w:b w:val="0"/>
-                <w:bCs w:val="0"/>
-                <w:color w:val="000000"/>
-                <w:sz w:val="19"/>
-                <w:szCs w:val="19"/>
-                <w:lang w:val="en-US"/>
-              </w:rPr>
-              <w:t xml:space="preserve">textBox_menu_name.Text = </w:t>
+            <w:proofErr w:type="spellStart"/>
+            <w:r>
+              <w:rPr>
+                <w:rFonts w:ascii="Consolas" w:hAnsi="Consolas" w:cs="Consolas"/>
+                <w:b w:val="0"/>
+                <w:bCs w:val="0"/>
+                <w:color w:val="000000"/>
+                <w:sz w:val="19"/>
+                <w:szCs w:val="19"/>
+                <w:lang w:val="en-US"/>
+              </w:rPr>
+              <w:t>textBox_menu_name.Text</w:t>
+            </w:r>
+            <w:proofErr w:type="spellEnd"/>
+            <w:r>
+              <w:rPr>
+                <w:rFonts w:ascii="Consolas" w:hAnsi="Consolas" w:cs="Consolas"/>
+                <w:b w:val="0"/>
+                <w:bCs w:val="0"/>
+                <w:color w:val="000000"/>
+                <w:sz w:val="19"/>
+                <w:szCs w:val="19"/>
+                <w:lang w:val="en-US"/>
+              </w:rPr>
+              <w:t xml:space="preserve"> = </w:t>
             </w:r>
             <w:r>
               <w:rPr>
@@ -7316,17 +8388,31 @@
                 <w:lang w:val="en-US"/>
               </w:rPr>
             </w:pPr>
-            <w:r>
-              <w:rPr>
-                <w:rFonts w:ascii="Consolas" w:hAnsi="Consolas" w:cs="Consolas"/>
-                <w:b w:val="0"/>
-                <w:bCs w:val="0"/>
-                <w:color w:val="000000"/>
-                <w:sz w:val="19"/>
-                <w:szCs w:val="19"/>
-                <w:lang w:val="en-US"/>
-              </w:rPr>
-              <w:t xml:space="preserve">textBox_menu_food.Text = </w:t>
+            <w:proofErr w:type="spellStart"/>
+            <w:r>
+              <w:rPr>
+                <w:rFonts w:ascii="Consolas" w:hAnsi="Consolas" w:cs="Consolas"/>
+                <w:b w:val="0"/>
+                <w:bCs w:val="0"/>
+                <w:color w:val="000000"/>
+                <w:sz w:val="19"/>
+                <w:szCs w:val="19"/>
+                <w:lang w:val="en-US"/>
+              </w:rPr>
+              <w:t>textBox_menu_food.Text</w:t>
+            </w:r>
+            <w:proofErr w:type="spellEnd"/>
+            <w:r>
+              <w:rPr>
+                <w:rFonts w:ascii="Consolas" w:hAnsi="Consolas" w:cs="Consolas"/>
+                <w:b w:val="0"/>
+                <w:bCs w:val="0"/>
+                <w:color w:val="000000"/>
+                <w:sz w:val="19"/>
+                <w:szCs w:val="19"/>
+                <w:lang w:val="en-US"/>
+              </w:rPr>
+              <w:t xml:space="preserve"> = </w:t>
             </w:r>
             <w:r>
               <w:rPr>
@@ -7367,17 +8453,31 @@
                 <w:lang w:val="en-US"/>
               </w:rPr>
             </w:pPr>
-            <w:r>
-              <w:rPr>
-                <w:rFonts w:ascii="Consolas" w:hAnsi="Consolas" w:cs="Consolas"/>
-                <w:b w:val="0"/>
-                <w:bCs w:val="0"/>
-                <w:color w:val="000000"/>
-                <w:sz w:val="19"/>
-                <w:szCs w:val="19"/>
-                <w:lang w:val="en-US"/>
-              </w:rPr>
-              <w:t xml:space="preserve">textBox_menu_description.Text = </w:t>
+            <w:proofErr w:type="spellStart"/>
+            <w:r>
+              <w:rPr>
+                <w:rFonts w:ascii="Consolas" w:hAnsi="Consolas" w:cs="Consolas"/>
+                <w:b w:val="0"/>
+                <w:bCs w:val="0"/>
+                <w:color w:val="000000"/>
+                <w:sz w:val="19"/>
+                <w:szCs w:val="19"/>
+                <w:lang w:val="en-US"/>
+              </w:rPr>
+              <w:t>textBox_menu_description.Text</w:t>
+            </w:r>
+            <w:proofErr w:type="spellEnd"/>
+            <w:r>
+              <w:rPr>
+                <w:rFonts w:ascii="Consolas" w:hAnsi="Consolas" w:cs="Consolas"/>
+                <w:b w:val="0"/>
+                <w:bCs w:val="0"/>
+                <w:color w:val="000000"/>
+                <w:sz w:val="19"/>
+                <w:szCs w:val="19"/>
+                <w:lang w:val="en-US"/>
+              </w:rPr>
+              <w:t xml:space="preserve"> = </w:t>
             </w:r>
             <w:r>
               <w:rPr>
@@ -7407,7 +8507,7 @@
         </w:tc>
         <w:tc>
           <w:tcPr>
-            <w:tcW w:w="2043" w:type="dxa"/>
+            <w:tcW w:w="2126" w:type="dxa"/>
             <w:tcBorders>
               <w:top w:val="single" w:sz="4" w:space="0" w:color="auto"/>
               <w:left w:val="single" w:sz="4" w:space="0" w:color="auto"/>
@@ -7425,21 +8525,45 @@
                 <w:lang w:val="en-US"/>
               </w:rPr>
             </w:pPr>
-            <w:r>
-              <w:rPr>
-                <w:rFonts w:ascii="Consolas" w:hAnsi="Consolas"/>
-                <w:b w:val="0"/>
-                <w:bCs w:val="0"/>
-                <w:sz w:val="22"/>
-                <w:lang w:val="en-US"/>
-              </w:rPr>
-              <w:t>Ruokalista, poistaminen</w:t>
-            </w:r>
+            <w:proofErr w:type="spellStart"/>
+            <w:r>
+              <w:rPr>
+                <w:rFonts w:ascii="Consolas" w:hAnsi="Consolas"/>
+                <w:b w:val="0"/>
+                <w:bCs w:val="0"/>
+                <w:sz w:val="22"/>
+                <w:lang w:val="en-US"/>
+              </w:rPr>
+              <w:t>Ruokalista</w:t>
+            </w:r>
+            <w:proofErr w:type="spellEnd"/>
+            <w:r>
+              <w:rPr>
+                <w:rFonts w:ascii="Consolas" w:hAnsi="Consolas"/>
+                <w:b w:val="0"/>
+                <w:bCs w:val="0"/>
+                <w:sz w:val="22"/>
+                <w:lang w:val="en-US"/>
+              </w:rPr>
+              <w:t xml:space="preserve">, </w:t>
+            </w:r>
+            <w:proofErr w:type="spellStart"/>
+            <w:r>
+              <w:rPr>
+                <w:rFonts w:ascii="Consolas" w:hAnsi="Consolas"/>
+                <w:b w:val="0"/>
+                <w:bCs w:val="0"/>
+                <w:sz w:val="22"/>
+                <w:lang w:val="en-US"/>
+              </w:rPr>
+              <w:t>poistaminen</w:t>
+            </w:r>
+            <w:proofErr w:type="spellEnd"/>
           </w:p>
         </w:tc>
         <w:tc>
           <w:tcPr>
-            <w:tcW w:w="2031" w:type="dxa"/>
+            <w:tcW w:w="2410" w:type="dxa"/>
             <w:tcBorders>
               <w:top w:val="single" w:sz="4" w:space="0" w:color="auto"/>
               <w:left w:val="single" w:sz="4" w:space="0" w:color="auto"/>
@@ -7457,23 +8581,91 @@
                 <w:lang w:val="en-US"/>
               </w:rPr>
             </w:pPr>
-            <w:r>
-              <w:rPr>
-                <w:rFonts w:ascii="Consolas" w:hAnsi="Consolas"/>
-                <w:b w:val="0"/>
-                <w:bCs w:val="0"/>
-                <w:sz w:val="22"/>
-                <w:lang w:val="en-US"/>
-              </w:rPr>
-              <w:t>Tyhjentää ruokalistan tiedot poistettaessa</w:t>
-            </w:r>
+            <w:proofErr w:type="spellStart"/>
+            <w:r>
+              <w:rPr>
+                <w:rFonts w:ascii="Consolas" w:hAnsi="Consolas"/>
+                <w:b w:val="0"/>
+                <w:bCs w:val="0"/>
+                <w:sz w:val="22"/>
+                <w:lang w:val="en-US"/>
+              </w:rPr>
+              <w:t>Tyhjentää</w:t>
+            </w:r>
+            <w:proofErr w:type="spellEnd"/>
+            <w:r>
+              <w:rPr>
+                <w:rFonts w:ascii="Consolas" w:hAnsi="Consolas"/>
+                <w:b w:val="0"/>
+                <w:bCs w:val="0"/>
+                <w:sz w:val="22"/>
+                <w:lang w:val="en-US"/>
+              </w:rPr>
+              <w:t xml:space="preserve"> </w:t>
+            </w:r>
+            <w:proofErr w:type="spellStart"/>
+            <w:r>
+              <w:rPr>
+                <w:rFonts w:ascii="Consolas" w:hAnsi="Consolas"/>
+                <w:b w:val="0"/>
+                <w:bCs w:val="0"/>
+                <w:sz w:val="22"/>
+                <w:lang w:val="en-US"/>
+              </w:rPr>
+              <w:t>ruokalistan</w:t>
+            </w:r>
+            <w:proofErr w:type="spellEnd"/>
+            <w:r>
+              <w:rPr>
+                <w:rFonts w:ascii="Consolas" w:hAnsi="Consolas"/>
+                <w:b w:val="0"/>
+                <w:bCs w:val="0"/>
+                <w:sz w:val="22"/>
+                <w:lang w:val="en-US"/>
+              </w:rPr>
+              <w:t xml:space="preserve"> </w:t>
+            </w:r>
+            <w:proofErr w:type="spellStart"/>
+            <w:r>
+              <w:rPr>
+                <w:rFonts w:ascii="Consolas" w:hAnsi="Consolas"/>
+                <w:b w:val="0"/>
+                <w:bCs w:val="0"/>
+                <w:sz w:val="22"/>
+                <w:lang w:val="en-US"/>
+              </w:rPr>
+              <w:t>tiedot</w:t>
+            </w:r>
+            <w:proofErr w:type="spellEnd"/>
+            <w:r>
+              <w:rPr>
+                <w:rFonts w:ascii="Consolas" w:hAnsi="Consolas"/>
+                <w:b w:val="0"/>
+                <w:bCs w:val="0"/>
+                <w:sz w:val="22"/>
+                <w:lang w:val="en-US"/>
+              </w:rPr>
+              <w:t xml:space="preserve"> </w:t>
+            </w:r>
+            <w:proofErr w:type="spellStart"/>
+            <w:r>
+              <w:rPr>
+                <w:rFonts w:ascii="Consolas" w:hAnsi="Consolas"/>
+                <w:b w:val="0"/>
+                <w:bCs w:val="0"/>
+                <w:sz w:val="22"/>
+                <w:lang w:val="en-US"/>
+              </w:rPr>
+              <w:t>poistettaessa</w:t>
+            </w:r>
+            <w:proofErr w:type="spellEnd"/>
           </w:p>
         </w:tc>
       </w:tr>
       <w:tr>
         <w:tc>
           <w:tcPr>
-            <w:tcW w:w="1536" w:type="dxa"/>
+            <w:tcW w:w="1135" w:type="dxa"/>
             <w:tcBorders>
               <w:top w:val="single" w:sz="4" w:space="0" w:color="auto"/>
               <w:left w:val="single" w:sz="4" w:space="0" w:color="auto"/>
@@ -7503,7 +8695,7 @@
         </w:tc>
         <w:tc>
           <w:tcPr>
-            <w:tcW w:w="5268" w:type="dxa"/>
+            <w:tcW w:w="5812" w:type="dxa"/>
             <w:tcBorders>
               <w:top w:val="single" w:sz="4" w:space="0" w:color="auto"/>
               <w:left w:val="single" w:sz="4" w:space="0" w:color="auto"/>
@@ -7525,6 +8717,7 @@
                 <w:lang w:val="en-US"/>
               </w:rPr>
             </w:pPr>
+            <w:proofErr w:type="spellStart"/>
             <w:r>
               <w:rPr>
                 <w:rFonts w:ascii="Consolas" w:hAnsi="Consolas" w:cs="Consolas"/>
@@ -7536,17 +8729,43 @@
               </w:rPr>
               <w:t>if</w:t>
             </w:r>
-            <w:r>
-              <w:rPr>
-                <w:rFonts w:ascii="Consolas" w:hAnsi="Consolas" w:cs="Consolas"/>
-                <w:b w:val="0"/>
-                <w:bCs w:val="0"/>
-                <w:color w:val="000000"/>
-                <w:sz w:val="19"/>
-                <w:szCs w:val="19"/>
-              </w:rPr>
-              <w:t xml:space="preserve"> (dialogResult == </w:t>
-            </w:r>
+            <w:proofErr w:type="spellEnd"/>
+            <w:r>
+              <w:rPr>
+                <w:rFonts w:ascii="Consolas" w:hAnsi="Consolas" w:cs="Consolas"/>
+                <w:b w:val="0"/>
+                <w:bCs w:val="0"/>
+                <w:color w:val="000000"/>
+                <w:sz w:val="19"/>
+                <w:szCs w:val="19"/>
+              </w:rPr>
+              <w:t xml:space="preserve"> (</w:t>
+            </w:r>
+            <w:proofErr w:type="spellStart"/>
+            <w:r>
+              <w:rPr>
+                <w:rFonts w:ascii="Consolas" w:hAnsi="Consolas" w:cs="Consolas"/>
+                <w:b w:val="0"/>
+                <w:bCs w:val="0"/>
+                <w:color w:val="000000"/>
+                <w:sz w:val="19"/>
+                <w:szCs w:val="19"/>
+              </w:rPr>
+              <w:t>dialogResult</w:t>
+            </w:r>
+            <w:proofErr w:type="spellEnd"/>
+            <w:r>
+              <w:rPr>
+                <w:rFonts w:ascii="Consolas" w:hAnsi="Consolas" w:cs="Consolas"/>
+                <w:b w:val="0"/>
+                <w:bCs w:val="0"/>
+                <w:color w:val="000000"/>
+                <w:sz w:val="19"/>
+                <w:szCs w:val="19"/>
+              </w:rPr>
+              <w:t xml:space="preserve"> == </w:t>
+            </w:r>
+            <w:proofErr w:type="spellStart"/>
             <w:r>
               <w:rPr>
                 <w:rFonts w:ascii="Consolas" w:hAnsi="Consolas" w:cs="Consolas"/>
@@ -7558,22 +8777,36 @@
               </w:rPr>
               <w:t>DialogResult</w:t>
             </w:r>
-            <w:r>
-              <w:rPr>
-                <w:rFonts w:ascii="Consolas" w:hAnsi="Consolas" w:cs="Consolas"/>
-                <w:b w:val="0"/>
-                <w:bCs w:val="0"/>
-                <w:color w:val="000000"/>
-                <w:sz w:val="19"/>
-                <w:szCs w:val="19"/>
-              </w:rPr>
-              <w:t>.Yes)</w:t>
+            <w:proofErr w:type="gramStart"/>
+            <w:r>
+              <w:rPr>
+                <w:rFonts w:ascii="Consolas" w:hAnsi="Consolas" w:cs="Consolas"/>
+                <w:b w:val="0"/>
+                <w:bCs w:val="0"/>
+                <w:color w:val="000000"/>
+                <w:sz w:val="19"/>
+                <w:szCs w:val="19"/>
+              </w:rPr>
+              <w:t>.Yes</w:t>
+            </w:r>
+            <w:proofErr w:type="spellEnd"/>
+            <w:proofErr w:type="gramEnd"/>
+            <w:r>
+              <w:rPr>
+                <w:rFonts w:ascii="Consolas" w:hAnsi="Consolas" w:cs="Consolas"/>
+                <w:b w:val="0"/>
+                <w:bCs w:val="0"/>
+                <w:color w:val="000000"/>
+                <w:sz w:val="19"/>
+                <w:szCs w:val="19"/>
+              </w:rPr>
+              <w:t>)</w:t>
             </w:r>
           </w:p>
         </w:tc>
         <w:tc>
           <w:tcPr>
-            <w:tcW w:w="2043" w:type="dxa"/>
+            <w:tcW w:w="2126" w:type="dxa"/>
             <w:tcBorders>
               <w:top w:val="single" w:sz="4" w:space="0" w:color="auto"/>
               <w:left w:val="single" w:sz="4" w:space="0" w:color="auto"/>
@@ -7605,7 +8838,7 @@
         </w:tc>
         <w:tc>
           <w:tcPr>
-            <w:tcW w:w="2031" w:type="dxa"/>
+            <w:tcW w:w="2410" w:type="dxa"/>
             <w:tcBorders>
               <w:top w:val="single" w:sz="4" w:space="0" w:color="auto"/>
               <w:left w:val="single" w:sz="4" w:space="0" w:color="auto"/>
@@ -7623,23 +8856,69 @@
                 <w:lang w:val="en-US"/>
               </w:rPr>
             </w:pPr>
-            <w:r>
-              <w:rPr>
-                <w:rFonts w:ascii="Consolas" w:hAnsi="Consolas"/>
-                <w:b w:val="0"/>
-                <w:bCs w:val="0"/>
-                <w:sz w:val="22"/>
-                <w:lang w:val="en-US"/>
-              </w:rPr>
-              <w:t>Kysyy ennen poistoa</w:t>
-            </w:r>
+            <w:proofErr w:type="spellStart"/>
+            <w:r>
+              <w:rPr>
+                <w:rFonts w:ascii="Consolas" w:hAnsi="Consolas"/>
+                <w:b w:val="0"/>
+                <w:bCs w:val="0"/>
+                <w:sz w:val="22"/>
+                <w:lang w:val="en-US"/>
+              </w:rPr>
+              <w:t>Kysyy</w:t>
+            </w:r>
+            <w:proofErr w:type="spellEnd"/>
+            <w:r>
+              <w:rPr>
+                <w:rFonts w:ascii="Consolas" w:hAnsi="Consolas"/>
+                <w:b w:val="0"/>
+                <w:bCs w:val="0"/>
+                <w:sz w:val="22"/>
+                <w:lang w:val="en-US"/>
+              </w:rPr>
+              <w:t xml:space="preserve"> </w:t>
+            </w:r>
+            <w:proofErr w:type="spellStart"/>
+            <w:r>
+              <w:rPr>
+                <w:rFonts w:ascii="Consolas" w:hAnsi="Consolas"/>
+                <w:b w:val="0"/>
+                <w:bCs w:val="0"/>
+                <w:sz w:val="22"/>
+                <w:lang w:val="en-US"/>
+              </w:rPr>
+              <w:t>ennen</w:t>
+            </w:r>
+            <w:proofErr w:type="spellEnd"/>
+            <w:r>
+              <w:rPr>
+                <w:rFonts w:ascii="Consolas" w:hAnsi="Consolas"/>
+                <w:b w:val="0"/>
+                <w:bCs w:val="0"/>
+                <w:sz w:val="22"/>
+                <w:lang w:val="en-US"/>
+              </w:rPr>
+              <w:t xml:space="preserve"> </w:t>
+            </w:r>
+            <w:proofErr w:type="spellStart"/>
+            <w:r>
+              <w:rPr>
+                <w:rFonts w:ascii="Consolas" w:hAnsi="Consolas"/>
+                <w:b w:val="0"/>
+                <w:bCs w:val="0"/>
+                <w:sz w:val="22"/>
+                <w:lang w:val="en-US"/>
+              </w:rPr>
+              <w:t>poistoa</w:t>
+            </w:r>
+            <w:proofErr w:type="spellEnd"/>
           </w:p>
         </w:tc>
       </w:tr>
       <w:tr>
         <w:tc>
           <w:tcPr>
-            <w:tcW w:w="1536" w:type="dxa"/>
+            <w:tcW w:w="1135" w:type="dxa"/>
             <w:tcBorders>
               <w:top w:val="single" w:sz="4" w:space="0" w:color="auto"/>
               <w:left w:val="single" w:sz="4" w:space="0" w:color="auto"/>
@@ -7669,7 +8948,7 @@
         </w:tc>
         <w:tc>
           <w:tcPr>
-            <w:tcW w:w="5268" w:type="dxa"/>
+            <w:tcW w:w="5812" w:type="dxa"/>
             <w:tcBorders>
               <w:top w:val="single" w:sz="4" w:space="0" w:color="auto"/>
               <w:left w:val="single" w:sz="4" w:space="0" w:color="auto"/>
@@ -7691,6 +8970,7 @@
                 <w:lang w:val="en-US"/>
               </w:rPr>
             </w:pPr>
+            <w:proofErr w:type="gramStart"/>
             <w:r>
               <w:rPr>
                 <w:rFonts w:ascii="Consolas" w:hAnsi="Consolas" w:cs="Consolas"/>
@@ -7703,17 +8983,44 @@
               </w:rPr>
               <w:t>if</w:t>
             </w:r>
-            <w:r>
-              <w:rPr>
-                <w:rFonts w:ascii="Consolas" w:hAnsi="Consolas" w:cs="Consolas"/>
-                <w:b w:val="0"/>
-                <w:bCs w:val="0"/>
-                <w:color w:val="000000"/>
-                <w:sz w:val="19"/>
-                <w:szCs w:val="19"/>
-                <w:lang w:val="en-US"/>
-              </w:rPr>
-              <w:t xml:space="preserve"> (textBox_cleaning_shift_worker.Text != </w:t>
+            <w:proofErr w:type="gramEnd"/>
+            <w:r>
+              <w:rPr>
+                <w:rFonts w:ascii="Consolas" w:hAnsi="Consolas" w:cs="Consolas"/>
+                <w:b w:val="0"/>
+                <w:bCs w:val="0"/>
+                <w:color w:val="000000"/>
+                <w:sz w:val="19"/>
+                <w:szCs w:val="19"/>
+                <w:lang w:val="en-US"/>
+              </w:rPr>
+              <w:t xml:space="preserve"> (</w:t>
+            </w:r>
+            <w:proofErr w:type="spellStart"/>
+            <w:r>
+              <w:rPr>
+                <w:rFonts w:ascii="Consolas" w:hAnsi="Consolas" w:cs="Consolas"/>
+                <w:b w:val="0"/>
+                <w:bCs w:val="0"/>
+                <w:color w:val="000000"/>
+                <w:sz w:val="19"/>
+                <w:szCs w:val="19"/>
+                <w:lang w:val="en-US"/>
+              </w:rPr>
+              <w:t>textBox_cleaning_shift_worker.Text</w:t>
+            </w:r>
+            <w:proofErr w:type="spellEnd"/>
+            <w:r>
+              <w:rPr>
+                <w:rFonts w:ascii="Consolas" w:hAnsi="Consolas" w:cs="Consolas"/>
+                <w:b w:val="0"/>
+                <w:bCs w:val="0"/>
+                <w:color w:val="000000"/>
+                <w:sz w:val="19"/>
+                <w:szCs w:val="19"/>
+                <w:lang w:val="en-US"/>
+              </w:rPr>
+              <w:t xml:space="preserve"> != </w:t>
             </w:r>
             <w:r>
               <w:rPr>
@@ -7780,6 +9087,7 @@
                 <w:szCs w:val="19"/>
               </w:rPr>
             </w:pPr>
+            <w:proofErr w:type="gramStart"/>
             <w:r>
               <w:rPr>
                 <w:rFonts w:ascii="Consolas" w:hAnsi="Consolas" w:cs="Consolas"/>
@@ -7792,17 +9100,44 @@
               </w:rPr>
               <w:t>if</w:t>
             </w:r>
-            <w:r>
-              <w:rPr>
-                <w:rFonts w:ascii="Consolas" w:hAnsi="Consolas" w:cs="Consolas"/>
-                <w:b w:val="0"/>
-                <w:bCs w:val="0"/>
-                <w:color w:val="000000"/>
-                <w:sz w:val="19"/>
-                <w:szCs w:val="19"/>
-                <w:lang w:val="en-US"/>
-              </w:rPr>
-              <w:t xml:space="preserve"> (textBox_cleaning_shift_work.Text != </w:t>
+            <w:proofErr w:type="gramEnd"/>
+            <w:r>
+              <w:rPr>
+                <w:rFonts w:ascii="Consolas" w:hAnsi="Consolas" w:cs="Consolas"/>
+                <w:b w:val="0"/>
+                <w:bCs w:val="0"/>
+                <w:color w:val="000000"/>
+                <w:sz w:val="19"/>
+                <w:szCs w:val="19"/>
+                <w:lang w:val="en-US"/>
+              </w:rPr>
+              <w:t xml:space="preserve"> (</w:t>
+            </w:r>
+            <w:proofErr w:type="spellStart"/>
+            <w:r>
+              <w:rPr>
+                <w:rFonts w:ascii="Consolas" w:hAnsi="Consolas" w:cs="Consolas"/>
+                <w:b w:val="0"/>
+                <w:bCs w:val="0"/>
+                <w:color w:val="000000"/>
+                <w:sz w:val="19"/>
+                <w:szCs w:val="19"/>
+                <w:lang w:val="en-US"/>
+              </w:rPr>
+              <w:t>textBox_cleaning_shift_work.Text</w:t>
+            </w:r>
+            <w:proofErr w:type="spellEnd"/>
+            <w:r>
+              <w:rPr>
+                <w:rFonts w:ascii="Consolas" w:hAnsi="Consolas" w:cs="Consolas"/>
+                <w:b w:val="0"/>
+                <w:bCs w:val="0"/>
+                <w:color w:val="000000"/>
+                <w:sz w:val="19"/>
+                <w:szCs w:val="19"/>
+                <w:lang w:val="en-US"/>
+              </w:rPr>
+              <w:t xml:space="preserve"> != </w:t>
             </w:r>
             <w:r>
               <w:rPr>
@@ -7830,7 +9165,7 @@
         </w:tc>
         <w:tc>
           <w:tcPr>
-            <w:tcW w:w="2043" w:type="dxa"/>
+            <w:tcW w:w="2126" w:type="dxa"/>
             <w:tcBorders>
               <w:top w:val="single" w:sz="4" w:space="0" w:color="auto"/>
               <w:left w:val="single" w:sz="4" w:space="0" w:color="auto"/>
@@ -7848,21 +9183,45 @@
                 <w:lang w:val="en-US"/>
               </w:rPr>
             </w:pPr>
-            <w:r>
-              <w:rPr>
-                <w:rFonts w:ascii="Consolas" w:hAnsi="Consolas"/>
-                <w:b w:val="0"/>
-                <w:bCs w:val="0"/>
-                <w:sz w:val="22"/>
-                <w:lang w:val="en-US"/>
-              </w:rPr>
-              <w:t>Siivousvuorot, lisää</w:t>
-            </w:r>
+            <w:proofErr w:type="spellStart"/>
+            <w:r>
+              <w:rPr>
+                <w:rFonts w:ascii="Consolas" w:hAnsi="Consolas"/>
+                <w:b w:val="0"/>
+                <w:bCs w:val="0"/>
+                <w:sz w:val="22"/>
+                <w:lang w:val="en-US"/>
+              </w:rPr>
+              <w:t>Siivousvuorot</w:t>
+            </w:r>
+            <w:proofErr w:type="spellEnd"/>
+            <w:r>
+              <w:rPr>
+                <w:rFonts w:ascii="Consolas" w:hAnsi="Consolas"/>
+                <w:b w:val="0"/>
+                <w:bCs w:val="0"/>
+                <w:sz w:val="22"/>
+                <w:lang w:val="en-US"/>
+              </w:rPr>
+              <w:t xml:space="preserve">, </w:t>
+            </w:r>
+            <w:proofErr w:type="spellStart"/>
+            <w:r>
+              <w:rPr>
+                <w:rFonts w:ascii="Consolas" w:hAnsi="Consolas"/>
+                <w:b w:val="0"/>
+                <w:bCs w:val="0"/>
+                <w:sz w:val="22"/>
+                <w:lang w:val="en-US"/>
+              </w:rPr>
+              <w:t>lisää</w:t>
+            </w:r>
+            <w:proofErr w:type="spellEnd"/>
           </w:p>
         </w:tc>
         <w:tc>
           <w:tcPr>
-            <w:tcW w:w="2031" w:type="dxa"/>
+            <w:tcW w:w="2410" w:type="dxa"/>
             <w:tcBorders>
               <w:top w:val="single" w:sz="4" w:space="0" w:color="auto"/>
               <w:left w:val="single" w:sz="4" w:space="0" w:color="auto"/>
@@ -7894,7 +9253,7 @@
       <w:tr>
         <w:tc>
           <w:tcPr>
-            <w:tcW w:w="1536" w:type="dxa"/>
+            <w:tcW w:w="1135" w:type="dxa"/>
             <w:tcBorders>
               <w:top w:val="single" w:sz="4" w:space="0" w:color="auto"/>
               <w:left w:val="single" w:sz="4" w:space="0" w:color="auto"/>
@@ -7924,7 +9283,7 @@
         </w:tc>
         <w:tc>
           <w:tcPr>
-            <w:tcW w:w="5268" w:type="dxa"/>
+            <w:tcW w:w="5812" w:type="dxa"/>
             <w:tcBorders>
               <w:top w:val="single" w:sz="4" w:space="0" w:color="auto"/>
               <w:left w:val="single" w:sz="4" w:space="0" w:color="auto"/>
@@ -7970,6 +9329,7 @@
               </w:rPr>
               <w:t xml:space="preserve"> (</w:t>
             </w:r>
+            <w:proofErr w:type="spellStart"/>
             <w:r>
               <w:rPr>
                 <w:rFonts w:ascii="Consolas" w:hAnsi="Consolas" w:cs="Consolas"/>
@@ -7992,8 +9352,48 @@
                 <w:szCs w:val="19"/>
                 <w:lang w:val="en-US"/>
               </w:rPr>
-              <w:t xml:space="preserve">.Parse(textBox_event_search_year.Text) &lt; </w:t>
-            </w:r>
+              <w:t>.Parse</w:t>
+            </w:r>
+            <w:proofErr w:type="spellEnd"/>
+            <w:r>
+              <w:rPr>
+                <w:rFonts w:ascii="Consolas" w:hAnsi="Consolas" w:cs="Consolas"/>
+                <w:b w:val="0"/>
+                <w:bCs w:val="0"/>
+                <w:color w:val="000000"/>
+                <w:sz w:val="19"/>
+                <w:szCs w:val="19"/>
+                <w:lang w:val="en-US"/>
+              </w:rPr>
+              <w:t>(</w:t>
+            </w:r>
+            <w:proofErr w:type="spellStart"/>
+            <w:r>
+              <w:rPr>
+                <w:rFonts w:ascii="Consolas" w:hAnsi="Consolas" w:cs="Consolas"/>
+                <w:b w:val="0"/>
+                <w:bCs w:val="0"/>
+                <w:color w:val="000000"/>
+                <w:sz w:val="19"/>
+                <w:szCs w:val="19"/>
+                <w:lang w:val="en-US"/>
+              </w:rPr>
+              <w:t>textBox_event_search_year.Text</w:t>
+            </w:r>
+            <w:proofErr w:type="spellEnd"/>
+            <w:r>
+              <w:rPr>
+                <w:rFonts w:ascii="Consolas" w:hAnsi="Consolas" w:cs="Consolas"/>
+                <w:b w:val="0"/>
+                <w:bCs w:val="0"/>
+                <w:color w:val="000000"/>
+                <w:sz w:val="19"/>
+                <w:szCs w:val="19"/>
+                <w:lang w:val="en-US"/>
+              </w:rPr>
+              <w:t xml:space="preserve">) &lt; </w:t>
+            </w:r>
+            <w:proofErr w:type="spellStart"/>
             <w:r>
               <w:rPr>
                 <w:rFonts w:ascii="Consolas" w:hAnsi="Consolas" w:cs="Consolas"/>
@@ -8016,7 +9416,20 @@
                 <w:szCs w:val="19"/>
                 <w:lang w:val="en-US"/>
               </w:rPr>
-              <w:t>.Now.Year)</w:t>
+              <w:t>.Now.Year</w:t>
+            </w:r>
+            <w:proofErr w:type="spellEnd"/>
+            <w:r>
+              <w:rPr>
+                <w:rFonts w:ascii="Consolas" w:hAnsi="Consolas" w:cs="Consolas"/>
+                <w:b w:val="0"/>
+                <w:bCs w:val="0"/>
+                <w:color w:val="000000"/>
+                <w:sz w:val="19"/>
+                <w:szCs w:val="19"/>
+                <w:lang w:val="en-US"/>
+              </w:rPr>
+              <w:t>)</w:t>
             </w:r>
           </w:p>
           <w:p>
@@ -8055,7 +9468,33 @@
                 <w:szCs w:val="19"/>
                 <w:lang w:val="en-US"/>
               </w:rPr>
-              <w:t xml:space="preserve">                      checkBox_event_show_past.Checked = </w:t>
+              <w:t xml:space="preserve">                      </w:t>
+            </w:r>
+            <w:proofErr w:type="spellStart"/>
+            <w:r>
+              <w:rPr>
+                <w:rFonts w:ascii="Consolas" w:hAnsi="Consolas" w:cs="Consolas"/>
+                <w:b w:val="0"/>
+                <w:bCs w:val="0"/>
+                <w:color w:val="000000"/>
+                <w:sz w:val="19"/>
+                <w:szCs w:val="19"/>
+                <w:lang w:val="en-US"/>
+              </w:rPr>
+              <w:t>checkBox_event_show_past.Checked</w:t>
+            </w:r>
+            <w:proofErr w:type="spellEnd"/>
+            <w:r>
+              <w:rPr>
+                <w:rFonts w:ascii="Consolas" w:hAnsi="Consolas" w:cs="Consolas"/>
+                <w:b w:val="0"/>
+                <w:bCs w:val="0"/>
+                <w:color w:val="000000"/>
+                <w:sz w:val="19"/>
+                <w:szCs w:val="19"/>
+                <w:lang w:val="en-US"/>
+              </w:rPr>
+              <w:t xml:space="preserve"> = </w:t>
             </w:r>
             <w:r>
               <w:rPr>
@@ -8112,7 +9551,7 @@
         </w:tc>
         <w:tc>
           <w:tcPr>
-            <w:tcW w:w="2043" w:type="dxa"/>
+            <w:tcW w:w="2126" w:type="dxa"/>
             <w:tcBorders>
               <w:top w:val="single" w:sz="4" w:space="0" w:color="auto"/>
               <w:left w:val="single" w:sz="4" w:space="0" w:color="auto"/>
@@ -8130,21 +9569,45 @@
                 <w:lang w:val="en-US"/>
               </w:rPr>
             </w:pPr>
-            <w:r>
-              <w:rPr>
-                <w:rFonts w:ascii="Consolas" w:hAnsi="Consolas"/>
-                <w:b w:val="0"/>
-                <w:bCs w:val="0"/>
-                <w:sz w:val="22"/>
-                <w:lang w:val="en-US"/>
-              </w:rPr>
-              <w:t>Kalenteri, haku</w:t>
-            </w:r>
+            <w:proofErr w:type="spellStart"/>
+            <w:r>
+              <w:rPr>
+                <w:rFonts w:ascii="Consolas" w:hAnsi="Consolas"/>
+                <w:b w:val="0"/>
+                <w:bCs w:val="0"/>
+                <w:sz w:val="22"/>
+                <w:lang w:val="en-US"/>
+              </w:rPr>
+              <w:t>Kalenteri</w:t>
+            </w:r>
+            <w:proofErr w:type="spellEnd"/>
+            <w:r>
+              <w:rPr>
+                <w:rFonts w:ascii="Consolas" w:hAnsi="Consolas"/>
+                <w:b w:val="0"/>
+                <w:bCs w:val="0"/>
+                <w:sz w:val="22"/>
+                <w:lang w:val="en-US"/>
+              </w:rPr>
+              <w:t xml:space="preserve">, </w:t>
+            </w:r>
+            <w:proofErr w:type="spellStart"/>
+            <w:r>
+              <w:rPr>
+                <w:rFonts w:ascii="Consolas" w:hAnsi="Consolas"/>
+                <w:b w:val="0"/>
+                <w:bCs w:val="0"/>
+                <w:sz w:val="22"/>
+                <w:lang w:val="en-US"/>
+              </w:rPr>
+              <w:t>haku</w:t>
+            </w:r>
+            <w:proofErr w:type="spellEnd"/>
           </w:p>
         </w:tc>
         <w:tc>
           <w:tcPr>
-            <w:tcW w:w="2031" w:type="dxa"/>
+            <w:tcW w:w="2410" w:type="dxa"/>
             <w:tcBorders>
               <w:top w:val="single" w:sz="4" w:space="0" w:color="auto"/>
               <w:left w:val="single" w:sz="4" w:space="0" w:color="auto"/>
@@ -8194,7 +9657,7 @@
       <w:tr>
         <w:tc>
           <w:tcPr>
-            <w:tcW w:w="1536" w:type="dxa"/>
+            <w:tcW w:w="1135" w:type="dxa"/>
             <w:tcBorders>
               <w:top w:val="single" w:sz="4" w:space="0" w:color="auto"/>
               <w:left w:val="single" w:sz="4" w:space="0" w:color="auto"/>
@@ -8224,7 +9687,7 @@
         </w:tc>
         <w:tc>
           <w:tcPr>
-            <w:tcW w:w="5268" w:type="dxa"/>
+            <w:tcW w:w="5812" w:type="dxa"/>
             <w:tcBorders>
               <w:top w:val="single" w:sz="4" w:space="0" w:color="auto"/>
               <w:left w:val="single" w:sz="4" w:space="0" w:color="auto"/>
@@ -8245,6 +9708,7 @@
                 <w:szCs w:val="19"/>
               </w:rPr>
             </w:pPr>
+            <w:proofErr w:type="spellStart"/>
             <w:r>
               <w:rPr>
                 <w:rFonts w:ascii="Consolas" w:hAnsi="Consolas" w:cs="Consolas"/>
@@ -8256,6 +9720,7 @@
               </w:rPr>
               <w:t>searchCalendarLists</w:t>
             </w:r>
+            <w:proofErr w:type="spellEnd"/>
             <w:r>
               <w:rPr>
                 <w:rFonts w:ascii="Consolas" w:hAnsi="Consolas" w:cs="Consolas"/>
@@ -8295,22 +9760,35 @@
                 <w:szCs w:val="19"/>
               </w:rPr>
             </w:pPr>
-            <w:r>
-              <w:rPr>
-                <w:rFonts w:ascii="Consolas" w:hAnsi="Consolas" w:cs="Consolas"/>
-                <w:b w:val="0"/>
-                <w:bCs w:val="0"/>
-                <w:color w:val="000000"/>
-                <w:sz w:val="19"/>
-                <w:szCs w:val="19"/>
-              </w:rPr>
-              <w:t>- kokonaan muutettu</w:t>
+            <w:proofErr w:type="gramStart"/>
+            <w:r>
+              <w:rPr>
+                <w:rFonts w:ascii="Consolas" w:hAnsi="Consolas" w:cs="Consolas"/>
+                <w:b w:val="0"/>
+                <w:bCs w:val="0"/>
+                <w:color w:val="000000"/>
+                <w:sz w:val="19"/>
+                <w:szCs w:val="19"/>
+              </w:rPr>
+              <w:t>-</w:t>
+            </w:r>
+            <w:proofErr w:type="gramEnd"/>
+            <w:r>
+              <w:rPr>
+                <w:rFonts w:ascii="Consolas" w:hAnsi="Consolas" w:cs="Consolas"/>
+                <w:b w:val="0"/>
+                <w:bCs w:val="0"/>
+                <w:color w:val="000000"/>
+                <w:sz w:val="19"/>
+                <w:szCs w:val="19"/>
+              </w:rPr>
+              <w:t xml:space="preserve"> kokonaan muutettu</w:t>
             </w:r>
           </w:p>
         </w:tc>
         <w:tc>
           <w:tcPr>
-            <w:tcW w:w="2043" w:type="dxa"/>
+            <w:tcW w:w="2126" w:type="dxa"/>
             <w:tcBorders>
               <w:top w:val="single" w:sz="4" w:space="0" w:color="auto"/>
               <w:left w:val="single" w:sz="4" w:space="0" w:color="auto"/>
@@ -8327,20 +9805,31 @@
                 <w:sz w:val="22"/>
               </w:rPr>
             </w:pPr>
-            <w:r>
-              <w:rPr>
-                <w:rFonts w:ascii="Consolas" w:hAnsi="Consolas"/>
-                <w:b w:val="0"/>
-                <w:bCs w:val="0"/>
-                <w:sz w:val="22"/>
-              </w:rPr>
-              <w:t>-||-</w:t>
+            <w:proofErr w:type="gramStart"/>
+            <w:r>
+              <w:rPr>
+                <w:rFonts w:ascii="Consolas" w:hAnsi="Consolas"/>
+                <w:b w:val="0"/>
+                <w:bCs w:val="0"/>
+                <w:sz w:val="22"/>
+              </w:rPr>
+              <w:t>-</w:t>
+            </w:r>
+            <w:proofErr w:type="gramEnd"/>
+            <w:r>
+              <w:rPr>
+                <w:rFonts w:ascii="Consolas" w:hAnsi="Consolas"/>
+                <w:b w:val="0"/>
+                <w:bCs w:val="0"/>
+                <w:sz w:val="22"/>
+              </w:rPr>
+              <w:t>||-</w:t>
             </w:r>
           </w:p>
         </w:tc>
         <w:tc>
           <w:tcPr>
-            <w:tcW w:w="2031" w:type="dxa"/>
+            <w:tcW w:w="2410" w:type="dxa"/>
             <w:tcBorders>
               <w:top w:val="single" w:sz="4" w:space="0" w:color="auto"/>
               <w:left w:val="single" w:sz="4" w:space="0" w:color="auto"/>
@@ -8357,44 +9846,654 @@
                 <w:sz w:val="22"/>
               </w:rPr>
             </w:pPr>
-            <w:r>
-              <w:rPr>
-                <w:rFonts w:ascii="Consolas" w:hAnsi="Consolas"/>
-                <w:b w:val="0"/>
-                <w:bCs w:val="0"/>
-                <w:sz w:val="22"/>
-              </w:rPr>
-              <w:t xml:space="preserve">Tapahtuma haku </w:t>
-            </w:r>
-            <w:r>
-              <w:rPr>
-                <w:rFonts w:ascii="Consolas" w:hAnsi="Consolas"/>
-                <w:b w:val="0"/>
-                <w:bCs w:val="0"/>
-                <w:sz w:val="22"/>
-              </w:rPr>
-              <w:t>toimimaan</w:t>
-            </w:r>
-            <w:r>
-              <w:rPr>
-                <w:rFonts w:ascii="Consolas" w:hAnsi="Consolas"/>
-                <w:b w:val="0"/>
-                <w:bCs w:val="0"/>
-                <w:sz w:val="22"/>
-              </w:rPr>
-              <w:t xml:space="preserve"> </w:t>
-            </w:r>
+            <w:proofErr w:type="gramStart"/>
+            <w:r>
+              <w:rPr>
+                <w:rFonts w:ascii="Consolas" w:hAnsi="Consolas"/>
+                <w:b w:val="0"/>
+                <w:bCs w:val="0"/>
+                <w:sz w:val="22"/>
+              </w:rPr>
+              <w:t>Tapahtuma haku toimimaan vuoden ja kuukauden mukaan</w:t>
+            </w:r>
+            <w:proofErr w:type="gramEnd"/>
+          </w:p>
+        </w:tc>
+      </w:tr>
+      <w:tr>
+        <w:tc>
+          <w:tcPr>
+            <w:tcW w:w="1135" w:type="dxa"/>
+            <w:tcBorders>
+              <w:top w:val="single" w:sz="4" w:space="0" w:color="auto"/>
+              <w:left w:val="single" w:sz="4" w:space="0" w:color="auto"/>
+              <w:bottom w:val="single" w:sz="4" w:space="0" w:color="auto"/>
+              <w:right w:val="single" w:sz="4" w:space="0" w:color="auto"/>
+            </w:tcBorders>
+          </w:tcPr>
+          <w:p>
+            <w:pPr>
+              <w:rPr>
+                <w:rFonts w:ascii="Consolas" w:hAnsi="Consolas"/>
+                <w:b w:val="0"/>
+                <w:bCs w:val="0"/>
+                <w:sz w:val="22"/>
+              </w:rPr>
+            </w:pPr>
+            <w:r>
+              <w:rPr>
+                <w:rFonts w:ascii="Consolas" w:hAnsi="Consolas"/>
+                <w:b w:val="0"/>
+                <w:bCs w:val="0"/>
+                <w:sz w:val="22"/>
+              </w:rPr>
+              <w:t>19</w:t>
+            </w:r>
+          </w:p>
+        </w:tc>
+        <w:tc>
+          <w:tcPr>
+            <w:tcW w:w="5812" w:type="dxa"/>
+            <w:tcBorders>
+              <w:top w:val="single" w:sz="4" w:space="0" w:color="auto"/>
+              <w:left w:val="single" w:sz="4" w:space="0" w:color="auto"/>
+              <w:bottom w:val="single" w:sz="4" w:space="0" w:color="auto"/>
+              <w:right w:val="single" w:sz="4" w:space="0" w:color="auto"/>
+            </w:tcBorders>
+          </w:tcPr>
+          <w:p>
+            <w:pPr>
+              <w:widowControl/>
+              <w:adjustRightInd w:val="0"/>
+              <w:rPr>
+                <w:rFonts w:ascii="Consolas" w:hAnsi="Consolas" w:cs="Consolas"/>
+                <w:b w:val="0"/>
+                <w:bCs w:val="0"/>
+                <w:color w:val="000000"/>
+                <w:sz w:val="19"/>
+                <w:szCs w:val="19"/>
+                <w:lang w:val="en-US"/>
+              </w:rPr>
+            </w:pPr>
+            <w:proofErr w:type="spellStart"/>
+            <w:r>
+              <w:rPr>
+                <w:rFonts w:ascii="Consolas" w:hAnsi="Consolas" w:cs="Consolas"/>
+                <w:b w:val="0"/>
+                <w:bCs w:val="0"/>
+                <w:color w:val="000000"/>
+                <w:sz w:val="19"/>
+                <w:szCs w:val="19"/>
+                <w:lang w:val="en-US"/>
+              </w:rPr>
+              <w:t>textBox_athletic_year.Text</w:t>
+            </w:r>
+            <w:proofErr w:type="spellEnd"/>
+            <w:r>
+              <w:rPr>
+                <w:rFonts w:ascii="Consolas" w:hAnsi="Consolas" w:cs="Consolas"/>
+                <w:b w:val="0"/>
+                <w:bCs w:val="0"/>
+                <w:color w:val="000000"/>
+                <w:sz w:val="19"/>
+                <w:szCs w:val="19"/>
+                <w:lang w:val="en-US"/>
+              </w:rPr>
+              <w:t xml:space="preserve"> = </w:t>
+            </w:r>
+            <w:proofErr w:type="spellStart"/>
+            <w:r>
+              <w:rPr>
+                <w:rFonts w:ascii="Consolas" w:hAnsi="Consolas" w:cs="Consolas"/>
+                <w:b w:val="0"/>
+                <w:bCs w:val="0"/>
+                <w:color w:val="2B91AF"/>
+                <w:sz w:val="19"/>
+                <w:szCs w:val="19"/>
+                <w:lang w:val="en-US"/>
+              </w:rPr>
+              <w:t>Convert</w:t>
+            </w:r>
+            <w:r>
+              <w:rPr>
+                <w:rFonts w:ascii="Consolas" w:hAnsi="Consolas" w:cs="Consolas"/>
+                <w:b w:val="0"/>
+                <w:bCs w:val="0"/>
+                <w:color w:val="000000"/>
+                <w:sz w:val="19"/>
+                <w:szCs w:val="19"/>
+                <w:lang w:val="en-US"/>
+              </w:rPr>
+              <w:t>.ToString</w:t>
+            </w:r>
+            <w:proofErr w:type="spellEnd"/>
+            <w:r>
+              <w:rPr>
+                <w:rFonts w:ascii="Consolas" w:hAnsi="Consolas" w:cs="Consolas"/>
+                <w:b w:val="0"/>
+                <w:bCs w:val="0"/>
+                <w:color w:val="000000"/>
+                <w:sz w:val="19"/>
+                <w:szCs w:val="19"/>
+                <w:lang w:val="en-US"/>
+              </w:rPr>
+              <w:t>(</w:t>
+            </w:r>
+            <w:proofErr w:type="spellStart"/>
+            <w:r>
+              <w:rPr>
+                <w:rFonts w:ascii="Consolas" w:hAnsi="Consolas" w:cs="Consolas"/>
+                <w:b w:val="0"/>
+                <w:bCs w:val="0"/>
+                <w:color w:val="2B91AF"/>
+                <w:sz w:val="19"/>
+                <w:szCs w:val="19"/>
+                <w:lang w:val="en-US"/>
+              </w:rPr>
+              <w:t>DateTime</w:t>
+            </w:r>
+            <w:r>
+              <w:rPr>
+                <w:rFonts w:ascii="Consolas" w:hAnsi="Consolas" w:cs="Consolas"/>
+                <w:b w:val="0"/>
+                <w:bCs w:val="0"/>
+                <w:color w:val="000000"/>
+                <w:sz w:val="19"/>
+                <w:szCs w:val="19"/>
+                <w:lang w:val="en-US"/>
+              </w:rPr>
+              <w:t>.Now.Year</w:t>
+            </w:r>
+            <w:proofErr w:type="spellEnd"/>
+            <w:r>
+              <w:rPr>
+                <w:rFonts w:ascii="Consolas" w:hAnsi="Consolas" w:cs="Consolas"/>
+                <w:b w:val="0"/>
+                <w:bCs w:val="0"/>
+                <w:color w:val="000000"/>
+                <w:sz w:val="19"/>
+                <w:szCs w:val="19"/>
+                <w:lang w:val="en-US"/>
+              </w:rPr>
+              <w:t>);</w:t>
+            </w:r>
+          </w:p>
+        </w:tc>
+        <w:tc>
+          <w:tcPr>
+            <w:tcW w:w="2126" w:type="dxa"/>
+            <w:tcBorders>
+              <w:top w:val="single" w:sz="4" w:space="0" w:color="auto"/>
+              <w:left w:val="single" w:sz="4" w:space="0" w:color="auto"/>
+              <w:bottom w:val="single" w:sz="4" w:space="0" w:color="auto"/>
+              <w:right w:val="single" w:sz="4" w:space="0" w:color="auto"/>
+            </w:tcBorders>
+          </w:tcPr>
+          <w:p>
+            <w:pPr>
+              <w:rPr>
+                <w:rFonts w:ascii="Consolas" w:hAnsi="Consolas"/>
+                <w:b w:val="0"/>
+                <w:bCs w:val="0"/>
+                <w:sz w:val="22"/>
+                <w:lang w:val="en-US"/>
+              </w:rPr>
+            </w:pPr>
+            <w:proofErr w:type="spellStart"/>
+            <w:r>
+              <w:rPr>
+                <w:rFonts w:ascii="Consolas" w:hAnsi="Consolas"/>
+                <w:b w:val="0"/>
+                <w:bCs w:val="0"/>
+                <w:sz w:val="22"/>
+                <w:lang w:val="en-US"/>
+              </w:rPr>
+              <w:t>Liikuntamittari</w:t>
+            </w:r>
+            <w:proofErr w:type="spellEnd"/>
+          </w:p>
+        </w:tc>
+        <w:tc>
+          <w:tcPr>
+            <w:tcW w:w="2410" w:type="dxa"/>
+            <w:tcBorders>
+              <w:top w:val="single" w:sz="4" w:space="0" w:color="auto"/>
+              <w:left w:val="single" w:sz="4" w:space="0" w:color="auto"/>
+              <w:bottom w:val="single" w:sz="4" w:space="0" w:color="auto"/>
+              <w:right w:val="single" w:sz="4" w:space="0" w:color="auto"/>
+            </w:tcBorders>
+          </w:tcPr>
+          <w:p>
+            <w:pPr>
+              <w:rPr>
+                <w:rFonts w:ascii="Consolas" w:hAnsi="Consolas"/>
+                <w:b w:val="0"/>
+                <w:bCs w:val="0"/>
+                <w:sz w:val="22"/>
+              </w:rPr>
+            </w:pPr>
+            <w:r>
+              <w:rPr>
+                <w:rFonts w:ascii="Consolas" w:hAnsi="Consolas"/>
+                <w:b w:val="0"/>
+                <w:bCs w:val="0"/>
+                <w:sz w:val="22"/>
+              </w:rPr>
+              <w:t>Muuttaa liiku</w:t>
+            </w:r>
+            <w:r>
+              <w:rPr>
+                <w:rFonts w:ascii="Consolas" w:hAnsi="Consolas"/>
+                <w:b w:val="0"/>
+                <w:bCs w:val="0"/>
+                <w:sz w:val="22"/>
+              </w:rPr>
+              <w:t>ntamittariin tullessa vuosiluku-</w:t>
+            </w:r>
+            <w:r>
+              <w:rPr>
+                <w:rFonts w:ascii="Consolas" w:hAnsi="Consolas"/>
+                <w:b w:val="0"/>
+                <w:bCs w:val="0"/>
+                <w:sz w:val="22"/>
+              </w:rPr>
+              <w:t>hakuun nykyisen vuoden</w:t>
+            </w:r>
+          </w:p>
+        </w:tc>
+      </w:tr>
+      <w:tr>
+        <w:tc>
+          <w:tcPr>
+            <w:tcW w:w="1135" w:type="dxa"/>
+            <w:tcBorders>
+              <w:top w:val="single" w:sz="4" w:space="0" w:color="auto"/>
+              <w:left w:val="single" w:sz="4" w:space="0" w:color="auto"/>
+              <w:bottom w:val="single" w:sz="4" w:space="0" w:color="auto"/>
+              <w:right w:val="single" w:sz="4" w:space="0" w:color="auto"/>
+            </w:tcBorders>
+          </w:tcPr>
+          <w:p>
+            <w:pPr>
+              <w:rPr>
+                <w:rFonts w:ascii="Consolas" w:hAnsi="Consolas"/>
+                <w:b w:val="0"/>
+                <w:bCs w:val="0"/>
+                <w:sz w:val="22"/>
+              </w:rPr>
+            </w:pPr>
+            <w:r>
+              <w:rPr>
+                <w:rFonts w:ascii="Consolas" w:hAnsi="Consolas"/>
+                <w:b w:val="0"/>
+                <w:bCs w:val="0"/>
+                <w:sz w:val="22"/>
+              </w:rPr>
+              <w:t>2</w:t>
+            </w:r>
+            <w:r>
+              <w:rPr>
+                <w:rFonts w:ascii="Consolas" w:hAnsi="Consolas"/>
+                <w:b w:val="0"/>
+                <w:bCs w:val="0"/>
+                <w:sz w:val="22"/>
+              </w:rPr>
+              <w:t>0</w:t>
+            </w:r>
+          </w:p>
+        </w:tc>
+        <w:tc>
+          <w:tcPr>
+            <w:tcW w:w="5812" w:type="dxa"/>
+            <w:tcBorders>
+              <w:top w:val="single" w:sz="4" w:space="0" w:color="auto"/>
+              <w:left w:val="single" w:sz="4" w:space="0" w:color="auto"/>
+              <w:bottom w:val="single" w:sz="4" w:space="0" w:color="auto"/>
+              <w:right w:val="single" w:sz="4" w:space="0" w:color="auto"/>
+            </w:tcBorders>
+          </w:tcPr>
+          <w:p>
+            <w:pPr>
+              <w:widowControl/>
+              <w:adjustRightInd w:val="0"/>
+              <w:rPr>
+                <w:rFonts w:ascii="Consolas" w:hAnsi="Consolas" w:cs="Consolas"/>
+                <w:b w:val="0"/>
+                <w:bCs w:val="0"/>
+                <w:color w:val="A31515"/>
+                <w:sz w:val="19"/>
+                <w:szCs w:val="19"/>
+              </w:rPr>
+            </w:pPr>
+            <w:proofErr w:type="spellStart"/>
+            <w:r>
+              <w:rPr>
+                <w:rFonts w:ascii="Consolas" w:hAnsi="Consolas" w:cs="Consolas"/>
+                <w:b w:val="0"/>
+                <w:bCs w:val="0"/>
+                <w:color w:val="2B91AF"/>
+                <w:sz w:val="19"/>
+                <w:szCs w:val="19"/>
+              </w:rPr>
+              <w:t>MessageBox</w:t>
+            </w:r>
+            <w:proofErr w:type="gramStart"/>
+            <w:r>
+              <w:rPr>
+                <w:rFonts w:ascii="Consolas" w:hAnsi="Consolas" w:cs="Consolas"/>
+                <w:b w:val="0"/>
+                <w:bCs w:val="0"/>
+                <w:color w:val="000000"/>
+                <w:sz w:val="19"/>
+                <w:szCs w:val="19"/>
+              </w:rPr>
+              <w:t>.Show</w:t>
+            </w:r>
+            <w:proofErr w:type="spellEnd"/>
+            <w:proofErr w:type="gramEnd"/>
+            <w:r>
+              <w:rPr>
+                <w:rFonts w:ascii="Consolas" w:hAnsi="Consolas" w:cs="Consolas"/>
+                <w:b w:val="0"/>
+                <w:bCs w:val="0"/>
+                <w:color w:val="000000"/>
+                <w:sz w:val="19"/>
+                <w:szCs w:val="19"/>
+              </w:rPr>
+              <w:t>(</w:t>
+            </w:r>
+            <w:r>
+              <w:rPr>
+                <w:rFonts w:ascii="Consolas" w:hAnsi="Consolas" w:cs="Consolas"/>
+                <w:b w:val="0"/>
+                <w:bCs w:val="0"/>
+                <w:color w:val="A31515"/>
+                <w:sz w:val="19"/>
+                <w:szCs w:val="19"/>
+              </w:rPr>
+              <w:t>"</w:t>
+            </w:r>
+            <w:proofErr w:type="spellStart"/>
+            <w:r>
+              <w:rPr>
+                <w:rFonts w:ascii="Consolas" w:hAnsi="Consolas" w:cs="Consolas"/>
+                <w:b w:val="0"/>
+                <w:bCs w:val="0"/>
+                <w:color w:val="A31515"/>
+                <w:sz w:val="19"/>
+                <w:szCs w:val="19"/>
+              </w:rPr>
+              <w:t>Kauppalappun</w:t>
+            </w:r>
+            <w:proofErr w:type="spellEnd"/>
+            <w:r>
+              <w:rPr>
+                <w:rFonts w:ascii="Consolas" w:hAnsi="Consolas" w:cs="Consolas"/>
+                <w:b w:val="0"/>
+                <w:bCs w:val="0"/>
+                <w:color w:val="A31515"/>
+                <w:sz w:val="19"/>
+                <w:szCs w:val="19"/>
+              </w:rPr>
+              <w:t xml:space="preserve"> nimi on virheellinen"</w:t>
+            </w:r>
+          </w:p>
+          <w:p>
+            <w:pPr>
+              <w:widowControl/>
+              <w:adjustRightInd w:val="0"/>
+              <w:rPr>
+                <w:rFonts w:ascii="Consolas" w:hAnsi="Consolas" w:cs="Consolas"/>
+                <w:b w:val="0"/>
+                <w:bCs w:val="0"/>
+                <w:sz w:val="19"/>
+                <w:szCs w:val="19"/>
+              </w:rPr>
+            </w:pPr>
+            <w:proofErr w:type="gramStart"/>
+            <w:r>
+              <w:rPr>
+                <w:rFonts w:ascii="Consolas" w:hAnsi="Consolas" w:cs="Consolas"/>
+                <w:b w:val="0"/>
+                <w:bCs w:val="0"/>
+                <w:sz w:val="19"/>
+                <w:szCs w:val="19"/>
+              </w:rPr>
+              <w:t>---</w:t>
+            </w:r>
+            <w:proofErr w:type="gramEnd"/>
+            <w:r>
+              <w:rPr>
+                <w:rFonts w:ascii="Consolas" w:hAnsi="Consolas" w:cs="Consolas"/>
+                <w:b w:val="0"/>
+                <w:bCs w:val="0"/>
+                <w:sz w:val="19"/>
+                <w:szCs w:val="19"/>
+              </w:rPr>
+              <w:t>&gt;</w:t>
+            </w:r>
+          </w:p>
+          <w:p>
+            <w:pPr>
+              <w:widowControl/>
+              <w:adjustRightInd w:val="0"/>
+              <w:rPr>
+                <w:rFonts w:ascii="Consolas" w:hAnsi="Consolas" w:cs="Consolas"/>
+                <w:b w:val="0"/>
+                <w:bCs w:val="0"/>
+                <w:sz w:val="19"/>
+                <w:szCs w:val="19"/>
+              </w:rPr>
+            </w:pPr>
+            <w:proofErr w:type="spellStart"/>
+            <w:r>
+              <w:rPr>
+                <w:rFonts w:ascii="Consolas" w:hAnsi="Consolas" w:cs="Consolas"/>
+                <w:b w:val="0"/>
+                <w:bCs w:val="0"/>
+                <w:color w:val="2B91AF"/>
+                <w:sz w:val="19"/>
+                <w:szCs w:val="19"/>
+              </w:rPr>
+              <w:t>MessageBox</w:t>
+            </w:r>
+            <w:proofErr w:type="gramStart"/>
+            <w:r>
+              <w:rPr>
+                <w:rFonts w:ascii="Consolas" w:hAnsi="Consolas" w:cs="Consolas"/>
+                <w:b w:val="0"/>
+                <w:bCs w:val="0"/>
+                <w:color w:val="000000"/>
+                <w:sz w:val="19"/>
+                <w:szCs w:val="19"/>
+              </w:rPr>
+              <w:t>.Show</w:t>
+            </w:r>
+            <w:proofErr w:type="spellEnd"/>
+            <w:proofErr w:type="gramEnd"/>
+            <w:r>
+              <w:rPr>
+                <w:rFonts w:ascii="Consolas" w:hAnsi="Consolas" w:cs="Consolas"/>
+                <w:b w:val="0"/>
+                <w:bCs w:val="0"/>
+                <w:color w:val="000000"/>
+                <w:sz w:val="19"/>
+                <w:szCs w:val="19"/>
+              </w:rPr>
+              <w:t>(</w:t>
+            </w:r>
+            <w:r>
+              <w:rPr>
+                <w:rFonts w:ascii="Consolas" w:hAnsi="Consolas" w:cs="Consolas"/>
+                <w:b w:val="0"/>
+                <w:bCs w:val="0"/>
+                <w:color w:val="A31515"/>
+                <w:sz w:val="19"/>
+                <w:szCs w:val="19"/>
+              </w:rPr>
+              <w:t>"Muistilistan nimi on virheellinen"</w:t>
+            </w:r>
+          </w:p>
+        </w:tc>
+        <w:tc>
+          <w:tcPr>
+            <w:tcW w:w="2126" w:type="dxa"/>
+            <w:tcBorders>
+              <w:top w:val="single" w:sz="4" w:space="0" w:color="auto"/>
+              <w:left w:val="single" w:sz="4" w:space="0" w:color="auto"/>
+              <w:bottom w:val="single" w:sz="4" w:space="0" w:color="auto"/>
+              <w:right w:val="single" w:sz="4" w:space="0" w:color="auto"/>
+            </w:tcBorders>
+          </w:tcPr>
+          <w:p>
+            <w:pPr>
+              <w:rPr>
+                <w:rFonts w:ascii="Consolas" w:hAnsi="Consolas"/>
+                <w:b w:val="0"/>
+                <w:bCs w:val="0"/>
+                <w:sz w:val="22"/>
+              </w:rPr>
+            </w:pPr>
+            <w:r>
+              <w:rPr>
+                <w:rFonts w:ascii="Consolas" w:hAnsi="Consolas"/>
+                <w:b w:val="0"/>
+                <w:bCs w:val="0"/>
+                <w:sz w:val="22"/>
+              </w:rPr>
+              <w:t>Muistilista, info</w:t>
+            </w:r>
+          </w:p>
+        </w:tc>
+        <w:tc>
+          <w:tcPr>
+            <w:tcW w:w="2410" w:type="dxa"/>
+            <w:tcBorders>
+              <w:top w:val="single" w:sz="4" w:space="0" w:color="auto"/>
+              <w:left w:val="single" w:sz="4" w:space="0" w:color="auto"/>
+              <w:bottom w:val="single" w:sz="4" w:space="0" w:color="auto"/>
+              <w:right w:val="single" w:sz="4" w:space="0" w:color="auto"/>
+            </w:tcBorders>
+          </w:tcPr>
+          <w:p>
+            <w:pPr>
+              <w:rPr>
+                <w:rFonts w:ascii="Consolas" w:hAnsi="Consolas"/>
+                <w:b w:val="0"/>
+                <w:bCs w:val="0"/>
+                <w:sz w:val="22"/>
+              </w:rPr>
+            </w:pPr>
+            <w:r>
+              <w:rPr>
+                <w:rFonts w:ascii="Consolas" w:hAnsi="Consolas"/>
+                <w:b w:val="0"/>
+                <w:bCs w:val="0"/>
+                <w:sz w:val="22"/>
+              </w:rPr>
+              <w:t>Kirjoitusvirhe</w:t>
+            </w:r>
+          </w:p>
+        </w:tc>
+      </w:tr>
+      <w:tr>
+        <w:tc>
+          <w:tcPr>
+            <w:tcW w:w="1135" w:type="dxa"/>
+            <w:tcBorders>
+              <w:top w:val="single" w:sz="4" w:space="0" w:color="auto"/>
+              <w:left w:val="single" w:sz="4" w:space="0" w:color="auto"/>
+              <w:bottom w:val="single" w:sz="4" w:space="0" w:color="auto"/>
+              <w:right w:val="single" w:sz="4" w:space="0" w:color="auto"/>
+            </w:tcBorders>
+          </w:tcPr>
+          <w:p>
+            <w:pPr>
+              <w:rPr>
+                <w:rFonts w:ascii="Consolas" w:hAnsi="Consolas"/>
+                <w:b w:val="0"/>
+                <w:bCs w:val="0"/>
+                <w:sz w:val="22"/>
+              </w:rPr>
+            </w:pPr>
+            <w:r>
+              <w:rPr>
+                <w:rFonts w:ascii="Consolas" w:hAnsi="Consolas"/>
+                <w:b w:val="0"/>
+                <w:bCs w:val="0"/>
+                <w:sz w:val="22"/>
+              </w:rPr>
+              <w:t>21</w:t>
+            </w:r>
+          </w:p>
+        </w:tc>
+        <w:tc>
+          <w:tcPr>
+            <w:tcW w:w="5812" w:type="dxa"/>
+            <w:tcBorders>
+              <w:top w:val="single" w:sz="4" w:space="0" w:color="auto"/>
+              <w:left w:val="single" w:sz="4" w:space="0" w:color="auto"/>
+              <w:bottom w:val="single" w:sz="4" w:space="0" w:color="auto"/>
+              <w:right w:val="single" w:sz="4" w:space="0" w:color="auto"/>
+            </w:tcBorders>
+          </w:tcPr>
+          <w:p>
+            <w:pPr>
+              <w:widowControl/>
+              <w:adjustRightInd w:val="0"/>
+              <w:rPr>
+                <w:rFonts w:ascii="Consolas" w:hAnsi="Consolas" w:cs="Consolas"/>
+                <w:b w:val="0"/>
+                <w:bCs w:val="0"/>
+                <w:color w:val="2B91AF"/>
+                <w:sz w:val="19"/>
+                <w:szCs w:val="19"/>
+              </w:rPr>
+            </w:pPr>
             <w:bookmarkStart w:id="0" w:name="_GoBack"/>
             <w:bookmarkEnd w:id="0"/>
-            <w:r>
-              <w:rPr>
-                <w:rFonts w:ascii="Consolas" w:hAnsi="Consolas"/>
-                <w:b w:val="0"/>
-                <w:bCs w:val="0"/>
-                <w:sz w:val="22"/>
-              </w:rPr>
-              <w:t>vuoden ja kuukauden mukaan</w:t>
-            </w:r>
+          </w:p>
+        </w:tc>
+        <w:tc>
+          <w:tcPr>
+            <w:tcW w:w="2126" w:type="dxa"/>
+            <w:tcBorders>
+              <w:top w:val="single" w:sz="4" w:space="0" w:color="auto"/>
+              <w:left w:val="single" w:sz="4" w:space="0" w:color="auto"/>
+              <w:bottom w:val="single" w:sz="4" w:space="0" w:color="auto"/>
+              <w:right w:val="single" w:sz="4" w:space="0" w:color="auto"/>
+            </w:tcBorders>
+          </w:tcPr>
+          <w:p>
+            <w:pPr>
+              <w:rPr>
+                <w:rFonts w:ascii="Consolas" w:hAnsi="Consolas"/>
+                <w:b w:val="0"/>
+                <w:bCs w:val="0"/>
+                <w:sz w:val="22"/>
+              </w:rPr>
+            </w:pPr>
+          </w:p>
+        </w:tc>
+        <w:tc>
+          <w:tcPr>
+            <w:tcW w:w="2410" w:type="dxa"/>
+            <w:tcBorders>
+              <w:top w:val="single" w:sz="4" w:space="0" w:color="auto"/>
+              <w:left w:val="single" w:sz="4" w:space="0" w:color="auto"/>
+              <w:bottom w:val="single" w:sz="4" w:space="0" w:color="auto"/>
+              <w:right w:val="single" w:sz="4" w:space="0" w:color="auto"/>
+            </w:tcBorders>
+          </w:tcPr>
+          <w:p>
+            <w:pPr>
+              <w:rPr>
+                <w:rFonts w:ascii="Consolas" w:hAnsi="Consolas"/>
+                <w:b w:val="0"/>
+                <w:bCs w:val="0"/>
+                <w:sz w:val="22"/>
+              </w:rPr>
+            </w:pPr>
           </w:p>
         </w:tc>
       </w:tr>
@@ -8661,7 +10760,7 @@
         <w:bCs w:val="0"/>
         <w:noProof/>
       </w:rPr>
-      <w:t>2</w:t>
+      <w:t>1</w:t>
     </w:r>
     <w:r>
       <w:rPr>
@@ -8805,6 +10904,8 @@
       </w:rPr>
       <w:tab/>
     </w:r>
+    <w:proofErr w:type="spellStart"/>
+    <w:proofErr w:type="gramStart"/>
     <w:r>
       <w:rPr>
         <w:b w:val="0"/>
@@ -8814,6 +10915,8 @@
       </w:rPr>
       <w:t>Home&amp;Life</w:t>
     </w:r>
+    <w:proofErr w:type="spellEnd"/>
+    <w:proofErr w:type="gramEnd"/>
     <w:r>
       <w:rPr>
         <w:b w:val="0"/>
@@ -11816,7 +13919,7 @@
 </file>
 
 <file path=customXml/itemProps2.xml><?xml version="1.0" encoding="utf-8"?>
-<ds:datastoreItem xmlns:ds="http://schemas.openxmlformats.org/officeDocument/2006/customXml" ds:itemID="{52014B4A-615C-4122-8534-E5B17C5638B2}">
+<ds:datastoreItem xmlns:ds="http://schemas.openxmlformats.org/officeDocument/2006/customXml" ds:itemID="{CBE09F4A-3A20-4DD3-BA42-B0F234901684}">
   <ds:schemaRefs>
     <ds:schemaRef ds:uri="http://schemas.openxmlformats.org/officeDocument/2006/bibliography"/>
   </ds:schemaRefs>

</xml_diff>

<commit_message>
Minor saving, info and text max length fixes.
</commit_message>
<xml_diff>
--- a/Home_n_Life_C/Testaus/TesRa_muutoshistoria.docx
+++ b/Home_n_Life_C/Testaus/TesRa_muutoshistoria.docx
@@ -10445,13 +10445,1174 @@
                 <w:rFonts w:ascii="Consolas" w:hAnsi="Consolas" w:cs="Consolas"/>
                 <w:b w:val="0"/>
                 <w:bCs w:val="0"/>
+                <w:color w:val="000000"/>
+                <w:sz w:val="19"/>
+                <w:szCs w:val="19"/>
+                <w:lang w:val="en-US"/>
+              </w:rPr>
+            </w:pPr>
+            <w:proofErr w:type="gramStart"/>
+            <w:r>
+              <w:rPr>
+                <w:rFonts w:ascii="Consolas" w:hAnsi="Consolas" w:cs="Consolas"/>
+                <w:b w:val="0"/>
+                <w:bCs w:val="0"/>
+                <w:color w:val="0000FF"/>
+                <w:sz w:val="19"/>
+                <w:szCs w:val="19"/>
+                <w:lang w:val="en-US"/>
+              </w:rPr>
+              <w:t>if</w:t>
+            </w:r>
+            <w:proofErr w:type="gramEnd"/>
+            <w:r>
+              <w:rPr>
+                <w:rFonts w:ascii="Consolas" w:hAnsi="Consolas" w:cs="Consolas"/>
+                <w:b w:val="0"/>
+                <w:bCs w:val="0"/>
+                <w:color w:val="000000"/>
+                <w:sz w:val="19"/>
+                <w:szCs w:val="19"/>
+                <w:lang w:val="en-US"/>
+              </w:rPr>
+              <w:t xml:space="preserve"> (</w:t>
+            </w:r>
+            <w:proofErr w:type="spellStart"/>
+            <w:r>
+              <w:rPr>
+                <w:rFonts w:ascii="Consolas" w:hAnsi="Consolas" w:cs="Consolas"/>
+                <w:b w:val="0"/>
+                <w:bCs w:val="0"/>
+                <w:color w:val="000000"/>
+                <w:sz w:val="19"/>
+                <w:szCs w:val="19"/>
+                <w:lang w:val="en-US"/>
+              </w:rPr>
+              <w:t>comboBox_x</w:t>
+            </w:r>
+            <w:r>
+              <w:rPr>
+                <w:rFonts w:ascii="Consolas" w:hAnsi="Consolas" w:cs="Consolas"/>
+                <w:b w:val="0"/>
+                <w:bCs w:val="0"/>
+                <w:color w:val="000000"/>
+                <w:sz w:val="19"/>
+                <w:szCs w:val="19"/>
+                <w:lang w:val="en-US"/>
+              </w:rPr>
+              <w:t>.SelectedItem</w:t>
+            </w:r>
+            <w:proofErr w:type="spellEnd"/>
+            <w:r>
+              <w:rPr>
+                <w:rFonts w:ascii="Consolas" w:hAnsi="Consolas" w:cs="Consolas"/>
+                <w:b w:val="0"/>
+                <w:bCs w:val="0"/>
+                <w:color w:val="000000"/>
+                <w:sz w:val="19"/>
+                <w:szCs w:val="19"/>
+                <w:lang w:val="en-US"/>
+              </w:rPr>
+              <w:t xml:space="preserve"> != </w:t>
+            </w:r>
+            <w:r>
+              <w:rPr>
+                <w:rFonts w:ascii="Consolas" w:hAnsi="Consolas" w:cs="Consolas"/>
+                <w:b w:val="0"/>
+                <w:bCs w:val="0"/>
+                <w:color w:val="0000FF"/>
+                <w:sz w:val="19"/>
+                <w:szCs w:val="19"/>
+                <w:lang w:val="en-US"/>
+              </w:rPr>
+              <w:t>null</w:t>
+            </w:r>
+            <w:r>
+              <w:rPr>
+                <w:rFonts w:ascii="Consolas" w:hAnsi="Consolas" w:cs="Consolas"/>
+                <w:b w:val="0"/>
+                <w:bCs w:val="0"/>
+                <w:color w:val="000000"/>
+                <w:sz w:val="19"/>
+                <w:szCs w:val="19"/>
+                <w:lang w:val="en-US"/>
+              </w:rPr>
+              <w:t>)</w:t>
+            </w:r>
+            <w:r>
+              <w:rPr>
+                <w:rFonts w:ascii="Consolas" w:hAnsi="Consolas" w:cs="Consolas"/>
+                <w:b w:val="0"/>
+                <w:bCs w:val="0"/>
+                <w:color w:val="000000"/>
+                <w:sz w:val="19"/>
+                <w:szCs w:val="19"/>
+                <w:lang w:val="en-US"/>
+              </w:rPr>
+              <w:t>...</w:t>
+            </w:r>
+          </w:p>
+          <w:p>
+            <w:pPr>
+              <w:widowControl/>
+              <w:adjustRightInd w:val="0"/>
+              <w:rPr>
+                <w:rFonts w:ascii="Consolas" w:hAnsi="Consolas" w:cs="Consolas"/>
+                <w:b w:val="0"/>
+                <w:bCs w:val="0"/>
+                <w:color w:val="000000"/>
+                <w:sz w:val="19"/>
+                <w:szCs w:val="19"/>
+                <w:lang w:val="en-US"/>
+              </w:rPr>
+            </w:pPr>
+          </w:p>
+          <w:p>
+            <w:pPr>
+              <w:widowControl/>
+              <w:adjustRightInd w:val="0"/>
+              <w:rPr>
+                <w:rFonts w:ascii="Consolas" w:hAnsi="Consolas" w:cs="Consolas"/>
+                <w:b w:val="0"/>
+                <w:bCs w:val="0"/>
+                <w:color w:val="000000"/>
+                <w:sz w:val="19"/>
+                <w:szCs w:val="19"/>
+              </w:rPr>
+            </w:pPr>
+            <w:r>
+              <w:rPr>
+                <w:rFonts w:ascii="Consolas" w:hAnsi="Consolas" w:cs="Consolas"/>
+                <w:b w:val="0"/>
+                <w:bCs w:val="0"/>
+                <w:color w:val="000000"/>
+                <w:sz w:val="19"/>
+                <w:szCs w:val="19"/>
+              </w:rPr>
+              <w:t>ja</w:t>
+            </w:r>
+          </w:p>
+          <w:p>
+            <w:pPr>
+              <w:widowControl/>
+              <w:adjustRightInd w:val="0"/>
+              <w:rPr>
+                <w:rFonts w:ascii="Consolas" w:hAnsi="Consolas" w:cs="Consolas"/>
+                <w:b w:val="0"/>
+                <w:bCs w:val="0"/>
+                <w:color w:val="000000"/>
+                <w:sz w:val="19"/>
+                <w:szCs w:val="19"/>
+              </w:rPr>
+            </w:pPr>
+          </w:p>
+          <w:p>
+            <w:pPr>
+              <w:widowControl/>
+              <w:adjustRightInd w:val="0"/>
+              <w:rPr>
+                <w:rFonts w:ascii="Consolas" w:hAnsi="Consolas" w:cs="Consolas"/>
+                <w:b w:val="0"/>
+                <w:bCs w:val="0"/>
+                <w:color w:val="000000"/>
+                <w:sz w:val="19"/>
+                <w:szCs w:val="19"/>
+                <w:lang w:val="en-US"/>
+              </w:rPr>
+            </w:pPr>
+            <w:proofErr w:type="gramStart"/>
+            <w:r>
+              <w:rPr>
+                <w:rFonts w:ascii="Consolas" w:hAnsi="Consolas" w:cs="Consolas"/>
+                <w:b w:val="0"/>
+                <w:bCs w:val="0"/>
+                <w:color w:val="0000FF"/>
+                <w:sz w:val="19"/>
+                <w:szCs w:val="19"/>
+                <w:lang w:val="en-US"/>
+              </w:rPr>
+              <w:t>if</w:t>
+            </w:r>
+            <w:proofErr w:type="gramEnd"/>
+            <w:r>
+              <w:rPr>
+                <w:rFonts w:ascii="Consolas" w:hAnsi="Consolas" w:cs="Consolas"/>
+                <w:b w:val="0"/>
+                <w:bCs w:val="0"/>
+                <w:color w:val="000000"/>
+                <w:sz w:val="19"/>
+                <w:szCs w:val="19"/>
+                <w:lang w:val="en-US"/>
+              </w:rPr>
+              <w:t xml:space="preserve"> (</w:t>
+            </w:r>
+            <w:proofErr w:type="spellStart"/>
+            <w:r>
+              <w:rPr>
+                <w:rFonts w:ascii="Consolas" w:hAnsi="Consolas" w:cs="Consolas"/>
+                <w:b w:val="0"/>
+                <w:bCs w:val="0"/>
+                <w:color w:val="000000"/>
+                <w:sz w:val="19"/>
+                <w:szCs w:val="19"/>
+                <w:lang w:val="en-US"/>
+              </w:rPr>
+              <w:t>listView_x</w:t>
+            </w:r>
+            <w:r>
+              <w:rPr>
+                <w:rFonts w:ascii="Consolas" w:hAnsi="Consolas" w:cs="Consolas"/>
+                <w:b w:val="0"/>
+                <w:bCs w:val="0"/>
+                <w:color w:val="000000"/>
+                <w:sz w:val="19"/>
+                <w:szCs w:val="19"/>
+                <w:lang w:val="en-US"/>
+              </w:rPr>
+              <w:t>.SelectedIndices.Count</w:t>
+            </w:r>
+            <w:proofErr w:type="spellEnd"/>
+            <w:r>
+              <w:rPr>
+                <w:rFonts w:ascii="Consolas" w:hAnsi="Consolas" w:cs="Consolas"/>
+                <w:b w:val="0"/>
+                <w:bCs w:val="0"/>
+                <w:color w:val="000000"/>
+                <w:sz w:val="19"/>
+                <w:szCs w:val="19"/>
+                <w:lang w:val="en-US"/>
+              </w:rPr>
+              <w:t xml:space="preserve"> &gt; 0)</w:t>
+            </w:r>
+            <w:r>
+              <w:rPr>
+                <w:rFonts w:ascii="Consolas" w:hAnsi="Consolas" w:cs="Consolas"/>
+                <w:b w:val="0"/>
+                <w:bCs w:val="0"/>
+                <w:color w:val="000000"/>
+                <w:sz w:val="19"/>
+                <w:szCs w:val="19"/>
+                <w:lang w:val="en-US"/>
+              </w:rPr>
+              <w:t>...</w:t>
+            </w:r>
+          </w:p>
+          <w:p>
+            <w:pPr>
+              <w:widowControl/>
+              <w:adjustRightInd w:val="0"/>
+              <w:rPr>
+                <w:rFonts w:ascii="Consolas" w:hAnsi="Consolas" w:cs="Consolas"/>
+                <w:b w:val="0"/>
+                <w:bCs w:val="0"/>
+                <w:color w:val="000000"/>
+                <w:sz w:val="19"/>
+                <w:szCs w:val="19"/>
+                <w:lang w:val="en-US"/>
+              </w:rPr>
+            </w:pPr>
+          </w:p>
+          <w:p>
+            <w:pPr>
+              <w:widowControl/>
+              <w:adjustRightInd w:val="0"/>
+              <w:rPr>
+                <w:rFonts w:ascii="Consolas" w:hAnsi="Consolas" w:cs="Consolas"/>
+                <w:b w:val="0"/>
+                <w:bCs w:val="0"/>
+                <w:color w:val="0000FF"/>
+                <w:sz w:val="19"/>
+                <w:szCs w:val="19"/>
+              </w:rPr>
+            </w:pPr>
+            <w:r>
+              <w:rPr>
+                <w:rFonts w:ascii="Consolas" w:hAnsi="Consolas" w:cs="Consolas"/>
+                <w:b w:val="0"/>
+                <w:bCs w:val="0"/>
+                <w:color w:val="000000"/>
+                <w:sz w:val="19"/>
+                <w:szCs w:val="19"/>
+              </w:rPr>
+              <w:t>...</w:t>
+            </w:r>
+            <w:r>
+              <w:rPr>
+                <w:rFonts w:ascii="Consolas" w:hAnsi="Consolas" w:cs="Consolas"/>
+                <w:b w:val="0"/>
+                <w:bCs w:val="0"/>
+                <w:color w:val="0000FF"/>
+                <w:sz w:val="19"/>
+                <w:szCs w:val="19"/>
+              </w:rPr>
+              <w:t xml:space="preserve"> </w:t>
+            </w:r>
+            <w:proofErr w:type="spellStart"/>
+            <w:r>
+              <w:rPr>
+                <w:rFonts w:ascii="Consolas" w:hAnsi="Consolas" w:cs="Consolas"/>
+                <w:b w:val="0"/>
+                <w:bCs w:val="0"/>
+                <w:color w:val="0000FF"/>
+                <w:sz w:val="19"/>
+                <w:szCs w:val="19"/>
+              </w:rPr>
+              <w:t>else</w:t>
+            </w:r>
+            <w:proofErr w:type="spellEnd"/>
+          </w:p>
+          <w:p>
+            <w:pPr>
+              <w:widowControl/>
+              <w:adjustRightInd w:val="0"/>
+              <w:rPr>
+                <w:rFonts w:ascii="Consolas" w:hAnsi="Consolas" w:cs="Consolas"/>
+                <w:b w:val="0"/>
+                <w:bCs w:val="0"/>
+                <w:color w:val="000000"/>
+                <w:sz w:val="19"/>
+                <w:szCs w:val="19"/>
+              </w:rPr>
+            </w:pPr>
+            <w:r>
+              <w:rPr>
+                <w:rFonts w:ascii="Consolas" w:hAnsi="Consolas" w:cs="Consolas"/>
+                <w:b w:val="0"/>
+                <w:bCs w:val="0"/>
+                <w:color w:val="000000"/>
+                <w:sz w:val="19"/>
+                <w:szCs w:val="19"/>
+              </w:rPr>
+              <w:t>{</w:t>
+            </w:r>
+          </w:p>
+          <w:p>
+            <w:pPr>
+              <w:widowControl/>
+              <w:adjustRightInd w:val="0"/>
+              <w:rPr>
+                <w:rFonts w:ascii="Consolas" w:hAnsi="Consolas" w:cs="Consolas"/>
+                <w:b w:val="0"/>
+                <w:bCs w:val="0"/>
+                <w:color w:val="000000"/>
+                <w:sz w:val="19"/>
+                <w:szCs w:val="19"/>
+              </w:rPr>
+            </w:pPr>
+            <w:proofErr w:type="spellStart"/>
+            <w:r>
+              <w:rPr>
+                <w:rFonts w:ascii="Consolas" w:hAnsi="Consolas" w:cs="Consolas"/>
+                <w:b w:val="0"/>
+                <w:bCs w:val="0"/>
                 <w:color w:val="2B91AF"/>
                 <w:sz w:val="19"/>
                 <w:szCs w:val="19"/>
               </w:rPr>
+              <w:t>MessageBox</w:t>
+            </w:r>
+            <w:proofErr w:type="gramStart"/>
+            <w:r>
+              <w:rPr>
+                <w:rFonts w:ascii="Consolas" w:hAnsi="Consolas" w:cs="Consolas"/>
+                <w:b w:val="0"/>
+                <w:bCs w:val="0"/>
+                <w:color w:val="000000"/>
+                <w:sz w:val="19"/>
+                <w:szCs w:val="19"/>
+              </w:rPr>
+              <w:t>.Show</w:t>
+            </w:r>
+            <w:proofErr w:type="spellEnd"/>
+            <w:proofErr w:type="gramEnd"/>
+            <w:r>
+              <w:rPr>
+                <w:rFonts w:ascii="Consolas" w:hAnsi="Consolas" w:cs="Consolas"/>
+                <w:b w:val="0"/>
+                <w:bCs w:val="0"/>
+                <w:color w:val="000000"/>
+                <w:sz w:val="19"/>
+                <w:szCs w:val="19"/>
+              </w:rPr>
+              <w:t>(</w:t>
+            </w:r>
+            <w:r>
+              <w:rPr>
+                <w:rFonts w:ascii="Consolas" w:hAnsi="Consolas" w:cs="Consolas"/>
+                <w:b w:val="0"/>
+                <w:bCs w:val="0"/>
+                <w:color w:val="A31515"/>
+                <w:sz w:val="19"/>
+                <w:szCs w:val="19"/>
+              </w:rPr>
+              <w:t xml:space="preserve">"Et ole valinnut poistettavaa </w:t>
+            </w:r>
+            <w:r>
+              <w:rPr>
+                <w:rFonts w:ascii="Consolas" w:hAnsi="Consolas" w:cs="Consolas"/>
+                <w:b w:val="0"/>
+                <w:bCs w:val="0"/>
+                <w:color w:val="A31515"/>
+                <w:sz w:val="19"/>
+                <w:szCs w:val="19"/>
+              </w:rPr>
+              <w:t>x</w:t>
+            </w:r>
+            <w:r>
+              <w:rPr>
+                <w:rFonts w:ascii="Consolas" w:hAnsi="Consolas" w:cs="Consolas"/>
+                <w:b w:val="0"/>
+                <w:bCs w:val="0"/>
+                <w:color w:val="A31515"/>
+                <w:sz w:val="19"/>
+                <w:szCs w:val="19"/>
+              </w:rPr>
+              <w:t>"</w:t>
+            </w:r>
+            <w:r>
+              <w:rPr>
+                <w:rFonts w:ascii="Consolas" w:hAnsi="Consolas" w:cs="Consolas"/>
+                <w:b w:val="0"/>
+                <w:bCs w:val="0"/>
+                <w:color w:val="000000"/>
+                <w:sz w:val="19"/>
+                <w:szCs w:val="19"/>
+              </w:rPr>
+              <w:t xml:space="preserve">, </w:t>
+            </w:r>
+            <w:r>
+              <w:rPr>
+                <w:rFonts w:ascii="Consolas" w:hAnsi="Consolas" w:cs="Consolas"/>
+                <w:b w:val="0"/>
+                <w:bCs w:val="0"/>
+                <w:color w:val="A31515"/>
+                <w:sz w:val="19"/>
+                <w:szCs w:val="19"/>
+              </w:rPr>
+              <w:t>"Poista"</w:t>
+            </w:r>
+            <w:r>
+              <w:rPr>
+                <w:rFonts w:ascii="Consolas" w:hAnsi="Consolas" w:cs="Consolas"/>
+                <w:b w:val="0"/>
+                <w:bCs w:val="0"/>
+                <w:color w:val="000000"/>
+                <w:sz w:val="19"/>
+                <w:szCs w:val="19"/>
+              </w:rPr>
+              <w:t>);</w:t>
+            </w:r>
+          </w:p>
+          <w:p>
+            <w:pPr>
+              <w:widowControl/>
+              <w:adjustRightInd w:val="0"/>
+              <w:rPr>
+                <w:rFonts w:ascii="Consolas" w:hAnsi="Consolas" w:cs="Consolas"/>
+                <w:b w:val="0"/>
+                <w:bCs w:val="0"/>
+                <w:color w:val="2B91AF"/>
+                <w:sz w:val="19"/>
+                <w:szCs w:val="19"/>
+                <w:lang w:val="en-US"/>
+              </w:rPr>
             </w:pPr>
+            <w:r>
+              <w:rPr>
+                <w:rFonts w:ascii="Consolas" w:hAnsi="Consolas" w:cs="Consolas"/>
+                <w:b w:val="0"/>
+                <w:bCs w:val="0"/>
+                <w:color w:val="000000"/>
+                <w:sz w:val="19"/>
+                <w:szCs w:val="19"/>
+              </w:rPr>
+              <w:t>}</w:t>
+            </w:r>
+          </w:p>
+        </w:tc>
+        <w:tc>
+          <w:tcPr>
+            <w:tcW w:w="2126" w:type="dxa"/>
+            <w:tcBorders>
+              <w:top w:val="single" w:sz="4" w:space="0" w:color="auto"/>
+              <w:left w:val="single" w:sz="4" w:space="0" w:color="auto"/>
+              <w:bottom w:val="single" w:sz="4" w:space="0" w:color="auto"/>
+              <w:right w:val="single" w:sz="4" w:space="0" w:color="auto"/>
+            </w:tcBorders>
+          </w:tcPr>
+          <w:p>
+            <w:pPr>
+              <w:rPr>
+                <w:rFonts w:ascii="Consolas" w:hAnsi="Consolas"/>
+                <w:b w:val="0"/>
+                <w:bCs w:val="0"/>
+                <w:sz w:val="22"/>
+              </w:rPr>
+            </w:pPr>
+            <w:r>
+              <w:rPr>
+                <w:rFonts w:ascii="Consolas" w:hAnsi="Consolas"/>
+                <w:b w:val="0"/>
+                <w:bCs w:val="0"/>
+                <w:sz w:val="22"/>
+              </w:rPr>
+              <w:t>Tallentaminen</w:t>
+            </w:r>
+          </w:p>
+        </w:tc>
+        <w:tc>
+          <w:tcPr>
+            <w:tcW w:w="2410" w:type="dxa"/>
+            <w:tcBorders>
+              <w:top w:val="single" w:sz="4" w:space="0" w:color="auto"/>
+              <w:left w:val="single" w:sz="4" w:space="0" w:color="auto"/>
+              <w:bottom w:val="single" w:sz="4" w:space="0" w:color="auto"/>
+              <w:right w:val="single" w:sz="4" w:space="0" w:color="auto"/>
+            </w:tcBorders>
+          </w:tcPr>
+          <w:p>
+            <w:pPr>
+              <w:rPr>
+                <w:rFonts w:ascii="Consolas" w:hAnsi="Consolas"/>
+                <w:b w:val="0"/>
+                <w:bCs w:val="0"/>
+                <w:sz w:val="22"/>
+              </w:rPr>
+            </w:pPr>
+            <w:r>
+              <w:rPr>
+                <w:rFonts w:ascii="Consolas" w:hAnsi="Consolas"/>
+                <w:b w:val="0"/>
+                <w:bCs w:val="0"/>
+                <w:sz w:val="22"/>
+              </w:rPr>
+              <w:t>Lisätty moneen paikkaan</w:t>
+            </w:r>
+            <w:r>
+              <w:rPr>
+                <w:rFonts w:ascii="Consolas" w:hAnsi="Consolas"/>
+                <w:b w:val="0"/>
+                <w:bCs w:val="0"/>
+                <w:sz w:val="22"/>
+              </w:rPr>
+              <w:t>, jotta tyhjää ei voida yrittää poistaa</w:t>
+            </w:r>
+          </w:p>
+        </w:tc>
+      </w:tr>
+      <w:tr>
+        <w:tc>
+          <w:tcPr>
+            <w:tcW w:w="1135" w:type="dxa"/>
+            <w:tcBorders>
+              <w:top w:val="single" w:sz="4" w:space="0" w:color="auto"/>
+              <w:left w:val="single" w:sz="4" w:space="0" w:color="auto"/>
+              <w:bottom w:val="single" w:sz="4" w:space="0" w:color="auto"/>
+              <w:right w:val="single" w:sz="4" w:space="0" w:color="auto"/>
+            </w:tcBorders>
+          </w:tcPr>
+          <w:p>
+            <w:pPr>
+              <w:rPr>
+                <w:rFonts w:ascii="Consolas" w:hAnsi="Consolas"/>
+                <w:b w:val="0"/>
+                <w:bCs w:val="0"/>
+                <w:sz w:val="22"/>
+              </w:rPr>
+            </w:pPr>
+            <w:r>
+              <w:rPr>
+                <w:rFonts w:ascii="Consolas" w:hAnsi="Consolas"/>
+                <w:b w:val="0"/>
+                <w:bCs w:val="0"/>
+                <w:sz w:val="22"/>
+              </w:rPr>
+              <w:lastRenderedPageBreak/>
+              <w:t>22</w:t>
+            </w:r>
+          </w:p>
+        </w:tc>
+        <w:tc>
+          <w:tcPr>
+            <w:tcW w:w="5812" w:type="dxa"/>
+            <w:tcBorders>
+              <w:top w:val="single" w:sz="4" w:space="0" w:color="auto"/>
+              <w:left w:val="single" w:sz="4" w:space="0" w:color="auto"/>
+              <w:bottom w:val="single" w:sz="4" w:space="0" w:color="auto"/>
+              <w:right w:val="single" w:sz="4" w:space="0" w:color="auto"/>
+            </w:tcBorders>
+          </w:tcPr>
+          <w:p>
+            <w:pPr>
+              <w:widowControl/>
+              <w:adjustRightInd w:val="0"/>
+              <w:rPr>
+                <w:rFonts w:ascii="Consolas" w:hAnsi="Consolas" w:cs="Consolas"/>
+                <w:b w:val="0"/>
+                <w:bCs w:val="0"/>
+                <w:color w:val="0000FF"/>
+                <w:sz w:val="19"/>
+                <w:szCs w:val="19"/>
+                <w:lang w:val="en-US"/>
+              </w:rPr>
+            </w:pPr>
+            <w:r>
+              <w:rPr>
+                <w:rFonts w:ascii="Consolas" w:hAnsi="Consolas" w:cs="Consolas"/>
+                <w:b w:val="0"/>
+                <w:bCs w:val="0"/>
+                <w:color w:val="0000FF"/>
+                <w:sz w:val="19"/>
+                <w:szCs w:val="19"/>
+                <w:lang w:val="en-US"/>
+              </w:rPr>
+              <w:t>if</w:t>
+            </w:r>
+            <w:r>
+              <w:rPr>
+                <w:rFonts w:ascii="Consolas" w:hAnsi="Consolas" w:cs="Consolas"/>
+                <w:b w:val="0"/>
+                <w:bCs w:val="0"/>
+                <w:color w:val="000000"/>
+                <w:sz w:val="19"/>
+                <w:szCs w:val="19"/>
+                <w:lang w:val="en-US"/>
+              </w:rPr>
+              <w:t xml:space="preserve"> (</w:t>
+            </w:r>
+            <w:proofErr w:type="spellStart"/>
+            <w:r>
+              <w:rPr>
+                <w:rFonts w:ascii="Consolas" w:hAnsi="Consolas" w:cs="Consolas"/>
+                <w:b w:val="0"/>
+                <w:bCs w:val="0"/>
+                <w:color w:val="000000"/>
+                <w:sz w:val="19"/>
+                <w:szCs w:val="19"/>
+                <w:lang w:val="en-US"/>
+              </w:rPr>
+              <w:t>textBox_menu_food.Text.Length</w:t>
+            </w:r>
+            <w:proofErr w:type="spellEnd"/>
+            <w:r>
+              <w:rPr>
+                <w:rFonts w:ascii="Consolas" w:hAnsi="Consolas" w:cs="Consolas"/>
+                <w:b w:val="0"/>
+                <w:bCs w:val="0"/>
+                <w:color w:val="000000"/>
+                <w:sz w:val="19"/>
+                <w:szCs w:val="19"/>
+                <w:lang w:val="en-US"/>
+              </w:rPr>
+              <w:t xml:space="preserve"> &gt; 0)</w:t>
+            </w:r>
+          </w:p>
+        </w:tc>
+        <w:tc>
+          <w:tcPr>
+            <w:tcW w:w="2126" w:type="dxa"/>
+            <w:tcBorders>
+              <w:top w:val="single" w:sz="4" w:space="0" w:color="auto"/>
+              <w:left w:val="single" w:sz="4" w:space="0" w:color="auto"/>
+              <w:bottom w:val="single" w:sz="4" w:space="0" w:color="auto"/>
+              <w:right w:val="single" w:sz="4" w:space="0" w:color="auto"/>
+            </w:tcBorders>
+          </w:tcPr>
+          <w:p>
+            <w:pPr>
+              <w:rPr>
+                <w:rFonts w:ascii="Consolas" w:hAnsi="Consolas"/>
+                <w:b w:val="0"/>
+                <w:bCs w:val="0"/>
+                <w:sz w:val="22"/>
+                <w:lang w:val="en-US"/>
+              </w:rPr>
+            </w:pPr>
+            <w:proofErr w:type="spellStart"/>
+            <w:r>
+              <w:rPr>
+                <w:rFonts w:ascii="Consolas" w:hAnsi="Consolas"/>
+                <w:b w:val="0"/>
+                <w:bCs w:val="0"/>
+                <w:sz w:val="22"/>
+                <w:lang w:val="en-US"/>
+              </w:rPr>
+              <w:t>Ruokalista</w:t>
+            </w:r>
+            <w:proofErr w:type="spellEnd"/>
+          </w:p>
+        </w:tc>
+        <w:tc>
+          <w:tcPr>
+            <w:tcW w:w="2410" w:type="dxa"/>
+            <w:tcBorders>
+              <w:top w:val="single" w:sz="4" w:space="0" w:color="auto"/>
+              <w:left w:val="single" w:sz="4" w:space="0" w:color="auto"/>
+              <w:bottom w:val="single" w:sz="4" w:space="0" w:color="auto"/>
+              <w:right w:val="single" w:sz="4" w:space="0" w:color="auto"/>
+            </w:tcBorders>
+          </w:tcPr>
+          <w:p>
+            <w:pPr>
+              <w:rPr>
+                <w:rFonts w:ascii="Consolas" w:hAnsi="Consolas"/>
+                <w:b w:val="0"/>
+                <w:bCs w:val="0"/>
+                <w:sz w:val="22"/>
+              </w:rPr>
+            </w:pPr>
+            <w:r>
+              <w:rPr>
+                <w:rFonts w:ascii="Consolas" w:hAnsi="Consolas"/>
+                <w:b w:val="0"/>
+                <w:bCs w:val="0"/>
+                <w:sz w:val="22"/>
+              </w:rPr>
+              <w:t>Tyhjää ruokaa ei voi lisätä</w:t>
+            </w:r>
+          </w:p>
+        </w:tc>
+      </w:tr>
+      <w:tr>
+        <w:tc>
+          <w:tcPr>
+            <w:tcW w:w="1135" w:type="dxa"/>
+            <w:tcBorders>
+              <w:top w:val="single" w:sz="4" w:space="0" w:color="auto"/>
+              <w:left w:val="single" w:sz="4" w:space="0" w:color="auto"/>
+              <w:bottom w:val="single" w:sz="4" w:space="0" w:color="auto"/>
+              <w:right w:val="single" w:sz="4" w:space="0" w:color="auto"/>
+            </w:tcBorders>
+          </w:tcPr>
+          <w:p>
+            <w:pPr>
+              <w:rPr>
+                <w:rFonts w:ascii="Consolas" w:hAnsi="Consolas"/>
+                <w:b w:val="0"/>
+                <w:bCs w:val="0"/>
+                <w:sz w:val="22"/>
+              </w:rPr>
+            </w:pPr>
+            <w:r>
+              <w:rPr>
+                <w:rFonts w:ascii="Consolas" w:hAnsi="Consolas"/>
+                <w:b w:val="0"/>
+                <w:bCs w:val="0"/>
+                <w:sz w:val="22"/>
+              </w:rPr>
+              <w:t>23</w:t>
+            </w:r>
+          </w:p>
+        </w:tc>
+        <w:tc>
+          <w:tcPr>
+            <w:tcW w:w="5812" w:type="dxa"/>
+            <w:tcBorders>
+              <w:top w:val="single" w:sz="4" w:space="0" w:color="auto"/>
+              <w:left w:val="single" w:sz="4" w:space="0" w:color="auto"/>
+              <w:bottom w:val="single" w:sz="4" w:space="0" w:color="auto"/>
+              <w:right w:val="single" w:sz="4" w:space="0" w:color="auto"/>
+            </w:tcBorders>
+          </w:tcPr>
+          <w:p>
+            <w:pPr>
+              <w:widowControl/>
+              <w:adjustRightInd w:val="0"/>
+              <w:rPr>
+                <w:rFonts w:ascii="Consolas" w:hAnsi="Consolas" w:cs="Consolas"/>
+                <w:b w:val="0"/>
+                <w:bCs w:val="0"/>
+                <w:color w:val="000000"/>
+                <w:sz w:val="19"/>
+                <w:szCs w:val="19"/>
+                <w:lang w:val="en-US"/>
+              </w:rPr>
+            </w:pPr>
+            <w:r>
+              <w:rPr>
+                <w:rFonts w:ascii="Consolas" w:hAnsi="Consolas" w:cs="Consolas"/>
+                <w:b w:val="0"/>
+                <w:bCs w:val="0"/>
+                <w:color w:val="0000FF"/>
+                <w:sz w:val="19"/>
+                <w:szCs w:val="19"/>
+                <w:lang w:val="en-US"/>
+              </w:rPr>
+              <w:t>if</w:t>
+            </w:r>
+            <w:r>
+              <w:rPr>
+                <w:rFonts w:ascii="Consolas" w:hAnsi="Consolas" w:cs="Consolas"/>
+                <w:b w:val="0"/>
+                <w:bCs w:val="0"/>
+                <w:color w:val="000000"/>
+                <w:sz w:val="19"/>
+                <w:szCs w:val="19"/>
+                <w:lang w:val="en-US"/>
+              </w:rPr>
+              <w:t xml:space="preserve"> (</w:t>
+            </w:r>
+            <w:r>
+              <w:rPr>
+                <w:rFonts w:ascii="Consolas" w:hAnsi="Consolas" w:cs="Consolas"/>
+                <w:b w:val="0"/>
+                <w:bCs w:val="0"/>
+                <w:color w:val="2B91AF"/>
+                <w:sz w:val="19"/>
+                <w:szCs w:val="19"/>
+                <w:lang w:val="en-US"/>
+              </w:rPr>
+              <w:t>Int32</w:t>
+            </w:r>
+            <w:r>
+              <w:rPr>
+                <w:rFonts w:ascii="Consolas" w:hAnsi="Consolas" w:cs="Consolas"/>
+                <w:b w:val="0"/>
+                <w:bCs w:val="0"/>
+                <w:color w:val="000000"/>
+                <w:sz w:val="19"/>
+                <w:szCs w:val="19"/>
+                <w:lang w:val="en-US"/>
+              </w:rPr>
+              <w:t>.Parse(</w:t>
+            </w:r>
+            <w:proofErr w:type="spellStart"/>
+            <w:r>
+              <w:rPr>
+                <w:rFonts w:ascii="Consolas" w:hAnsi="Consolas" w:cs="Consolas"/>
+                <w:b w:val="0"/>
+                <w:bCs w:val="0"/>
+                <w:color w:val="000000"/>
+                <w:sz w:val="19"/>
+                <w:szCs w:val="19"/>
+                <w:lang w:val="en-US"/>
+              </w:rPr>
+              <w:t>textBox_text_length.Text</w:t>
+            </w:r>
+            <w:proofErr w:type="spellEnd"/>
+            <w:r>
+              <w:rPr>
+                <w:rFonts w:ascii="Consolas" w:hAnsi="Consolas" w:cs="Consolas"/>
+                <w:b w:val="0"/>
+                <w:bCs w:val="0"/>
+                <w:color w:val="000000"/>
+                <w:sz w:val="19"/>
+                <w:szCs w:val="19"/>
+                <w:lang w:val="en-US"/>
+              </w:rPr>
+              <w:t>) &gt; 1000)</w:t>
+            </w:r>
+          </w:p>
+          <w:p>
+            <w:pPr>
+              <w:widowControl/>
+              <w:adjustRightInd w:val="0"/>
+              <w:rPr>
+                <w:rFonts w:ascii="Consolas" w:hAnsi="Consolas" w:cs="Consolas"/>
+                <w:b w:val="0"/>
+                <w:bCs w:val="0"/>
+                <w:color w:val="000000"/>
+                <w:sz w:val="19"/>
+                <w:szCs w:val="19"/>
+              </w:rPr>
+            </w:pPr>
+            <w:r>
+              <w:rPr>
+                <w:rFonts w:ascii="Consolas" w:hAnsi="Consolas" w:cs="Consolas"/>
+                <w:b w:val="0"/>
+                <w:bCs w:val="0"/>
+                <w:color w:val="000000"/>
+                <w:sz w:val="19"/>
+                <w:szCs w:val="19"/>
+              </w:rPr>
+              <w:t>{</w:t>
+            </w:r>
+          </w:p>
+          <w:p>
+            <w:pPr>
+              <w:widowControl/>
+              <w:adjustRightInd w:val="0"/>
+              <w:rPr>
+                <w:rFonts w:ascii="Consolas" w:hAnsi="Consolas" w:cs="Consolas"/>
+                <w:b w:val="0"/>
+                <w:bCs w:val="0"/>
+                <w:color w:val="000000"/>
+                <w:sz w:val="19"/>
+                <w:szCs w:val="19"/>
+              </w:rPr>
+            </w:pPr>
+            <w:proofErr w:type="spellStart"/>
+            <w:r>
+              <w:rPr>
+                <w:rFonts w:ascii="Consolas" w:hAnsi="Consolas" w:cs="Consolas"/>
+                <w:b w:val="0"/>
+                <w:bCs w:val="0"/>
+                <w:color w:val="2B91AF"/>
+                <w:sz w:val="19"/>
+                <w:szCs w:val="19"/>
+              </w:rPr>
+              <w:t>MessageBox</w:t>
+            </w:r>
+            <w:proofErr w:type="gramStart"/>
+            <w:r>
+              <w:rPr>
+                <w:rFonts w:ascii="Consolas" w:hAnsi="Consolas" w:cs="Consolas"/>
+                <w:b w:val="0"/>
+                <w:bCs w:val="0"/>
+                <w:color w:val="000000"/>
+                <w:sz w:val="19"/>
+                <w:szCs w:val="19"/>
+              </w:rPr>
+              <w:t>.Show</w:t>
+            </w:r>
+            <w:proofErr w:type="spellEnd"/>
+            <w:proofErr w:type="gramEnd"/>
+            <w:r>
+              <w:rPr>
+                <w:rFonts w:ascii="Consolas" w:hAnsi="Consolas" w:cs="Consolas"/>
+                <w:b w:val="0"/>
+                <w:bCs w:val="0"/>
+                <w:color w:val="000000"/>
+                <w:sz w:val="19"/>
+                <w:szCs w:val="19"/>
+              </w:rPr>
+              <w:t>(</w:t>
+            </w:r>
+            <w:r>
+              <w:rPr>
+                <w:rFonts w:ascii="Consolas" w:hAnsi="Consolas" w:cs="Consolas"/>
+                <w:b w:val="0"/>
+                <w:bCs w:val="0"/>
+                <w:color w:val="A31515"/>
+                <w:sz w:val="19"/>
+                <w:szCs w:val="19"/>
+              </w:rPr>
+              <w:t>"Et voi lisätä enempää tuotteita listalle"</w:t>
+            </w:r>
+            <w:r>
+              <w:rPr>
+                <w:rFonts w:ascii="Consolas" w:hAnsi="Consolas" w:cs="Consolas"/>
+                <w:b w:val="0"/>
+                <w:bCs w:val="0"/>
+                <w:color w:val="000000"/>
+                <w:sz w:val="19"/>
+                <w:szCs w:val="19"/>
+              </w:rPr>
+              <w:t xml:space="preserve">, </w:t>
+            </w:r>
+            <w:r>
+              <w:rPr>
+                <w:rFonts w:ascii="Consolas" w:hAnsi="Consolas" w:cs="Consolas"/>
+                <w:b w:val="0"/>
+                <w:bCs w:val="0"/>
+                <w:color w:val="A31515"/>
+                <w:sz w:val="19"/>
+                <w:szCs w:val="19"/>
+              </w:rPr>
+              <w:t>"Lisää"</w:t>
+            </w:r>
+            <w:r>
+              <w:rPr>
+                <w:rFonts w:ascii="Consolas" w:hAnsi="Consolas" w:cs="Consolas"/>
+                <w:b w:val="0"/>
+                <w:bCs w:val="0"/>
+                <w:color w:val="000000"/>
+                <w:sz w:val="19"/>
+                <w:szCs w:val="19"/>
+              </w:rPr>
+              <w:t>);</w:t>
+            </w:r>
+          </w:p>
+          <w:p>
+            <w:pPr>
+              <w:widowControl/>
+              <w:adjustRightInd w:val="0"/>
+              <w:rPr>
+                <w:rFonts w:ascii="Consolas" w:hAnsi="Consolas" w:cs="Consolas"/>
+                <w:b w:val="0"/>
+                <w:bCs w:val="0"/>
+                <w:color w:val="000000"/>
+                <w:sz w:val="19"/>
+                <w:szCs w:val="19"/>
+              </w:rPr>
+            </w:pPr>
+          </w:p>
+          <w:p>
+            <w:pPr>
+              <w:widowControl/>
+              <w:adjustRightInd w:val="0"/>
+              <w:rPr>
+                <w:rFonts w:ascii="Consolas" w:hAnsi="Consolas" w:cs="Consolas"/>
+                <w:b w:val="0"/>
+                <w:bCs w:val="0"/>
+                <w:color w:val="0000FF"/>
+                <w:sz w:val="19"/>
+                <w:szCs w:val="19"/>
+              </w:rPr>
+            </w:pPr>
+            <w:r>
+              <w:rPr>
+                <w:rFonts w:ascii="Consolas" w:hAnsi="Consolas" w:cs="Consolas"/>
+                <w:b w:val="0"/>
+                <w:bCs w:val="0"/>
+                <w:color w:val="000000"/>
+                <w:sz w:val="19"/>
+                <w:szCs w:val="19"/>
+              </w:rPr>
+              <w:t xml:space="preserve">tarvittiin uusi muuttuja: </w:t>
+            </w:r>
+            <w:proofErr w:type="spellStart"/>
+            <w:r>
+              <w:rPr>
+                <w:rFonts w:ascii="Consolas" w:hAnsi="Consolas" w:cs="Consolas"/>
+                <w:b w:val="0"/>
+                <w:bCs w:val="0"/>
+                <w:color w:val="000000"/>
+                <w:sz w:val="19"/>
+                <w:szCs w:val="19"/>
+              </w:rPr>
+              <w:t>previous_shopping_list</w:t>
+            </w:r>
+            <w:proofErr w:type="spellEnd"/>
+          </w:p>
+        </w:tc>
+        <w:tc>
+          <w:tcPr>
+            <w:tcW w:w="2126" w:type="dxa"/>
+            <w:tcBorders>
+              <w:top w:val="single" w:sz="4" w:space="0" w:color="auto"/>
+              <w:left w:val="single" w:sz="4" w:space="0" w:color="auto"/>
+              <w:bottom w:val="single" w:sz="4" w:space="0" w:color="auto"/>
+              <w:right w:val="single" w:sz="4" w:space="0" w:color="auto"/>
+            </w:tcBorders>
+          </w:tcPr>
+          <w:p>
+            <w:pPr>
+              <w:rPr>
+                <w:rFonts w:ascii="Consolas" w:hAnsi="Consolas"/>
+                <w:b w:val="0"/>
+                <w:bCs w:val="0"/>
+                <w:sz w:val="22"/>
+              </w:rPr>
+            </w:pPr>
+            <w:r>
+              <w:rPr>
+                <w:rFonts w:ascii="Consolas" w:hAnsi="Consolas"/>
+                <w:b w:val="0"/>
+                <w:bCs w:val="0"/>
+                <w:sz w:val="22"/>
+              </w:rPr>
+              <w:t>Kauppalappu,</w:t>
+            </w:r>
+          </w:p>
+          <w:p>
+            <w:pPr>
+              <w:rPr>
+                <w:rFonts w:ascii="Consolas" w:hAnsi="Consolas"/>
+                <w:b w:val="0"/>
+                <w:bCs w:val="0"/>
+                <w:sz w:val="22"/>
+              </w:rPr>
+            </w:pPr>
+            <w:r>
+              <w:rPr>
+                <w:rFonts w:ascii="Consolas" w:hAnsi="Consolas"/>
+                <w:b w:val="0"/>
+                <w:bCs w:val="0"/>
+                <w:sz w:val="22"/>
+              </w:rPr>
+              <w:t>sama tehty muistilistalle (pituus 2000)</w:t>
+            </w:r>
+          </w:p>
+        </w:tc>
+        <w:tc>
+          <w:tcPr>
+            <w:tcW w:w="2410" w:type="dxa"/>
+            <w:tcBorders>
+              <w:top w:val="single" w:sz="4" w:space="0" w:color="auto"/>
+              <w:left w:val="single" w:sz="4" w:space="0" w:color="auto"/>
+              <w:bottom w:val="single" w:sz="4" w:space="0" w:color="auto"/>
+              <w:right w:val="single" w:sz="4" w:space="0" w:color="auto"/>
+            </w:tcBorders>
+          </w:tcPr>
+          <w:p>
+            <w:pPr>
+              <w:rPr>
+                <w:rFonts w:ascii="Consolas" w:hAnsi="Consolas"/>
+                <w:b w:val="0"/>
+                <w:bCs w:val="0"/>
+                <w:sz w:val="22"/>
+              </w:rPr>
+            </w:pPr>
+            <w:r>
+              <w:rPr>
+                <w:rFonts w:ascii="Consolas" w:hAnsi="Consolas"/>
+                <w:b w:val="0"/>
+                <w:bCs w:val="0"/>
+                <w:sz w:val="22"/>
+              </w:rPr>
+              <w:t>Tarkistaa ettei kauppalapun sisältö ylitä maksimi tekstin pituutta</w:t>
+            </w:r>
+          </w:p>
+        </w:tc>
+      </w:tr>
+      <w:tr>
+        <w:tc>
+          <w:tcPr>
+            <w:tcW w:w="1135" w:type="dxa"/>
+            <w:tcBorders>
+              <w:top w:val="single" w:sz="4" w:space="0" w:color="auto"/>
+              <w:left w:val="single" w:sz="4" w:space="0" w:color="auto"/>
+              <w:bottom w:val="single" w:sz="4" w:space="0" w:color="auto"/>
+              <w:right w:val="single" w:sz="4" w:space="0" w:color="auto"/>
+            </w:tcBorders>
+          </w:tcPr>
+          <w:p>
+            <w:pPr>
+              <w:rPr>
+                <w:rFonts w:ascii="Consolas" w:hAnsi="Consolas"/>
+                <w:b w:val="0"/>
+                <w:bCs w:val="0"/>
+                <w:sz w:val="22"/>
+              </w:rPr>
+            </w:pPr>
+            <w:r>
+              <w:rPr>
+                <w:rFonts w:ascii="Consolas" w:hAnsi="Consolas"/>
+                <w:b w:val="0"/>
+                <w:bCs w:val="0"/>
+                <w:sz w:val="22"/>
+              </w:rPr>
+              <w:t>24</w:t>
+            </w:r>
             <w:bookmarkStart w:id="0" w:name="_GoBack"/>
             <w:bookmarkEnd w:id="0"/>
+          </w:p>
+        </w:tc>
+        <w:tc>
+          <w:tcPr>
+            <w:tcW w:w="5812" w:type="dxa"/>
+            <w:tcBorders>
+              <w:top w:val="single" w:sz="4" w:space="0" w:color="auto"/>
+              <w:left w:val="single" w:sz="4" w:space="0" w:color="auto"/>
+              <w:bottom w:val="single" w:sz="4" w:space="0" w:color="auto"/>
+              <w:right w:val="single" w:sz="4" w:space="0" w:color="auto"/>
+            </w:tcBorders>
+          </w:tcPr>
+          <w:p>
+            <w:pPr>
+              <w:widowControl/>
+              <w:adjustRightInd w:val="0"/>
+              <w:rPr>
+                <w:rFonts w:ascii="Consolas" w:hAnsi="Consolas" w:cs="Consolas"/>
+                <w:b w:val="0"/>
+                <w:bCs w:val="0"/>
+                <w:color w:val="0000FF"/>
+                <w:sz w:val="19"/>
+                <w:szCs w:val="19"/>
+                <w:lang w:val="en-US"/>
+              </w:rPr>
+            </w:pPr>
           </w:p>
         </w:tc>
         <w:tc>
@@ -10760,7 +11921,7 @@
         <w:bCs w:val="0"/>
         <w:noProof/>
       </w:rPr>
-      <w:t>1</w:t>
+      <w:t>3</w:t>
     </w:r>
     <w:r>
       <w:rPr>
@@ -13919,7 +15080,7 @@
 </file>
 
 <file path=customXml/itemProps2.xml><?xml version="1.0" encoding="utf-8"?>
-<ds:datastoreItem xmlns:ds="http://schemas.openxmlformats.org/officeDocument/2006/customXml" ds:itemID="{CBE09F4A-3A20-4DD3-BA42-B0F234901684}">
+<ds:datastoreItem xmlns:ds="http://schemas.openxmlformats.org/officeDocument/2006/customXml" ds:itemID="{0A137123-A69B-4D3E-AD40-0E8F3BA27A31}">
   <ds:schemaRefs>
     <ds:schemaRef ds:uri="http://schemas.openxmlformats.org/officeDocument/2006/bibliography"/>
   </ds:schemaRefs>

</xml_diff>

<commit_message>
Minor shopping list, athletic meter and menu these saving fixes.
</commit_message>
<xml_diff>
--- a/Home_n_Life_C/Testaus/TesRa_muutoshistoria.docx
+++ b/Home_n_Life_C/Testaus/TesRa_muutoshistoria.docx
@@ -4337,8 +4337,8 @@
       <w:tblGrid>
         <w:gridCol w:w="1135"/>
         <w:gridCol w:w="5812"/>
-        <w:gridCol w:w="2126"/>
-        <w:gridCol w:w="2410"/>
+        <w:gridCol w:w="2268"/>
+        <w:gridCol w:w="2268"/>
       </w:tblGrid>
       <w:tr>
         <w:tc>
@@ -4429,7 +4429,7 @@
         </w:tc>
         <w:tc>
           <w:tcPr>
-            <w:tcW w:w="2126" w:type="dxa"/>
+            <w:tcW w:w="2268" w:type="dxa"/>
             <w:tcBorders>
               <w:top w:val="single" w:sz="4" w:space="0" w:color="auto"/>
               <w:left w:val="single" w:sz="4" w:space="0" w:color="auto"/>
@@ -4456,7 +4456,7 @@
         </w:tc>
         <w:tc>
           <w:tcPr>
-            <w:tcW w:w="2410" w:type="dxa"/>
+            <w:tcW w:w="2268" w:type="dxa"/>
             <w:tcBorders>
               <w:top w:val="single" w:sz="4" w:space="0" w:color="auto"/>
               <w:left w:val="single" w:sz="4" w:space="0" w:color="auto"/>
@@ -4583,7 +4583,7 @@
         </w:tc>
         <w:tc>
           <w:tcPr>
-            <w:tcW w:w="2126" w:type="dxa"/>
+            <w:tcW w:w="2268" w:type="dxa"/>
             <w:tcBorders>
               <w:top w:val="single" w:sz="4" w:space="0" w:color="auto"/>
               <w:left w:val="single" w:sz="4" w:space="0" w:color="auto"/>
@@ -4645,7 +4645,7 @@
         </w:tc>
         <w:tc>
           <w:tcPr>
-            <w:tcW w:w="2410" w:type="dxa"/>
+            <w:tcW w:w="2268" w:type="dxa"/>
             <w:tcBorders>
               <w:top w:val="single" w:sz="4" w:space="0" w:color="auto"/>
               <w:left w:val="single" w:sz="4" w:space="0" w:color="auto"/>
@@ -4762,7 +4762,7 @@
         </w:tc>
         <w:tc>
           <w:tcPr>
-            <w:tcW w:w="2126" w:type="dxa"/>
+            <w:tcW w:w="2268" w:type="dxa"/>
             <w:tcBorders>
               <w:top w:val="single" w:sz="4" w:space="0" w:color="auto"/>
               <w:left w:val="single" w:sz="4" w:space="0" w:color="auto"/>
@@ -4853,7 +4853,7 @@
         </w:tc>
         <w:tc>
           <w:tcPr>
-            <w:tcW w:w="2410" w:type="dxa"/>
+            <w:tcW w:w="2268" w:type="dxa"/>
             <w:tcBorders>
               <w:top w:val="single" w:sz="4" w:space="0" w:color="auto"/>
               <w:left w:val="single" w:sz="4" w:space="0" w:color="auto"/>
@@ -5028,7 +5028,7 @@
         </w:tc>
         <w:tc>
           <w:tcPr>
-            <w:tcW w:w="2126" w:type="dxa"/>
+            <w:tcW w:w="2268" w:type="dxa"/>
             <w:tcBorders>
               <w:top w:val="single" w:sz="4" w:space="0" w:color="auto"/>
               <w:left w:val="single" w:sz="4" w:space="0" w:color="auto"/>
@@ -5069,7 +5069,7 @@
         </w:tc>
         <w:tc>
           <w:tcPr>
-            <w:tcW w:w="2410" w:type="dxa"/>
+            <w:tcW w:w="2268" w:type="dxa"/>
             <w:tcBorders>
               <w:top w:val="single" w:sz="4" w:space="0" w:color="auto"/>
               <w:left w:val="single" w:sz="4" w:space="0" w:color="auto"/>
@@ -5406,7 +5406,7 @@
         </w:tc>
         <w:tc>
           <w:tcPr>
-            <w:tcW w:w="2126" w:type="dxa"/>
+            <w:tcW w:w="2268" w:type="dxa"/>
             <w:tcBorders>
               <w:top w:val="single" w:sz="4" w:space="0" w:color="auto"/>
               <w:left w:val="single" w:sz="4" w:space="0" w:color="auto"/>
@@ -5454,7 +5454,7 @@
         </w:tc>
         <w:tc>
           <w:tcPr>
-            <w:tcW w:w="2410" w:type="dxa"/>
+            <w:tcW w:w="2268" w:type="dxa"/>
             <w:tcBorders>
               <w:top w:val="single" w:sz="4" w:space="0" w:color="auto"/>
               <w:left w:val="single" w:sz="4" w:space="0" w:color="auto"/>
@@ -5647,7 +5647,7 @@
         </w:tc>
         <w:tc>
           <w:tcPr>
-            <w:tcW w:w="2126" w:type="dxa"/>
+            <w:tcW w:w="2268" w:type="dxa"/>
             <w:tcBorders>
               <w:top w:val="single" w:sz="4" w:space="0" w:color="auto"/>
               <w:left w:val="single" w:sz="4" w:space="0" w:color="auto"/>
@@ -5688,7 +5688,7 @@
         </w:tc>
         <w:tc>
           <w:tcPr>
-            <w:tcW w:w="2410" w:type="dxa"/>
+            <w:tcW w:w="2268" w:type="dxa"/>
             <w:tcBorders>
               <w:top w:val="single" w:sz="4" w:space="0" w:color="auto"/>
               <w:left w:val="single" w:sz="4" w:space="0" w:color="auto"/>
@@ -5850,7 +5850,7 @@
         </w:tc>
         <w:tc>
           <w:tcPr>
-            <w:tcW w:w="2126" w:type="dxa"/>
+            <w:tcW w:w="2268" w:type="dxa"/>
             <w:tcBorders>
               <w:top w:val="single" w:sz="4" w:space="0" w:color="auto"/>
               <w:left w:val="single" w:sz="4" w:space="0" w:color="auto"/>
@@ -5880,7 +5880,7 @@
         </w:tc>
         <w:tc>
           <w:tcPr>
-            <w:tcW w:w="2410" w:type="dxa"/>
+            <w:tcW w:w="2268" w:type="dxa"/>
             <w:tcBorders>
               <w:top w:val="single" w:sz="4" w:space="0" w:color="auto"/>
               <w:left w:val="single" w:sz="4" w:space="0" w:color="auto"/>
@@ -6369,7 +6369,7 @@
         </w:tc>
         <w:tc>
           <w:tcPr>
-            <w:tcW w:w="2126" w:type="dxa"/>
+            <w:tcW w:w="2268" w:type="dxa"/>
             <w:tcBorders>
               <w:top w:val="single" w:sz="4" w:space="0" w:color="auto"/>
               <w:left w:val="single" w:sz="4" w:space="0" w:color="auto"/>
@@ -6425,7 +6425,7 @@
         </w:tc>
         <w:tc>
           <w:tcPr>
-            <w:tcW w:w="2410" w:type="dxa"/>
+            <w:tcW w:w="2268" w:type="dxa"/>
             <w:tcBorders>
               <w:top w:val="single" w:sz="4" w:space="0" w:color="auto"/>
               <w:left w:val="single" w:sz="4" w:space="0" w:color="auto"/>
@@ -6702,7 +6702,7 @@
         </w:tc>
         <w:tc>
           <w:tcPr>
-            <w:tcW w:w="2126" w:type="dxa"/>
+            <w:tcW w:w="2268" w:type="dxa"/>
             <w:tcBorders>
               <w:top w:val="single" w:sz="4" w:space="0" w:color="auto"/>
               <w:left w:val="single" w:sz="4" w:space="0" w:color="auto"/>
@@ -6732,7 +6732,7 @@
         </w:tc>
         <w:tc>
           <w:tcPr>
-            <w:tcW w:w="2410" w:type="dxa"/>
+            <w:tcW w:w="2268" w:type="dxa"/>
             <w:tcBorders>
               <w:top w:val="single" w:sz="4" w:space="0" w:color="auto"/>
               <w:left w:val="single" w:sz="4" w:space="0" w:color="auto"/>
@@ -6899,7 +6899,7 @@
         </w:tc>
         <w:tc>
           <w:tcPr>
-            <w:tcW w:w="2126" w:type="dxa"/>
+            <w:tcW w:w="2268" w:type="dxa"/>
             <w:tcBorders>
               <w:top w:val="single" w:sz="4" w:space="0" w:color="auto"/>
               <w:left w:val="single" w:sz="4" w:space="0" w:color="auto"/>
@@ -6951,13 +6951,14 @@
                 <w:bCs w:val="0"/>
                 <w:sz w:val="22"/>
               </w:rPr>
+              <w:lastRenderedPageBreak/>
               <w:t>tallenna</w:t>
             </w:r>
           </w:p>
         </w:tc>
         <w:tc>
           <w:tcPr>
-            <w:tcW w:w="2410" w:type="dxa"/>
+            <w:tcW w:w="2268" w:type="dxa"/>
             <w:tcBorders>
               <w:top w:val="single" w:sz="4" w:space="0" w:color="auto"/>
               <w:left w:val="single" w:sz="4" w:space="0" w:color="auto"/>
@@ -6981,17 +6982,18 @@
                 <w:bCs w:val="0"/>
                 <w:sz w:val="22"/>
               </w:rPr>
-              <w:t xml:space="preserve">Rajoittaa ettei Lapsi/Asukas voi luoda uusia </w:t>
-            </w:r>
-            <w:r>
-              <w:rPr>
-                <w:rFonts w:ascii="Consolas" w:hAnsi="Consolas"/>
-                <w:b w:val="0"/>
-                <w:bCs w:val="0"/>
-                <w:sz w:val="22"/>
-              </w:rPr>
               <w:lastRenderedPageBreak/>
-              <w:t>listoja</w:t>
+              <w:t xml:space="preserve">Rajoittaa ettei Lapsi/Asukas voi </w:t>
+            </w:r>
+            <w:r>
+              <w:rPr>
+                <w:rFonts w:ascii="Consolas" w:hAnsi="Consolas"/>
+                <w:b w:val="0"/>
+                <w:bCs w:val="0"/>
+                <w:sz w:val="22"/>
+              </w:rPr>
+              <w:lastRenderedPageBreak/>
+              <w:t>luoda uusia listoja</w:t>
             </w:r>
           </w:p>
         </w:tc>
@@ -7239,7 +7241,7 @@
         </w:tc>
         <w:tc>
           <w:tcPr>
-            <w:tcW w:w="2126" w:type="dxa"/>
+            <w:tcW w:w="2268" w:type="dxa"/>
             <w:tcBorders>
               <w:top w:val="single" w:sz="4" w:space="0" w:color="auto"/>
               <w:left w:val="single" w:sz="4" w:space="0" w:color="auto"/>
@@ -7273,7 +7275,7 @@
         </w:tc>
         <w:tc>
           <w:tcPr>
-            <w:tcW w:w="2410" w:type="dxa"/>
+            <w:tcW w:w="2268" w:type="dxa"/>
             <w:tcBorders>
               <w:top w:val="single" w:sz="4" w:space="0" w:color="auto"/>
               <w:left w:val="single" w:sz="4" w:space="0" w:color="auto"/>
@@ -7563,7 +7565,7 @@
         </w:tc>
         <w:tc>
           <w:tcPr>
-            <w:tcW w:w="2126" w:type="dxa"/>
+            <w:tcW w:w="2268" w:type="dxa"/>
             <w:tcBorders>
               <w:top w:val="single" w:sz="4" w:space="0" w:color="auto"/>
               <w:left w:val="single" w:sz="4" w:space="0" w:color="auto"/>
@@ -7619,7 +7621,7 @@
         </w:tc>
         <w:tc>
           <w:tcPr>
-            <w:tcW w:w="2410" w:type="dxa"/>
+            <w:tcW w:w="2268" w:type="dxa"/>
             <w:tcBorders>
               <w:top w:val="single" w:sz="4" w:space="0" w:color="auto"/>
               <w:left w:val="single" w:sz="4" w:space="0" w:color="auto"/>
@@ -7871,7 +7873,7 @@
         </w:tc>
         <w:tc>
           <w:tcPr>
-            <w:tcW w:w="2126" w:type="dxa"/>
+            <w:tcW w:w="2268" w:type="dxa"/>
             <w:tcBorders>
               <w:top w:val="single" w:sz="4" w:space="0" w:color="auto"/>
               <w:left w:val="single" w:sz="4" w:space="0" w:color="auto"/>
@@ -7912,7 +7914,7 @@
         </w:tc>
         <w:tc>
           <w:tcPr>
-            <w:tcW w:w="2410" w:type="dxa"/>
+            <w:tcW w:w="2268" w:type="dxa"/>
             <w:tcBorders>
               <w:top w:val="single" w:sz="4" w:space="0" w:color="auto"/>
               <w:left w:val="single" w:sz="4" w:space="0" w:color="auto"/>
@@ -8103,7 +8105,7 @@
         </w:tc>
         <w:tc>
           <w:tcPr>
-            <w:tcW w:w="2126" w:type="dxa"/>
+            <w:tcW w:w="2268" w:type="dxa"/>
             <w:tcBorders>
               <w:top w:val="single" w:sz="4" w:space="0" w:color="auto"/>
               <w:left w:val="single" w:sz="4" w:space="0" w:color="auto"/>
@@ -8133,7 +8135,7 @@
         </w:tc>
         <w:tc>
           <w:tcPr>
-            <w:tcW w:w="2410" w:type="dxa"/>
+            <w:tcW w:w="2268" w:type="dxa"/>
             <w:tcBorders>
               <w:top w:val="single" w:sz="4" w:space="0" w:color="auto"/>
               <w:left w:val="single" w:sz="4" w:space="0" w:color="auto"/>
@@ -8507,7 +8509,7 @@
         </w:tc>
         <w:tc>
           <w:tcPr>
-            <w:tcW w:w="2126" w:type="dxa"/>
+            <w:tcW w:w="2268" w:type="dxa"/>
             <w:tcBorders>
               <w:top w:val="single" w:sz="4" w:space="0" w:color="auto"/>
               <w:left w:val="single" w:sz="4" w:space="0" w:color="auto"/>
@@ -8563,7 +8565,7 @@
         </w:tc>
         <w:tc>
           <w:tcPr>
-            <w:tcW w:w="2410" w:type="dxa"/>
+            <w:tcW w:w="2268" w:type="dxa"/>
             <w:tcBorders>
               <w:top w:val="single" w:sz="4" w:space="0" w:color="auto"/>
               <w:left w:val="single" w:sz="4" w:space="0" w:color="auto"/>
@@ -8806,7 +8808,7 @@
         </w:tc>
         <w:tc>
           <w:tcPr>
-            <w:tcW w:w="2126" w:type="dxa"/>
+            <w:tcW w:w="2268" w:type="dxa"/>
             <w:tcBorders>
               <w:top w:val="single" w:sz="4" w:space="0" w:color="auto"/>
               <w:left w:val="single" w:sz="4" w:space="0" w:color="auto"/>
@@ -8838,7 +8840,7 @@
         </w:tc>
         <w:tc>
           <w:tcPr>
-            <w:tcW w:w="2410" w:type="dxa"/>
+            <w:tcW w:w="2268" w:type="dxa"/>
             <w:tcBorders>
               <w:top w:val="single" w:sz="4" w:space="0" w:color="auto"/>
               <w:left w:val="single" w:sz="4" w:space="0" w:color="auto"/>
@@ -9165,7 +9167,7 @@
         </w:tc>
         <w:tc>
           <w:tcPr>
-            <w:tcW w:w="2126" w:type="dxa"/>
+            <w:tcW w:w="2268" w:type="dxa"/>
             <w:tcBorders>
               <w:top w:val="single" w:sz="4" w:space="0" w:color="auto"/>
               <w:left w:val="single" w:sz="4" w:space="0" w:color="auto"/>
@@ -9221,7 +9223,7 @@
         </w:tc>
         <w:tc>
           <w:tcPr>
-            <w:tcW w:w="2410" w:type="dxa"/>
+            <w:tcW w:w="2268" w:type="dxa"/>
             <w:tcBorders>
               <w:top w:val="single" w:sz="4" w:space="0" w:color="auto"/>
               <w:left w:val="single" w:sz="4" w:space="0" w:color="auto"/>
@@ -9551,7 +9553,7 @@
         </w:tc>
         <w:tc>
           <w:tcPr>
-            <w:tcW w:w="2126" w:type="dxa"/>
+            <w:tcW w:w="2268" w:type="dxa"/>
             <w:tcBorders>
               <w:top w:val="single" w:sz="4" w:space="0" w:color="auto"/>
               <w:left w:val="single" w:sz="4" w:space="0" w:color="auto"/>
@@ -9607,7 +9609,7 @@
         </w:tc>
         <w:tc>
           <w:tcPr>
-            <w:tcW w:w="2410" w:type="dxa"/>
+            <w:tcW w:w="2268" w:type="dxa"/>
             <w:tcBorders>
               <w:top w:val="single" w:sz="4" w:space="0" w:color="auto"/>
               <w:left w:val="single" w:sz="4" w:space="0" w:color="auto"/>
@@ -9788,7 +9790,7 @@
         </w:tc>
         <w:tc>
           <w:tcPr>
-            <w:tcW w:w="2126" w:type="dxa"/>
+            <w:tcW w:w="2268" w:type="dxa"/>
             <w:tcBorders>
               <w:top w:val="single" w:sz="4" w:space="0" w:color="auto"/>
               <w:left w:val="single" w:sz="4" w:space="0" w:color="auto"/>
@@ -9829,7 +9831,7 @@
         </w:tc>
         <w:tc>
           <w:tcPr>
-            <w:tcW w:w="2410" w:type="dxa"/>
+            <w:tcW w:w="2268" w:type="dxa"/>
             <w:tcBorders>
               <w:top w:val="single" w:sz="4" w:space="0" w:color="auto"/>
               <w:left w:val="single" w:sz="4" w:space="0" w:color="auto"/>
@@ -10021,7 +10023,7 @@
         </w:tc>
         <w:tc>
           <w:tcPr>
-            <w:tcW w:w="2126" w:type="dxa"/>
+            <w:tcW w:w="2268" w:type="dxa"/>
             <w:tcBorders>
               <w:top w:val="single" w:sz="4" w:space="0" w:color="auto"/>
               <w:left w:val="single" w:sz="4" w:space="0" w:color="auto"/>
@@ -10055,7 +10057,7 @@
         </w:tc>
         <w:tc>
           <w:tcPr>
-            <w:tcW w:w="2410" w:type="dxa"/>
+            <w:tcW w:w="2268" w:type="dxa"/>
             <w:tcBorders>
               <w:top w:val="single" w:sz="4" w:space="0" w:color="auto"/>
               <w:left w:val="single" w:sz="4" w:space="0" w:color="auto"/>
@@ -10337,7 +10339,7 @@
         </w:tc>
         <w:tc>
           <w:tcPr>
-            <w:tcW w:w="2126" w:type="dxa"/>
+            <w:tcW w:w="2268" w:type="dxa"/>
             <w:tcBorders>
               <w:top w:val="single" w:sz="4" w:space="0" w:color="auto"/>
               <w:left w:val="single" w:sz="4" w:space="0" w:color="auto"/>
@@ -10367,7 +10369,7 @@
         </w:tc>
         <w:tc>
           <w:tcPr>
-            <w:tcW w:w="2410" w:type="dxa"/>
+            <w:tcW w:w="2268" w:type="dxa"/>
             <w:tcBorders>
               <w:top w:val="single" w:sz="4" w:space="0" w:color="auto"/>
               <w:left w:val="single" w:sz="4" w:space="0" w:color="auto"/>
@@ -10488,19 +10490,7 @@
                 <w:szCs w:val="19"/>
                 <w:lang w:val="en-US"/>
               </w:rPr>
-              <w:t>comboBox_x</w:t>
-            </w:r>
-            <w:r>
-              <w:rPr>
-                <w:rFonts w:ascii="Consolas" w:hAnsi="Consolas" w:cs="Consolas"/>
-                <w:b w:val="0"/>
-                <w:bCs w:val="0"/>
-                <w:color w:val="000000"/>
-                <w:sz w:val="19"/>
-                <w:szCs w:val="19"/>
-                <w:lang w:val="en-US"/>
-              </w:rPr>
-              <w:t>.SelectedItem</w:t>
+              <w:t>comboBox_x.SelectedItem</w:t>
             </w:r>
             <w:proofErr w:type="spellEnd"/>
             <w:r>
@@ -10734,6 +10724,7 @@
                 <w:sz w:val="19"/>
                 <w:szCs w:val="19"/>
               </w:rPr>
+              <w:lastRenderedPageBreak/>
               <w:t>...</w:t>
             </w:r>
             <w:r>
@@ -10932,7 +10923,7 @@
         </w:tc>
         <w:tc>
           <w:tcPr>
-            <w:tcW w:w="2126" w:type="dxa"/>
+            <w:tcW w:w="2268" w:type="dxa"/>
             <w:tcBorders>
               <w:top w:val="single" w:sz="4" w:space="0" w:color="auto"/>
               <w:left w:val="single" w:sz="4" w:space="0" w:color="auto"/>
@@ -10956,13 +10947,14 @@
                 <w:bCs w:val="0"/>
                 <w:sz w:val="22"/>
               </w:rPr>
+              <w:lastRenderedPageBreak/>
               <w:t>Tallentaminen</w:t>
             </w:r>
           </w:p>
         </w:tc>
         <w:tc>
           <w:tcPr>
-            <w:tcW w:w="2410" w:type="dxa"/>
+            <w:tcW w:w="2268" w:type="dxa"/>
             <w:tcBorders>
               <w:top w:val="single" w:sz="4" w:space="0" w:color="auto"/>
               <w:left w:val="single" w:sz="4" w:space="0" w:color="auto"/>
@@ -11027,7 +11019,6 @@
                 <w:bCs w:val="0"/>
                 <w:sz w:val="22"/>
               </w:rPr>
-              <w:lastRenderedPageBreak/>
               <w:t>22</w:t>
             </w:r>
           </w:p>
@@ -11110,7 +11101,7 @@
         </w:tc>
         <w:tc>
           <w:tcPr>
-            <w:tcW w:w="2126" w:type="dxa"/>
+            <w:tcW w:w="2268" w:type="dxa"/>
             <w:tcBorders>
               <w:top w:val="single" w:sz="4" w:space="0" w:color="auto"/>
               <w:left w:val="single" w:sz="4" w:space="0" w:color="auto"/>
@@ -11144,7 +11135,7 @@
         </w:tc>
         <w:tc>
           <w:tcPr>
-            <w:tcW w:w="2410" w:type="dxa"/>
+            <w:tcW w:w="2268" w:type="dxa"/>
             <w:tcBorders>
               <w:top w:val="single" w:sz="4" w:space="0" w:color="auto"/>
               <w:left w:val="single" w:sz="4" w:space="0" w:color="auto"/>
@@ -11478,7 +11469,7 @@
         </w:tc>
         <w:tc>
           <w:tcPr>
-            <w:tcW w:w="2126" w:type="dxa"/>
+            <w:tcW w:w="2268" w:type="dxa"/>
             <w:tcBorders>
               <w:top w:val="single" w:sz="4" w:space="0" w:color="auto"/>
               <w:left w:val="single" w:sz="4" w:space="0" w:color="auto"/>
@@ -11527,7 +11518,7 @@
         </w:tc>
         <w:tc>
           <w:tcPr>
-            <w:tcW w:w="2410" w:type="dxa"/>
+            <w:tcW w:w="2268" w:type="dxa"/>
             <w:tcBorders>
               <w:top w:val="single" w:sz="4" w:space="0" w:color="auto"/>
               <w:left w:val="single" w:sz="4" w:space="0" w:color="auto"/>
@@ -11585,8 +11576,6 @@
               </w:rPr>
               <w:t>24</w:t>
             </w:r>
-            <w:bookmarkStart w:id="0" w:name="_GoBack"/>
-            <w:bookmarkEnd w:id="0"/>
           </w:p>
         </w:tc>
         <w:tc>
@@ -11613,11 +11602,61 @@
                 <w:lang w:val="en-US"/>
               </w:rPr>
             </w:pPr>
+            <w:r>
+              <w:rPr>
+                <w:rFonts w:ascii="Consolas" w:hAnsi="Consolas" w:cs="Consolas"/>
+                <w:b w:val="0"/>
+                <w:bCs w:val="0"/>
+                <w:color w:val="0000FF"/>
+                <w:sz w:val="19"/>
+                <w:szCs w:val="19"/>
+                <w:lang w:val="en-US"/>
+              </w:rPr>
+              <w:t>if</w:t>
+            </w:r>
+            <w:r>
+              <w:rPr>
+                <w:rFonts w:ascii="Consolas" w:hAnsi="Consolas" w:cs="Consolas"/>
+                <w:b w:val="0"/>
+                <w:bCs w:val="0"/>
+                <w:color w:val="000000"/>
+                <w:sz w:val="19"/>
+                <w:szCs w:val="19"/>
+                <w:lang w:val="en-US"/>
+              </w:rPr>
+              <w:t xml:space="preserve"> (</w:t>
+            </w:r>
+            <w:proofErr w:type="spellStart"/>
+            <w:r>
+              <w:rPr>
+                <w:rFonts w:ascii="Consolas" w:hAnsi="Consolas" w:cs="Consolas"/>
+                <w:b w:val="0"/>
+                <w:bCs w:val="0"/>
+                <w:color w:val="000000"/>
+                <w:sz w:val="19"/>
+                <w:szCs w:val="19"/>
+                <w:lang w:val="en-US"/>
+              </w:rPr>
+              <w:t>textBox_athletic_add_kilometers.Text.Length</w:t>
+            </w:r>
+            <w:proofErr w:type="spellEnd"/>
+            <w:r>
+              <w:rPr>
+                <w:rFonts w:ascii="Consolas" w:hAnsi="Consolas" w:cs="Consolas"/>
+                <w:b w:val="0"/>
+                <w:bCs w:val="0"/>
+                <w:color w:val="000000"/>
+                <w:sz w:val="19"/>
+                <w:szCs w:val="19"/>
+                <w:lang w:val="en-US"/>
+              </w:rPr>
+              <w:t xml:space="preserve"> &gt; 0)</w:t>
+            </w:r>
           </w:p>
         </w:tc>
         <w:tc>
           <w:tcPr>
-            <w:tcW w:w="2126" w:type="dxa"/>
+            <w:tcW w:w="2268" w:type="dxa"/>
             <w:tcBorders>
               <w:top w:val="single" w:sz="4" w:space="0" w:color="auto"/>
               <w:left w:val="single" w:sz="4" w:space="0" w:color="auto"/>
@@ -11634,11 +11673,73 @@
                 <w:sz w:val="22"/>
               </w:rPr>
             </w:pPr>
+            <w:r>
+              <w:rPr>
+                <w:rFonts w:ascii="Consolas" w:hAnsi="Consolas"/>
+                <w:b w:val="0"/>
+                <w:bCs w:val="0"/>
+                <w:sz w:val="22"/>
+              </w:rPr>
+              <w:t>Liikuntamittari</w:t>
+            </w:r>
+            <w:r>
+              <w:rPr>
+                <w:rFonts w:ascii="Consolas" w:hAnsi="Consolas"/>
+                <w:b w:val="0"/>
+                <w:bCs w:val="0"/>
+                <w:sz w:val="22"/>
+              </w:rPr>
+              <w:t>,</w:t>
+            </w:r>
+          </w:p>
+          <w:p>
+            <w:pPr>
+              <w:rPr>
+                <w:rFonts w:ascii="Consolas" w:hAnsi="Consolas"/>
+                <w:b w:val="0"/>
+                <w:bCs w:val="0"/>
+                <w:sz w:val="22"/>
+              </w:rPr>
+            </w:pPr>
+            <w:proofErr w:type="spellStart"/>
+            <w:r>
+              <w:rPr>
+                <w:rFonts w:ascii="Consolas" w:hAnsi="Consolas"/>
+                <w:b w:val="0"/>
+                <w:bCs w:val="0"/>
+                <w:sz w:val="22"/>
+                <w:lang w:val="en-US"/>
+              </w:rPr>
+              <w:t>lisää</w:t>
+            </w:r>
+            <w:proofErr w:type="spellEnd"/>
+            <w:r>
+              <w:rPr>
+                <w:rFonts w:ascii="Consolas" w:hAnsi="Consolas"/>
+                <w:b w:val="0"/>
+                <w:bCs w:val="0"/>
+                <w:sz w:val="22"/>
+                <w:lang w:val="en-US"/>
+              </w:rPr>
+              <w:t xml:space="preserve"> </w:t>
+            </w:r>
+            <w:proofErr w:type="spellStart"/>
+            <w:r>
+              <w:rPr>
+                <w:rFonts w:ascii="Consolas" w:hAnsi="Consolas"/>
+                <w:b w:val="0"/>
+                <w:bCs w:val="0"/>
+                <w:sz w:val="22"/>
+                <w:lang w:val="en-US"/>
+              </w:rPr>
+              <w:t>kilometrejä</w:t>
+            </w:r>
+            <w:proofErr w:type="spellEnd"/>
           </w:p>
         </w:tc>
         <w:tc>
           <w:tcPr>
-            <w:tcW w:w="2410" w:type="dxa"/>
+            <w:tcW w:w="2268" w:type="dxa"/>
             <w:tcBorders>
               <w:top w:val="single" w:sz="4" w:space="0" w:color="auto"/>
               <w:left w:val="single" w:sz="4" w:space="0" w:color="auto"/>
@@ -11655,9 +11756,382 @@
                 <w:sz w:val="22"/>
               </w:rPr>
             </w:pPr>
+            <w:r>
+              <w:rPr>
+                <w:rFonts w:ascii="Consolas" w:hAnsi="Consolas"/>
+                <w:b w:val="0"/>
+                <w:bCs w:val="0"/>
+                <w:sz w:val="22"/>
+              </w:rPr>
+              <w:t>Tarkistaa ettei tyhjää kilometrimäärää yritetä lisätä</w:t>
+            </w:r>
           </w:p>
         </w:tc>
       </w:tr>
+      <w:tr>
+        <w:tc>
+          <w:tcPr>
+            <w:tcW w:w="1135" w:type="dxa"/>
+            <w:tcBorders>
+              <w:top w:val="single" w:sz="4" w:space="0" w:color="auto"/>
+              <w:left w:val="single" w:sz="4" w:space="0" w:color="auto"/>
+              <w:bottom w:val="single" w:sz="4" w:space="0" w:color="auto"/>
+              <w:right w:val="single" w:sz="4" w:space="0" w:color="auto"/>
+            </w:tcBorders>
+          </w:tcPr>
+          <w:p>
+            <w:pPr>
+              <w:rPr>
+                <w:rFonts w:ascii="Consolas" w:hAnsi="Consolas"/>
+                <w:b w:val="0"/>
+                <w:bCs w:val="0"/>
+                <w:sz w:val="22"/>
+              </w:rPr>
+            </w:pPr>
+            <w:r>
+              <w:rPr>
+                <w:rFonts w:ascii="Consolas" w:hAnsi="Consolas"/>
+                <w:b w:val="0"/>
+                <w:bCs w:val="0"/>
+                <w:sz w:val="22"/>
+              </w:rPr>
+              <w:t>25</w:t>
+            </w:r>
+          </w:p>
+        </w:tc>
+        <w:tc>
+          <w:tcPr>
+            <w:tcW w:w="5812" w:type="dxa"/>
+            <w:tcBorders>
+              <w:top w:val="single" w:sz="4" w:space="0" w:color="auto"/>
+              <w:left w:val="single" w:sz="4" w:space="0" w:color="auto"/>
+              <w:bottom w:val="single" w:sz="4" w:space="0" w:color="auto"/>
+              <w:right w:val="single" w:sz="4" w:space="0" w:color="auto"/>
+            </w:tcBorders>
+          </w:tcPr>
+          <w:p>
+            <w:pPr>
+              <w:widowControl/>
+              <w:adjustRightInd w:val="0"/>
+              <w:rPr>
+                <w:rFonts w:ascii="Consolas" w:hAnsi="Consolas" w:cs="Consolas"/>
+                <w:b w:val="0"/>
+                <w:bCs w:val="0"/>
+                <w:color w:val="0000FF"/>
+                <w:sz w:val="19"/>
+                <w:szCs w:val="19"/>
+                <w:lang w:val="en-US"/>
+              </w:rPr>
+            </w:pPr>
+            <w:r>
+              <w:rPr>
+                <w:rFonts w:ascii="Consolas" w:hAnsi="Consolas" w:cs="Consolas"/>
+                <w:b w:val="0"/>
+                <w:bCs w:val="0"/>
+                <w:color w:val="000000"/>
+                <w:sz w:val="19"/>
+                <w:szCs w:val="19"/>
+                <w:lang w:val="en-US"/>
+              </w:rPr>
+              <w:t>(</w:t>
+            </w:r>
+            <w:proofErr w:type="spellStart"/>
+            <w:proofErr w:type="gramStart"/>
+            <w:r>
+              <w:rPr>
+                <w:rFonts w:ascii="Consolas" w:hAnsi="Consolas" w:cs="Consolas"/>
+                <w:b w:val="0"/>
+                <w:bCs w:val="0"/>
+                <w:color w:val="0000FF"/>
+                <w:sz w:val="19"/>
+                <w:szCs w:val="19"/>
+                <w:lang w:val="en-US"/>
+              </w:rPr>
+              <w:t>double</w:t>
+            </w:r>
+            <w:r>
+              <w:rPr>
+                <w:rFonts w:ascii="Consolas" w:hAnsi="Consolas" w:cs="Consolas"/>
+                <w:b w:val="0"/>
+                <w:bCs w:val="0"/>
+                <w:color w:val="000000"/>
+                <w:sz w:val="19"/>
+                <w:szCs w:val="19"/>
+                <w:lang w:val="en-US"/>
+              </w:rPr>
+              <w:t>.Parse</w:t>
+            </w:r>
+            <w:proofErr w:type="spellEnd"/>
+            <w:r>
+              <w:rPr>
+                <w:rFonts w:ascii="Consolas" w:hAnsi="Consolas" w:cs="Consolas"/>
+                <w:b w:val="0"/>
+                <w:bCs w:val="0"/>
+                <w:color w:val="000000"/>
+                <w:sz w:val="19"/>
+                <w:szCs w:val="19"/>
+                <w:lang w:val="en-US"/>
+              </w:rPr>
+              <w:t>(</w:t>
+            </w:r>
+            <w:proofErr w:type="spellStart"/>
+            <w:proofErr w:type="gramEnd"/>
+            <w:r>
+              <w:rPr>
+                <w:rFonts w:ascii="Consolas" w:hAnsi="Consolas" w:cs="Consolas"/>
+                <w:b w:val="0"/>
+                <w:bCs w:val="0"/>
+                <w:color w:val="000000"/>
+                <w:sz w:val="19"/>
+                <w:szCs w:val="19"/>
+                <w:lang w:val="en-US"/>
+              </w:rPr>
+              <w:t>textBox_athletic_kilometers.Text</w:t>
+            </w:r>
+            <w:proofErr w:type="spellEnd"/>
+            <w:r>
+              <w:rPr>
+                <w:rFonts w:ascii="Consolas" w:hAnsi="Consolas" w:cs="Consolas"/>
+                <w:b w:val="0"/>
+                <w:bCs w:val="0"/>
+                <w:color w:val="000000"/>
+                <w:sz w:val="19"/>
+                <w:szCs w:val="19"/>
+                <w:lang w:val="en-US"/>
+              </w:rPr>
+              <w:t xml:space="preserve">) + </w:t>
+            </w:r>
+            <w:r>
+              <w:rPr>
+                <w:rFonts w:ascii="Consolas" w:hAnsi="Consolas" w:cs="Consolas"/>
+                <w:b w:val="0"/>
+                <w:bCs w:val="0"/>
+                <w:color w:val="0000FF"/>
+                <w:sz w:val="19"/>
+                <w:szCs w:val="19"/>
+                <w:lang w:val="en-US"/>
+              </w:rPr>
+              <w:t>double</w:t>
+            </w:r>
+            <w:r>
+              <w:rPr>
+                <w:rFonts w:ascii="Consolas" w:hAnsi="Consolas" w:cs="Consolas"/>
+                <w:b w:val="0"/>
+                <w:bCs w:val="0"/>
+                <w:color w:val="000000"/>
+                <w:sz w:val="19"/>
+                <w:szCs w:val="19"/>
+                <w:lang w:val="en-US"/>
+              </w:rPr>
+              <w:t>.Parse(textBox_athletic_add_kilometers.Text)).ToString().Replace(</w:t>
+            </w:r>
+            <w:r>
+              <w:rPr>
+                <w:rFonts w:ascii="Consolas" w:hAnsi="Consolas" w:cs="Consolas"/>
+                <w:b w:val="0"/>
+                <w:bCs w:val="0"/>
+                <w:color w:val="A31515"/>
+                <w:sz w:val="19"/>
+                <w:szCs w:val="19"/>
+                <w:lang w:val="en-US"/>
+              </w:rPr>
+              <w:t>","</w:t>
+            </w:r>
+            <w:r>
+              <w:rPr>
+                <w:rFonts w:ascii="Consolas" w:hAnsi="Consolas" w:cs="Consolas"/>
+                <w:b w:val="0"/>
+                <w:bCs w:val="0"/>
+                <w:color w:val="000000"/>
+                <w:sz w:val="19"/>
+                <w:szCs w:val="19"/>
+                <w:lang w:val="en-US"/>
+              </w:rPr>
+              <w:t xml:space="preserve">, </w:t>
+            </w:r>
+            <w:r>
+              <w:rPr>
+                <w:rFonts w:ascii="Consolas" w:hAnsi="Consolas" w:cs="Consolas"/>
+                <w:b w:val="0"/>
+                <w:bCs w:val="0"/>
+                <w:color w:val="A31515"/>
+                <w:sz w:val="19"/>
+                <w:szCs w:val="19"/>
+                <w:lang w:val="en-US"/>
+              </w:rPr>
+              <w:t>"."</w:t>
+            </w:r>
+            <w:r>
+              <w:rPr>
+                <w:rFonts w:ascii="Consolas" w:hAnsi="Consolas" w:cs="Consolas"/>
+                <w:b w:val="0"/>
+                <w:bCs w:val="0"/>
+                <w:color w:val="000000"/>
+                <w:sz w:val="19"/>
+                <w:szCs w:val="19"/>
+                <w:lang w:val="en-US"/>
+              </w:rPr>
+              <w:t>)</w:t>
+            </w:r>
+          </w:p>
+        </w:tc>
+        <w:tc>
+          <w:tcPr>
+            <w:tcW w:w="2268" w:type="dxa"/>
+            <w:tcBorders>
+              <w:top w:val="single" w:sz="4" w:space="0" w:color="auto"/>
+              <w:left w:val="single" w:sz="4" w:space="0" w:color="auto"/>
+              <w:bottom w:val="single" w:sz="4" w:space="0" w:color="auto"/>
+              <w:right w:val="single" w:sz="4" w:space="0" w:color="auto"/>
+            </w:tcBorders>
+          </w:tcPr>
+          <w:p>
+            <w:pPr>
+              <w:rPr>
+                <w:rFonts w:ascii="Consolas" w:hAnsi="Consolas"/>
+                <w:b w:val="0"/>
+                <w:bCs w:val="0"/>
+                <w:sz w:val="22"/>
+                <w:lang w:val="en-US"/>
+              </w:rPr>
+            </w:pPr>
+            <w:r>
+              <w:rPr>
+                <w:rFonts w:ascii="Consolas" w:hAnsi="Consolas"/>
+                <w:b w:val="0"/>
+                <w:bCs w:val="0"/>
+                <w:sz w:val="22"/>
+                <w:lang w:val="en-US"/>
+              </w:rPr>
+              <w:t xml:space="preserve">-||- </w:t>
+            </w:r>
+          </w:p>
+        </w:tc>
+        <w:tc>
+          <w:tcPr>
+            <w:tcW w:w="2268" w:type="dxa"/>
+            <w:tcBorders>
+              <w:top w:val="single" w:sz="4" w:space="0" w:color="auto"/>
+              <w:left w:val="single" w:sz="4" w:space="0" w:color="auto"/>
+              <w:bottom w:val="single" w:sz="4" w:space="0" w:color="auto"/>
+              <w:right w:val="single" w:sz="4" w:space="0" w:color="auto"/>
+            </w:tcBorders>
+          </w:tcPr>
+          <w:p>
+            <w:pPr>
+              <w:rPr>
+                <w:rFonts w:ascii="Consolas" w:hAnsi="Consolas"/>
+                <w:b w:val="0"/>
+                <w:bCs w:val="0"/>
+                <w:sz w:val="22"/>
+              </w:rPr>
+            </w:pPr>
+            <w:r>
+              <w:rPr>
+                <w:rFonts w:ascii="Consolas" w:hAnsi="Consolas"/>
+                <w:b w:val="0"/>
+                <w:bCs w:val="0"/>
+                <w:sz w:val="22"/>
+              </w:rPr>
+              <w:t>Tarvitaan tietokantaan tallentaessa, jotta muoto/kirjoitusasu on oikea</w:t>
+            </w:r>
+          </w:p>
+        </w:tc>
+      </w:tr>
+      <w:tr>
+        <w:tc>
+          <w:tcPr>
+            <w:tcW w:w="1135" w:type="dxa"/>
+            <w:tcBorders>
+              <w:top w:val="single" w:sz="4" w:space="0" w:color="auto"/>
+              <w:left w:val="single" w:sz="4" w:space="0" w:color="auto"/>
+              <w:bottom w:val="single" w:sz="4" w:space="0" w:color="auto"/>
+              <w:right w:val="single" w:sz="4" w:space="0" w:color="auto"/>
+            </w:tcBorders>
+          </w:tcPr>
+          <w:p>
+            <w:pPr>
+              <w:rPr>
+                <w:rFonts w:ascii="Consolas" w:hAnsi="Consolas"/>
+                <w:b w:val="0"/>
+                <w:bCs w:val="0"/>
+                <w:sz w:val="22"/>
+              </w:rPr>
+            </w:pPr>
+            <w:bookmarkStart w:id="0" w:name="_GoBack"/>
+          </w:p>
+        </w:tc>
+        <w:tc>
+          <w:tcPr>
+            <w:tcW w:w="5812" w:type="dxa"/>
+            <w:tcBorders>
+              <w:top w:val="single" w:sz="4" w:space="0" w:color="auto"/>
+              <w:left w:val="single" w:sz="4" w:space="0" w:color="auto"/>
+              <w:bottom w:val="single" w:sz="4" w:space="0" w:color="auto"/>
+              <w:right w:val="single" w:sz="4" w:space="0" w:color="auto"/>
+            </w:tcBorders>
+          </w:tcPr>
+          <w:p>
+            <w:pPr>
+              <w:widowControl/>
+              <w:adjustRightInd w:val="0"/>
+              <w:rPr>
+                <w:rFonts w:ascii="Consolas" w:hAnsi="Consolas" w:cs="Consolas"/>
+                <w:b w:val="0"/>
+                <w:bCs w:val="0"/>
+                <w:color w:val="000000"/>
+                <w:sz w:val="19"/>
+                <w:szCs w:val="19"/>
+                <w:lang w:val="en-US"/>
+              </w:rPr>
+            </w:pPr>
+          </w:p>
+        </w:tc>
+        <w:tc>
+          <w:tcPr>
+            <w:tcW w:w="2268" w:type="dxa"/>
+            <w:tcBorders>
+              <w:top w:val="single" w:sz="4" w:space="0" w:color="auto"/>
+              <w:left w:val="single" w:sz="4" w:space="0" w:color="auto"/>
+              <w:bottom w:val="single" w:sz="4" w:space="0" w:color="auto"/>
+              <w:right w:val="single" w:sz="4" w:space="0" w:color="auto"/>
+            </w:tcBorders>
+          </w:tcPr>
+          <w:p>
+            <w:pPr>
+              <w:rPr>
+                <w:rFonts w:ascii="Consolas" w:hAnsi="Consolas"/>
+                <w:b w:val="0"/>
+                <w:bCs w:val="0"/>
+                <w:sz w:val="22"/>
+                <w:lang w:val="en-US"/>
+              </w:rPr>
+            </w:pPr>
+          </w:p>
+        </w:tc>
+        <w:tc>
+          <w:tcPr>
+            <w:tcW w:w="2268" w:type="dxa"/>
+            <w:tcBorders>
+              <w:top w:val="single" w:sz="4" w:space="0" w:color="auto"/>
+              <w:left w:val="single" w:sz="4" w:space="0" w:color="auto"/>
+              <w:bottom w:val="single" w:sz="4" w:space="0" w:color="auto"/>
+              <w:right w:val="single" w:sz="4" w:space="0" w:color="auto"/>
+            </w:tcBorders>
+          </w:tcPr>
+          <w:p>
+            <w:pPr>
+              <w:rPr>
+                <w:rFonts w:ascii="Consolas" w:hAnsi="Consolas"/>
+                <w:b w:val="0"/>
+                <w:bCs w:val="0"/>
+                <w:sz w:val="22"/>
+              </w:rPr>
+            </w:pPr>
+          </w:p>
+        </w:tc>
+      </w:tr>
+      <w:bookmarkEnd w:id="0"/>
     </w:tbl>
     <w:p>
       <w:pPr>
@@ -11921,7 +12395,7 @@
         <w:bCs w:val="0"/>
         <w:noProof/>
       </w:rPr>
-      <w:t>3</w:t>
+      <w:t>2</w:t>
     </w:r>
     <w:r>
       <w:rPr>
@@ -15080,7 +15554,7 @@
 </file>
 
 <file path=customXml/itemProps2.xml><?xml version="1.0" encoding="utf-8"?>
-<ds:datastoreItem xmlns:ds="http://schemas.openxmlformats.org/officeDocument/2006/customXml" ds:itemID="{0A137123-A69B-4D3E-AD40-0E8F3BA27A31}">
+<ds:datastoreItem xmlns:ds="http://schemas.openxmlformats.org/officeDocument/2006/customXml" ds:itemID="{1465590B-EBAC-4821-B8CD-86817A7CA40F}">
   <ds:schemaRefs>
     <ds:schemaRef ds:uri="http://schemas.openxmlformats.org/officeDocument/2006/bibliography"/>
   </ds:schemaRefs>

</xml_diff>

<commit_message>
Minor permissions (menu and shopping list buttons), checklist text limit and athletic meter fixes.
</commit_message>
<xml_diff>
--- a/Home_n_Life_C/Testaus/TesRa_muutoshistoria.docx
+++ b/Home_n_Life_C/Testaus/TesRa_muutoshistoria.docx
@@ -4270,7 +4270,10 @@
       <w:proofErr w:type="gramStart"/>
       <w:r>
         <w:lastRenderedPageBreak/>
-        <w:t>ohjelmaan tehdyt muut muutokset</w:t>
+        <w:t xml:space="preserve">ohjelmaan tehdyt </w:t>
+      </w:r>
+      <w:r>
+        <w:t>muutokset</w:t>
       </w:r>
       <w:proofErr w:type="gramEnd"/>
     </w:p>
@@ -4318,6 +4321,23 @@
       </w:r>
       <w:proofErr w:type="gramEnd"/>
     </w:p>
+    <w:p>
+      <w:pPr>
+        <w:rPr>
+          <w:b w:val="0"/>
+          <w:bCs w:val="0"/>
+          <w:color w:val="000000"/>
+        </w:rPr>
+      </w:pPr>
+      <w:r>
+        <w:rPr>
+          <w:b w:val="0"/>
+          <w:bCs w:val="0"/>
+          <w:color w:val="000000"/>
+        </w:rPr>
+        <w:t>Joitain asioita voi tietenkin olla jäänyt merkkaamatta</w:t>
+      </w:r>
+    </w:p>
     <w:p/>
     <w:tbl>
       <w:tblPr>
@@ -6923,7 +6943,17 @@
                 <w:bCs w:val="0"/>
                 <w:sz w:val="22"/>
               </w:rPr>
-              <w:t>Ruokalista, kauppalappu</w:t>
+              <w:t xml:space="preserve">Ruokalista, </w:t>
+            </w:r>
+            <w:r>
+              <w:rPr>
+                <w:rFonts w:ascii="Consolas" w:hAnsi="Consolas"/>
+                <w:b w:val="0"/>
+                <w:bCs w:val="0"/>
+                <w:sz w:val="22"/>
+              </w:rPr>
+              <w:lastRenderedPageBreak/>
+              <w:t>kauppalappu</w:t>
             </w:r>
             <w:r>
               <w:rPr>
@@ -6951,7 +6981,6 @@
                 <w:bCs w:val="0"/>
                 <w:sz w:val="22"/>
               </w:rPr>
-              <w:lastRenderedPageBreak/>
               <w:t>tallenna</w:t>
             </w:r>
           </w:p>
@@ -6983,7 +7012,7 @@
                 <w:sz w:val="22"/>
               </w:rPr>
               <w:lastRenderedPageBreak/>
-              <w:t xml:space="preserve">Rajoittaa ettei Lapsi/Asukas voi </w:t>
+              <w:t xml:space="preserve">Rajoittaa ettei </w:t>
             </w:r>
             <w:r>
               <w:rPr>
@@ -6993,7 +7022,7 @@
                 <w:sz w:val="22"/>
               </w:rPr>
               <w:lastRenderedPageBreak/>
-              <w:t>luoda uusia listoja</w:t>
+              <w:t>Lapsi/Asukas voi luoda uusia listoja</w:t>
             </w:r>
           </w:p>
         </w:tc>
@@ -10724,7 +10753,6 @@
                 <w:sz w:val="19"/>
                 <w:szCs w:val="19"/>
               </w:rPr>
-              <w:lastRenderedPageBreak/>
               <w:t>...</w:t>
             </w:r>
             <w:r>
@@ -11512,7 +11540,25 @@
                 <w:bCs w:val="0"/>
                 <w:sz w:val="22"/>
               </w:rPr>
-              <w:t>sama tehty muistilistalle (pituus 2000)</w:t>
+              <w:t>sam</w:t>
+            </w:r>
+            <w:r>
+              <w:rPr>
+                <w:rFonts w:ascii="Consolas" w:hAnsi="Consolas"/>
+                <w:b w:val="0"/>
+                <w:bCs w:val="0"/>
+                <w:sz w:val="22"/>
+              </w:rPr>
+              <w:t>a tehty muistilistalle (pituus 5</w:t>
+            </w:r>
+            <w:r>
+              <w:rPr>
+                <w:rFonts w:ascii="Consolas" w:hAnsi="Consolas"/>
+                <w:b w:val="0"/>
+                <w:bCs w:val="0"/>
+                <w:sz w:val="22"/>
+              </w:rPr>
+              <w:t>000)</w:t>
             </w:r>
           </w:p>
         </w:tc>
@@ -12058,7 +12104,15 @@
                 <w:sz w:val="22"/>
               </w:rPr>
             </w:pPr>
-            <w:bookmarkStart w:id="0" w:name="_GoBack"/>
+            <w:r>
+              <w:rPr>
+                <w:rFonts w:ascii="Consolas" w:hAnsi="Consolas"/>
+                <w:b w:val="0"/>
+                <w:bCs w:val="0"/>
+                <w:sz w:val="22"/>
+              </w:rPr>
+              <w:t>26</w:t>
+            </w:r>
           </w:p>
         </w:tc>
         <w:tc>
@@ -12085,6 +12139,106 @@
                 <w:lang w:val="en-US"/>
               </w:rPr>
             </w:pPr>
+            <w:proofErr w:type="spellStart"/>
+            <w:r>
+              <w:rPr>
+                <w:rFonts w:ascii="Consolas" w:hAnsi="Consolas" w:cs="Consolas"/>
+                <w:b w:val="0"/>
+                <w:bCs w:val="0"/>
+                <w:color w:val="000000"/>
+                <w:sz w:val="19"/>
+                <w:szCs w:val="19"/>
+                <w:lang w:val="en-US"/>
+              </w:rPr>
+              <w:t>isNumeric</w:t>
+            </w:r>
+            <w:proofErr w:type="spellEnd"/>
+            <w:r>
+              <w:rPr>
+                <w:rFonts w:ascii="Consolas" w:hAnsi="Consolas" w:cs="Consolas"/>
+                <w:b w:val="0"/>
+                <w:bCs w:val="0"/>
+                <w:color w:val="000000"/>
+                <w:sz w:val="19"/>
+                <w:szCs w:val="19"/>
+                <w:lang w:val="en-US"/>
+              </w:rPr>
+              <w:t xml:space="preserve"> = </w:t>
+            </w:r>
+            <w:r>
+              <w:rPr>
+                <w:rFonts w:ascii="Consolas" w:hAnsi="Consolas" w:cs="Consolas"/>
+                <w:b w:val="0"/>
+                <w:bCs w:val="0"/>
+                <w:color w:val="2B91AF"/>
+                <w:sz w:val="19"/>
+                <w:szCs w:val="19"/>
+                <w:lang w:val="en-US"/>
+              </w:rPr>
+              <w:t>Int32</w:t>
+            </w:r>
+            <w:r>
+              <w:rPr>
+                <w:rFonts w:ascii="Consolas" w:hAnsi="Consolas" w:cs="Consolas"/>
+                <w:b w:val="0"/>
+                <w:bCs w:val="0"/>
+                <w:color w:val="000000"/>
+                <w:sz w:val="19"/>
+                <w:szCs w:val="19"/>
+                <w:lang w:val="en-US"/>
+              </w:rPr>
+              <w:t>.TryParse(</w:t>
+            </w:r>
+            <w:proofErr w:type="spellStart"/>
+            <w:r>
+              <w:rPr>
+                <w:rFonts w:ascii="Consolas" w:hAnsi="Consolas" w:cs="Consolas"/>
+                <w:b w:val="0"/>
+                <w:bCs w:val="0"/>
+                <w:color w:val="000000"/>
+                <w:sz w:val="19"/>
+                <w:szCs w:val="19"/>
+                <w:lang w:val="en-US"/>
+              </w:rPr>
+              <w:t>textBox_athletic_year.Text</w:t>
+            </w:r>
+            <w:proofErr w:type="spellEnd"/>
+            <w:r>
+              <w:rPr>
+                <w:rFonts w:ascii="Consolas" w:hAnsi="Consolas" w:cs="Consolas"/>
+                <w:b w:val="0"/>
+                <w:bCs w:val="0"/>
+                <w:color w:val="000000"/>
+                <w:sz w:val="19"/>
+                <w:szCs w:val="19"/>
+                <w:lang w:val="en-US"/>
+              </w:rPr>
+              <w:t xml:space="preserve">, </w:t>
+            </w:r>
+            <w:r>
+              <w:rPr>
+                <w:rFonts w:ascii="Consolas" w:hAnsi="Consolas" w:cs="Consolas"/>
+                <w:b w:val="0"/>
+                <w:bCs w:val="0"/>
+                <w:color w:val="0000FF"/>
+                <w:sz w:val="19"/>
+                <w:szCs w:val="19"/>
+                <w:lang w:val="en-US"/>
+              </w:rPr>
+              <w:t>out</w:t>
+            </w:r>
+            <w:r>
+              <w:rPr>
+                <w:rFonts w:ascii="Consolas" w:hAnsi="Consolas" w:cs="Consolas"/>
+                <w:b w:val="0"/>
+                <w:bCs w:val="0"/>
+                <w:color w:val="000000"/>
+                <w:sz w:val="19"/>
+                <w:szCs w:val="19"/>
+                <w:lang w:val="en-US"/>
+              </w:rPr>
+              <w:t xml:space="preserve"> n);</w:t>
+            </w:r>
           </w:p>
         </w:tc>
         <w:tc>
@@ -12107,6 +12261,84 @@
                 <w:lang w:val="en-US"/>
               </w:rPr>
             </w:pPr>
+            <w:proofErr w:type="spellStart"/>
+            <w:r>
+              <w:rPr>
+                <w:rFonts w:ascii="Consolas" w:hAnsi="Consolas"/>
+                <w:b w:val="0"/>
+                <w:bCs w:val="0"/>
+                <w:sz w:val="22"/>
+                <w:lang w:val="en-US"/>
+              </w:rPr>
+              <w:t>Liikuntamittari</w:t>
+            </w:r>
+            <w:proofErr w:type="spellEnd"/>
+            <w:r>
+              <w:rPr>
+                <w:rFonts w:ascii="Consolas" w:hAnsi="Consolas"/>
+                <w:b w:val="0"/>
+                <w:bCs w:val="0"/>
+                <w:sz w:val="22"/>
+                <w:lang w:val="en-US"/>
+              </w:rPr>
+              <w:t xml:space="preserve">, </w:t>
+            </w:r>
+            <w:proofErr w:type="spellStart"/>
+            <w:r>
+              <w:rPr>
+                <w:rFonts w:ascii="Consolas" w:hAnsi="Consolas"/>
+                <w:b w:val="0"/>
+                <w:bCs w:val="0"/>
+                <w:sz w:val="22"/>
+                <w:lang w:val="en-US"/>
+              </w:rPr>
+              <w:t>hae</w:t>
+            </w:r>
+            <w:proofErr w:type="spellEnd"/>
+            <w:r>
+              <w:rPr>
+                <w:rFonts w:ascii="Consolas" w:hAnsi="Consolas"/>
+                <w:b w:val="0"/>
+                <w:bCs w:val="0"/>
+                <w:sz w:val="22"/>
+                <w:lang w:val="en-US"/>
+              </w:rPr>
+              <w:t xml:space="preserve"> </w:t>
+            </w:r>
+            <w:proofErr w:type="spellStart"/>
+            <w:r>
+              <w:rPr>
+                <w:rFonts w:ascii="Consolas" w:hAnsi="Consolas"/>
+                <w:b w:val="0"/>
+                <w:bCs w:val="0"/>
+                <w:sz w:val="22"/>
+                <w:lang w:val="en-US"/>
+              </w:rPr>
+              <w:t>vuosiluvun</w:t>
+            </w:r>
+            <w:proofErr w:type="spellEnd"/>
+            <w:r>
+              <w:rPr>
+                <w:rFonts w:ascii="Consolas" w:hAnsi="Consolas"/>
+                <w:b w:val="0"/>
+                <w:bCs w:val="0"/>
+                <w:sz w:val="22"/>
+                <w:lang w:val="en-US"/>
+              </w:rPr>
+              <w:t xml:space="preserve"> </w:t>
+            </w:r>
+            <w:proofErr w:type="spellStart"/>
+            <w:r>
+              <w:rPr>
+                <w:rFonts w:ascii="Consolas" w:hAnsi="Consolas"/>
+                <w:b w:val="0"/>
+                <w:bCs w:val="0"/>
+                <w:sz w:val="22"/>
+                <w:lang w:val="en-US"/>
+              </w:rPr>
+              <w:t>perusteella</w:t>
+            </w:r>
+            <w:proofErr w:type="spellEnd"/>
           </w:p>
         </w:tc>
         <w:tc>
@@ -12128,10 +12360,1130 @@
                 <w:sz w:val="22"/>
               </w:rPr>
             </w:pPr>
+            <w:r>
+              <w:rPr>
+                <w:rFonts w:ascii="Consolas" w:hAnsi="Consolas"/>
+                <w:b w:val="0"/>
+                <w:bCs w:val="0"/>
+                <w:sz w:val="22"/>
+              </w:rPr>
+              <w:t xml:space="preserve">Varmistaa että </w:t>
+            </w:r>
+            <w:proofErr w:type="spellStart"/>
+            <w:r>
+              <w:rPr>
+                <w:rFonts w:ascii="Consolas" w:hAnsi="Consolas"/>
+                <w:b w:val="0"/>
+                <w:bCs w:val="0"/>
+                <w:sz w:val="22"/>
+              </w:rPr>
+              <w:t>syöttetty</w:t>
+            </w:r>
+            <w:proofErr w:type="spellEnd"/>
+            <w:r>
+              <w:rPr>
+                <w:rFonts w:ascii="Consolas" w:hAnsi="Consolas"/>
+                <w:b w:val="0"/>
+                <w:bCs w:val="0"/>
+                <w:sz w:val="22"/>
+              </w:rPr>
+              <w:t xml:space="preserve"> vuosiluku on numeraalinen</w:t>
+            </w:r>
           </w:p>
         </w:tc>
       </w:tr>
-      <w:bookmarkEnd w:id="0"/>
+      <w:tr>
+        <w:tc>
+          <w:tcPr>
+            <w:tcW w:w="1135" w:type="dxa"/>
+            <w:tcBorders>
+              <w:top w:val="single" w:sz="4" w:space="0" w:color="auto"/>
+              <w:left w:val="single" w:sz="4" w:space="0" w:color="auto"/>
+              <w:bottom w:val="single" w:sz="4" w:space="0" w:color="auto"/>
+              <w:right w:val="single" w:sz="4" w:space="0" w:color="auto"/>
+            </w:tcBorders>
+          </w:tcPr>
+          <w:p>
+            <w:pPr>
+              <w:rPr>
+                <w:rFonts w:ascii="Consolas" w:hAnsi="Consolas"/>
+                <w:b w:val="0"/>
+                <w:bCs w:val="0"/>
+                <w:sz w:val="22"/>
+              </w:rPr>
+            </w:pPr>
+            <w:r>
+              <w:rPr>
+                <w:rFonts w:ascii="Consolas" w:hAnsi="Consolas"/>
+                <w:b w:val="0"/>
+                <w:bCs w:val="0"/>
+                <w:sz w:val="22"/>
+              </w:rPr>
+              <w:t>27</w:t>
+            </w:r>
+          </w:p>
+        </w:tc>
+        <w:tc>
+          <w:tcPr>
+            <w:tcW w:w="5812" w:type="dxa"/>
+            <w:tcBorders>
+              <w:top w:val="single" w:sz="4" w:space="0" w:color="auto"/>
+              <w:left w:val="single" w:sz="4" w:space="0" w:color="auto"/>
+              <w:bottom w:val="single" w:sz="4" w:space="0" w:color="auto"/>
+              <w:right w:val="single" w:sz="4" w:space="0" w:color="auto"/>
+            </w:tcBorders>
+          </w:tcPr>
+          <w:p>
+            <w:pPr>
+              <w:widowControl/>
+              <w:adjustRightInd w:val="0"/>
+              <w:rPr>
+                <w:rFonts w:ascii="Consolas" w:hAnsi="Consolas" w:cs="Consolas"/>
+                <w:b w:val="0"/>
+                <w:bCs w:val="0"/>
+                <w:color w:val="000000"/>
+                <w:sz w:val="19"/>
+                <w:szCs w:val="19"/>
+                <w:lang w:val="en-US"/>
+              </w:rPr>
+            </w:pPr>
+            <w:proofErr w:type="spellStart"/>
+            <w:r>
+              <w:rPr>
+                <w:rFonts w:ascii="Consolas" w:hAnsi="Consolas" w:cs="Consolas"/>
+                <w:b w:val="0"/>
+                <w:bCs w:val="0"/>
+                <w:color w:val="000000"/>
+                <w:sz w:val="19"/>
+                <w:szCs w:val="19"/>
+                <w:lang w:val="en-US"/>
+              </w:rPr>
+              <w:t>textBox_checklist.SelectionStart</w:t>
+            </w:r>
+            <w:proofErr w:type="spellEnd"/>
+            <w:r>
+              <w:rPr>
+                <w:rFonts w:ascii="Consolas" w:hAnsi="Consolas" w:cs="Consolas"/>
+                <w:b w:val="0"/>
+                <w:bCs w:val="0"/>
+                <w:color w:val="000000"/>
+                <w:sz w:val="19"/>
+                <w:szCs w:val="19"/>
+                <w:lang w:val="en-US"/>
+              </w:rPr>
+              <w:t xml:space="preserve"> = </w:t>
+            </w:r>
+            <w:proofErr w:type="spellStart"/>
+            <w:r>
+              <w:rPr>
+                <w:rFonts w:ascii="Consolas" w:hAnsi="Consolas" w:cs="Consolas"/>
+                <w:b w:val="0"/>
+                <w:bCs w:val="0"/>
+                <w:color w:val="000000"/>
+                <w:sz w:val="19"/>
+                <w:szCs w:val="19"/>
+                <w:lang w:val="en-US"/>
+              </w:rPr>
+              <w:t>textBox_checklist.Text.Length</w:t>
+            </w:r>
+            <w:proofErr w:type="spellEnd"/>
+            <w:r>
+              <w:rPr>
+                <w:rFonts w:ascii="Consolas" w:hAnsi="Consolas" w:cs="Consolas"/>
+                <w:b w:val="0"/>
+                <w:bCs w:val="0"/>
+                <w:color w:val="000000"/>
+                <w:sz w:val="19"/>
+                <w:szCs w:val="19"/>
+                <w:lang w:val="en-US"/>
+              </w:rPr>
+              <w:t xml:space="preserve"> - 1; </w:t>
+            </w:r>
+            <w:r>
+              <w:rPr>
+                <w:rFonts w:ascii="Consolas" w:hAnsi="Consolas" w:cs="Consolas"/>
+                <w:b w:val="0"/>
+                <w:bCs w:val="0"/>
+                <w:color w:val="008000"/>
+                <w:sz w:val="19"/>
+                <w:szCs w:val="19"/>
+                <w:lang w:val="en-US"/>
+              </w:rPr>
+              <w:t>// add some logic if length is 0</w:t>
+            </w:r>
+          </w:p>
+          <w:p>
+            <w:pPr>
+              <w:widowControl/>
+              <w:adjustRightInd w:val="0"/>
+              <w:rPr>
+                <w:rFonts w:ascii="Consolas" w:hAnsi="Consolas" w:cs="Consolas"/>
+                <w:b w:val="0"/>
+                <w:bCs w:val="0"/>
+                <w:color w:val="000000"/>
+                <w:sz w:val="19"/>
+                <w:szCs w:val="19"/>
+                <w:lang w:val="en-US"/>
+              </w:rPr>
+            </w:pPr>
+            <w:proofErr w:type="spellStart"/>
+            <w:r>
+              <w:rPr>
+                <w:rFonts w:ascii="Consolas" w:hAnsi="Consolas" w:cs="Consolas"/>
+                <w:b w:val="0"/>
+                <w:bCs w:val="0"/>
+                <w:color w:val="000000"/>
+                <w:sz w:val="19"/>
+                <w:szCs w:val="19"/>
+              </w:rPr>
+              <w:t>textBox_checklist</w:t>
+            </w:r>
+            <w:proofErr w:type="gramStart"/>
+            <w:r>
+              <w:rPr>
+                <w:rFonts w:ascii="Consolas" w:hAnsi="Consolas" w:cs="Consolas"/>
+                <w:b w:val="0"/>
+                <w:bCs w:val="0"/>
+                <w:color w:val="000000"/>
+                <w:sz w:val="19"/>
+                <w:szCs w:val="19"/>
+              </w:rPr>
+              <w:t>.SelectionLength</w:t>
+            </w:r>
+            <w:proofErr w:type="spellEnd"/>
+            <w:proofErr w:type="gramEnd"/>
+            <w:r>
+              <w:rPr>
+                <w:rFonts w:ascii="Consolas" w:hAnsi="Consolas" w:cs="Consolas"/>
+                <w:b w:val="0"/>
+                <w:bCs w:val="0"/>
+                <w:color w:val="000000"/>
+                <w:sz w:val="19"/>
+                <w:szCs w:val="19"/>
+              </w:rPr>
+              <w:t xml:space="preserve"> = 0;</w:t>
+            </w:r>
+          </w:p>
+        </w:tc>
+        <w:tc>
+          <w:tcPr>
+            <w:tcW w:w="2268" w:type="dxa"/>
+            <w:tcBorders>
+              <w:top w:val="single" w:sz="4" w:space="0" w:color="auto"/>
+              <w:left w:val="single" w:sz="4" w:space="0" w:color="auto"/>
+              <w:bottom w:val="single" w:sz="4" w:space="0" w:color="auto"/>
+              <w:right w:val="single" w:sz="4" w:space="0" w:color="auto"/>
+            </w:tcBorders>
+          </w:tcPr>
+          <w:p>
+            <w:pPr>
+              <w:rPr>
+                <w:rFonts w:ascii="Consolas" w:hAnsi="Consolas"/>
+                <w:b w:val="0"/>
+                <w:bCs w:val="0"/>
+                <w:sz w:val="22"/>
+              </w:rPr>
+            </w:pPr>
+            <w:r>
+              <w:rPr>
+                <w:rFonts w:ascii="Consolas" w:hAnsi="Consolas"/>
+                <w:b w:val="0"/>
+                <w:bCs w:val="0"/>
+                <w:sz w:val="22"/>
+              </w:rPr>
+              <w:t>Muistilista, maksimi sisältö määrä ylittyy</w:t>
+            </w:r>
+          </w:p>
+        </w:tc>
+        <w:tc>
+          <w:tcPr>
+            <w:tcW w:w="2268" w:type="dxa"/>
+            <w:tcBorders>
+              <w:top w:val="single" w:sz="4" w:space="0" w:color="auto"/>
+              <w:left w:val="single" w:sz="4" w:space="0" w:color="auto"/>
+              <w:bottom w:val="single" w:sz="4" w:space="0" w:color="auto"/>
+              <w:right w:val="single" w:sz="4" w:space="0" w:color="auto"/>
+            </w:tcBorders>
+          </w:tcPr>
+          <w:p>
+            <w:pPr>
+              <w:rPr>
+                <w:rFonts w:ascii="Consolas" w:hAnsi="Consolas"/>
+                <w:b w:val="0"/>
+                <w:bCs w:val="0"/>
+                <w:sz w:val="22"/>
+              </w:rPr>
+            </w:pPr>
+            <w:r>
+              <w:rPr>
+                <w:rFonts w:ascii="Consolas" w:hAnsi="Consolas"/>
+                <w:b w:val="0"/>
+                <w:bCs w:val="0"/>
+                <w:sz w:val="22"/>
+              </w:rPr>
+              <w:t>Asettaa kursorin tekstin loppuun eikä jätä alkuun</w:t>
+            </w:r>
+          </w:p>
+        </w:tc>
+      </w:tr>
+      <w:tr>
+        <w:tc>
+          <w:tcPr>
+            <w:tcW w:w="1135" w:type="dxa"/>
+            <w:tcBorders>
+              <w:top w:val="single" w:sz="4" w:space="0" w:color="auto"/>
+              <w:left w:val="single" w:sz="4" w:space="0" w:color="auto"/>
+              <w:bottom w:val="single" w:sz="4" w:space="0" w:color="auto"/>
+              <w:right w:val="single" w:sz="4" w:space="0" w:color="auto"/>
+            </w:tcBorders>
+          </w:tcPr>
+          <w:p>
+            <w:pPr>
+              <w:rPr>
+                <w:rFonts w:ascii="Consolas" w:hAnsi="Consolas"/>
+                <w:b w:val="0"/>
+                <w:bCs w:val="0"/>
+                <w:sz w:val="22"/>
+              </w:rPr>
+            </w:pPr>
+            <w:r>
+              <w:rPr>
+                <w:rFonts w:ascii="Consolas" w:hAnsi="Consolas"/>
+                <w:b w:val="0"/>
+                <w:bCs w:val="0"/>
+                <w:sz w:val="22"/>
+              </w:rPr>
+              <w:t>28</w:t>
+            </w:r>
+          </w:p>
+        </w:tc>
+        <w:tc>
+          <w:tcPr>
+            <w:tcW w:w="5812" w:type="dxa"/>
+            <w:tcBorders>
+              <w:top w:val="single" w:sz="4" w:space="0" w:color="auto"/>
+              <w:left w:val="single" w:sz="4" w:space="0" w:color="auto"/>
+              <w:bottom w:val="single" w:sz="4" w:space="0" w:color="auto"/>
+              <w:right w:val="single" w:sz="4" w:space="0" w:color="auto"/>
+            </w:tcBorders>
+          </w:tcPr>
+          <w:p>
+            <w:pPr>
+              <w:widowControl/>
+              <w:adjustRightInd w:val="0"/>
+              <w:rPr>
+                <w:rFonts w:ascii="Consolas" w:hAnsi="Consolas" w:cs="Consolas"/>
+                <w:b w:val="0"/>
+                <w:bCs w:val="0"/>
+                <w:color w:val="000000"/>
+                <w:sz w:val="19"/>
+                <w:szCs w:val="19"/>
+                <w:lang w:val="en-US"/>
+              </w:rPr>
+            </w:pPr>
+            <w:r>
+              <w:rPr>
+                <w:rFonts w:ascii="Consolas" w:hAnsi="Consolas" w:cs="Consolas"/>
+                <w:b w:val="0"/>
+                <w:bCs w:val="0"/>
+                <w:color w:val="0000FF"/>
+                <w:sz w:val="19"/>
+                <w:szCs w:val="19"/>
+                <w:lang w:val="en-US"/>
+              </w:rPr>
+              <w:t>if</w:t>
+            </w:r>
+            <w:r>
+              <w:rPr>
+                <w:rFonts w:ascii="Consolas" w:hAnsi="Consolas" w:cs="Consolas"/>
+                <w:b w:val="0"/>
+                <w:bCs w:val="0"/>
+                <w:color w:val="000000"/>
+                <w:sz w:val="19"/>
+                <w:szCs w:val="19"/>
+                <w:lang w:val="en-US"/>
+              </w:rPr>
+              <w:t xml:space="preserve"> (!</w:t>
+            </w:r>
+            <w:proofErr w:type="spellStart"/>
+            <w:r>
+              <w:rPr>
+                <w:rFonts w:ascii="Consolas" w:hAnsi="Consolas" w:cs="Consolas"/>
+                <w:b w:val="0"/>
+                <w:bCs w:val="0"/>
+                <w:color w:val="000000"/>
+                <w:sz w:val="19"/>
+                <w:szCs w:val="19"/>
+                <w:lang w:val="en-US"/>
+              </w:rPr>
+              <w:t>user.full_permissions</w:t>
+            </w:r>
+            <w:proofErr w:type="spellEnd"/>
+            <w:r>
+              <w:rPr>
+                <w:rFonts w:ascii="Consolas" w:hAnsi="Consolas" w:cs="Consolas"/>
+                <w:b w:val="0"/>
+                <w:bCs w:val="0"/>
+                <w:color w:val="000000"/>
+                <w:sz w:val="19"/>
+                <w:szCs w:val="19"/>
+                <w:lang w:val="en-US"/>
+              </w:rPr>
+              <w:t>)</w:t>
+            </w:r>
+          </w:p>
+          <w:p>
+            <w:pPr>
+              <w:widowControl/>
+              <w:adjustRightInd w:val="0"/>
+              <w:rPr>
+                <w:rFonts w:ascii="Consolas" w:hAnsi="Consolas" w:cs="Consolas"/>
+                <w:b w:val="0"/>
+                <w:bCs w:val="0"/>
+                <w:color w:val="000000"/>
+                <w:sz w:val="19"/>
+                <w:szCs w:val="19"/>
+                <w:lang w:val="en-US"/>
+              </w:rPr>
+            </w:pPr>
+            <w:r>
+              <w:rPr>
+                <w:rFonts w:ascii="Consolas" w:hAnsi="Consolas" w:cs="Consolas"/>
+                <w:b w:val="0"/>
+                <w:bCs w:val="0"/>
+                <w:color w:val="000000"/>
+                <w:sz w:val="19"/>
+                <w:szCs w:val="19"/>
+                <w:lang w:val="en-US"/>
+              </w:rPr>
+              <w:t>{</w:t>
+            </w:r>
+          </w:p>
+          <w:p>
+            <w:pPr>
+              <w:widowControl/>
+              <w:adjustRightInd w:val="0"/>
+              <w:rPr>
+                <w:rFonts w:ascii="Consolas" w:hAnsi="Consolas" w:cs="Consolas"/>
+                <w:b w:val="0"/>
+                <w:bCs w:val="0"/>
+                <w:color w:val="000000"/>
+                <w:sz w:val="19"/>
+                <w:szCs w:val="19"/>
+                <w:lang w:val="en-US"/>
+              </w:rPr>
+            </w:pPr>
+            <w:r>
+              <w:rPr>
+                <w:rFonts w:ascii="Consolas" w:hAnsi="Consolas" w:cs="Consolas"/>
+                <w:b w:val="0"/>
+                <w:bCs w:val="0"/>
+                <w:color w:val="0000FF"/>
+                <w:sz w:val="19"/>
+                <w:szCs w:val="19"/>
+                <w:lang w:val="en-US"/>
+              </w:rPr>
+              <w:t>if</w:t>
+            </w:r>
+            <w:r>
+              <w:rPr>
+                <w:rFonts w:ascii="Consolas" w:hAnsi="Consolas" w:cs="Consolas"/>
+                <w:b w:val="0"/>
+                <w:bCs w:val="0"/>
+                <w:color w:val="000000"/>
+                <w:sz w:val="19"/>
+                <w:szCs w:val="19"/>
+                <w:lang w:val="en-US"/>
+              </w:rPr>
+              <w:t xml:space="preserve"> (</w:t>
+            </w:r>
+            <w:proofErr w:type="spellStart"/>
+            <w:r>
+              <w:rPr>
+                <w:rFonts w:ascii="Consolas" w:hAnsi="Consolas" w:cs="Consolas"/>
+                <w:b w:val="0"/>
+                <w:bCs w:val="0"/>
+                <w:color w:val="000000"/>
+                <w:sz w:val="19"/>
+                <w:szCs w:val="19"/>
+                <w:lang w:val="en-US"/>
+              </w:rPr>
+              <w:t>comboBox_menus.SelectedItem</w:t>
+            </w:r>
+            <w:proofErr w:type="spellEnd"/>
+            <w:r>
+              <w:rPr>
+                <w:rFonts w:ascii="Consolas" w:hAnsi="Consolas" w:cs="Consolas"/>
+                <w:b w:val="0"/>
+                <w:bCs w:val="0"/>
+                <w:color w:val="000000"/>
+                <w:sz w:val="19"/>
+                <w:szCs w:val="19"/>
+                <w:lang w:val="en-US"/>
+              </w:rPr>
+              <w:t xml:space="preserve"> != </w:t>
+            </w:r>
+            <w:r>
+              <w:rPr>
+                <w:rFonts w:ascii="Consolas" w:hAnsi="Consolas" w:cs="Consolas"/>
+                <w:b w:val="0"/>
+                <w:bCs w:val="0"/>
+                <w:color w:val="0000FF"/>
+                <w:sz w:val="19"/>
+                <w:szCs w:val="19"/>
+                <w:lang w:val="en-US"/>
+              </w:rPr>
+              <w:t>null</w:t>
+            </w:r>
+            <w:r>
+              <w:rPr>
+                <w:rFonts w:ascii="Consolas" w:hAnsi="Consolas" w:cs="Consolas"/>
+                <w:b w:val="0"/>
+                <w:bCs w:val="0"/>
+                <w:color w:val="000000"/>
+                <w:sz w:val="19"/>
+                <w:szCs w:val="19"/>
+                <w:lang w:val="en-US"/>
+              </w:rPr>
+              <w:t>)</w:t>
+            </w:r>
+          </w:p>
+          <w:p>
+            <w:pPr>
+              <w:widowControl/>
+              <w:adjustRightInd w:val="0"/>
+              <w:rPr>
+                <w:rFonts w:ascii="Consolas" w:hAnsi="Consolas" w:cs="Consolas"/>
+                <w:b w:val="0"/>
+                <w:bCs w:val="0"/>
+                <w:color w:val="000000"/>
+                <w:sz w:val="19"/>
+                <w:szCs w:val="19"/>
+                <w:lang w:val="en-US"/>
+              </w:rPr>
+            </w:pPr>
+            <w:r>
+              <w:rPr>
+                <w:rFonts w:ascii="Consolas" w:hAnsi="Consolas" w:cs="Consolas"/>
+                <w:b w:val="0"/>
+                <w:bCs w:val="0"/>
+                <w:color w:val="000000"/>
+                <w:sz w:val="19"/>
+                <w:szCs w:val="19"/>
+                <w:lang w:val="en-US"/>
+              </w:rPr>
+              <w:t>{</w:t>
+            </w:r>
+          </w:p>
+          <w:p>
+            <w:pPr>
+              <w:widowControl/>
+              <w:adjustRightInd w:val="0"/>
+              <w:rPr>
+                <w:rFonts w:ascii="Consolas" w:hAnsi="Consolas" w:cs="Consolas"/>
+                <w:b w:val="0"/>
+                <w:bCs w:val="0"/>
+                <w:color w:val="000000"/>
+                <w:sz w:val="19"/>
+                <w:szCs w:val="19"/>
+                <w:lang w:val="en-US"/>
+              </w:rPr>
+            </w:pPr>
+            <w:r>
+              <w:rPr>
+                <w:rFonts w:ascii="Consolas" w:hAnsi="Consolas" w:cs="Consolas"/>
+                <w:b w:val="0"/>
+                <w:bCs w:val="0"/>
+                <w:color w:val="000000"/>
+                <w:sz w:val="19"/>
+                <w:szCs w:val="19"/>
+                <w:lang w:val="en-US"/>
+              </w:rPr>
+              <w:t xml:space="preserve">    </w:t>
+            </w:r>
+            <w:proofErr w:type="spellStart"/>
+            <w:r>
+              <w:rPr>
+                <w:rFonts w:ascii="Consolas" w:hAnsi="Consolas" w:cs="Consolas"/>
+                <w:b w:val="0"/>
+                <w:bCs w:val="0"/>
+                <w:color w:val="000000"/>
+                <w:sz w:val="19"/>
+                <w:szCs w:val="19"/>
+                <w:lang w:val="en-US"/>
+              </w:rPr>
+              <w:t>button_menu_add.Visible</w:t>
+            </w:r>
+            <w:proofErr w:type="spellEnd"/>
+            <w:r>
+              <w:rPr>
+                <w:rFonts w:ascii="Consolas" w:hAnsi="Consolas" w:cs="Consolas"/>
+                <w:b w:val="0"/>
+                <w:bCs w:val="0"/>
+                <w:color w:val="000000"/>
+                <w:sz w:val="19"/>
+                <w:szCs w:val="19"/>
+                <w:lang w:val="en-US"/>
+              </w:rPr>
+              <w:t xml:space="preserve"> = </w:t>
+            </w:r>
+            <w:r>
+              <w:rPr>
+                <w:rFonts w:ascii="Consolas" w:hAnsi="Consolas" w:cs="Consolas"/>
+                <w:b w:val="0"/>
+                <w:bCs w:val="0"/>
+                <w:color w:val="0000FF"/>
+                <w:sz w:val="19"/>
+                <w:szCs w:val="19"/>
+                <w:lang w:val="en-US"/>
+              </w:rPr>
+              <w:t>true</w:t>
+            </w:r>
+            <w:r>
+              <w:rPr>
+                <w:rFonts w:ascii="Consolas" w:hAnsi="Consolas" w:cs="Consolas"/>
+                <w:b w:val="0"/>
+                <w:bCs w:val="0"/>
+                <w:color w:val="000000"/>
+                <w:sz w:val="19"/>
+                <w:szCs w:val="19"/>
+                <w:lang w:val="en-US"/>
+              </w:rPr>
+              <w:t>;</w:t>
+            </w:r>
+          </w:p>
+          <w:p>
+            <w:pPr>
+              <w:widowControl/>
+              <w:adjustRightInd w:val="0"/>
+              <w:rPr>
+                <w:rFonts w:ascii="Consolas" w:hAnsi="Consolas" w:cs="Consolas"/>
+                <w:b w:val="0"/>
+                <w:bCs w:val="0"/>
+                <w:color w:val="000000"/>
+                <w:sz w:val="19"/>
+                <w:szCs w:val="19"/>
+                <w:lang w:val="en-US"/>
+              </w:rPr>
+            </w:pPr>
+            <w:r>
+              <w:rPr>
+                <w:rFonts w:ascii="Consolas" w:hAnsi="Consolas" w:cs="Consolas"/>
+                <w:b w:val="0"/>
+                <w:bCs w:val="0"/>
+                <w:color w:val="000000"/>
+                <w:sz w:val="19"/>
+                <w:szCs w:val="19"/>
+                <w:lang w:val="en-US"/>
+              </w:rPr>
+              <w:t xml:space="preserve">    </w:t>
+            </w:r>
+            <w:proofErr w:type="spellStart"/>
+            <w:r>
+              <w:rPr>
+                <w:rFonts w:ascii="Consolas" w:hAnsi="Consolas" w:cs="Consolas"/>
+                <w:b w:val="0"/>
+                <w:bCs w:val="0"/>
+                <w:color w:val="000000"/>
+                <w:sz w:val="19"/>
+                <w:szCs w:val="19"/>
+                <w:lang w:val="en-US"/>
+              </w:rPr>
+              <w:t>button_menu_add.Enabled</w:t>
+            </w:r>
+            <w:proofErr w:type="spellEnd"/>
+            <w:r>
+              <w:rPr>
+                <w:rFonts w:ascii="Consolas" w:hAnsi="Consolas" w:cs="Consolas"/>
+                <w:b w:val="0"/>
+                <w:bCs w:val="0"/>
+                <w:color w:val="000000"/>
+                <w:sz w:val="19"/>
+                <w:szCs w:val="19"/>
+                <w:lang w:val="en-US"/>
+              </w:rPr>
+              <w:t xml:space="preserve"> = </w:t>
+            </w:r>
+            <w:r>
+              <w:rPr>
+                <w:rFonts w:ascii="Consolas" w:hAnsi="Consolas" w:cs="Consolas"/>
+                <w:b w:val="0"/>
+                <w:bCs w:val="0"/>
+                <w:color w:val="0000FF"/>
+                <w:sz w:val="19"/>
+                <w:szCs w:val="19"/>
+                <w:lang w:val="en-US"/>
+              </w:rPr>
+              <w:t>true</w:t>
+            </w:r>
+            <w:r>
+              <w:rPr>
+                <w:rFonts w:ascii="Consolas" w:hAnsi="Consolas" w:cs="Consolas"/>
+                <w:b w:val="0"/>
+                <w:bCs w:val="0"/>
+                <w:color w:val="000000"/>
+                <w:sz w:val="19"/>
+                <w:szCs w:val="19"/>
+                <w:lang w:val="en-US"/>
+              </w:rPr>
+              <w:t>;</w:t>
+            </w:r>
+          </w:p>
+          <w:p>
+            <w:pPr>
+              <w:widowControl/>
+              <w:adjustRightInd w:val="0"/>
+              <w:rPr>
+                <w:rFonts w:ascii="Consolas" w:hAnsi="Consolas" w:cs="Consolas"/>
+                <w:b w:val="0"/>
+                <w:bCs w:val="0"/>
+                <w:color w:val="000000"/>
+                <w:sz w:val="19"/>
+                <w:szCs w:val="19"/>
+                <w:lang w:val="en-US"/>
+              </w:rPr>
+            </w:pPr>
+            <w:r>
+              <w:rPr>
+                <w:rFonts w:ascii="Consolas" w:hAnsi="Consolas" w:cs="Consolas"/>
+                <w:b w:val="0"/>
+                <w:bCs w:val="0"/>
+                <w:color w:val="000000"/>
+                <w:sz w:val="19"/>
+                <w:szCs w:val="19"/>
+                <w:lang w:val="en-US"/>
+              </w:rPr>
+              <w:t xml:space="preserve">    </w:t>
+            </w:r>
+            <w:proofErr w:type="spellStart"/>
+            <w:r>
+              <w:rPr>
+                <w:rFonts w:ascii="Consolas" w:hAnsi="Consolas" w:cs="Consolas"/>
+                <w:b w:val="0"/>
+                <w:bCs w:val="0"/>
+                <w:color w:val="000000"/>
+                <w:sz w:val="19"/>
+                <w:szCs w:val="19"/>
+                <w:lang w:val="en-US"/>
+              </w:rPr>
+              <w:t>button_menu_save.Visible</w:t>
+            </w:r>
+            <w:proofErr w:type="spellEnd"/>
+            <w:r>
+              <w:rPr>
+                <w:rFonts w:ascii="Consolas" w:hAnsi="Consolas" w:cs="Consolas"/>
+                <w:b w:val="0"/>
+                <w:bCs w:val="0"/>
+                <w:color w:val="000000"/>
+                <w:sz w:val="19"/>
+                <w:szCs w:val="19"/>
+                <w:lang w:val="en-US"/>
+              </w:rPr>
+              <w:t xml:space="preserve"> = </w:t>
+            </w:r>
+            <w:r>
+              <w:rPr>
+                <w:rFonts w:ascii="Consolas" w:hAnsi="Consolas" w:cs="Consolas"/>
+                <w:b w:val="0"/>
+                <w:bCs w:val="0"/>
+                <w:color w:val="0000FF"/>
+                <w:sz w:val="19"/>
+                <w:szCs w:val="19"/>
+                <w:lang w:val="en-US"/>
+              </w:rPr>
+              <w:t>true</w:t>
+            </w:r>
+            <w:r>
+              <w:rPr>
+                <w:rFonts w:ascii="Consolas" w:hAnsi="Consolas" w:cs="Consolas"/>
+                <w:b w:val="0"/>
+                <w:bCs w:val="0"/>
+                <w:color w:val="000000"/>
+                <w:sz w:val="19"/>
+                <w:szCs w:val="19"/>
+                <w:lang w:val="en-US"/>
+              </w:rPr>
+              <w:t>;</w:t>
+            </w:r>
+          </w:p>
+          <w:p>
+            <w:pPr>
+              <w:widowControl/>
+              <w:adjustRightInd w:val="0"/>
+              <w:rPr>
+                <w:rFonts w:ascii="Consolas" w:hAnsi="Consolas" w:cs="Consolas"/>
+                <w:b w:val="0"/>
+                <w:bCs w:val="0"/>
+                <w:color w:val="000000"/>
+                <w:sz w:val="19"/>
+                <w:szCs w:val="19"/>
+                <w:lang w:val="en-US"/>
+              </w:rPr>
+            </w:pPr>
+            <w:r>
+              <w:rPr>
+                <w:rFonts w:ascii="Consolas" w:hAnsi="Consolas" w:cs="Consolas"/>
+                <w:b w:val="0"/>
+                <w:bCs w:val="0"/>
+                <w:color w:val="000000"/>
+                <w:sz w:val="19"/>
+                <w:szCs w:val="19"/>
+                <w:lang w:val="en-US"/>
+              </w:rPr>
+              <w:t xml:space="preserve">    </w:t>
+            </w:r>
+            <w:proofErr w:type="spellStart"/>
+            <w:r>
+              <w:rPr>
+                <w:rFonts w:ascii="Consolas" w:hAnsi="Consolas" w:cs="Consolas"/>
+                <w:b w:val="0"/>
+                <w:bCs w:val="0"/>
+                <w:color w:val="000000"/>
+                <w:sz w:val="19"/>
+                <w:szCs w:val="19"/>
+                <w:lang w:val="en-US"/>
+              </w:rPr>
+              <w:t>button_menu_save.Enabled</w:t>
+            </w:r>
+            <w:proofErr w:type="spellEnd"/>
+            <w:r>
+              <w:rPr>
+                <w:rFonts w:ascii="Consolas" w:hAnsi="Consolas" w:cs="Consolas"/>
+                <w:b w:val="0"/>
+                <w:bCs w:val="0"/>
+                <w:color w:val="000000"/>
+                <w:sz w:val="19"/>
+                <w:szCs w:val="19"/>
+                <w:lang w:val="en-US"/>
+              </w:rPr>
+              <w:t xml:space="preserve"> = </w:t>
+            </w:r>
+            <w:r>
+              <w:rPr>
+                <w:rFonts w:ascii="Consolas" w:hAnsi="Consolas" w:cs="Consolas"/>
+                <w:b w:val="0"/>
+                <w:bCs w:val="0"/>
+                <w:color w:val="0000FF"/>
+                <w:sz w:val="19"/>
+                <w:szCs w:val="19"/>
+                <w:lang w:val="en-US"/>
+              </w:rPr>
+              <w:t>true</w:t>
+            </w:r>
+            <w:r>
+              <w:rPr>
+                <w:rFonts w:ascii="Consolas" w:hAnsi="Consolas" w:cs="Consolas"/>
+                <w:b w:val="0"/>
+                <w:bCs w:val="0"/>
+                <w:color w:val="000000"/>
+                <w:sz w:val="19"/>
+                <w:szCs w:val="19"/>
+                <w:lang w:val="en-US"/>
+              </w:rPr>
+              <w:t>;</w:t>
+            </w:r>
+          </w:p>
+          <w:p>
+            <w:pPr>
+              <w:widowControl/>
+              <w:adjustRightInd w:val="0"/>
+              <w:rPr>
+                <w:rFonts w:ascii="Consolas" w:hAnsi="Consolas" w:cs="Consolas"/>
+                <w:b w:val="0"/>
+                <w:bCs w:val="0"/>
+                <w:color w:val="000000"/>
+                <w:sz w:val="19"/>
+                <w:szCs w:val="19"/>
+              </w:rPr>
+            </w:pPr>
+            <w:r>
+              <w:rPr>
+                <w:rFonts w:ascii="Consolas" w:hAnsi="Consolas" w:cs="Consolas"/>
+                <w:b w:val="0"/>
+                <w:bCs w:val="0"/>
+                <w:color w:val="000000"/>
+                <w:sz w:val="19"/>
+                <w:szCs w:val="19"/>
+              </w:rPr>
+              <w:t>}</w:t>
+            </w:r>
+          </w:p>
+          <w:p>
+            <w:pPr>
+              <w:widowControl/>
+              <w:adjustRightInd w:val="0"/>
+              <w:rPr>
+                <w:rFonts w:ascii="Consolas" w:hAnsi="Consolas" w:cs="Consolas"/>
+                <w:b w:val="0"/>
+                <w:bCs w:val="0"/>
+                <w:color w:val="000000"/>
+                <w:sz w:val="19"/>
+                <w:szCs w:val="19"/>
+                <w:lang w:val="en-US"/>
+              </w:rPr>
+            </w:pPr>
+            <w:r>
+              <w:rPr>
+                <w:rFonts w:ascii="Consolas" w:hAnsi="Consolas" w:cs="Consolas"/>
+                <w:b w:val="0"/>
+                <w:bCs w:val="0"/>
+                <w:color w:val="000000"/>
+                <w:sz w:val="19"/>
+                <w:szCs w:val="19"/>
+              </w:rPr>
+              <w:t>}</w:t>
+            </w:r>
+          </w:p>
+        </w:tc>
+        <w:tc>
+          <w:tcPr>
+            <w:tcW w:w="2268" w:type="dxa"/>
+            <w:tcBorders>
+              <w:top w:val="single" w:sz="4" w:space="0" w:color="auto"/>
+              <w:left w:val="single" w:sz="4" w:space="0" w:color="auto"/>
+              <w:bottom w:val="single" w:sz="4" w:space="0" w:color="auto"/>
+              <w:right w:val="single" w:sz="4" w:space="0" w:color="auto"/>
+            </w:tcBorders>
+          </w:tcPr>
+          <w:p>
+            <w:pPr>
+              <w:rPr>
+                <w:rFonts w:ascii="Consolas" w:hAnsi="Consolas"/>
+                <w:b w:val="0"/>
+                <w:bCs w:val="0"/>
+                <w:sz w:val="22"/>
+              </w:rPr>
+            </w:pPr>
+            <w:r>
+              <w:rPr>
+                <w:rFonts w:ascii="Consolas" w:hAnsi="Consolas"/>
+                <w:b w:val="0"/>
+                <w:bCs w:val="0"/>
+                <w:sz w:val="22"/>
+              </w:rPr>
+              <w:t>Ruokalista ja kauppalappu,</w:t>
+            </w:r>
+          </w:p>
+          <w:p>
+            <w:pPr>
+              <w:rPr>
+                <w:rFonts w:ascii="Consolas" w:hAnsi="Consolas"/>
+                <w:b w:val="0"/>
+                <w:bCs w:val="0"/>
+                <w:sz w:val="22"/>
+              </w:rPr>
+            </w:pPr>
+            <w:proofErr w:type="spellStart"/>
+            <w:r>
+              <w:rPr>
+                <w:rFonts w:ascii="Consolas" w:hAnsi="Consolas" w:cs="Consolas"/>
+                <w:b w:val="0"/>
+                <w:bCs w:val="0"/>
+                <w:color w:val="000000"/>
+                <w:sz w:val="19"/>
+                <w:szCs w:val="19"/>
+              </w:rPr>
+              <w:t>comboBox_x</w:t>
+            </w:r>
+            <w:r>
+              <w:rPr>
+                <w:rFonts w:ascii="Consolas" w:hAnsi="Consolas" w:cs="Consolas"/>
+                <w:b w:val="0"/>
+                <w:bCs w:val="0"/>
+                <w:color w:val="000000"/>
+                <w:sz w:val="19"/>
+                <w:szCs w:val="19"/>
+              </w:rPr>
+              <w:t>_SelectedIndexChanged</w:t>
+            </w:r>
+            <w:proofErr w:type="spellEnd"/>
+          </w:p>
+        </w:tc>
+        <w:tc>
+          <w:tcPr>
+            <w:tcW w:w="2268" w:type="dxa"/>
+            <w:tcBorders>
+              <w:top w:val="single" w:sz="4" w:space="0" w:color="auto"/>
+              <w:left w:val="single" w:sz="4" w:space="0" w:color="auto"/>
+              <w:bottom w:val="single" w:sz="4" w:space="0" w:color="auto"/>
+              <w:right w:val="single" w:sz="4" w:space="0" w:color="auto"/>
+            </w:tcBorders>
+          </w:tcPr>
+          <w:p>
+            <w:pPr>
+              <w:rPr>
+                <w:rFonts w:ascii="Consolas" w:hAnsi="Consolas"/>
+                <w:b w:val="0"/>
+                <w:bCs w:val="0"/>
+                <w:sz w:val="22"/>
+              </w:rPr>
+            </w:pPr>
+            <w:r>
+              <w:rPr>
+                <w:rFonts w:ascii="Consolas" w:hAnsi="Consolas"/>
+                <w:b w:val="0"/>
+                <w:bCs w:val="0"/>
+                <w:sz w:val="22"/>
+              </w:rPr>
+              <w:t>Lapsi/</w:t>
+            </w:r>
+            <w:proofErr w:type="spellStart"/>
+            <w:r>
+              <w:rPr>
+                <w:rFonts w:ascii="Consolas" w:hAnsi="Consolas"/>
+                <w:b w:val="0"/>
+                <w:bCs w:val="0"/>
+                <w:sz w:val="22"/>
+              </w:rPr>
+              <w:t>Asukkas</w:t>
+            </w:r>
+            <w:proofErr w:type="spellEnd"/>
+            <w:r>
+              <w:rPr>
+                <w:rFonts w:ascii="Consolas" w:hAnsi="Consolas"/>
+                <w:b w:val="0"/>
+                <w:bCs w:val="0"/>
+                <w:sz w:val="22"/>
+              </w:rPr>
+              <w:t xml:space="preserve"> menee näkymään ja nappulat piilotetaan</w:t>
+            </w:r>
+            <w:r>
+              <w:rPr>
+                <w:rFonts w:ascii="Consolas" w:hAnsi="Consolas"/>
+                <w:b w:val="0"/>
+                <w:bCs w:val="0"/>
+                <w:sz w:val="22"/>
+              </w:rPr>
+              <w:t xml:space="preserve">, ettei ala luomaan listaa, jota ei </w:t>
+            </w:r>
+            <w:r>
+              <w:rPr>
+                <w:rFonts w:ascii="Consolas" w:hAnsi="Consolas"/>
+                <w:b w:val="0"/>
+                <w:bCs w:val="0"/>
+                <w:sz w:val="22"/>
+              </w:rPr>
+              <w:t>pysty</w:t>
+            </w:r>
+            <w:r>
+              <w:rPr>
+                <w:rFonts w:ascii="Consolas" w:hAnsi="Consolas"/>
+                <w:b w:val="0"/>
+                <w:bCs w:val="0"/>
+                <w:sz w:val="22"/>
+              </w:rPr>
+              <w:t>kään tallentaa uutena (oikeudet vain muokkaamiseen)</w:t>
+            </w:r>
+          </w:p>
+          <w:p>
+            <w:pPr>
+              <w:rPr>
+                <w:rFonts w:ascii="Consolas" w:hAnsi="Consolas"/>
+                <w:b w:val="0"/>
+                <w:bCs w:val="0"/>
+                <w:sz w:val="22"/>
+              </w:rPr>
+            </w:pPr>
+          </w:p>
+          <w:p>
+            <w:pPr>
+              <w:rPr>
+                <w:rFonts w:ascii="Consolas" w:hAnsi="Consolas"/>
+                <w:b w:val="0"/>
+                <w:bCs w:val="0"/>
+                <w:sz w:val="22"/>
+              </w:rPr>
+            </w:pPr>
+            <w:r>
+              <w:rPr>
+                <w:rFonts w:ascii="Consolas" w:hAnsi="Consolas"/>
+                <w:b w:val="0"/>
+                <w:bCs w:val="0"/>
+                <w:sz w:val="22"/>
+              </w:rPr>
+              <w:t>valitsee listan</w:t>
+            </w:r>
+          </w:p>
+          <w:p>
+            <w:pPr>
+              <w:rPr>
+                <w:rFonts w:ascii="Consolas" w:hAnsi="Consolas"/>
+                <w:b w:val="0"/>
+                <w:bCs w:val="0"/>
+                <w:sz w:val="22"/>
+              </w:rPr>
+            </w:pPr>
+            <w:proofErr w:type="gramStart"/>
+            <w:r>
+              <w:rPr>
+                <w:rFonts w:ascii="Consolas" w:hAnsi="Consolas"/>
+                <w:b w:val="0"/>
+                <w:bCs w:val="0"/>
+                <w:sz w:val="22"/>
+              </w:rPr>
+              <w:t>---</w:t>
+            </w:r>
+            <w:proofErr w:type="gramEnd"/>
+            <w:r>
+              <w:rPr>
+                <w:rFonts w:ascii="Consolas" w:hAnsi="Consolas"/>
+                <w:b w:val="0"/>
+                <w:bCs w:val="0"/>
+                <w:sz w:val="22"/>
+              </w:rPr>
+              <w:t>&gt;</w:t>
+            </w:r>
+          </w:p>
+          <w:p>
+            <w:pPr>
+              <w:rPr>
+                <w:rFonts w:ascii="Consolas" w:hAnsi="Consolas"/>
+                <w:b w:val="0"/>
+                <w:bCs w:val="0"/>
+                <w:sz w:val="22"/>
+              </w:rPr>
+            </w:pPr>
+            <w:r>
+              <w:rPr>
+                <w:rFonts w:ascii="Consolas" w:hAnsi="Consolas"/>
+                <w:b w:val="0"/>
+                <w:bCs w:val="0"/>
+                <w:sz w:val="22"/>
+              </w:rPr>
+              <w:t xml:space="preserve">sallitut </w:t>
+            </w:r>
+            <w:bookmarkStart w:id="0" w:name="_GoBack"/>
+            <w:bookmarkEnd w:id="0"/>
+            <w:r>
+              <w:rPr>
+                <w:rFonts w:ascii="Consolas" w:hAnsi="Consolas"/>
+                <w:b w:val="0"/>
+                <w:bCs w:val="0"/>
+                <w:sz w:val="22"/>
+              </w:rPr>
+              <w:t>n</w:t>
+            </w:r>
+            <w:r>
+              <w:rPr>
+                <w:rFonts w:ascii="Consolas" w:hAnsi="Consolas"/>
+                <w:b w:val="0"/>
+                <w:bCs w:val="0"/>
+                <w:sz w:val="22"/>
+              </w:rPr>
+              <w:t xml:space="preserve">appulat </w:t>
+            </w:r>
+            <w:r>
+              <w:rPr>
+                <w:rFonts w:ascii="Consolas" w:hAnsi="Consolas"/>
+                <w:b w:val="0"/>
+                <w:bCs w:val="0"/>
+                <w:sz w:val="22"/>
+              </w:rPr>
+              <w:t>näkyviin</w:t>
+            </w:r>
+          </w:p>
+        </w:tc>
+      </w:tr>
     </w:tbl>
     <w:p>
       <w:pPr>
@@ -15554,7 +16906,7 @@
 </file>
 
 <file path=customXml/itemProps2.xml><?xml version="1.0" encoding="utf-8"?>
-<ds:datastoreItem xmlns:ds="http://schemas.openxmlformats.org/officeDocument/2006/customXml" ds:itemID="{1465590B-EBAC-4821-B8CD-86817A7CA40F}">
+<ds:datastoreItem xmlns:ds="http://schemas.openxmlformats.org/officeDocument/2006/customXml" ds:itemID="{E9A9B7CB-AB7E-483C-84CC-EB8FB1E1FE77}">
   <ds:schemaRefs>
     <ds:schemaRef ds:uri="http://schemas.openxmlformats.org/officeDocument/2006/bibliography"/>
   </ds:schemaRefs>

</xml_diff>

<commit_message>
Permissions treeview and additional info added to Home-page, minor search fixes.
</commit_message>
<xml_diff>
--- a/Home_n_Life_C/Testaus/TesRa_muutoshistoria.docx
+++ b/Home_n_Life_C/Testaus/TesRa_muutoshistoria.docx
@@ -13283,18 +13283,7 @@
                 <w:sz w:val="19"/>
                 <w:szCs w:val="19"/>
               </w:rPr>
-              <w:t>comboBox_x</w:t>
-            </w:r>
-            <w:r>
-              <w:rPr>
-                <w:rFonts w:ascii="Consolas" w:hAnsi="Consolas" w:cs="Consolas"/>
-                <w:b w:val="0"/>
-                <w:bCs w:val="0"/>
-                <w:color w:val="000000"/>
-                <w:sz w:val="19"/>
-                <w:szCs w:val="19"/>
-              </w:rPr>
-              <w:t>_SelectedIndexChanged</w:t>
+              <w:t>comboBox_x_SelectedIndexChanged</w:t>
             </w:r>
             <w:proofErr w:type="spellEnd"/>
           </w:p>
@@ -13345,34 +13334,7 @@
                 <w:bCs w:val="0"/>
                 <w:sz w:val="22"/>
               </w:rPr>
-              <w:t xml:space="preserve"> menee näkymään ja nappulat piilotetaan</w:t>
-            </w:r>
-            <w:r>
-              <w:rPr>
-                <w:rFonts w:ascii="Consolas" w:hAnsi="Consolas"/>
-                <w:b w:val="0"/>
-                <w:bCs w:val="0"/>
-                <w:sz w:val="22"/>
-              </w:rPr>
-              <w:t xml:space="preserve">, ettei ala luomaan listaa, jota ei </w:t>
-            </w:r>
-            <w:r>
-              <w:rPr>
-                <w:rFonts w:ascii="Consolas" w:hAnsi="Consolas"/>
-                <w:b w:val="0"/>
-                <w:bCs w:val="0"/>
-                <w:sz w:val="22"/>
-              </w:rPr>
-              <w:t>pysty</w:t>
-            </w:r>
-            <w:r>
-              <w:rPr>
-                <w:rFonts w:ascii="Consolas" w:hAnsi="Consolas"/>
-                <w:b w:val="0"/>
-                <w:bCs w:val="0"/>
-                <w:sz w:val="22"/>
-              </w:rPr>
-              <w:t>kään tallentaa uutena (oikeudet vain muokkaamiseen)</w:t>
+              <w:t xml:space="preserve"> menee näkymään ja nappulat piilotetaan, ettei ala luomaan listaa, jota ei pystykään tallentaa uutena (oikeudet vain muokkaamiseen)</w:t>
             </w:r>
           </w:p>
           <w:p>
@@ -13451,36 +13413,1324 @@
                 <w:sz w:val="22"/>
               </w:rPr>
               <w:t xml:space="preserve">sallitut </w:t>
+            </w:r>
+            <w:r>
+              <w:rPr>
+                <w:rFonts w:ascii="Consolas" w:hAnsi="Consolas"/>
+                <w:b w:val="0"/>
+                <w:bCs w:val="0"/>
+                <w:sz w:val="22"/>
+              </w:rPr>
+              <w:t>n</w:t>
+            </w:r>
+            <w:r>
+              <w:rPr>
+                <w:rFonts w:ascii="Consolas" w:hAnsi="Consolas"/>
+                <w:b w:val="0"/>
+                <w:bCs w:val="0"/>
+                <w:sz w:val="22"/>
+              </w:rPr>
+              <w:t xml:space="preserve">appulat </w:t>
+            </w:r>
+            <w:r>
+              <w:rPr>
+                <w:rFonts w:ascii="Consolas" w:hAnsi="Consolas"/>
+                <w:b w:val="0"/>
+                <w:bCs w:val="0"/>
+                <w:sz w:val="22"/>
+              </w:rPr>
+              <w:t>näkyviin</w:t>
+            </w:r>
+          </w:p>
+        </w:tc>
+      </w:tr>
+      <w:tr>
+        <w:trPr>
+          <w:trHeight w:val="1448"/>
+        </w:trPr>
+        <w:tc>
+          <w:tcPr>
+            <w:tcW w:w="1135" w:type="dxa"/>
+            <w:tcBorders>
+              <w:top w:val="single" w:sz="4" w:space="0" w:color="auto"/>
+              <w:left w:val="single" w:sz="4" w:space="0" w:color="auto"/>
+              <w:bottom w:val="single" w:sz="4" w:space="0" w:color="auto"/>
+              <w:right w:val="single" w:sz="4" w:space="0" w:color="auto"/>
+            </w:tcBorders>
+          </w:tcPr>
+          <w:p>
+            <w:pPr>
+              <w:rPr>
+                <w:rFonts w:ascii="Consolas" w:hAnsi="Consolas"/>
+                <w:b w:val="0"/>
+                <w:bCs w:val="0"/>
+                <w:sz w:val="22"/>
+              </w:rPr>
+            </w:pPr>
+            <w:r>
+              <w:rPr>
+                <w:rFonts w:ascii="Consolas" w:hAnsi="Consolas"/>
+                <w:b w:val="0"/>
+                <w:bCs w:val="0"/>
+                <w:sz w:val="22"/>
+              </w:rPr>
+              <w:t>29</w:t>
+            </w:r>
+          </w:p>
+        </w:tc>
+        <w:tc>
+          <w:tcPr>
+            <w:tcW w:w="5812" w:type="dxa"/>
+            <w:tcBorders>
+              <w:top w:val="single" w:sz="4" w:space="0" w:color="auto"/>
+              <w:left w:val="single" w:sz="4" w:space="0" w:color="auto"/>
+              <w:bottom w:val="single" w:sz="4" w:space="0" w:color="auto"/>
+              <w:right w:val="single" w:sz="4" w:space="0" w:color="auto"/>
+            </w:tcBorders>
+          </w:tcPr>
+          <w:p>
+            <w:pPr>
+              <w:widowControl/>
+              <w:adjustRightInd w:val="0"/>
+              <w:rPr>
+                <w:rFonts w:ascii="Consolas" w:hAnsi="Consolas" w:cs="Consolas"/>
+                <w:b w:val="0"/>
+                <w:bCs w:val="0"/>
+                <w:color w:val="000000"/>
+                <w:sz w:val="19"/>
+                <w:szCs w:val="19"/>
+                <w:lang w:val="en-US"/>
+              </w:rPr>
+            </w:pPr>
+            <w:proofErr w:type="spellStart"/>
+            <w:r>
+              <w:rPr>
+                <w:rFonts w:ascii="Consolas" w:hAnsi="Consolas" w:cs="Consolas"/>
+                <w:b w:val="0"/>
+                <w:bCs w:val="0"/>
+                <w:color w:val="000000"/>
+                <w:sz w:val="19"/>
+                <w:szCs w:val="19"/>
+                <w:lang w:val="en-US"/>
+              </w:rPr>
+              <w:t>treeView_home_</w:t>
+            </w:r>
+            <w:proofErr w:type="gramStart"/>
+            <w:r>
+              <w:rPr>
+                <w:rFonts w:ascii="Consolas" w:hAnsi="Consolas" w:cs="Consolas"/>
+                <w:b w:val="0"/>
+                <w:bCs w:val="0"/>
+                <w:color w:val="000000"/>
+                <w:sz w:val="19"/>
+                <w:szCs w:val="19"/>
+                <w:lang w:val="en-US"/>
+              </w:rPr>
+              <w:t>permissions.Nodes.Add</w:t>
+            </w:r>
+            <w:proofErr w:type="spellEnd"/>
+            <w:r>
+              <w:rPr>
+                <w:rFonts w:ascii="Consolas" w:hAnsi="Consolas" w:cs="Consolas"/>
+                <w:b w:val="0"/>
+                <w:bCs w:val="0"/>
+                <w:color w:val="000000"/>
+                <w:sz w:val="19"/>
+                <w:szCs w:val="19"/>
+                <w:lang w:val="en-US"/>
+              </w:rPr>
+              <w:t>(</w:t>
+            </w:r>
+            <w:proofErr w:type="gramEnd"/>
+            <w:r>
+              <w:rPr>
+                <w:rFonts w:ascii="Consolas" w:hAnsi="Consolas" w:cs="Consolas"/>
+                <w:b w:val="0"/>
+                <w:bCs w:val="0"/>
+                <w:color w:val="0000FF"/>
+                <w:sz w:val="19"/>
+                <w:szCs w:val="19"/>
+                <w:lang w:val="en-US"/>
+              </w:rPr>
+              <w:t>new</w:t>
+            </w:r>
+            <w:r>
+              <w:rPr>
+                <w:rFonts w:ascii="Consolas" w:hAnsi="Consolas" w:cs="Consolas"/>
+                <w:b w:val="0"/>
+                <w:bCs w:val="0"/>
+                <w:color w:val="000000"/>
+                <w:sz w:val="19"/>
+                <w:szCs w:val="19"/>
+                <w:lang w:val="en-US"/>
+              </w:rPr>
+              <w:t xml:space="preserve"> </w:t>
+            </w:r>
+            <w:proofErr w:type="spellStart"/>
+            <w:r>
+              <w:rPr>
+                <w:rFonts w:ascii="Consolas" w:hAnsi="Consolas" w:cs="Consolas"/>
+                <w:b w:val="0"/>
+                <w:bCs w:val="0"/>
+                <w:color w:val="2B91AF"/>
+                <w:sz w:val="19"/>
+                <w:szCs w:val="19"/>
+                <w:lang w:val="en-US"/>
+              </w:rPr>
+              <w:t>TreeNode</w:t>
+            </w:r>
+            <w:proofErr w:type="spellEnd"/>
+            <w:r>
+              <w:rPr>
+                <w:rFonts w:ascii="Consolas" w:hAnsi="Consolas" w:cs="Consolas"/>
+                <w:b w:val="0"/>
+                <w:bCs w:val="0"/>
+                <w:color w:val="000000"/>
+                <w:sz w:val="19"/>
+                <w:szCs w:val="19"/>
+                <w:lang w:val="en-US"/>
+              </w:rPr>
+              <w:t>(</w:t>
+            </w:r>
+            <w:r>
+              <w:rPr>
+                <w:rFonts w:ascii="Consolas" w:hAnsi="Consolas" w:cs="Consolas"/>
+                <w:b w:val="0"/>
+                <w:bCs w:val="0"/>
+                <w:color w:val="000000"/>
+                <w:sz w:val="19"/>
+                <w:szCs w:val="19"/>
+                <w:lang w:val="en-US"/>
+              </w:rPr>
+              <w:t>...</w:t>
+            </w:r>
+          </w:p>
+          <w:p>
+            <w:pPr>
+              <w:widowControl/>
+              <w:adjustRightInd w:val="0"/>
+              <w:rPr>
+                <w:rFonts w:ascii="Consolas" w:hAnsi="Consolas" w:cs="Consolas"/>
+                <w:b w:val="0"/>
+                <w:bCs w:val="0"/>
+                <w:color w:val="000000"/>
+                <w:sz w:val="19"/>
+                <w:szCs w:val="19"/>
+                <w:lang w:val="en-US"/>
+              </w:rPr>
+            </w:pPr>
+          </w:p>
+          <w:p>
+            <w:pPr>
+              <w:widowControl/>
+              <w:adjustRightInd w:val="0"/>
+              <w:rPr>
+                <w:rFonts w:ascii="Consolas" w:hAnsi="Consolas" w:cs="Consolas"/>
+                <w:b w:val="0"/>
+                <w:bCs w:val="0"/>
+                <w:color w:val="0000FF"/>
+                <w:sz w:val="19"/>
+                <w:szCs w:val="19"/>
+                <w:lang w:val="en-US"/>
+              </w:rPr>
+            </w:pPr>
+            <w:proofErr w:type="spellStart"/>
+            <w:r>
+              <w:rPr>
+                <w:rFonts w:ascii="Consolas" w:hAnsi="Consolas" w:cs="Consolas"/>
+                <w:b w:val="0"/>
+                <w:bCs w:val="0"/>
+                <w:color w:val="000000"/>
+                <w:sz w:val="19"/>
+                <w:szCs w:val="19"/>
+                <w:lang w:val="en-US"/>
+              </w:rPr>
+              <w:t>t</w:t>
+            </w:r>
+            <w:r>
+              <w:rPr>
+                <w:rFonts w:ascii="Consolas" w:hAnsi="Consolas" w:cs="Consolas"/>
+                <w:b w:val="0"/>
+                <w:bCs w:val="0"/>
+                <w:color w:val="000000"/>
+                <w:sz w:val="19"/>
+                <w:szCs w:val="19"/>
+                <w:lang w:val="en-US"/>
+              </w:rPr>
+              <w:t>reeView_home_permissions.Nodes</w:t>
+            </w:r>
+            <w:proofErr w:type="spellEnd"/>
+            <w:r>
+              <w:rPr>
+                <w:rFonts w:ascii="Consolas" w:hAnsi="Consolas" w:cs="Consolas"/>
+                <w:b w:val="0"/>
+                <w:bCs w:val="0"/>
+                <w:color w:val="000000"/>
+                <w:sz w:val="19"/>
+                <w:szCs w:val="19"/>
+                <w:lang w:val="en-US"/>
+              </w:rPr>
+              <w:t>[x</w:t>
+            </w:r>
+            <w:r>
+              <w:rPr>
+                <w:rFonts w:ascii="Consolas" w:hAnsi="Consolas" w:cs="Consolas"/>
+                <w:b w:val="0"/>
+                <w:bCs w:val="0"/>
+                <w:color w:val="000000"/>
+                <w:sz w:val="19"/>
+                <w:szCs w:val="19"/>
+                <w:lang w:val="en-US"/>
+              </w:rPr>
+              <w:t>].</w:t>
+            </w:r>
+            <w:proofErr w:type="spellStart"/>
+            <w:proofErr w:type="gramStart"/>
+            <w:r>
+              <w:rPr>
+                <w:rFonts w:ascii="Consolas" w:hAnsi="Consolas" w:cs="Consolas"/>
+                <w:b w:val="0"/>
+                <w:bCs w:val="0"/>
+                <w:color w:val="000000"/>
+                <w:sz w:val="19"/>
+                <w:szCs w:val="19"/>
+                <w:lang w:val="en-US"/>
+              </w:rPr>
+              <w:t>Nodes.Add</w:t>
+            </w:r>
+            <w:proofErr w:type="spellEnd"/>
+            <w:r>
+              <w:rPr>
+                <w:rFonts w:ascii="Consolas" w:hAnsi="Consolas" w:cs="Consolas"/>
+                <w:b w:val="0"/>
+                <w:bCs w:val="0"/>
+                <w:color w:val="000000"/>
+                <w:sz w:val="19"/>
+                <w:szCs w:val="19"/>
+                <w:lang w:val="en-US"/>
+              </w:rPr>
+              <w:t>(</w:t>
+            </w:r>
+            <w:proofErr w:type="gramEnd"/>
+            <w:r>
+              <w:rPr>
+                <w:rFonts w:ascii="Consolas" w:hAnsi="Consolas" w:cs="Consolas"/>
+                <w:b w:val="0"/>
+                <w:bCs w:val="0"/>
+                <w:color w:val="0000FF"/>
+                <w:sz w:val="19"/>
+                <w:szCs w:val="19"/>
+                <w:lang w:val="en-US"/>
+              </w:rPr>
+              <w:t>new</w:t>
+            </w:r>
+            <w:r>
+              <w:rPr>
+                <w:rFonts w:ascii="Consolas" w:hAnsi="Consolas" w:cs="Consolas"/>
+                <w:b w:val="0"/>
+                <w:bCs w:val="0"/>
+                <w:color w:val="000000"/>
+                <w:sz w:val="19"/>
+                <w:szCs w:val="19"/>
+                <w:lang w:val="en-US"/>
+              </w:rPr>
+              <w:t xml:space="preserve"> </w:t>
+            </w:r>
+            <w:proofErr w:type="spellStart"/>
+            <w:r>
+              <w:rPr>
+                <w:rFonts w:ascii="Consolas" w:hAnsi="Consolas" w:cs="Consolas"/>
+                <w:b w:val="0"/>
+                <w:bCs w:val="0"/>
+                <w:color w:val="2B91AF"/>
+                <w:sz w:val="19"/>
+                <w:szCs w:val="19"/>
+                <w:lang w:val="en-US"/>
+              </w:rPr>
+              <w:t>TreeNode</w:t>
+            </w:r>
+            <w:proofErr w:type="spellEnd"/>
+            <w:r>
+              <w:rPr>
+                <w:rFonts w:ascii="Consolas" w:hAnsi="Consolas" w:cs="Consolas"/>
+                <w:b w:val="0"/>
+                <w:bCs w:val="0"/>
+                <w:color w:val="000000"/>
+                <w:sz w:val="19"/>
+                <w:szCs w:val="19"/>
+                <w:lang w:val="en-US"/>
+              </w:rPr>
+              <w:t>(</w:t>
+            </w:r>
+            <w:r>
+              <w:rPr>
+                <w:rFonts w:ascii="Consolas" w:hAnsi="Consolas" w:cs="Consolas"/>
+                <w:b w:val="0"/>
+                <w:bCs w:val="0"/>
+                <w:color w:val="000000"/>
+                <w:sz w:val="19"/>
+                <w:szCs w:val="19"/>
+                <w:lang w:val="en-US"/>
+              </w:rPr>
+              <w:t>...</w:t>
+            </w:r>
+          </w:p>
+        </w:tc>
+        <w:tc>
+          <w:tcPr>
+            <w:tcW w:w="2268" w:type="dxa"/>
+            <w:tcBorders>
+              <w:top w:val="single" w:sz="4" w:space="0" w:color="auto"/>
+              <w:left w:val="single" w:sz="4" w:space="0" w:color="auto"/>
+              <w:bottom w:val="single" w:sz="4" w:space="0" w:color="auto"/>
+              <w:right w:val="single" w:sz="4" w:space="0" w:color="auto"/>
+            </w:tcBorders>
+          </w:tcPr>
+          <w:p>
+            <w:pPr>
+              <w:rPr>
+                <w:rFonts w:ascii="Consolas" w:hAnsi="Consolas"/>
+                <w:b w:val="0"/>
+                <w:bCs w:val="0"/>
+                <w:sz w:val="22"/>
+              </w:rPr>
+            </w:pPr>
+            <w:r>
+              <w:rPr>
+                <w:rFonts w:ascii="Consolas" w:hAnsi="Consolas"/>
+                <w:b w:val="0"/>
+                <w:bCs w:val="0"/>
+                <w:sz w:val="22"/>
+              </w:rPr>
+              <w:t>Etusivu</w:t>
+            </w:r>
+          </w:p>
+        </w:tc>
+        <w:tc>
+          <w:tcPr>
+            <w:tcW w:w="2268" w:type="dxa"/>
+            <w:tcBorders>
+              <w:top w:val="single" w:sz="4" w:space="0" w:color="auto"/>
+              <w:left w:val="single" w:sz="4" w:space="0" w:color="auto"/>
+              <w:bottom w:val="single" w:sz="4" w:space="0" w:color="auto"/>
+              <w:right w:val="single" w:sz="4" w:space="0" w:color="auto"/>
+            </w:tcBorders>
+          </w:tcPr>
+          <w:p>
+            <w:pPr>
+              <w:rPr>
+                <w:rFonts w:ascii="Consolas" w:hAnsi="Consolas"/>
+                <w:b w:val="0"/>
+                <w:bCs w:val="0"/>
+                <w:sz w:val="22"/>
+              </w:rPr>
+            </w:pPr>
+            <w:proofErr w:type="gramStart"/>
+            <w:r>
+              <w:rPr>
+                <w:rFonts w:ascii="Consolas" w:hAnsi="Consolas"/>
+                <w:b w:val="0"/>
+                <w:bCs w:val="0"/>
+                <w:sz w:val="22"/>
+              </w:rPr>
+              <w:t>Etusivulle lisätty oikeudet-</w:t>
+            </w:r>
+            <w:proofErr w:type="spellStart"/>
+            <w:r>
+              <w:rPr>
+                <w:rFonts w:ascii="Consolas" w:hAnsi="Consolas"/>
+                <w:b w:val="0"/>
+                <w:bCs w:val="0"/>
+                <w:sz w:val="22"/>
+              </w:rPr>
+              <w:t>treeview</w:t>
+            </w:r>
+            <w:proofErr w:type="spellEnd"/>
+            <w:proofErr w:type="gramEnd"/>
+          </w:p>
+        </w:tc>
+      </w:tr>
+      <w:tr>
+        <w:tc>
+          <w:tcPr>
+            <w:tcW w:w="1135" w:type="dxa"/>
+            <w:tcBorders>
+              <w:top w:val="single" w:sz="4" w:space="0" w:color="auto"/>
+              <w:left w:val="single" w:sz="4" w:space="0" w:color="auto"/>
+              <w:bottom w:val="single" w:sz="4" w:space="0" w:color="auto"/>
+              <w:right w:val="single" w:sz="4" w:space="0" w:color="auto"/>
+            </w:tcBorders>
+          </w:tcPr>
+          <w:p>
+            <w:pPr>
+              <w:rPr>
+                <w:rFonts w:ascii="Consolas" w:hAnsi="Consolas"/>
+                <w:b w:val="0"/>
+                <w:bCs w:val="0"/>
+                <w:sz w:val="22"/>
+              </w:rPr>
+            </w:pPr>
+            <w:r>
+              <w:rPr>
+                <w:rFonts w:ascii="Consolas" w:hAnsi="Consolas"/>
+                <w:b w:val="0"/>
+                <w:bCs w:val="0"/>
+                <w:sz w:val="22"/>
+              </w:rPr>
+              <w:lastRenderedPageBreak/>
+              <w:t>30</w:t>
+            </w:r>
+          </w:p>
+        </w:tc>
+        <w:tc>
+          <w:tcPr>
+            <w:tcW w:w="5812" w:type="dxa"/>
+            <w:tcBorders>
+              <w:top w:val="single" w:sz="4" w:space="0" w:color="auto"/>
+              <w:left w:val="single" w:sz="4" w:space="0" w:color="auto"/>
+              <w:bottom w:val="single" w:sz="4" w:space="0" w:color="auto"/>
+              <w:right w:val="single" w:sz="4" w:space="0" w:color="auto"/>
+            </w:tcBorders>
+          </w:tcPr>
+          <w:p>
+            <w:pPr>
+              <w:widowControl/>
+              <w:adjustRightInd w:val="0"/>
+              <w:rPr>
+                <w:rFonts w:ascii="Segoe UI" w:hAnsi="Segoe UI" w:cs="Segoe UI"/>
+                <w:b w:val="0"/>
+                <w:bCs w:val="0"/>
+                <w:sz w:val="18"/>
+                <w:szCs w:val="18"/>
+              </w:rPr>
+            </w:pPr>
+            <w:r>
+              <w:rPr>
+                <w:rFonts w:ascii="Segoe UI" w:hAnsi="Segoe UI" w:cs="Segoe UI"/>
+                <w:b w:val="0"/>
+                <w:bCs w:val="0"/>
+                <w:sz w:val="18"/>
+                <w:szCs w:val="18"/>
+              </w:rPr>
+              <w:t xml:space="preserve">Voit </w:t>
+            </w:r>
+            <w:r>
+              <w:rPr>
+                <w:rFonts w:ascii="Segoe UI" w:hAnsi="Segoe UI" w:cs="Segoe UI"/>
+                <w:b w:val="0"/>
+                <w:bCs w:val="0"/>
+                <w:sz w:val="18"/>
+                <w:szCs w:val="18"/>
+              </w:rPr>
+              <w:t>esimerkiksi</w:t>
+            </w:r>
+            <w:r>
+              <w:rPr>
+                <w:rFonts w:ascii="Segoe UI" w:hAnsi="Segoe UI" w:cs="Segoe UI"/>
+                <w:b w:val="0"/>
+                <w:bCs w:val="0"/>
+                <w:sz w:val="18"/>
+                <w:szCs w:val="18"/>
+              </w:rPr>
+              <w:t xml:space="preserve"> luoda</w:t>
+            </w:r>
+            <w:r>
+              <w:rPr>
+                <w:rFonts w:ascii="Segoe UI" w:hAnsi="Segoe UI" w:cs="Segoe UI"/>
+                <w:b w:val="0"/>
+                <w:bCs w:val="0"/>
+                <w:sz w:val="18"/>
+                <w:szCs w:val="18"/>
+              </w:rPr>
+              <w:t xml:space="preserve"> </w:t>
+            </w:r>
+            <w:r>
+              <w:rPr>
+                <w:rFonts w:ascii="Segoe UI" w:hAnsi="Segoe UI" w:cs="Segoe UI"/>
+                <w:b w:val="0"/>
+                <w:bCs w:val="0"/>
+                <w:sz w:val="18"/>
+                <w:szCs w:val="18"/>
+              </w:rPr>
+              <w:t>viikon ruokalistan ja</w:t>
+            </w:r>
+            <w:r>
+              <w:rPr>
+                <w:rFonts w:ascii="Segoe UI" w:hAnsi="Segoe UI" w:cs="Segoe UI"/>
+                <w:b w:val="0"/>
+                <w:bCs w:val="0"/>
+                <w:sz w:val="18"/>
+                <w:szCs w:val="18"/>
+              </w:rPr>
+              <w:t>...</w:t>
+            </w:r>
+          </w:p>
+        </w:tc>
+        <w:tc>
+          <w:tcPr>
+            <w:tcW w:w="2268" w:type="dxa"/>
+            <w:tcBorders>
+              <w:top w:val="single" w:sz="4" w:space="0" w:color="auto"/>
+              <w:left w:val="single" w:sz="4" w:space="0" w:color="auto"/>
+              <w:bottom w:val="single" w:sz="4" w:space="0" w:color="auto"/>
+              <w:right w:val="single" w:sz="4" w:space="0" w:color="auto"/>
+            </w:tcBorders>
+          </w:tcPr>
+          <w:p>
+            <w:pPr>
+              <w:rPr>
+                <w:rFonts w:ascii="Consolas" w:hAnsi="Consolas"/>
+                <w:b w:val="0"/>
+                <w:bCs w:val="0"/>
+                <w:sz w:val="22"/>
+              </w:rPr>
+            </w:pPr>
+            <w:proofErr w:type="gramStart"/>
+            <w:r>
+              <w:rPr>
+                <w:rFonts w:ascii="Consolas" w:hAnsi="Consolas"/>
+                <w:b w:val="0"/>
+                <w:bCs w:val="0"/>
+                <w:sz w:val="22"/>
+              </w:rPr>
+              <w:t>-</w:t>
+            </w:r>
+            <w:proofErr w:type="gramEnd"/>
+            <w:r>
+              <w:rPr>
+                <w:rFonts w:ascii="Consolas" w:hAnsi="Consolas"/>
+                <w:b w:val="0"/>
+                <w:bCs w:val="0"/>
+                <w:sz w:val="22"/>
+              </w:rPr>
+              <w:t>||-</w:t>
+            </w:r>
+          </w:p>
+        </w:tc>
+        <w:tc>
+          <w:tcPr>
+            <w:tcW w:w="2268" w:type="dxa"/>
+            <w:tcBorders>
+              <w:top w:val="single" w:sz="4" w:space="0" w:color="auto"/>
+              <w:left w:val="single" w:sz="4" w:space="0" w:color="auto"/>
+              <w:bottom w:val="single" w:sz="4" w:space="0" w:color="auto"/>
+              <w:right w:val="single" w:sz="4" w:space="0" w:color="auto"/>
+            </w:tcBorders>
+          </w:tcPr>
+          <w:p>
+            <w:pPr>
+              <w:rPr>
+                <w:rFonts w:ascii="Consolas" w:hAnsi="Consolas"/>
+                <w:b w:val="0"/>
+                <w:bCs w:val="0"/>
+                <w:sz w:val="22"/>
+              </w:rPr>
+            </w:pPr>
+            <w:proofErr w:type="spellStart"/>
+            <w:r>
+              <w:rPr>
+                <w:rFonts w:ascii="Consolas" w:hAnsi="Consolas" w:cs="Consolas"/>
+                <w:b w:val="0"/>
+                <w:bCs w:val="0"/>
+                <w:color w:val="000000"/>
+                <w:sz w:val="19"/>
+                <w:szCs w:val="19"/>
+                <w:lang w:val="en-US"/>
+              </w:rPr>
+              <w:t>Tervetuloa</w:t>
+            </w:r>
+            <w:proofErr w:type="spellEnd"/>
+            <w:r>
+              <w:rPr>
+                <w:rFonts w:ascii="Consolas" w:hAnsi="Consolas" w:cs="Consolas"/>
+                <w:b w:val="0"/>
+                <w:bCs w:val="0"/>
+                <w:color w:val="000000"/>
+                <w:sz w:val="19"/>
+                <w:szCs w:val="19"/>
+                <w:lang w:val="en-US"/>
+              </w:rPr>
+              <w:t xml:space="preserve"> </w:t>
+            </w:r>
+            <w:proofErr w:type="spellStart"/>
+            <w:r>
+              <w:rPr>
+                <w:rFonts w:ascii="Consolas" w:hAnsi="Consolas" w:cs="Consolas"/>
+                <w:b w:val="0"/>
+                <w:bCs w:val="0"/>
+                <w:color w:val="000000"/>
+                <w:sz w:val="19"/>
+                <w:szCs w:val="19"/>
+                <w:lang w:val="en-US"/>
+              </w:rPr>
+              <w:t>tekstiä</w:t>
+            </w:r>
+            <w:proofErr w:type="spellEnd"/>
+            <w:r>
+              <w:rPr>
+                <w:rFonts w:ascii="Consolas" w:hAnsi="Consolas" w:cs="Consolas"/>
+                <w:b w:val="0"/>
+                <w:bCs w:val="0"/>
+                <w:color w:val="000000"/>
+                <w:sz w:val="19"/>
+                <w:szCs w:val="19"/>
+                <w:lang w:val="en-US"/>
+              </w:rPr>
+              <w:t xml:space="preserve"> </w:t>
+            </w:r>
+            <w:proofErr w:type="spellStart"/>
+            <w:r>
+              <w:rPr>
+                <w:rFonts w:ascii="Consolas" w:hAnsi="Consolas" w:cs="Consolas"/>
+                <w:b w:val="0"/>
+                <w:bCs w:val="0"/>
+                <w:color w:val="000000"/>
+                <w:sz w:val="19"/>
+                <w:szCs w:val="19"/>
+                <w:lang w:val="en-US"/>
+              </w:rPr>
+              <w:t>muokattu</w:t>
+            </w:r>
+            <w:proofErr w:type="spellEnd"/>
+          </w:p>
+        </w:tc>
+      </w:tr>
+      <w:tr>
+        <w:tc>
+          <w:tcPr>
+            <w:tcW w:w="1135" w:type="dxa"/>
+            <w:tcBorders>
+              <w:top w:val="single" w:sz="4" w:space="0" w:color="auto"/>
+              <w:left w:val="single" w:sz="4" w:space="0" w:color="auto"/>
+              <w:bottom w:val="single" w:sz="4" w:space="0" w:color="auto"/>
+              <w:right w:val="single" w:sz="4" w:space="0" w:color="auto"/>
+            </w:tcBorders>
+          </w:tcPr>
+          <w:p>
+            <w:pPr>
+              <w:rPr>
+                <w:rFonts w:ascii="Consolas" w:hAnsi="Consolas"/>
+                <w:b w:val="0"/>
+                <w:bCs w:val="0"/>
+                <w:sz w:val="22"/>
+              </w:rPr>
+            </w:pPr>
+            <w:r>
+              <w:rPr>
+                <w:rFonts w:ascii="Consolas" w:hAnsi="Consolas"/>
+                <w:b w:val="0"/>
+                <w:bCs w:val="0"/>
+                <w:sz w:val="22"/>
+              </w:rPr>
+              <w:t>31</w:t>
+            </w:r>
+          </w:p>
+        </w:tc>
+        <w:tc>
+          <w:tcPr>
+            <w:tcW w:w="5812" w:type="dxa"/>
+            <w:tcBorders>
+              <w:top w:val="single" w:sz="4" w:space="0" w:color="auto"/>
+              <w:left w:val="single" w:sz="4" w:space="0" w:color="auto"/>
+              <w:bottom w:val="single" w:sz="4" w:space="0" w:color="auto"/>
+              <w:right w:val="single" w:sz="4" w:space="0" w:color="auto"/>
+            </w:tcBorders>
+          </w:tcPr>
+          <w:p>
+            <w:pPr>
+              <w:widowControl/>
+              <w:adjustRightInd w:val="0"/>
+              <w:rPr>
+                <w:rFonts w:ascii="Consolas" w:hAnsi="Consolas" w:cs="Consolas"/>
+                <w:b w:val="0"/>
+                <w:bCs w:val="0"/>
+                <w:color w:val="000000"/>
+                <w:sz w:val="19"/>
+                <w:szCs w:val="19"/>
+              </w:rPr>
+            </w:pPr>
+            <w:proofErr w:type="spellStart"/>
+            <w:r>
+              <w:rPr>
+                <w:rFonts w:ascii="Consolas" w:hAnsi="Consolas" w:cs="Consolas"/>
+                <w:b w:val="0"/>
+                <w:bCs w:val="0"/>
+                <w:color w:val="000000"/>
+                <w:sz w:val="19"/>
+                <w:szCs w:val="19"/>
+              </w:rPr>
+              <w:t>user_info</w:t>
+            </w:r>
+            <w:proofErr w:type="spellEnd"/>
+            <w:r>
+              <w:rPr>
+                <w:rFonts w:ascii="Consolas" w:hAnsi="Consolas" w:cs="Consolas"/>
+                <w:b w:val="0"/>
+                <w:bCs w:val="0"/>
+                <w:color w:val="000000"/>
+                <w:sz w:val="19"/>
+                <w:szCs w:val="19"/>
+              </w:rPr>
+              <w:t xml:space="preserve"> = </w:t>
+            </w:r>
+            <w:r>
+              <w:rPr>
+                <w:rFonts w:ascii="Consolas" w:hAnsi="Consolas" w:cs="Consolas"/>
+                <w:b w:val="0"/>
+                <w:bCs w:val="0"/>
+                <w:color w:val="A31515"/>
+                <w:sz w:val="19"/>
+                <w:szCs w:val="19"/>
+              </w:rPr>
+              <w:t>"Käyttäjänimi: "</w:t>
+            </w:r>
+            <w:r>
+              <w:rPr>
+                <w:rFonts w:ascii="Consolas" w:hAnsi="Consolas" w:cs="Consolas"/>
+                <w:b w:val="0"/>
+                <w:bCs w:val="0"/>
+                <w:color w:val="000000"/>
+                <w:sz w:val="19"/>
+                <w:szCs w:val="19"/>
+              </w:rPr>
+              <w:t xml:space="preserve"> + </w:t>
+            </w:r>
+            <w:proofErr w:type="spellStart"/>
+            <w:r>
+              <w:rPr>
+                <w:rFonts w:ascii="Consolas" w:hAnsi="Consolas" w:cs="Consolas"/>
+                <w:b w:val="0"/>
+                <w:bCs w:val="0"/>
+                <w:color w:val="000000"/>
+                <w:sz w:val="19"/>
+                <w:szCs w:val="19"/>
+              </w:rPr>
+              <w:t>user.user_name</w:t>
+            </w:r>
+            <w:proofErr w:type="spellEnd"/>
+            <w:r>
+              <w:rPr>
+                <w:rFonts w:ascii="Consolas" w:hAnsi="Consolas" w:cs="Consolas"/>
+                <w:b w:val="0"/>
+                <w:bCs w:val="0"/>
+                <w:color w:val="000000"/>
+                <w:sz w:val="19"/>
+                <w:szCs w:val="19"/>
+              </w:rPr>
+              <w:t>;</w:t>
+            </w:r>
+          </w:p>
+          <w:p>
+            <w:pPr>
+              <w:widowControl/>
+              <w:adjustRightInd w:val="0"/>
+              <w:rPr>
+                <w:rFonts w:ascii="Consolas" w:hAnsi="Consolas" w:cs="Consolas"/>
+                <w:b w:val="0"/>
+                <w:bCs w:val="0"/>
+                <w:color w:val="000000"/>
+                <w:sz w:val="19"/>
+                <w:szCs w:val="19"/>
+              </w:rPr>
+            </w:pPr>
+            <w:r>
+              <w:rPr>
+                <w:rFonts w:ascii="Consolas" w:hAnsi="Consolas" w:cs="Consolas"/>
+                <w:b w:val="0"/>
+                <w:bCs w:val="0"/>
+                <w:color w:val="000000"/>
+                <w:sz w:val="19"/>
+                <w:szCs w:val="19"/>
+              </w:rPr>
+              <w:t>...</w:t>
+            </w:r>
+          </w:p>
+          <w:p>
+            <w:pPr>
+              <w:widowControl/>
+              <w:adjustRightInd w:val="0"/>
+              <w:rPr>
+                <w:rFonts w:ascii="Segoe UI" w:hAnsi="Segoe UI" w:cs="Segoe UI"/>
+                <w:b w:val="0"/>
+                <w:bCs w:val="0"/>
+                <w:sz w:val="18"/>
+                <w:szCs w:val="18"/>
+              </w:rPr>
+            </w:pPr>
+            <w:proofErr w:type="spellStart"/>
+            <w:r>
+              <w:rPr>
+                <w:rFonts w:ascii="Consolas" w:hAnsi="Consolas" w:cs="Consolas"/>
+                <w:b w:val="0"/>
+                <w:bCs w:val="0"/>
+                <w:color w:val="2B91AF"/>
+                <w:sz w:val="19"/>
+                <w:szCs w:val="19"/>
+              </w:rPr>
+              <w:t>MessageBox</w:t>
+            </w:r>
+            <w:proofErr w:type="gramStart"/>
+            <w:r>
+              <w:rPr>
+                <w:rFonts w:ascii="Consolas" w:hAnsi="Consolas" w:cs="Consolas"/>
+                <w:b w:val="0"/>
+                <w:bCs w:val="0"/>
+                <w:color w:val="000000"/>
+                <w:sz w:val="19"/>
+                <w:szCs w:val="19"/>
+              </w:rPr>
+              <w:t>.Show</w:t>
+            </w:r>
+            <w:proofErr w:type="spellEnd"/>
+            <w:proofErr w:type="gramEnd"/>
+            <w:r>
+              <w:rPr>
+                <w:rFonts w:ascii="Consolas" w:hAnsi="Consolas" w:cs="Consolas"/>
+                <w:b w:val="0"/>
+                <w:bCs w:val="0"/>
+                <w:color w:val="000000"/>
+                <w:sz w:val="19"/>
+                <w:szCs w:val="19"/>
+              </w:rPr>
+              <w:t>(</w:t>
+            </w:r>
+            <w:proofErr w:type="spellStart"/>
+            <w:r>
+              <w:rPr>
+                <w:rFonts w:ascii="Consolas" w:hAnsi="Consolas" w:cs="Consolas"/>
+                <w:b w:val="0"/>
+                <w:bCs w:val="0"/>
+                <w:color w:val="000000"/>
+                <w:sz w:val="19"/>
+                <w:szCs w:val="19"/>
+              </w:rPr>
+              <w:t>user_info,</w:t>
+            </w:r>
+            <w:r>
+              <w:rPr>
+                <w:rFonts w:ascii="Consolas" w:hAnsi="Consolas" w:cs="Consolas"/>
+                <w:b w:val="0"/>
+                <w:bCs w:val="0"/>
+                <w:color w:val="A31515"/>
+                <w:sz w:val="19"/>
+                <w:szCs w:val="19"/>
+              </w:rPr>
+              <w:t>"Käyttäjätiedot</w:t>
+            </w:r>
+            <w:proofErr w:type="spellEnd"/>
+            <w:r>
+              <w:rPr>
+                <w:rFonts w:ascii="Consolas" w:hAnsi="Consolas" w:cs="Consolas"/>
+                <w:b w:val="0"/>
+                <w:bCs w:val="0"/>
+                <w:color w:val="A31515"/>
+                <w:sz w:val="19"/>
+                <w:szCs w:val="19"/>
+              </w:rPr>
+              <w:t>"</w:t>
+            </w:r>
+            <w:r>
+              <w:rPr>
+                <w:rFonts w:ascii="Consolas" w:hAnsi="Consolas" w:cs="Consolas"/>
+                <w:b w:val="0"/>
+                <w:bCs w:val="0"/>
+                <w:color w:val="000000"/>
+                <w:sz w:val="19"/>
+                <w:szCs w:val="19"/>
+              </w:rPr>
+              <w:t>);</w:t>
+            </w:r>
+          </w:p>
+        </w:tc>
+        <w:tc>
+          <w:tcPr>
+            <w:tcW w:w="2268" w:type="dxa"/>
+            <w:tcBorders>
+              <w:top w:val="single" w:sz="4" w:space="0" w:color="auto"/>
+              <w:left w:val="single" w:sz="4" w:space="0" w:color="auto"/>
+              <w:bottom w:val="single" w:sz="4" w:space="0" w:color="auto"/>
+              <w:right w:val="single" w:sz="4" w:space="0" w:color="auto"/>
+            </w:tcBorders>
+          </w:tcPr>
+          <w:p>
+            <w:pPr>
+              <w:widowControl/>
+              <w:adjustRightInd w:val="0"/>
+              <w:rPr>
+                <w:rFonts w:ascii="Consolas" w:hAnsi="Consolas" w:cs="Consolas"/>
+                <w:b w:val="0"/>
+                <w:bCs w:val="0"/>
+                <w:color w:val="000000"/>
+                <w:sz w:val="19"/>
+                <w:szCs w:val="19"/>
+              </w:rPr>
+            </w:pPr>
+            <w:proofErr w:type="gramStart"/>
+            <w:r>
+              <w:rPr>
+                <w:rFonts w:ascii="Consolas" w:hAnsi="Consolas"/>
+                <w:b w:val="0"/>
+                <w:bCs w:val="0"/>
+                <w:sz w:val="22"/>
+              </w:rPr>
+              <w:t>-</w:t>
+            </w:r>
+            <w:proofErr w:type="gramEnd"/>
+            <w:r>
+              <w:rPr>
+                <w:rFonts w:ascii="Consolas" w:hAnsi="Consolas"/>
+                <w:b w:val="0"/>
+                <w:bCs w:val="0"/>
+                <w:sz w:val="22"/>
+              </w:rPr>
+              <w:t xml:space="preserve">||-, </w:t>
+            </w:r>
+            <w:proofErr w:type="spellStart"/>
+            <w:r>
+              <w:rPr>
+                <w:rFonts w:ascii="Consolas" w:hAnsi="Consolas" w:cs="Consolas"/>
+                <w:b w:val="0"/>
+                <w:bCs w:val="0"/>
+                <w:color w:val="000000"/>
+                <w:sz w:val="19"/>
+                <w:szCs w:val="19"/>
+              </w:rPr>
+              <w:t>linkLabel_user_LinkClicked</w:t>
+            </w:r>
+            <w:proofErr w:type="spellEnd"/>
+          </w:p>
+        </w:tc>
+        <w:tc>
+          <w:tcPr>
+            <w:tcW w:w="2268" w:type="dxa"/>
+            <w:tcBorders>
+              <w:top w:val="single" w:sz="4" w:space="0" w:color="auto"/>
+              <w:left w:val="single" w:sz="4" w:space="0" w:color="auto"/>
+              <w:bottom w:val="single" w:sz="4" w:space="0" w:color="auto"/>
+              <w:right w:val="single" w:sz="4" w:space="0" w:color="auto"/>
+            </w:tcBorders>
+          </w:tcPr>
+          <w:p>
+            <w:pPr>
+              <w:rPr>
+                <w:rFonts w:ascii="Consolas" w:hAnsi="Consolas" w:cs="Consolas"/>
+                <w:b w:val="0"/>
+                <w:bCs w:val="0"/>
+                <w:color w:val="000000"/>
+                <w:sz w:val="19"/>
+                <w:szCs w:val="19"/>
+              </w:rPr>
+            </w:pPr>
+            <w:r>
+              <w:rPr>
+                <w:rFonts w:ascii="Consolas" w:hAnsi="Consolas" w:cs="Consolas"/>
+                <w:b w:val="0"/>
+                <w:bCs w:val="0"/>
+                <w:color w:val="000000"/>
+                <w:sz w:val="19"/>
+                <w:szCs w:val="19"/>
+              </w:rPr>
+              <w:t>Painetaan käyttäjänimeä oikealla ylhäällä</w:t>
+            </w:r>
+          </w:p>
+          <w:p>
+            <w:pPr>
+              <w:rPr>
+                <w:rFonts w:ascii="Consolas" w:hAnsi="Consolas" w:cs="Consolas"/>
+                <w:b w:val="0"/>
+                <w:bCs w:val="0"/>
+                <w:color w:val="000000"/>
+                <w:sz w:val="19"/>
+                <w:szCs w:val="19"/>
+              </w:rPr>
+            </w:pPr>
+            <w:proofErr w:type="gramStart"/>
+            <w:r>
+              <w:rPr>
+                <w:rFonts w:ascii="Consolas" w:hAnsi="Consolas" w:cs="Consolas"/>
+                <w:b w:val="0"/>
+                <w:bCs w:val="0"/>
+                <w:color w:val="000000"/>
+                <w:sz w:val="19"/>
+                <w:szCs w:val="19"/>
+              </w:rPr>
+              <w:t>---</w:t>
+            </w:r>
+            <w:proofErr w:type="gramEnd"/>
+            <w:r>
+              <w:rPr>
+                <w:rFonts w:ascii="Consolas" w:hAnsi="Consolas" w:cs="Consolas"/>
+                <w:b w:val="0"/>
+                <w:bCs w:val="0"/>
+                <w:color w:val="000000"/>
+                <w:sz w:val="19"/>
+                <w:szCs w:val="19"/>
+              </w:rPr>
+              <w:t>&gt; näyttää käyttäjän perustiedot</w:t>
+            </w:r>
+          </w:p>
+        </w:tc>
+      </w:tr>
+      <w:tr>
+        <w:tc>
+          <w:tcPr>
+            <w:tcW w:w="1135" w:type="dxa"/>
+            <w:tcBorders>
+              <w:top w:val="single" w:sz="4" w:space="0" w:color="auto"/>
+              <w:left w:val="single" w:sz="4" w:space="0" w:color="auto"/>
+              <w:bottom w:val="single" w:sz="4" w:space="0" w:color="auto"/>
+              <w:right w:val="single" w:sz="4" w:space="0" w:color="auto"/>
+            </w:tcBorders>
+          </w:tcPr>
+          <w:p>
+            <w:pPr>
+              <w:rPr>
+                <w:rFonts w:ascii="Consolas" w:hAnsi="Consolas"/>
+                <w:b w:val="0"/>
+                <w:bCs w:val="0"/>
+                <w:sz w:val="22"/>
+              </w:rPr>
+            </w:pPr>
+            <w:r>
+              <w:rPr>
+                <w:rFonts w:ascii="Consolas" w:hAnsi="Consolas"/>
+                <w:b w:val="0"/>
+                <w:bCs w:val="0"/>
+                <w:sz w:val="22"/>
+              </w:rPr>
+              <w:t>32</w:t>
+            </w:r>
+          </w:p>
+        </w:tc>
+        <w:tc>
+          <w:tcPr>
+            <w:tcW w:w="5812" w:type="dxa"/>
+            <w:tcBorders>
+              <w:top w:val="single" w:sz="4" w:space="0" w:color="auto"/>
+              <w:left w:val="single" w:sz="4" w:space="0" w:color="auto"/>
+              <w:bottom w:val="single" w:sz="4" w:space="0" w:color="auto"/>
+              <w:right w:val="single" w:sz="4" w:space="0" w:color="auto"/>
+            </w:tcBorders>
+          </w:tcPr>
+          <w:p>
+            <w:pPr>
+              <w:widowControl/>
+              <w:adjustRightInd w:val="0"/>
+              <w:rPr>
+                <w:rFonts w:ascii="Consolas" w:hAnsi="Consolas" w:cs="Consolas"/>
+                <w:b w:val="0"/>
+                <w:bCs w:val="0"/>
+                <w:color w:val="000000"/>
+                <w:sz w:val="19"/>
+                <w:szCs w:val="19"/>
+                <w:lang w:val="en-US"/>
+              </w:rPr>
+            </w:pPr>
+            <w:proofErr w:type="spellStart"/>
+            <w:r>
+              <w:rPr>
+                <w:rFonts w:ascii="Consolas" w:hAnsi="Consolas" w:cs="Consolas"/>
+                <w:b w:val="0"/>
+                <w:bCs w:val="0"/>
+                <w:color w:val="000000"/>
+                <w:sz w:val="19"/>
+                <w:szCs w:val="19"/>
+                <w:lang w:val="en-US"/>
+              </w:rPr>
+              <w:t>comboBox_</w:t>
+            </w:r>
+            <w:proofErr w:type="gramStart"/>
+            <w:r>
+              <w:rPr>
+                <w:rFonts w:ascii="Consolas" w:hAnsi="Consolas" w:cs="Consolas"/>
+                <w:b w:val="0"/>
+                <w:bCs w:val="0"/>
+                <w:color w:val="000000"/>
+                <w:sz w:val="19"/>
+                <w:szCs w:val="19"/>
+                <w:lang w:val="en-US"/>
+              </w:rPr>
+              <w:t>search.Items.AddRange</w:t>
+            </w:r>
+            <w:proofErr w:type="spellEnd"/>
+            <w:r>
+              <w:rPr>
+                <w:rFonts w:ascii="Consolas" w:hAnsi="Consolas" w:cs="Consolas"/>
+                <w:b w:val="0"/>
+                <w:bCs w:val="0"/>
+                <w:color w:val="000000"/>
+                <w:sz w:val="19"/>
+                <w:szCs w:val="19"/>
+                <w:lang w:val="en-US"/>
+              </w:rPr>
+              <w:t>(</w:t>
+            </w:r>
+            <w:proofErr w:type="gramEnd"/>
+            <w:r>
+              <w:rPr>
+                <w:rFonts w:ascii="Consolas" w:hAnsi="Consolas" w:cs="Consolas"/>
+                <w:b w:val="0"/>
+                <w:bCs w:val="0"/>
+                <w:color w:val="0000FF"/>
+                <w:sz w:val="19"/>
+                <w:szCs w:val="19"/>
+                <w:lang w:val="en-US"/>
+              </w:rPr>
+              <w:t>new</w:t>
+            </w:r>
+            <w:r>
+              <w:rPr>
+                <w:rFonts w:ascii="Consolas" w:hAnsi="Consolas" w:cs="Consolas"/>
+                <w:b w:val="0"/>
+                <w:bCs w:val="0"/>
+                <w:color w:val="000000"/>
+                <w:sz w:val="19"/>
+                <w:szCs w:val="19"/>
+                <w:lang w:val="en-US"/>
+              </w:rPr>
+              <w:t xml:space="preserve"> </w:t>
+            </w:r>
+            <w:r>
+              <w:rPr>
+                <w:rFonts w:ascii="Consolas" w:hAnsi="Consolas" w:cs="Consolas"/>
+                <w:b w:val="0"/>
+                <w:bCs w:val="0"/>
+                <w:color w:val="0000FF"/>
+                <w:sz w:val="19"/>
+                <w:szCs w:val="19"/>
+                <w:lang w:val="en-US"/>
+              </w:rPr>
+              <w:t>string</w:t>
+            </w:r>
+            <w:r>
+              <w:rPr>
+                <w:rFonts w:ascii="Consolas" w:hAnsi="Consolas" w:cs="Consolas"/>
+                <w:b w:val="0"/>
+                <w:bCs w:val="0"/>
+                <w:color w:val="000000"/>
+                <w:sz w:val="19"/>
+                <w:szCs w:val="19"/>
+                <w:lang w:val="en-US"/>
+              </w:rPr>
+              <w:t>[]</w:t>
+            </w:r>
+            <w:r>
+              <w:rPr>
+                <w:rFonts w:ascii="Consolas" w:hAnsi="Consolas" w:cs="Consolas"/>
+                <w:b w:val="0"/>
+                <w:bCs w:val="0"/>
+                <w:color w:val="000000"/>
+                <w:sz w:val="19"/>
+                <w:szCs w:val="19"/>
+                <w:lang w:val="en-US"/>
+              </w:rPr>
+              <w:t>...</w:t>
+            </w:r>
+          </w:p>
+        </w:tc>
+        <w:tc>
+          <w:tcPr>
+            <w:tcW w:w="2268" w:type="dxa"/>
+            <w:tcBorders>
+              <w:top w:val="single" w:sz="4" w:space="0" w:color="auto"/>
+              <w:left w:val="single" w:sz="4" w:space="0" w:color="auto"/>
+              <w:bottom w:val="single" w:sz="4" w:space="0" w:color="auto"/>
+              <w:right w:val="single" w:sz="4" w:space="0" w:color="auto"/>
+            </w:tcBorders>
+          </w:tcPr>
+          <w:p>
+            <w:pPr>
+              <w:widowControl/>
+              <w:adjustRightInd w:val="0"/>
+              <w:rPr>
+                <w:rFonts w:ascii="Consolas" w:hAnsi="Consolas"/>
+                <w:b w:val="0"/>
+                <w:bCs w:val="0"/>
+                <w:sz w:val="22"/>
+                <w:lang w:val="en-US"/>
+              </w:rPr>
+            </w:pPr>
+            <w:proofErr w:type="spellStart"/>
+            <w:r>
+              <w:rPr>
+                <w:rFonts w:ascii="Consolas" w:hAnsi="Consolas"/>
+                <w:b w:val="0"/>
+                <w:bCs w:val="0"/>
+                <w:sz w:val="22"/>
+                <w:lang w:val="en-US"/>
+              </w:rPr>
+              <w:t>Etusivu</w:t>
+            </w:r>
+            <w:proofErr w:type="spellEnd"/>
+            <w:r>
+              <w:rPr>
+                <w:rFonts w:ascii="Consolas" w:hAnsi="Consolas"/>
+                <w:b w:val="0"/>
+                <w:bCs w:val="0"/>
+                <w:sz w:val="22"/>
+                <w:lang w:val="en-US"/>
+              </w:rPr>
+              <w:t xml:space="preserve">, </w:t>
+            </w:r>
+            <w:proofErr w:type="spellStart"/>
+            <w:r>
+              <w:rPr>
+                <w:rFonts w:ascii="Consolas" w:hAnsi="Consolas"/>
+                <w:b w:val="0"/>
+                <w:bCs w:val="0"/>
+                <w:sz w:val="22"/>
+                <w:lang w:val="en-US"/>
+              </w:rPr>
+              <w:t>haku</w:t>
+            </w:r>
+            <w:proofErr w:type="spellEnd"/>
+          </w:p>
+        </w:tc>
+        <w:tc>
+          <w:tcPr>
+            <w:tcW w:w="2268" w:type="dxa"/>
+            <w:tcBorders>
+              <w:top w:val="single" w:sz="4" w:space="0" w:color="auto"/>
+              <w:left w:val="single" w:sz="4" w:space="0" w:color="auto"/>
+              <w:bottom w:val="single" w:sz="4" w:space="0" w:color="auto"/>
+              <w:right w:val="single" w:sz="4" w:space="0" w:color="auto"/>
+            </w:tcBorders>
+          </w:tcPr>
+          <w:p>
+            <w:pPr>
+              <w:rPr>
+                <w:rFonts w:ascii="Consolas" w:hAnsi="Consolas" w:cs="Consolas"/>
+                <w:b w:val="0"/>
+                <w:bCs w:val="0"/>
+                <w:color w:val="000000"/>
+                <w:sz w:val="19"/>
+                <w:szCs w:val="19"/>
+              </w:rPr>
+            </w:pPr>
+            <w:r>
+              <w:rPr>
+                <w:rFonts w:ascii="Consolas" w:hAnsi="Consolas" w:cs="Consolas"/>
+                <w:b w:val="0"/>
+                <w:bCs w:val="0"/>
+                <w:color w:val="000000"/>
+                <w:sz w:val="19"/>
+                <w:szCs w:val="19"/>
+              </w:rPr>
+              <w:t>Ennustettavat hakutulokset</w:t>
+            </w:r>
+            <w:r>
+              <w:rPr>
+                <w:rFonts w:ascii="Consolas" w:hAnsi="Consolas" w:cs="Consolas"/>
+                <w:b w:val="0"/>
+                <w:bCs w:val="0"/>
+                <w:color w:val="000000"/>
+                <w:sz w:val="19"/>
+                <w:szCs w:val="19"/>
+              </w:rPr>
+              <w:t xml:space="preserve"> siirretty koodilla alustettaviksi</w:t>
             </w:r>
             <w:bookmarkStart w:id="0" w:name="_GoBack"/>
             <w:bookmarkEnd w:id="0"/>
-            <w:r>
-              <w:rPr>
-                <w:rFonts w:ascii="Consolas" w:hAnsi="Consolas"/>
-                <w:b w:val="0"/>
-                <w:bCs w:val="0"/>
-                <w:sz w:val="22"/>
-              </w:rPr>
-              <w:t>n</w:t>
-            </w:r>
-            <w:r>
-              <w:rPr>
-                <w:rFonts w:ascii="Consolas" w:hAnsi="Consolas"/>
-                <w:b w:val="0"/>
-                <w:bCs w:val="0"/>
-                <w:sz w:val="22"/>
-              </w:rPr>
-              <w:t xml:space="preserve">appulat </w:t>
-            </w:r>
-            <w:r>
-              <w:rPr>
-                <w:rFonts w:ascii="Consolas" w:hAnsi="Consolas"/>
-                <w:b w:val="0"/>
-                <w:bCs w:val="0"/>
-                <w:sz w:val="22"/>
-              </w:rPr>
-              <w:t>näkyviin</w:t>
-            </w:r>
           </w:p>
         </w:tc>
       </w:tr>
@@ -13747,7 +14997,7 @@
         <w:bCs w:val="0"/>
         <w:noProof/>
       </w:rPr>
-      <w:t>2</w:t>
+      <w:t>4</w:t>
     </w:r>
     <w:r>
       <w:rPr>
@@ -16906,7 +18156,7 @@
 </file>
 
 <file path=customXml/itemProps2.xml><?xml version="1.0" encoding="utf-8"?>
-<ds:datastoreItem xmlns:ds="http://schemas.openxmlformats.org/officeDocument/2006/customXml" ds:itemID="{E9A9B7CB-AB7E-483C-84CC-EB8FB1E1FE77}">
+<ds:datastoreItem xmlns:ds="http://schemas.openxmlformats.org/officeDocument/2006/customXml" ds:itemID="{1008BFFF-64D2-497F-9576-7CCDA87673DA}">
   <ds:schemaRefs>
     <ds:schemaRef ds:uri="http://schemas.openxmlformats.org/officeDocument/2006/bibliography"/>
   </ds:schemaRefs>

</xml_diff>

<commit_message>
Documentation updated, final test report 2, comments added.
</commit_message>
<xml_diff>
--- a/Home_n_Life_C/Testaus/TesRa_muutoshistoria.docx
+++ b/Home_n_Life_C/Testaus/TesRa_muutoshistoria.docx
@@ -12833,18 +12833,7 @@
                 <w:sz w:val="19"/>
                 <w:szCs w:val="19"/>
               </w:rPr>
-              <w:t>object_x</w:t>
-            </w:r>
-            <w:r>
-              <w:rPr>
-                <w:rFonts w:ascii="Consolas" w:hAnsi="Consolas" w:cs="Consolas"/>
-                <w:b w:val="0"/>
-                <w:bCs w:val="0"/>
-                <w:color w:val="000000"/>
-                <w:sz w:val="19"/>
-                <w:szCs w:val="19"/>
-              </w:rPr>
-              <w:t>.Select();</w:t>
+              <w:t>object_x.Select();</w:t>
             </w:r>
           </w:p>
         </w:tc>
@@ -12914,8 +12903,169 @@
               </w:rPr>
               <w:t>Focussaa valinnan/kursorin valittuun objektiin kun näkymää vaihdetaan</w:t>
             </w:r>
-            <w:bookmarkStart w:id="0" w:name="_GoBack"/>
-            <w:bookmarkEnd w:id="0"/>
+          </w:p>
+        </w:tc>
+      </w:tr>
+      <w:tr>
+        <w:tc>
+          <w:tcPr>
+            <w:tcW w:w="1135" w:type="dxa"/>
+            <w:tcBorders>
+              <w:top w:val="single" w:sz="4" w:space="0" w:color="auto"/>
+              <w:left w:val="single" w:sz="4" w:space="0" w:color="auto"/>
+              <w:bottom w:val="single" w:sz="4" w:space="0" w:color="auto"/>
+              <w:right w:val="single" w:sz="4" w:space="0" w:color="auto"/>
+            </w:tcBorders>
+          </w:tcPr>
+          <w:p>
+            <w:pPr>
+              <w:rPr>
+                <w:rFonts w:ascii="Consolas" w:hAnsi="Consolas"/>
+                <w:b w:val="0"/>
+                <w:bCs w:val="0"/>
+                <w:sz w:val="22"/>
+              </w:rPr>
+            </w:pPr>
+            <w:r>
+              <w:rPr>
+                <w:rFonts w:ascii="Consolas" w:hAnsi="Consolas"/>
+                <w:b w:val="0"/>
+                <w:bCs w:val="0"/>
+                <w:sz w:val="22"/>
+              </w:rPr>
+              <w:t>35</w:t>
+            </w:r>
+          </w:p>
+        </w:tc>
+        <w:tc>
+          <w:tcPr>
+            <w:tcW w:w="5812" w:type="dxa"/>
+            <w:tcBorders>
+              <w:top w:val="single" w:sz="4" w:space="0" w:color="auto"/>
+              <w:left w:val="single" w:sz="4" w:space="0" w:color="auto"/>
+              <w:bottom w:val="single" w:sz="4" w:space="0" w:color="auto"/>
+              <w:right w:val="single" w:sz="4" w:space="0" w:color="auto"/>
+            </w:tcBorders>
+          </w:tcPr>
+          <w:p>
+            <w:pPr>
+              <w:widowControl/>
+              <w:adjustRightInd w:val="0"/>
+              <w:rPr>
+                <w:rFonts w:ascii="Consolas" w:hAnsi="Consolas" w:cs="Consolas"/>
+                <w:b w:val="0"/>
+                <w:bCs w:val="0"/>
+                <w:color w:val="000000"/>
+                <w:sz w:val="19"/>
+                <w:szCs w:val="19"/>
+              </w:rPr>
+            </w:pPr>
+            <w:r>
+              <w:rPr>
+                <w:rFonts w:ascii="Consolas" w:hAnsi="Consolas" w:cs="Consolas"/>
+                <w:b w:val="0"/>
+                <w:bCs w:val="0"/>
+                <w:color w:val="000000"/>
+                <w:sz w:val="19"/>
+                <w:szCs w:val="19"/>
+              </w:rPr>
+              <w:t>Kommentit lisätty</w:t>
+            </w:r>
+          </w:p>
+          <w:p>
+            <w:pPr>
+              <w:widowControl/>
+              <w:adjustRightInd w:val="0"/>
+              <w:rPr>
+                <w:rFonts w:ascii="Consolas" w:hAnsi="Consolas" w:cs="Consolas"/>
+                <w:b w:val="0"/>
+                <w:bCs w:val="0"/>
+                <w:i/>
+                <w:color w:val="000000"/>
+                <w:sz w:val="19"/>
+                <w:szCs w:val="19"/>
+              </w:rPr>
+            </w:pPr>
+            <w:r>
+              <w:rPr>
+                <w:rFonts w:ascii="Consolas" w:hAnsi="Consolas" w:cs="Consolas"/>
+                <w:b w:val="0"/>
+                <w:bCs w:val="0"/>
+                <w:i/>
+                <w:color w:val="000000"/>
+                <w:sz w:val="19"/>
+                <w:szCs w:val="19"/>
+              </w:rPr>
+              <w:t>Pahoittelen niiden viivästymistä</w:t>
+            </w:r>
+          </w:p>
+        </w:tc>
+        <w:tc>
+          <w:tcPr>
+            <w:tcW w:w="2268" w:type="dxa"/>
+            <w:tcBorders>
+              <w:top w:val="single" w:sz="4" w:space="0" w:color="auto"/>
+              <w:left w:val="single" w:sz="4" w:space="0" w:color="auto"/>
+              <w:bottom w:val="single" w:sz="4" w:space="0" w:color="auto"/>
+              <w:right w:val="single" w:sz="4" w:space="0" w:color="auto"/>
+            </w:tcBorders>
+          </w:tcPr>
+          <w:p>
+            <w:pPr>
+              <w:widowControl/>
+              <w:adjustRightInd w:val="0"/>
+              <w:rPr>
+                <w:rFonts w:ascii="Consolas" w:hAnsi="Consolas"/>
+                <w:b w:val="0"/>
+                <w:bCs w:val="0"/>
+                <w:sz w:val="22"/>
+                <w:lang w:val="en-US"/>
+              </w:rPr>
+            </w:pPr>
+            <w:r>
+              <w:rPr>
+                <w:rFonts w:ascii="Consolas" w:hAnsi="Consolas"/>
+                <w:b w:val="0"/>
+                <w:bCs w:val="0"/>
+                <w:sz w:val="22"/>
+                <w:lang w:val="en-US"/>
+              </w:rPr>
+              <w:t>Kommentit</w:t>
+            </w:r>
+          </w:p>
+        </w:tc>
+        <w:tc>
+          <w:tcPr>
+            <w:tcW w:w="2268" w:type="dxa"/>
+            <w:tcBorders>
+              <w:top w:val="single" w:sz="4" w:space="0" w:color="auto"/>
+              <w:left w:val="single" w:sz="4" w:space="0" w:color="auto"/>
+              <w:bottom w:val="single" w:sz="4" w:space="0" w:color="auto"/>
+              <w:right w:val="single" w:sz="4" w:space="0" w:color="auto"/>
+            </w:tcBorders>
+          </w:tcPr>
+          <w:p>
+            <w:pPr>
+              <w:rPr>
+                <w:rFonts w:ascii="Consolas" w:hAnsi="Consolas" w:cs="Consolas"/>
+                <w:b w:val="0"/>
+                <w:bCs w:val="0"/>
+                <w:color w:val="000000"/>
+                <w:sz w:val="19"/>
+                <w:szCs w:val="19"/>
+              </w:rPr>
+            </w:pPr>
+            <w:r>
+              <w:rPr>
+                <w:rFonts w:ascii="Consolas" w:hAnsi="Consolas" w:cs="Consolas"/>
+                <w:b w:val="0"/>
+                <w:bCs w:val="0"/>
+                <w:color w:val="000000"/>
+                <w:sz w:val="19"/>
+                <w:szCs w:val="19"/>
+              </w:rPr>
+              <w:t>Helpottaa koodin lukemista</w:t>
+            </w:r>
           </w:p>
         </w:tc>
       </w:tr>
@@ -12929,6 +13079,8 @@
           <w:bCs w:val="0"/>
         </w:rPr>
       </w:pPr>
+      <w:bookmarkStart w:id="0" w:name="_GoBack"/>
+      <w:bookmarkEnd w:id="0"/>
     </w:p>
     <w:sectPr>
       <w:headerReference w:type="default" r:id="rId13"/>
@@ -16337,7 +16489,7 @@
 </file>
 
 <file path=customXml/itemProps2.xml><?xml version="1.0" encoding="utf-8"?>
-<ds:datastoreItem xmlns:ds="http://schemas.openxmlformats.org/officeDocument/2006/customXml" ds:itemID="{17116463-15AF-4C9D-8881-9159DD69EDFD}">
+<ds:datastoreItem xmlns:ds="http://schemas.openxmlformats.org/officeDocument/2006/customXml" ds:itemID="{A62E6C51-FE12-48CB-990A-227EF2EFE174}">
   <ds:schemaRefs>
     <ds:schemaRef ds:uri="http://schemas.openxmlformats.org/officeDocument/2006/bibliography"/>
   </ds:schemaRefs>

</xml_diff>